<commit_message>
Corregí las Características de usuarios
</commit_message>
<xml_diff>
--- a/DocumentoERS1.1.docx
+++ b/DocumentoERS1.1.docx
@@ -5295,8 +5295,6 @@
         </w:rPr>
         <w:t>hará nuestro software</w:t>
       </w:r>
-      <w:bookmarkStart w:id="7" w:name="_GoBack"/>
-      <w:bookmarkEnd w:id="7"/>
       <w:r>
         <w:rPr>
           <w:rFonts w:ascii="Arial" w:eastAsia="Arial" w:hAnsi="Arial" w:cs="Arial"/>
@@ -5334,15 +5332,15 @@
           <w:rFonts w:eastAsia="Arial"/>
         </w:rPr>
       </w:pPr>
-      <w:bookmarkStart w:id="8" w:name="_Toc435122879"/>
-      <w:bookmarkStart w:id="9" w:name="_Toc435123363"/>
-      <w:bookmarkStart w:id="10" w:name="_Toc436344591"/>
+      <w:bookmarkStart w:id="7" w:name="_Toc435122879"/>
+      <w:bookmarkStart w:id="8" w:name="_Toc435123363"/>
+      <w:bookmarkStart w:id="9" w:name="_Toc436344591"/>
       <w:r>
         <w:t>1.2 Alcance</w:t>
       </w:r>
+      <w:bookmarkEnd w:id="7"/>
       <w:bookmarkEnd w:id="8"/>
       <w:bookmarkEnd w:id="9"/>
-      <w:bookmarkEnd w:id="10"/>
     </w:p>
     <w:p>
       <w:pPr>
@@ -5647,15 +5645,15 @@
       <w:pPr>
         <w:pStyle w:val="Ttulo2"/>
       </w:pPr>
-      <w:bookmarkStart w:id="11" w:name="_Toc435122880"/>
-      <w:bookmarkStart w:id="12" w:name="_Toc435123364"/>
-      <w:bookmarkStart w:id="13" w:name="_Toc436344592"/>
+      <w:bookmarkStart w:id="10" w:name="_Toc435122880"/>
+      <w:bookmarkStart w:id="11" w:name="_Toc435123364"/>
+      <w:bookmarkStart w:id="12" w:name="_Toc436344592"/>
       <w:r>
         <w:t>1.3 Personal involucrado</w:t>
       </w:r>
+      <w:bookmarkEnd w:id="10"/>
       <w:bookmarkEnd w:id="11"/>
       <w:bookmarkEnd w:id="12"/>
-      <w:bookmarkEnd w:id="13"/>
     </w:p>
     <w:p>
       <w:pPr>
@@ -5930,7 +5928,13 @@
                     <w:rPr>
                       <w:rFonts w:ascii="Arial" w:hAnsi="Arial" w:cs="Arial"/>
                     </w:rPr>
-                    <w:t>Licenciada en Ingeniería de Software</w:t>
+                    <w:t>Estudiante de</w:t>
+                  </w:r>
+                  <w:r>
+                    <w:rPr>
+                      <w:rFonts w:ascii="Arial" w:hAnsi="Arial" w:cs="Arial"/>
+                    </w:rPr>
+                    <w:t xml:space="preserve"> Ingeniería de Software</w:t>
                   </w:r>
                 </w:p>
               </w:tc>
@@ -6355,9 +6359,21 @@
                   </w:pPr>
                   <w:r>
                     <w:rPr>
+                      <w:rFonts w:ascii="Arial" w:hAnsi="Arial" w:cs="Arial"/>
+                    </w:rPr>
+                    <w:t>Estudiante de</w:t>
+                  </w:r>
+                  <w:r>
+                    <w:rPr>
+                      <w:rFonts w:ascii="Arial" w:hAnsi="Arial" w:cs="Arial"/>
+                    </w:rPr>
+                    <w:t xml:space="preserve"> </w:t>
+                  </w:r>
+                  <w:r>
+                    <w:rPr>
                       <w:rFonts w:ascii="Arial" w:eastAsia="Arial Unicode MS" w:hAnsi="Arial" w:cs="Arial"/>
                     </w:rPr>
-                    <w:t>Licenciado en Ingeniería de Software</w:t>
+                    <w:t>Ingeniería de Software</w:t>
                   </w:r>
                 </w:p>
               </w:tc>
@@ -6779,9 +6795,21 @@
                   </w:pPr>
                   <w:r>
                     <w:rPr>
+                      <w:rFonts w:ascii="Arial" w:hAnsi="Arial" w:cs="Arial"/>
+                    </w:rPr>
+                    <w:t>Estudiante de</w:t>
+                  </w:r>
+                  <w:r>
+                    <w:rPr>
+                      <w:rFonts w:ascii="Arial" w:hAnsi="Arial" w:cs="Arial"/>
+                    </w:rPr>
+                    <w:t xml:space="preserve"> </w:t>
+                  </w:r>
+                  <w:r>
+                    <w:rPr>
                       <w:rFonts w:ascii="Arial" w:eastAsia="Arial Unicode MS" w:hAnsi="Arial" w:cs="Arial"/>
                     </w:rPr>
-                    <w:t>Licenciado en Ingeniería de Software</w:t>
+                    <w:t>Ingeniería de Software</w:t>
                   </w:r>
                 </w:p>
               </w:tc>
@@ -7036,9 +7064,9 @@
       <w:pPr>
         <w:pStyle w:val="Ttulo2"/>
       </w:pPr>
-      <w:bookmarkStart w:id="14" w:name="_Toc435122881"/>
-      <w:bookmarkStart w:id="15" w:name="_Toc435123365"/>
-      <w:bookmarkStart w:id="16" w:name="_Toc436344593"/>
+      <w:bookmarkStart w:id="13" w:name="_Toc435122881"/>
+      <w:bookmarkStart w:id="14" w:name="_Toc435123365"/>
+      <w:bookmarkStart w:id="15" w:name="_Toc436344593"/>
       <w:r>
         <w:lastRenderedPageBreak/>
         <w:t xml:space="preserve">1.4 </w:t>
@@ -7054,22 +7082,44 @@
       <w:r>
         <w:t xml:space="preserve"> y abreviaturas</w:t>
       </w:r>
+      <w:bookmarkEnd w:id="13"/>
       <w:bookmarkEnd w:id="14"/>
       <w:bookmarkEnd w:id="15"/>
+    </w:p>
+    <w:p>
+      <w:pPr>
+        <w:pStyle w:val="Ttulo3"/>
+      </w:pPr>
+      <w:bookmarkStart w:id="16" w:name="_Toc436342671"/>
+      <w:bookmarkStart w:id="17" w:name="_Toc436344594"/>
+      <w:proofErr w:type="spellStart"/>
+      <w:r>
+        <w:t>Abreviaturas</w:t>
+      </w:r>
       <w:bookmarkEnd w:id="16"/>
+      <w:bookmarkEnd w:id="17"/>
+      <w:proofErr w:type="spellEnd"/>
+    </w:p>
+    <w:p>
+      <w:pPr>
+        <w:pStyle w:val="Cuerpo"/>
+        <w:rPr>
+          <w:rFonts w:ascii="Arial" w:hAnsi="Arial" w:cs="Arial"/>
+        </w:rPr>
+      </w:pPr>
     </w:p>
     <w:p>
       <w:pPr>
         <w:pStyle w:val="Ttulo3"/>
       </w:pPr>
-      <w:bookmarkStart w:id="17" w:name="_Toc436342671"/>
-      <w:bookmarkStart w:id="18" w:name="_Toc436344594"/>
+      <w:bookmarkStart w:id="18" w:name="_Toc436342672"/>
+      <w:bookmarkStart w:id="19" w:name="_Toc436344595"/>
       <w:proofErr w:type="spellStart"/>
       <w:r>
-        <w:t>Abreviaturas</w:t>
-      </w:r>
-      <w:bookmarkEnd w:id="17"/>
+        <w:t>Acrónimos</w:t>
+      </w:r>
       <w:bookmarkEnd w:id="18"/>
+      <w:bookmarkEnd w:id="19"/>
       <w:proofErr w:type="spellEnd"/>
     </w:p>
     <w:p>
@@ -7083,6 +7133,28 @@
         <w:rPr>
           <w:rFonts w:ascii="Arial" w:hAnsi="Arial" w:cs="Arial"/>
         </w:rPr>
+        <w:t>SS: Servicio Social.</w:t>
+      </w:r>
+    </w:p>
+    <w:p>
+      <w:pPr>
+        <w:pStyle w:val="Cuerpo"/>
+        <w:rPr>
+          <w:rFonts w:ascii="Arial" w:hAnsi="Arial" w:cs="Arial"/>
+        </w:rPr>
+      </w:pPr>
+    </w:p>
+    <w:p>
+      <w:pPr>
+        <w:pStyle w:val="Cuerpo"/>
+        <w:rPr>
+          <w:rFonts w:ascii="Arial" w:hAnsi="Arial" w:cs="Arial"/>
+        </w:rPr>
+      </w:pPr>
+      <w:r>
+        <w:rPr>
+          <w:rFonts w:ascii="Arial" w:hAnsi="Arial" w:cs="Arial"/>
+        </w:rPr>
         <w:t>UV: Universidad Veracruzana.</w:t>
       </w:r>
     </w:p>
@@ -7098,14 +7170,14 @@
       <w:pPr>
         <w:pStyle w:val="Ttulo3"/>
       </w:pPr>
-      <w:bookmarkStart w:id="19" w:name="_Toc436342672"/>
-      <w:bookmarkStart w:id="20" w:name="_Toc436344595"/>
+      <w:bookmarkStart w:id="20" w:name="_Toc436342673"/>
+      <w:bookmarkStart w:id="21" w:name="_Toc436344596"/>
       <w:proofErr w:type="spellStart"/>
       <w:r>
-        <w:t>Acrónimos</w:t>
-      </w:r>
-      <w:bookmarkEnd w:id="19"/>
+        <w:t>Definiciones</w:t>
+      </w:r>
       <w:bookmarkEnd w:id="20"/>
+      <w:bookmarkEnd w:id="21"/>
       <w:proofErr w:type="spellEnd"/>
     </w:p>
     <w:p>
@@ -7119,7 +7191,7 @@
         <w:rPr>
           <w:rFonts w:ascii="Arial" w:hAnsi="Arial" w:cs="Arial"/>
         </w:rPr>
-        <w:t>SS: Servicio Social.</w:t>
+        <w:t>Hardware: Componentes físicos que constituyen una computadora.</w:t>
       </w:r>
     </w:p>
     <w:p>
@@ -7132,149 +7204,113 @@
     </w:p>
     <w:p>
       <w:pPr>
-        <w:pStyle w:val="Ttulo3"/>
-      </w:pPr>
-      <w:bookmarkStart w:id="21" w:name="_Toc436342673"/>
-      <w:bookmarkStart w:id="22" w:name="_Toc436344596"/>
-      <w:proofErr w:type="spellStart"/>
-      <w:r>
-        <w:t>Definiciones</w:t>
-      </w:r>
-      <w:bookmarkEnd w:id="21"/>
+        <w:pStyle w:val="Cuerpo"/>
+        <w:rPr>
+          <w:rFonts w:ascii="Arial" w:hAnsi="Arial" w:cs="Arial"/>
+        </w:rPr>
+      </w:pPr>
+      <w:r>
+        <w:rPr>
+          <w:rFonts w:ascii="Arial" w:hAnsi="Arial" w:cs="Arial"/>
+        </w:rPr>
+        <w:t>Interfaz: Conexión física y funcional que se establece entre dos aparatos, dispositivos o sistemas que funcionan de manera independiente.</w:t>
+      </w:r>
+    </w:p>
+    <w:p>
+      <w:pPr>
+        <w:pStyle w:val="Cuerpo"/>
+        <w:rPr>
+          <w:rFonts w:ascii="Arial" w:hAnsi="Arial" w:cs="Arial"/>
+        </w:rPr>
+      </w:pPr>
+    </w:p>
+    <w:p>
+      <w:pPr>
+        <w:pStyle w:val="Cuerpo"/>
+        <w:rPr>
+          <w:rFonts w:ascii="Arial" w:hAnsi="Arial" w:cs="Arial"/>
+        </w:rPr>
+      </w:pPr>
+      <w:r>
+        <w:rPr>
+          <w:rFonts w:ascii="Arial" w:hAnsi="Arial" w:cs="Arial"/>
+        </w:rPr>
+        <w:t>Sistema: Programas informáticos que intentan resolver las necesidades del usuario.</w:t>
+      </w:r>
+    </w:p>
+    <w:p>
+      <w:pPr>
+        <w:pStyle w:val="Cuerpo"/>
+        <w:rPr>
+          <w:rFonts w:ascii="Arial" w:hAnsi="Arial" w:cs="Arial"/>
+        </w:rPr>
+      </w:pPr>
+    </w:p>
+    <w:p>
+      <w:pPr>
+        <w:pStyle w:val="Cuerpo"/>
+        <w:rPr>
+          <w:rFonts w:ascii="Arial" w:hAnsi="Arial" w:cs="Arial"/>
+        </w:rPr>
+      </w:pPr>
+      <w:r>
+        <w:rPr>
+          <w:rFonts w:ascii="Arial" w:hAnsi="Arial" w:cs="Arial"/>
+        </w:rPr>
+        <w:t>Sistema operativo: Software básico de una computadora que provee una interfaz entre el usuario y la computadora.</w:t>
+      </w:r>
+    </w:p>
+    <w:p>
+      <w:pPr>
+        <w:pStyle w:val="Cuerpo"/>
+        <w:rPr>
+          <w:rFonts w:ascii="Arial" w:hAnsi="Arial" w:cs="Arial"/>
+        </w:rPr>
+      </w:pPr>
+    </w:p>
+    <w:p>
+      <w:pPr>
+        <w:pStyle w:val="Cuerpo"/>
+        <w:rPr>
+          <w:rFonts w:ascii="Arial" w:hAnsi="Arial" w:cs="Arial"/>
+        </w:rPr>
+      </w:pPr>
+      <w:r>
+        <w:rPr>
+          <w:rFonts w:ascii="Arial" w:hAnsi="Arial" w:cs="Arial"/>
+        </w:rPr>
+        <w:t>Software: Instrucciones que el ordenador necesita para funcionar.</w:t>
+      </w:r>
+    </w:p>
+    <w:p>
+      <w:pPr>
+        <w:pStyle w:val="Cuerpo"/>
+        <w:rPr>
+          <w:rFonts w:ascii="Arial" w:hAnsi="Arial" w:cs="Arial"/>
+        </w:rPr>
+      </w:pPr>
+    </w:p>
+    <w:p>
+      <w:pPr>
+        <w:pStyle w:val="Cuerpo"/>
+        <w:rPr>
+          <w:rFonts w:ascii="Arial" w:hAnsi="Arial" w:cs="Arial"/>
+        </w:rPr>
+      </w:pPr>
+    </w:p>
+    <w:p>
+      <w:pPr>
+        <w:pStyle w:val="Ttulo2"/>
+      </w:pPr>
+      <w:bookmarkStart w:id="22" w:name="_Toc435122882"/>
+      <w:bookmarkStart w:id="23" w:name="_Toc435123366"/>
+      <w:bookmarkStart w:id="24" w:name="_Toc436344597"/>
+      <w:r>
+        <w:t>1.5 Referencias</w:t>
+      </w:r>
       <w:bookmarkEnd w:id="22"/>
-      <w:proofErr w:type="spellEnd"/>
-    </w:p>
-    <w:p>
-      <w:pPr>
-        <w:pStyle w:val="Cuerpo"/>
-        <w:rPr>
-          <w:rFonts w:ascii="Arial" w:hAnsi="Arial" w:cs="Arial"/>
-        </w:rPr>
-      </w:pPr>
-      <w:r>
-        <w:rPr>
-          <w:rFonts w:ascii="Arial" w:hAnsi="Arial" w:cs="Arial"/>
-        </w:rPr>
-        <w:t>Hardware: Componentes físicos que constituyen una computadora.</w:t>
-      </w:r>
-    </w:p>
-    <w:p>
-      <w:pPr>
-        <w:pStyle w:val="Cuerpo"/>
-        <w:rPr>
-          <w:rFonts w:ascii="Arial" w:hAnsi="Arial" w:cs="Arial"/>
-        </w:rPr>
-      </w:pPr>
-    </w:p>
-    <w:p>
-      <w:pPr>
-        <w:pStyle w:val="Cuerpo"/>
-        <w:rPr>
-          <w:rFonts w:ascii="Arial" w:hAnsi="Arial" w:cs="Arial"/>
-        </w:rPr>
-      </w:pPr>
-      <w:r>
-        <w:rPr>
-          <w:rFonts w:ascii="Arial" w:hAnsi="Arial" w:cs="Arial"/>
-        </w:rPr>
-        <w:t>Interfaz: Conexión física y funcional que se establece entre dos aparatos, dispositivos o sistemas que funcionan de manera independiente.</w:t>
-      </w:r>
-    </w:p>
-    <w:p>
-      <w:pPr>
-        <w:pStyle w:val="Cuerpo"/>
-        <w:rPr>
-          <w:rFonts w:ascii="Arial" w:hAnsi="Arial" w:cs="Arial"/>
-        </w:rPr>
-      </w:pPr>
-    </w:p>
-    <w:p>
-      <w:pPr>
-        <w:pStyle w:val="Cuerpo"/>
-        <w:rPr>
-          <w:rFonts w:ascii="Arial" w:hAnsi="Arial" w:cs="Arial"/>
-        </w:rPr>
-      </w:pPr>
-      <w:r>
-        <w:rPr>
-          <w:rFonts w:ascii="Arial" w:hAnsi="Arial" w:cs="Arial"/>
-        </w:rPr>
-        <w:t>Sistema: Programas informáticos que intentan resolver las necesidades del usuario.</w:t>
-      </w:r>
-    </w:p>
-    <w:p>
-      <w:pPr>
-        <w:pStyle w:val="Cuerpo"/>
-        <w:rPr>
-          <w:rFonts w:ascii="Arial" w:hAnsi="Arial" w:cs="Arial"/>
-        </w:rPr>
-      </w:pPr>
-    </w:p>
-    <w:p>
-      <w:pPr>
-        <w:pStyle w:val="Cuerpo"/>
-        <w:rPr>
-          <w:rFonts w:ascii="Arial" w:hAnsi="Arial" w:cs="Arial"/>
-        </w:rPr>
-      </w:pPr>
-      <w:r>
-        <w:rPr>
-          <w:rFonts w:ascii="Arial" w:hAnsi="Arial" w:cs="Arial"/>
-        </w:rPr>
-        <w:t>Sistema operativo: Software básico de una computadora que provee una interfaz entre el usuario y la computadora.</w:t>
-      </w:r>
-    </w:p>
-    <w:p>
-      <w:pPr>
-        <w:pStyle w:val="Cuerpo"/>
-        <w:rPr>
-          <w:rFonts w:ascii="Arial" w:hAnsi="Arial" w:cs="Arial"/>
-        </w:rPr>
-      </w:pPr>
-    </w:p>
-    <w:p>
-      <w:pPr>
-        <w:pStyle w:val="Cuerpo"/>
-        <w:rPr>
-          <w:rFonts w:ascii="Arial" w:hAnsi="Arial" w:cs="Arial"/>
-        </w:rPr>
-      </w:pPr>
-      <w:r>
-        <w:rPr>
-          <w:rFonts w:ascii="Arial" w:hAnsi="Arial" w:cs="Arial"/>
-        </w:rPr>
-        <w:t>Software: Instrucciones que el ordenador necesita para funcionar.</w:t>
-      </w:r>
-    </w:p>
-    <w:p>
-      <w:pPr>
-        <w:pStyle w:val="Cuerpo"/>
-        <w:rPr>
-          <w:rFonts w:ascii="Arial" w:hAnsi="Arial" w:cs="Arial"/>
-        </w:rPr>
-      </w:pPr>
-    </w:p>
-    <w:p>
-      <w:pPr>
-        <w:pStyle w:val="Cuerpo"/>
-        <w:rPr>
-          <w:rFonts w:ascii="Arial" w:hAnsi="Arial" w:cs="Arial"/>
-        </w:rPr>
-      </w:pPr>
-    </w:p>
-    <w:p>
-      <w:pPr>
-        <w:pStyle w:val="Ttulo2"/>
-      </w:pPr>
-      <w:bookmarkStart w:id="23" w:name="_Toc435122882"/>
-      <w:bookmarkStart w:id="24" w:name="_Toc435123366"/>
-      <w:bookmarkStart w:id="25" w:name="_Toc436344597"/>
-      <w:r>
-        <w:t>1.5 Referencias</w:t>
-      </w:r>
       <w:bookmarkEnd w:id="23"/>
       <w:bookmarkEnd w:id="24"/>
-      <w:bookmarkEnd w:id="25"/>
     </w:p>
     <w:p>
       <w:pPr>
@@ -7507,15 +7543,15 @@
           <w:rFonts w:eastAsia="Arial"/>
         </w:rPr>
       </w:pPr>
-      <w:bookmarkStart w:id="26" w:name="_Toc435122883"/>
-      <w:bookmarkStart w:id="27" w:name="_Toc435123367"/>
-      <w:bookmarkStart w:id="28" w:name="_Toc436344598"/>
+      <w:bookmarkStart w:id="25" w:name="_Toc435122883"/>
+      <w:bookmarkStart w:id="26" w:name="_Toc435123367"/>
+      <w:bookmarkStart w:id="27" w:name="_Toc436344598"/>
       <w:r>
         <w:t>1.6 Resumen</w:t>
       </w:r>
+      <w:bookmarkEnd w:id="25"/>
       <w:bookmarkEnd w:id="26"/>
       <w:bookmarkEnd w:id="27"/>
-      <w:bookmarkEnd w:id="28"/>
     </w:p>
     <w:p>
       <w:pPr>
@@ -7603,8 +7639,8 @@
         </w:rPr>
         <w:t>2.  Descripción general</w:t>
       </w:r>
-      <w:bookmarkStart w:id="29" w:name="_Toc435122884"/>
-      <w:bookmarkStart w:id="30" w:name="_Toc435123368"/>
+      <w:bookmarkStart w:id="28" w:name="_Toc435122884"/>
+      <w:bookmarkStart w:id="29" w:name="_Toc435123368"/>
     </w:p>
     <w:p>
       <w:pPr>
@@ -7636,38 +7672,38 @@
       <w:pPr>
         <w:pStyle w:val="Ttulo1"/>
       </w:pPr>
-      <w:bookmarkStart w:id="31" w:name="_Toc436344599"/>
+      <w:bookmarkStart w:id="30" w:name="_Toc436344599"/>
       <w:r>
         <w:lastRenderedPageBreak/>
         <w:t>D</w:t>
       </w:r>
+      <w:bookmarkEnd w:id="28"/>
+      <w:r>
+        <w:t>escripción general</w:t>
+      </w:r>
       <w:bookmarkEnd w:id="29"/>
-      <w:r>
-        <w:t>escripción general</w:t>
-      </w:r>
       <w:bookmarkEnd w:id="30"/>
+    </w:p>
+    <w:p>
+      <w:pPr>
+        <w:rPr>
+          <w:lang w:val="es-MX" w:eastAsia="es-MX"/>
+        </w:rPr>
+      </w:pPr>
+    </w:p>
+    <w:p>
+      <w:pPr>
+        <w:pStyle w:val="Ttulo2"/>
+      </w:pPr>
+      <w:bookmarkStart w:id="31" w:name="_Toc435122885"/>
+      <w:bookmarkStart w:id="32" w:name="_Toc435123369"/>
+      <w:bookmarkStart w:id="33" w:name="_Toc436344600"/>
+      <w:r>
+        <w:t>2.1 Perspectiva del producto</w:t>
+      </w:r>
       <w:bookmarkEnd w:id="31"/>
-    </w:p>
-    <w:p>
-      <w:pPr>
-        <w:rPr>
-          <w:lang w:val="es-MX" w:eastAsia="es-MX"/>
-        </w:rPr>
-      </w:pPr>
-    </w:p>
-    <w:p>
-      <w:pPr>
-        <w:pStyle w:val="Ttulo2"/>
-      </w:pPr>
-      <w:bookmarkStart w:id="32" w:name="_Toc435122885"/>
-      <w:bookmarkStart w:id="33" w:name="_Toc435123369"/>
-      <w:bookmarkStart w:id="34" w:name="_Toc436344600"/>
-      <w:r>
-        <w:t>2.1 Perspectiva del producto</w:t>
-      </w:r>
       <w:bookmarkEnd w:id="32"/>
       <w:bookmarkEnd w:id="33"/>
-      <w:bookmarkEnd w:id="34"/>
     </w:p>
     <w:p>
       <w:pPr>
@@ -8267,16 +8303,16 @@
       <w:pPr>
         <w:pStyle w:val="Ttulo2"/>
       </w:pPr>
-      <w:bookmarkStart w:id="35" w:name="_Toc435122886"/>
-      <w:bookmarkStart w:id="36" w:name="_Toc435123370"/>
-      <w:bookmarkStart w:id="37" w:name="_Toc436344601"/>
+      <w:bookmarkStart w:id="34" w:name="_Toc435122886"/>
+      <w:bookmarkStart w:id="35" w:name="_Toc435123370"/>
+      <w:bookmarkStart w:id="36" w:name="_Toc436344601"/>
       <w:r>
         <w:lastRenderedPageBreak/>
         <w:t>2.2 Funcionalidad del producto</w:t>
       </w:r>
+      <w:bookmarkEnd w:id="34"/>
       <w:bookmarkEnd w:id="35"/>
       <w:bookmarkEnd w:id="36"/>
-      <w:bookmarkEnd w:id="37"/>
     </w:p>
     <w:p>
       <w:pPr>
@@ -8335,15 +8371,15 @@
       <w:pPr>
         <w:pStyle w:val="Ttulo2"/>
       </w:pPr>
-      <w:bookmarkStart w:id="38" w:name="_Toc435122887"/>
-      <w:bookmarkStart w:id="39" w:name="_Toc435123371"/>
-      <w:bookmarkStart w:id="40" w:name="_Toc436344602"/>
+      <w:bookmarkStart w:id="37" w:name="_Toc435122887"/>
+      <w:bookmarkStart w:id="38" w:name="_Toc435123371"/>
+      <w:bookmarkStart w:id="39" w:name="_Toc436344602"/>
       <w:r>
         <w:t>2.3 Características de los usuarios</w:t>
       </w:r>
+      <w:bookmarkEnd w:id="37"/>
       <w:bookmarkEnd w:id="38"/>
       <w:bookmarkEnd w:id="39"/>
-      <w:bookmarkEnd w:id="40"/>
     </w:p>
     <w:p>
       <w:pPr>
@@ -8537,7 +8573,67 @@
                 <w:rFonts w:ascii="Arial" w:hAnsi="Arial" w:cs="Arial"/>
                 <w:lang w:val="es-MX" w:eastAsia="es-MX"/>
               </w:rPr>
-              <w:t>Participan en actividades y elaboran documentos que respalden información para la elaboración del SS</w:t>
+              <w:t xml:space="preserve">Registra </w:t>
+            </w:r>
+            <w:r>
+              <w:rPr>
+                <w:rFonts w:ascii="Arial" w:hAnsi="Arial" w:cs="Arial"/>
+                <w:lang w:val="es-MX" w:eastAsia="es-MX"/>
+              </w:rPr>
+              <w:t>y realiza reportes sobre las horas laboradas.</w:t>
+            </w:r>
+          </w:p>
+          <w:p>
+            <w:pPr>
+              <w:pBdr>
+                <w:top w:val="none" w:sz="0" w:space="0" w:color="auto"/>
+                <w:left w:val="none" w:sz="0" w:space="0" w:color="auto"/>
+                <w:bottom w:val="none" w:sz="0" w:space="0" w:color="auto"/>
+                <w:right w:val="none" w:sz="0" w:space="0" w:color="auto"/>
+                <w:between w:val="none" w:sz="0" w:space="0" w:color="auto"/>
+                <w:bar w:val="none" w:sz="0" w:color="auto"/>
+              </w:pBdr>
+              <w:rPr>
+                <w:rFonts w:ascii="Arial" w:hAnsi="Arial" w:cs="Arial"/>
+                <w:lang w:val="es-MX" w:eastAsia="es-MX"/>
+              </w:rPr>
+            </w:pPr>
+            <w:r>
+              <w:rPr>
+                <w:rFonts w:ascii="Arial" w:hAnsi="Arial" w:cs="Arial"/>
+                <w:lang w:val="es-MX" w:eastAsia="es-MX"/>
+              </w:rPr>
+              <w:t>Agrega documentos.</w:t>
+            </w:r>
+          </w:p>
+          <w:p>
+            <w:pPr>
+              <w:pBdr>
+                <w:top w:val="none" w:sz="0" w:space="0" w:color="auto"/>
+                <w:left w:val="none" w:sz="0" w:space="0" w:color="auto"/>
+                <w:bottom w:val="none" w:sz="0" w:space="0" w:color="auto"/>
+                <w:right w:val="none" w:sz="0" w:space="0" w:color="auto"/>
+                <w:between w:val="none" w:sz="0" w:space="0" w:color="auto"/>
+                <w:bar w:val="none" w:sz="0" w:color="auto"/>
+              </w:pBdr>
+              <w:rPr>
+                <w:rFonts w:ascii="Arial" w:hAnsi="Arial" w:cs="Arial"/>
+                <w:lang w:val="es-MX" w:eastAsia="es-MX"/>
+              </w:rPr>
+            </w:pPr>
+            <w:r>
+              <w:rPr>
+                <w:rFonts w:ascii="Arial" w:hAnsi="Arial" w:cs="Arial"/>
+                <w:lang w:val="es-MX" w:eastAsia="es-MX"/>
+              </w:rPr>
+              <w:t xml:space="preserve">Revisa las actividades asignadas y realiza </w:t>
+            </w:r>
+            <w:r>
+              <w:rPr>
+                <w:rFonts w:ascii="Arial" w:hAnsi="Arial" w:cs="Arial"/>
+                <w:lang w:val="es-MX" w:eastAsia="es-MX"/>
+              </w:rPr>
+              <w:t>bitácoras y reportes sobre las actividades realizadas en la dependencia correspondiente.</w:t>
             </w:r>
           </w:p>
         </w:tc>
@@ -8708,6 +8804,7 @@
                 <w:b/>
                 <w:lang w:val="es-MX" w:eastAsia="es-MX"/>
               </w:rPr>
+              <w:lastRenderedPageBreak/>
               <w:t>Actividades</w:t>
             </w:r>
           </w:p>
@@ -8728,7 +8825,7 @@
               </w:pBdr>
               <w:rPr>
                 <w:rFonts w:ascii="Arial" w:hAnsi="Arial" w:cs="Arial"/>
-                <w:lang w:val="es-MX" w:eastAsia="es-MX"/>
+                <w:lang w:val="es-MX"/>
               </w:rPr>
             </w:pPr>
             <w:r>
@@ -8736,7 +8833,44 @@
                 <w:rFonts w:ascii="Arial" w:hAnsi="Arial" w:cs="Arial"/>
                 <w:lang w:val="es-MX"/>
               </w:rPr>
-              <w:t>Se encargan de establecer las actividades y tareas que deberá realizar el alumno</w:t>
+              <w:t>Se encarga</w:t>
+            </w:r>
+            <w:r>
+              <w:rPr>
+                <w:rFonts w:ascii="Arial" w:hAnsi="Arial" w:cs="Arial"/>
+                <w:lang w:val="es-MX"/>
+              </w:rPr>
+              <w:t xml:space="preserve"> de establecer las actividades y tareas que deberá realizar el alumno</w:t>
+            </w:r>
+            <w:r>
+              <w:rPr>
+                <w:rFonts w:ascii="Arial" w:hAnsi="Arial" w:cs="Arial"/>
+                <w:lang w:val="es-MX"/>
+              </w:rPr>
+              <w:t>.</w:t>
+            </w:r>
+          </w:p>
+          <w:p>
+            <w:pPr>
+              <w:pBdr>
+                <w:top w:val="none" w:sz="0" w:space="0" w:color="auto"/>
+                <w:left w:val="none" w:sz="0" w:space="0" w:color="auto"/>
+                <w:bottom w:val="none" w:sz="0" w:space="0" w:color="auto"/>
+                <w:right w:val="none" w:sz="0" w:space="0" w:color="auto"/>
+                <w:between w:val="none" w:sz="0" w:space="0" w:color="auto"/>
+                <w:bar w:val="none" w:sz="0" w:color="auto"/>
+              </w:pBdr>
+              <w:rPr>
+                <w:rFonts w:ascii="Arial" w:hAnsi="Arial" w:cs="Arial"/>
+                <w:lang w:val="es-MX"/>
+              </w:rPr>
+            </w:pPr>
+            <w:r>
+              <w:rPr>
+                <w:rFonts w:ascii="Arial" w:hAnsi="Arial" w:cs="Arial"/>
+                <w:lang w:val="es-MX"/>
+              </w:rPr>
+              <w:t>Revisa las asistencias y horas cumplidas por el alumno.</w:t>
             </w:r>
           </w:p>
         </w:tc>
@@ -8847,7 +8981,6 @@
                 <w:b/>
                 <w:lang w:val="es-MX" w:eastAsia="es-MX"/>
               </w:rPr>
-              <w:lastRenderedPageBreak/>
               <w:t>Formación</w:t>
             </w:r>
           </w:p>
@@ -8928,6 +9061,36 @@
               </w:pBdr>
               <w:rPr>
                 <w:rFonts w:ascii="Arial" w:hAnsi="Arial" w:cs="Arial"/>
+                <w:lang w:val="es-MX"/>
+              </w:rPr>
+            </w:pPr>
+            <w:r>
+              <w:rPr>
+                <w:rFonts w:ascii="Arial" w:hAnsi="Arial" w:cs="Arial"/>
+                <w:lang w:val="es-MX"/>
+              </w:rPr>
+              <w:t xml:space="preserve">Se encarga de validar, resguardar y </w:t>
+            </w:r>
+            <w:r>
+              <w:rPr>
+                <w:rFonts w:ascii="Arial" w:hAnsi="Arial" w:cs="Arial"/>
+                <w:lang w:val="es-MX"/>
+              </w:rPr>
+              <w:t>aceptar la información obtenida.</w:t>
+            </w:r>
+          </w:p>
+          <w:p>
+            <w:pPr>
+              <w:pBdr>
+                <w:top w:val="none" w:sz="0" w:space="0" w:color="auto"/>
+                <w:left w:val="none" w:sz="0" w:space="0" w:color="auto"/>
+                <w:bottom w:val="none" w:sz="0" w:space="0" w:color="auto"/>
+                <w:right w:val="none" w:sz="0" w:space="0" w:color="auto"/>
+                <w:between w:val="none" w:sz="0" w:space="0" w:color="auto"/>
+                <w:bar w:val="none" w:sz="0" w:color="auto"/>
+              </w:pBdr>
+              <w:rPr>
+                <w:rFonts w:ascii="Arial" w:hAnsi="Arial" w:cs="Arial"/>
                 <w:lang w:val="es-MX" w:eastAsia="es-MX"/>
               </w:rPr>
             </w:pPr>
@@ -8936,7 +9099,14 @@
                 <w:rFonts w:ascii="Arial" w:hAnsi="Arial" w:cs="Arial"/>
                 <w:lang w:val="es-MX"/>
               </w:rPr>
-              <w:t>Se encarga de validar, resguardar y aceptar la información obtenida, dándole seguimiento a las actividades relacionadas con la asignación de estudiantes</w:t>
+              <w:t xml:space="preserve">Da </w:t>
+            </w:r>
+            <w:r>
+              <w:rPr>
+                <w:rFonts w:ascii="Arial" w:hAnsi="Arial" w:cs="Arial"/>
+                <w:lang w:val="es-MX"/>
+              </w:rPr>
+              <w:t>seguimiento a las actividades relacionadas con la asignación de estudiantes</w:t>
             </w:r>
           </w:p>
         </w:tc>
@@ -9127,6 +9297,29 @@
               </w:pBdr>
               <w:rPr>
                 <w:rFonts w:ascii="Arial" w:hAnsi="Arial" w:cs="Arial"/>
+                <w:lang w:val="es-MX"/>
+              </w:rPr>
+            </w:pPr>
+            <w:r>
+              <w:rPr>
+                <w:rFonts w:ascii="Arial" w:hAnsi="Arial" w:cs="Arial"/>
+                <w:lang w:val="es-MX"/>
+              </w:rPr>
+              <w:t>Recibe los reportes de actividades.</w:t>
+            </w:r>
+          </w:p>
+          <w:p>
+            <w:pPr>
+              <w:pBdr>
+                <w:top w:val="none" w:sz="0" w:space="0" w:color="auto"/>
+                <w:left w:val="none" w:sz="0" w:space="0" w:color="auto"/>
+                <w:bottom w:val="none" w:sz="0" w:space="0" w:color="auto"/>
+                <w:right w:val="none" w:sz="0" w:space="0" w:color="auto"/>
+                <w:between w:val="none" w:sz="0" w:space="0" w:color="auto"/>
+                <w:bar w:val="none" w:sz="0" w:color="auto"/>
+              </w:pBdr>
+              <w:rPr>
+                <w:rFonts w:ascii="Arial" w:hAnsi="Arial" w:cs="Arial"/>
                 <w:lang w:val="es-MX" w:eastAsia="es-MX"/>
               </w:rPr>
             </w:pPr>
@@ -9135,7 +9328,35 @@
                 <w:rFonts w:ascii="Arial" w:hAnsi="Arial" w:cs="Arial"/>
                 <w:lang w:val="es-MX"/>
               </w:rPr>
-              <w:t>Es a quien se le hace entrega de reportes de actividades con la finalidad de mantener un registro. Tiene contacto directo con el alumno</w:t>
+              <w:t xml:space="preserve">Recopila </w:t>
+            </w:r>
+            <w:r>
+              <w:rPr>
+                <w:rFonts w:ascii="Arial" w:hAnsi="Arial" w:cs="Arial"/>
+                <w:lang w:val="es-MX"/>
+              </w:rPr>
+              <w:t xml:space="preserve">los documentos y los incluye en </w:t>
+            </w:r>
+            <w:r>
+              <w:rPr>
+                <w:rFonts w:ascii="Arial" w:hAnsi="Arial" w:cs="Arial"/>
+                <w:lang w:val="es-MX"/>
+              </w:rPr>
+              <w:t>el expediente</w:t>
+            </w:r>
+            <w:r>
+              <w:rPr>
+                <w:rFonts w:ascii="Arial" w:hAnsi="Arial" w:cs="Arial"/>
+                <w:lang w:val="es-MX"/>
+              </w:rPr>
+              <w:t xml:space="preserve"> de cada alumno.</w:t>
+            </w:r>
+            <w:r>
+              <w:rPr>
+                <w:rFonts w:ascii="Arial" w:hAnsi="Arial" w:cs="Arial"/>
+                <w:lang w:val="es-MX"/>
+              </w:rPr>
+              <w:t xml:space="preserve"> </w:t>
             </w:r>
           </w:p>
         </w:tc>
@@ -9153,17 +9374,17 @@
       <w:pPr>
         <w:pStyle w:val="Ttulo2"/>
       </w:pPr>
-      <w:bookmarkStart w:id="41" w:name="_Toc435122888"/>
-      <w:bookmarkStart w:id="42" w:name="_Toc435123372"/>
-      <w:bookmarkStart w:id="43" w:name="_Toc436342680"/>
-      <w:bookmarkStart w:id="44" w:name="_Toc436344603"/>
+      <w:bookmarkStart w:id="40" w:name="_Toc435122888"/>
+      <w:bookmarkStart w:id="41" w:name="_Toc435123372"/>
+      <w:bookmarkStart w:id="42" w:name="_Toc436342680"/>
+      <w:bookmarkStart w:id="43" w:name="_Toc436344603"/>
       <w:r>
         <w:t>2.4 Restricciones</w:t>
       </w:r>
+      <w:bookmarkEnd w:id="40"/>
       <w:bookmarkEnd w:id="41"/>
       <w:bookmarkEnd w:id="42"/>
       <w:bookmarkEnd w:id="43"/>
-      <w:bookmarkEnd w:id="44"/>
     </w:p>
     <w:p>
       <w:pPr>
@@ -9204,101 +9425,26 @@
     <w:p>
       <w:pPr>
         <w:pStyle w:val="Sinespaciado"/>
-        <w:numPr>
-          <w:ilvl w:val="0"/>
-          <w:numId w:val="5"/>
-        </w:numPr>
-      </w:pPr>
-      <w:proofErr w:type="spellStart"/>
-      <w:r>
-        <w:t>Interfaz</w:t>
-      </w:r>
-      <w:proofErr w:type="spellEnd"/>
-      <w:r>
-        <w:t xml:space="preserve"> </w:t>
-      </w:r>
-      <w:proofErr w:type="spellStart"/>
-      <w:r>
-        <w:t>diseñada</w:t>
-      </w:r>
-      <w:proofErr w:type="spellEnd"/>
-      <w:r>
-        <w:t xml:space="preserve"> </w:t>
-      </w:r>
-      <w:proofErr w:type="spellStart"/>
-      <w:r>
-        <w:t>únicamente</w:t>
-      </w:r>
-      <w:proofErr w:type="spellEnd"/>
-      <w:r>
-        <w:t xml:space="preserve"> para </w:t>
-      </w:r>
-      <w:proofErr w:type="spellStart"/>
-      <w:r>
-        <w:t>los</w:t>
-      </w:r>
-      <w:proofErr w:type="spellEnd"/>
-      <w:r>
-        <w:t xml:space="preserve"> </w:t>
-      </w:r>
-      <w:proofErr w:type="spellStart"/>
-      <w:r>
-        <w:t>siguientes</w:t>
-      </w:r>
-      <w:proofErr w:type="spellEnd"/>
-      <w:r>
-        <w:t xml:space="preserve"> </w:t>
-      </w:r>
-      <w:proofErr w:type="spellStart"/>
-      <w:r>
-        <w:t>sistemas</w:t>
-      </w:r>
-      <w:proofErr w:type="spellEnd"/>
-      <w:r>
-        <w:t xml:space="preserve"> </w:t>
-      </w:r>
-      <w:proofErr w:type="spellStart"/>
-      <w:r>
-        <w:t>operativos</w:t>
-      </w:r>
-      <w:proofErr w:type="spellEnd"/>
-      <w:r>
-        <w:t>: Windows 7, Windows 8, Windows 8.1, Windows 10, Mac OS X 10.9, Mac OS 10.10, Ubuntu 14.10, Ubuntu 15.04, Fedora 19, Fedora 20.</w:t>
-      </w:r>
-    </w:p>
-    <w:p>
-      <w:pPr>
-        <w:pStyle w:val="Sinespaciado"/>
-      </w:pPr>
-    </w:p>
-    <w:p>
-      <w:pPr>
-        <w:pStyle w:val="Sinespaciado"/>
-      </w:pPr>
-    </w:p>
-    <w:p>
-      <w:pPr>
-        <w:pStyle w:val="Sinespaciado"/>
       </w:pPr>
     </w:p>
     <w:p>
       <w:pPr>
         <w:pStyle w:val="Ttulo2"/>
       </w:pPr>
-      <w:bookmarkStart w:id="45" w:name="_Toc435122889"/>
-      <w:bookmarkStart w:id="46" w:name="_Toc435123373"/>
-      <w:bookmarkStart w:id="47" w:name="_Toc436342681"/>
-      <w:bookmarkStart w:id="48" w:name="_Toc436344604"/>
+      <w:bookmarkStart w:id="44" w:name="_Toc435122889"/>
+      <w:bookmarkStart w:id="45" w:name="_Toc435123373"/>
+      <w:bookmarkStart w:id="46" w:name="_Toc436342681"/>
+      <w:bookmarkStart w:id="47" w:name="_Toc436344604"/>
       <w:r>
         <w:t>2</w:t>
       </w:r>
       <w:r>
         <w:t>.5 Suposiciones y dependencias</w:t>
       </w:r>
+      <w:bookmarkEnd w:id="44"/>
       <w:bookmarkEnd w:id="45"/>
       <w:bookmarkEnd w:id="46"/>
       <w:bookmarkEnd w:id="47"/>
-      <w:bookmarkEnd w:id="48"/>
     </w:p>
     <w:p>
       <w:pPr>
@@ -9311,6 +9457,8 @@
           <w:szCs w:val="24"/>
         </w:rPr>
       </w:pPr>
+      <w:bookmarkStart w:id="48" w:name="_GoBack"/>
+      <w:bookmarkEnd w:id="48"/>
     </w:p>
     <w:p>
       <w:pPr>
@@ -11347,7 +11495,7 @@
             <w:noProof/>
             <w:lang w:val="es-ES"/>
           </w:rPr>
-          <w:t>11</w:t>
+          <w:t>9</w:t>
         </w:r>
         <w:r>
           <w:fldChar w:fldCharType="end"/>
@@ -14142,7 +14290,7 @@
 </file>
 
 <file path=customXml/itemProps1.xml><?xml version="1.0" encoding="utf-8"?>
-<ds:datastoreItem xmlns:ds="http://schemas.openxmlformats.org/officeDocument/2006/customXml" ds:itemID="{F9448BC6-9BA0-4106-9301-92D7D2F45699}">
+<ds:datastoreItem xmlns:ds="http://schemas.openxmlformats.org/officeDocument/2006/customXml" ds:itemID="{C8750D9A-6305-4510-B9C2-F4C18394ABDE}">
   <ds:schemaRefs>
     <ds:schemaRef ds:uri="http://schemas.openxmlformats.org/officeDocument/2006/bibliography"/>
   </ds:schemaRefs>

</xml_diff>

<commit_message>
Agregué Revisiones. Modifiqué Propósito y Caract de usuario
</commit_message>
<xml_diff>
--- a/DocumentoERS1.1.docx
+++ b/DocumentoERS1.1.docx
@@ -7757,7 +7757,27 @@
           <w:szCs w:val="22"/>
           <w:lang w:val="es-MX" w:eastAsia="es-MX"/>
         </w:rPr>
-        <w:t>El sistema permitirá el registro de usuarios para el uso de este, también tendrá un registro de horarios para los alumnos, permitirá que alumnos y maestros se comuniquen entre sí y en general se utilizará principalmente para el maneo de los tramites y actividades del servicio social.</w:t>
+        <w:t>El sistema permitirá el regis</w:t>
+      </w:r>
+      <w:r>
+        <w:rPr>
+          <w:rFonts w:ascii="Arial" w:hAnsi="Arial" w:cs="Arial"/>
+          <w:sz w:val="22"/>
+          <w:szCs w:val="22"/>
+          <w:lang w:val="es-MX" w:eastAsia="es-MX"/>
+        </w:rPr>
+        <w:t>tro de usuarios para el uso de é</w:t>
+      </w:r>
+      <w:bookmarkStart w:id="34" w:name="_GoBack"/>
+      <w:bookmarkEnd w:id="34"/>
+      <w:r>
+        <w:rPr>
+          <w:rFonts w:ascii="Arial" w:hAnsi="Arial" w:cs="Arial"/>
+          <w:sz w:val="22"/>
+          <w:szCs w:val="22"/>
+          <w:lang w:val="es-MX" w:eastAsia="es-MX"/>
+        </w:rPr>
+        <w:t>ste, también tendrá un registro de horarios para los alumnos, permitirá que alumnos y maestros se comuniquen entre sí y en general se utilizará principalmente para el maneo de los tramites y actividades del servicio social.</w:t>
       </w:r>
     </w:p>
     <w:p>
@@ -7772,547 +7792,20 @@
           <w:rFonts w:ascii="Arial" w:hAnsi="Arial" w:cs="Arial"/>
         </w:rPr>
       </w:pPr>
-      <w:r>
-        <w:rPr>
-          <w:rFonts w:ascii="Arial" w:hAnsi="Arial" w:cs="Arial"/>
-        </w:rPr>
-        <w:t xml:space="preserve">Este </w:t>
-      </w:r>
-      <w:proofErr w:type="spellStart"/>
-      <w:r>
-        <w:rPr>
-          <w:rFonts w:ascii="Arial" w:hAnsi="Arial" w:cs="Arial"/>
-        </w:rPr>
-        <w:t>sistema</w:t>
-      </w:r>
-      <w:proofErr w:type="spellEnd"/>
-      <w:r>
-        <w:rPr>
-          <w:rFonts w:ascii="Arial" w:hAnsi="Arial" w:cs="Arial"/>
-        </w:rPr>
-        <w:t xml:space="preserve"> </w:t>
-      </w:r>
-      <w:proofErr w:type="spellStart"/>
-      <w:r>
-        <w:rPr>
-          <w:rFonts w:ascii="Arial" w:hAnsi="Arial" w:cs="Arial"/>
-        </w:rPr>
-        <w:t>será</w:t>
-      </w:r>
-      <w:proofErr w:type="spellEnd"/>
-      <w:r>
-        <w:rPr>
-          <w:rFonts w:ascii="Arial" w:hAnsi="Arial" w:cs="Arial"/>
-        </w:rPr>
-        <w:t xml:space="preserve"> </w:t>
-      </w:r>
-      <w:proofErr w:type="spellStart"/>
-      <w:r>
-        <w:rPr>
-          <w:rFonts w:ascii="Arial" w:hAnsi="Arial" w:cs="Arial"/>
-        </w:rPr>
-        <w:t>diseñado</w:t>
-      </w:r>
-      <w:proofErr w:type="spellEnd"/>
-      <w:r>
-        <w:rPr>
-          <w:rFonts w:ascii="Arial" w:hAnsi="Arial" w:cs="Arial"/>
-        </w:rPr>
-        <w:t xml:space="preserve"> para </w:t>
-      </w:r>
-      <w:proofErr w:type="spellStart"/>
-      <w:r>
-        <w:rPr>
-          <w:rFonts w:ascii="Arial" w:hAnsi="Arial" w:cs="Arial"/>
-        </w:rPr>
-        <w:t>trabajar</w:t>
-      </w:r>
-      <w:proofErr w:type="spellEnd"/>
-      <w:r>
-        <w:rPr>
-          <w:rFonts w:ascii="Arial" w:hAnsi="Arial" w:cs="Arial"/>
-        </w:rPr>
-        <w:t xml:space="preserve"> </w:t>
-      </w:r>
-      <w:proofErr w:type="spellStart"/>
-      <w:r>
-        <w:rPr>
-          <w:rFonts w:ascii="Arial" w:hAnsi="Arial" w:cs="Arial"/>
-        </w:rPr>
-        <w:t>en</w:t>
-      </w:r>
-      <w:proofErr w:type="spellEnd"/>
-      <w:r>
-        <w:rPr>
-          <w:rFonts w:ascii="Arial" w:hAnsi="Arial" w:cs="Arial"/>
-        </w:rPr>
-        <w:t xml:space="preserve"> </w:t>
-      </w:r>
-      <w:proofErr w:type="spellStart"/>
-      <w:r>
-        <w:rPr>
-          <w:rFonts w:ascii="Arial" w:hAnsi="Arial" w:cs="Arial"/>
-        </w:rPr>
-        <w:t>entornos</w:t>
-      </w:r>
-      <w:proofErr w:type="spellEnd"/>
-      <w:r>
-        <w:rPr>
-          <w:rFonts w:ascii="Arial" w:hAnsi="Arial" w:cs="Arial"/>
-        </w:rPr>
-        <w:t xml:space="preserve"> WEB, </w:t>
-      </w:r>
-      <w:proofErr w:type="spellStart"/>
-      <w:r>
-        <w:rPr>
-          <w:rFonts w:ascii="Arial" w:hAnsi="Arial" w:cs="Arial"/>
-        </w:rPr>
-        <w:t>por</w:t>
-      </w:r>
-      <w:proofErr w:type="spellEnd"/>
-      <w:r>
-        <w:rPr>
-          <w:rFonts w:ascii="Arial" w:hAnsi="Arial" w:cs="Arial"/>
-        </w:rPr>
-        <w:t xml:space="preserve"> lo que </w:t>
-      </w:r>
-      <w:proofErr w:type="spellStart"/>
-      <w:r>
-        <w:rPr>
-          <w:rFonts w:ascii="Arial" w:hAnsi="Arial" w:cs="Arial"/>
-        </w:rPr>
-        <w:t>será</w:t>
-      </w:r>
-      <w:proofErr w:type="spellEnd"/>
-      <w:r>
-        <w:rPr>
-          <w:rFonts w:ascii="Arial" w:hAnsi="Arial" w:cs="Arial"/>
-        </w:rPr>
-        <w:t xml:space="preserve"> </w:t>
-      </w:r>
-      <w:proofErr w:type="spellStart"/>
-      <w:r>
-        <w:rPr>
-          <w:rFonts w:ascii="Arial" w:hAnsi="Arial" w:cs="Arial"/>
-        </w:rPr>
-        <w:t>necesario</w:t>
-      </w:r>
-      <w:proofErr w:type="spellEnd"/>
-      <w:r>
-        <w:rPr>
-          <w:rFonts w:ascii="Arial" w:hAnsi="Arial" w:cs="Arial"/>
-        </w:rPr>
-        <w:t xml:space="preserve"> </w:t>
-      </w:r>
-      <w:proofErr w:type="spellStart"/>
-      <w:r>
-        <w:rPr>
-          <w:rFonts w:ascii="Arial" w:hAnsi="Arial" w:cs="Arial"/>
-        </w:rPr>
-        <w:t>tener</w:t>
-      </w:r>
-      <w:proofErr w:type="spellEnd"/>
-      <w:r>
-        <w:rPr>
-          <w:rFonts w:ascii="Arial" w:hAnsi="Arial" w:cs="Arial"/>
-        </w:rPr>
-        <w:t xml:space="preserve"> </w:t>
-      </w:r>
-      <w:proofErr w:type="spellStart"/>
-      <w:r>
-        <w:rPr>
-          <w:rFonts w:ascii="Arial" w:hAnsi="Arial" w:cs="Arial"/>
-        </w:rPr>
-        <w:t>acceso</w:t>
-      </w:r>
-      <w:proofErr w:type="spellEnd"/>
-      <w:r>
-        <w:rPr>
-          <w:rFonts w:ascii="Arial" w:hAnsi="Arial" w:cs="Arial"/>
-        </w:rPr>
-        <w:t xml:space="preserve"> </w:t>
-      </w:r>
-      <w:proofErr w:type="spellStart"/>
-      <w:proofErr w:type="gramStart"/>
-      <w:r>
-        <w:rPr>
-          <w:rFonts w:ascii="Arial" w:hAnsi="Arial" w:cs="Arial"/>
-        </w:rPr>
-        <w:t>a</w:t>
-      </w:r>
-      <w:proofErr w:type="spellEnd"/>
-      <w:proofErr w:type="gramEnd"/>
-      <w:r>
-        <w:rPr>
-          <w:rFonts w:ascii="Arial" w:hAnsi="Arial" w:cs="Arial"/>
-        </w:rPr>
-        <w:t xml:space="preserve"> Internet para </w:t>
-      </w:r>
-      <w:proofErr w:type="spellStart"/>
-      <w:r>
-        <w:rPr>
-          <w:rFonts w:ascii="Arial" w:hAnsi="Arial" w:cs="Arial"/>
-        </w:rPr>
-        <w:t>acceder</w:t>
-      </w:r>
-      <w:proofErr w:type="spellEnd"/>
-      <w:r>
-        <w:rPr>
-          <w:rFonts w:ascii="Arial" w:hAnsi="Arial" w:cs="Arial"/>
-        </w:rPr>
-        <w:t xml:space="preserve">, </w:t>
-      </w:r>
-      <w:proofErr w:type="spellStart"/>
-      <w:r>
-        <w:rPr>
-          <w:rFonts w:ascii="Arial" w:hAnsi="Arial" w:cs="Arial"/>
-        </w:rPr>
-        <w:t>modificar</w:t>
-      </w:r>
-      <w:proofErr w:type="spellEnd"/>
-      <w:r>
-        <w:rPr>
-          <w:rFonts w:ascii="Arial" w:hAnsi="Arial" w:cs="Arial"/>
-        </w:rPr>
-        <w:t xml:space="preserve"> o </w:t>
-      </w:r>
-      <w:proofErr w:type="spellStart"/>
-      <w:r>
-        <w:rPr>
-          <w:rFonts w:ascii="Arial" w:hAnsi="Arial" w:cs="Arial"/>
-        </w:rPr>
-        <w:t>visualizar</w:t>
-      </w:r>
-      <w:proofErr w:type="spellEnd"/>
-      <w:r>
-        <w:rPr>
-          <w:rFonts w:ascii="Arial" w:hAnsi="Arial" w:cs="Arial"/>
-        </w:rPr>
-        <w:t xml:space="preserve"> </w:t>
-      </w:r>
-      <w:proofErr w:type="spellStart"/>
-      <w:r>
-        <w:rPr>
-          <w:rFonts w:ascii="Arial" w:hAnsi="Arial" w:cs="Arial"/>
-        </w:rPr>
-        <w:t>información</w:t>
-      </w:r>
-      <w:proofErr w:type="spellEnd"/>
-      <w:r>
-        <w:rPr>
-          <w:rFonts w:ascii="Arial" w:hAnsi="Arial" w:cs="Arial"/>
-        </w:rPr>
-        <w:t>.</w:t>
-      </w:r>
-    </w:p>
-    <w:p>
-      <w:pPr>
-        <w:pStyle w:val="Sinespaciado"/>
-        <w:rPr>
-          <w:rFonts w:ascii="Arial" w:hAnsi="Arial" w:cs="Arial"/>
-        </w:rPr>
-      </w:pPr>
-    </w:p>
-    <w:p>
-      <w:pPr>
-        <w:pStyle w:val="Sinespaciado"/>
-        <w:rPr>
-          <w:rFonts w:ascii="Arial" w:hAnsi="Arial" w:cs="Arial"/>
-        </w:rPr>
-      </w:pPr>
-      <w:proofErr w:type="spellStart"/>
-      <w:r>
-        <w:rPr>
-          <w:rFonts w:ascii="Arial" w:hAnsi="Arial" w:cs="Arial"/>
-        </w:rPr>
-        <w:t>Deberá</w:t>
-      </w:r>
-      <w:proofErr w:type="spellEnd"/>
-      <w:r>
-        <w:rPr>
-          <w:rFonts w:ascii="Arial" w:hAnsi="Arial" w:cs="Arial"/>
-        </w:rPr>
-        <w:t xml:space="preserve"> </w:t>
-      </w:r>
-      <w:proofErr w:type="spellStart"/>
-      <w:r>
-        <w:rPr>
-          <w:rFonts w:ascii="Arial" w:hAnsi="Arial" w:cs="Arial"/>
-        </w:rPr>
-        <w:t>interactuar</w:t>
-      </w:r>
-      <w:proofErr w:type="spellEnd"/>
-      <w:r>
-        <w:rPr>
-          <w:rFonts w:ascii="Arial" w:hAnsi="Arial" w:cs="Arial"/>
-        </w:rPr>
-        <w:t xml:space="preserve"> </w:t>
-      </w:r>
-      <w:proofErr w:type="spellStart"/>
-      <w:r>
-        <w:rPr>
-          <w:rFonts w:ascii="Arial" w:hAnsi="Arial" w:cs="Arial"/>
-        </w:rPr>
-        <w:t>correctamente</w:t>
-      </w:r>
-      <w:proofErr w:type="spellEnd"/>
-      <w:r>
-        <w:rPr>
-          <w:rFonts w:ascii="Arial" w:hAnsi="Arial" w:cs="Arial"/>
-        </w:rPr>
-        <w:t xml:space="preserve"> con </w:t>
-      </w:r>
-      <w:proofErr w:type="spellStart"/>
-      <w:r>
-        <w:rPr>
-          <w:rFonts w:ascii="Arial" w:hAnsi="Arial" w:cs="Arial"/>
-        </w:rPr>
-        <w:t>los</w:t>
-      </w:r>
-      <w:proofErr w:type="spellEnd"/>
-      <w:r>
-        <w:rPr>
-          <w:rFonts w:ascii="Arial" w:hAnsi="Arial" w:cs="Arial"/>
-        </w:rPr>
-        <w:t xml:space="preserve"> </w:t>
-      </w:r>
-      <w:proofErr w:type="spellStart"/>
-      <w:r>
-        <w:rPr>
-          <w:rFonts w:ascii="Arial" w:hAnsi="Arial" w:cs="Arial"/>
-        </w:rPr>
-        <w:t>siguientes</w:t>
-      </w:r>
-      <w:proofErr w:type="spellEnd"/>
-      <w:r>
-        <w:rPr>
-          <w:rFonts w:ascii="Arial" w:hAnsi="Arial" w:cs="Arial"/>
-        </w:rPr>
-        <w:t xml:space="preserve"> </w:t>
-      </w:r>
-      <w:proofErr w:type="spellStart"/>
-      <w:r>
-        <w:rPr>
-          <w:rFonts w:ascii="Arial" w:hAnsi="Arial" w:cs="Arial"/>
-        </w:rPr>
-        <w:t>sistemas</w:t>
-      </w:r>
-      <w:proofErr w:type="spellEnd"/>
-      <w:r>
-        <w:rPr>
-          <w:rFonts w:ascii="Arial" w:hAnsi="Arial" w:cs="Arial"/>
-        </w:rPr>
-        <w:t xml:space="preserve"> </w:t>
-      </w:r>
-      <w:proofErr w:type="spellStart"/>
-      <w:r>
-        <w:rPr>
-          <w:rFonts w:ascii="Arial" w:hAnsi="Arial" w:cs="Arial"/>
-        </w:rPr>
-        <w:t>operativos</w:t>
-      </w:r>
-      <w:proofErr w:type="spellEnd"/>
-      <w:r>
-        <w:rPr>
-          <w:rFonts w:ascii="Arial" w:hAnsi="Arial" w:cs="Arial"/>
-        </w:rPr>
-        <w:t>:</w:t>
-      </w:r>
-    </w:p>
-    <w:p>
-      <w:pPr>
-        <w:pStyle w:val="Sinespaciado"/>
-        <w:numPr>
-          <w:ilvl w:val="0"/>
-          <w:numId w:val="4"/>
-        </w:numPr>
-        <w:rPr>
-          <w:rFonts w:ascii="Arial" w:hAnsi="Arial" w:cs="Arial"/>
-        </w:rPr>
-      </w:pPr>
-      <w:r>
-        <w:rPr>
-          <w:rFonts w:ascii="Arial" w:hAnsi="Arial" w:cs="Arial"/>
-        </w:rPr>
-        <w:t>Windows 7</w:t>
-      </w:r>
-    </w:p>
-    <w:p>
-      <w:pPr>
-        <w:pStyle w:val="Sinespaciado"/>
-        <w:numPr>
-          <w:ilvl w:val="0"/>
-          <w:numId w:val="4"/>
-        </w:numPr>
-        <w:rPr>
-          <w:rFonts w:ascii="Arial" w:hAnsi="Arial" w:cs="Arial"/>
-        </w:rPr>
-      </w:pPr>
-      <w:r>
-        <w:rPr>
-          <w:rFonts w:ascii="Arial" w:hAnsi="Arial" w:cs="Arial"/>
-        </w:rPr>
-        <w:t>Windows 8</w:t>
-      </w:r>
-    </w:p>
-    <w:p>
-      <w:pPr>
-        <w:pStyle w:val="Sinespaciado"/>
-        <w:numPr>
-          <w:ilvl w:val="0"/>
-          <w:numId w:val="4"/>
-        </w:numPr>
-        <w:rPr>
-          <w:rFonts w:ascii="Arial" w:hAnsi="Arial" w:cs="Arial"/>
-        </w:rPr>
-      </w:pPr>
-      <w:r>
-        <w:rPr>
-          <w:rFonts w:ascii="Arial" w:hAnsi="Arial" w:cs="Arial"/>
-        </w:rPr>
-        <w:t>Windows 8.1</w:t>
-      </w:r>
-    </w:p>
-    <w:p>
-      <w:pPr>
-        <w:pStyle w:val="Sinespaciado"/>
-        <w:numPr>
-          <w:ilvl w:val="0"/>
-          <w:numId w:val="4"/>
-        </w:numPr>
-        <w:rPr>
-          <w:rFonts w:ascii="Arial" w:hAnsi="Arial" w:cs="Arial"/>
-        </w:rPr>
-      </w:pPr>
-      <w:r>
-        <w:rPr>
-          <w:rFonts w:ascii="Arial" w:hAnsi="Arial" w:cs="Arial"/>
-        </w:rPr>
-        <w:t>Windows 10</w:t>
-      </w:r>
-    </w:p>
-    <w:p>
-      <w:pPr>
-        <w:pStyle w:val="Sinespaciado"/>
-        <w:numPr>
-          <w:ilvl w:val="0"/>
-          <w:numId w:val="4"/>
-        </w:numPr>
-        <w:rPr>
-          <w:rFonts w:ascii="Arial" w:hAnsi="Arial" w:cs="Arial"/>
-        </w:rPr>
-      </w:pPr>
-      <w:r>
-        <w:rPr>
-          <w:rFonts w:ascii="Arial" w:hAnsi="Arial" w:cs="Arial"/>
-        </w:rPr>
-        <w:t>Mac OS X 10.9</w:t>
-      </w:r>
-    </w:p>
-    <w:p>
-      <w:pPr>
-        <w:pStyle w:val="Sinespaciado"/>
-        <w:numPr>
-          <w:ilvl w:val="0"/>
-          <w:numId w:val="4"/>
-        </w:numPr>
-        <w:rPr>
-          <w:rFonts w:ascii="Arial" w:hAnsi="Arial" w:cs="Arial"/>
-        </w:rPr>
-      </w:pPr>
-      <w:r>
-        <w:rPr>
-          <w:rFonts w:ascii="Arial" w:hAnsi="Arial" w:cs="Arial"/>
-        </w:rPr>
-        <w:t>Mac OS 10.10</w:t>
-      </w:r>
-    </w:p>
-    <w:p>
-      <w:pPr>
-        <w:pStyle w:val="Sinespaciado"/>
-        <w:numPr>
-          <w:ilvl w:val="0"/>
-          <w:numId w:val="4"/>
-        </w:numPr>
-        <w:rPr>
-          <w:rFonts w:ascii="Arial" w:hAnsi="Arial" w:cs="Arial"/>
-        </w:rPr>
-      </w:pPr>
-      <w:r>
-        <w:rPr>
-          <w:rFonts w:ascii="Arial" w:hAnsi="Arial" w:cs="Arial"/>
-        </w:rPr>
-        <w:t>Ubuntu 14.10</w:t>
-      </w:r>
-    </w:p>
-    <w:p>
-      <w:pPr>
-        <w:pStyle w:val="Sinespaciado"/>
-        <w:numPr>
-          <w:ilvl w:val="0"/>
-          <w:numId w:val="4"/>
-        </w:numPr>
-        <w:rPr>
-          <w:rFonts w:ascii="Arial" w:hAnsi="Arial" w:cs="Arial"/>
-        </w:rPr>
-      </w:pPr>
-      <w:r>
-        <w:rPr>
-          <w:rFonts w:ascii="Arial" w:hAnsi="Arial" w:cs="Arial"/>
-        </w:rPr>
-        <w:t>Ubuntu 15.04</w:t>
-      </w:r>
-    </w:p>
-    <w:p>
-      <w:pPr>
-        <w:pStyle w:val="Sinespaciado"/>
-        <w:numPr>
-          <w:ilvl w:val="0"/>
-          <w:numId w:val="4"/>
-        </w:numPr>
-        <w:rPr>
-          <w:rFonts w:ascii="Arial" w:hAnsi="Arial" w:cs="Arial"/>
-        </w:rPr>
-      </w:pPr>
-      <w:r>
-        <w:rPr>
-          <w:rFonts w:ascii="Arial" w:hAnsi="Arial" w:cs="Arial"/>
-        </w:rPr>
-        <w:t>Fedora 19</w:t>
-      </w:r>
-    </w:p>
-    <w:p>
-      <w:pPr>
-        <w:pStyle w:val="Sinespaciado"/>
-        <w:numPr>
-          <w:ilvl w:val="0"/>
-          <w:numId w:val="4"/>
-        </w:numPr>
-        <w:rPr>
-          <w:rFonts w:ascii="Arial" w:hAnsi="Arial" w:cs="Arial"/>
-        </w:rPr>
-      </w:pPr>
-      <w:r>
-        <w:rPr>
-          <w:rFonts w:ascii="Arial" w:hAnsi="Arial" w:cs="Arial"/>
-        </w:rPr>
-        <w:t>Fedora 20</w:t>
-      </w:r>
     </w:p>
     <w:p>
       <w:pPr>
         <w:pStyle w:val="Ttulo2"/>
       </w:pPr>
-      <w:bookmarkStart w:id="34" w:name="_Toc435122886"/>
-      <w:bookmarkStart w:id="35" w:name="_Toc435123370"/>
-      <w:bookmarkStart w:id="36" w:name="_Toc436344601"/>
-      <w:r>
-        <w:lastRenderedPageBreak/>
+      <w:bookmarkStart w:id="35" w:name="_Toc435122886"/>
+      <w:bookmarkStart w:id="36" w:name="_Toc435123370"/>
+      <w:bookmarkStart w:id="37" w:name="_Toc436344601"/>
+      <w:r>
         <w:t>2.2 Funcionalidad del producto</w:t>
       </w:r>
-      <w:bookmarkEnd w:id="34"/>
       <w:bookmarkEnd w:id="35"/>
       <w:bookmarkEnd w:id="36"/>
+      <w:bookmarkEnd w:id="37"/>
     </w:p>
     <w:p>
       <w:pPr>
@@ -8371,15 +7864,15 @@
       <w:pPr>
         <w:pStyle w:val="Ttulo2"/>
       </w:pPr>
-      <w:bookmarkStart w:id="37" w:name="_Toc435122887"/>
-      <w:bookmarkStart w:id="38" w:name="_Toc435123371"/>
-      <w:bookmarkStart w:id="39" w:name="_Toc436344602"/>
+      <w:bookmarkStart w:id="38" w:name="_Toc435122887"/>
+      <w:bookmarkStart w:id="39" w:name="_Toc435123371"/>
+      <w:bookmarkStart w:id="40" w:name="_Toc436344602"/>
       <w:r>
         <w:t>2.3 Características de los usuarios</w:t>
       </w:r>
-      <w:bookmarkEnd w:id="37"/>
       <w:bookmarkEnd w:id="38"/>
       <w:bookmarkEnd w:id="39"/>
+      <w:bookmarkEnd w:id="40"/>
     </w:p>
     <w:p>
       <w:pPr>
@@ -8485,6 +7978,7 @@
                 <w:b/>
                 <w:lang w:val="es-MX" w:eastAsia="es-MX"/>
               </w:rPr>
+              <w:lastRenderedPageBreak/>
               <w:t>Formación</w:t>
             </w:r>
           </w:p>
@@ -8804,7 +8298,6 @@
                 <w:b/>
                 <w:lang w:val="es-MX" w:eastAsia="es-MX"/>
               </w:rPr>
-              <w:lastRenderedPageBreak/>
               <w:t>Actividades</w:t>
             </w:r>
           </w:p>
@@ -9374,17 +8867,17 @@
       <w:pPr>
         <w:pStyle w:val="Ttulo2"/>
       </w:pPr>
-      <w:bookmarkStart w:id="40" w:name="_Toc435122888"/>
-      <w:bookmarkStart w:id="41" w:name="_Toc435123372"/>
-      <w:bookmarkStart w:id="42" w:name="_Toc436342680"/>
-      <w:bookmarkStart w:id="43" w:name="_Toc436344603"/>
+      <w:bookmarkStart w:id="41" w:name="_Toc435122888"/>
+      <w:bookmarkStart w:id="42" w:name="_Toc435123372"/>
+      <w:bookmarkStart w:id="43" w:name="_Toc436342680"/>
+      <w:bookmarkStart w:id="44" w:name="_Toc436344603"/>
       <w:r>
         <w:t>2.4 Restricciones</w:t>
       </w:r>
-      <w:bookmarkEnd w:id="40"/>
       <w:bookmarkEnd w:id="41"/>
       <w:bookmarkEnd w:id="42"/>
       <w:bookmarkEnd w:id="43"/>
+      <w:bookmarkEnd w:id="44"/>
     </w:p>
     <w:p>
       <w:pPr>
@@ -9431,20 +8924,20 @@
       <w:pPr>
         <w:pStyle w:val="Ttulo2"/>
       </w:pPr>
-      <w:bookmarkStart w:id="44" w:name="_Toc435122889"/>
-      <w:bookmarkStart w:id="45" w:name="_Toc435123373"/>
-      <w:bookmarkStart w:id="46" w:name="_Toc436342681"/>
-      <w:bookmarkStart w:id="47" w:name="_Toc436344604"/>
+      <w:bookmarkStart w:id="45" w:name="_Toc435122889"/>
+      <w:bookmarkStart w:id="46" w:name="_Toc435123373"/>
+      <w:bookmarkStart w:id="47" w:name="_Toc436342681"/>
+      <w:bookmarkStart w:id="48" w:name="_Toc436344604"/>
       <w:r>
         <w:t>2</w:t>
       </w:r>
       <w:r>
         <w:t>.5 Suposiciones y dependencias</w:t>
       </w:r>
-      <w:bookmarkEnd w:id="44"/>
       <w:bookmarkEnd w:id="45"/>
       <w:bookmarkEnd w:id="46"/>
       <w:bookmarkEnd w:id="47"/>
+      <w:bookmarkEnd w:id="48"/>
     </w:p>
     <w:p>
       <w:pPr>
@@ -9457,8 +8950,6 @@
           <w:szCs w:val="24"/>
         </w:rPr>
       </w:pPr>
-      <w:bookmarkStart w:id="48" w:name="_GoBack"/>
-      <w:bookmarkEnd w:id="48"/>
     </w:p>
     <w:p>
       <w:pPr>
@@ -9774,6 +9265,7 @@
           <w:sz w:val="24"/>
           <w:szCs w:val="24"/>
         </w:rPr>
+        <w:lastRenderedPageBreak/>
         <w:t>Mouse.</w:t>
       </w:r>
     </w:p>
@@ -9941,7 +9433,6 @@
       <w:bookmarkStart w:id="61" w:name="_Toc436342688"/>
       <w:bookmarkStart w:id="62" w:name="_Toc436344611"/>
       <w:r>
-        <w:lastRenderedPageBreak/>
         <w:t>3.2 Requisitos funcionales</w:t>
       </w:r>
       <w:bookmarkEnd w:id="61"/>
@@ -10748,6 +10239,7 @@
           <w:sz w:val="24"/>
           <w:szCs w:val="24"/>
         </w:rPr>
+        <w:lastRenderedPageBreak/>
         <w:t>Ofrecemos un sistema con la capacidad mínima de 60 usuarios al mismo tiempo, basándonos en el máximo de alumnos, sin afectar al rendimiento a pesar de las conexiones.</w:t>
       </w:r>
     </w:p>
@@ -11495,7 +10987,7 @@
             <w:noProof/>
             <w:lang w:val="es-ES"/>
           </w:rPr>
-          <w:t>9</w:t>
+          <w:t>7</w:t>
         </w:r>
         <w:r>
           <w:fldChar w:fldCharType="end"/>
@@ -14290,7 +13782,7 @@
 </file>
 
 <file path=customXml/itemProps1.xml><?xml version="1.0" encoding="utf-8"?>
-<ds:datastoreItem xmlns:ds="http://schemas.openxmlformats.org/officeDocument/2006/customXml" ds:itemID="{C8750D9A-6305-4510-B9C2-F4C18394ABDE}">
+<ds:datastoreItem xmlns:ds="http://schemas.openxmlformats.org/officeDocument/2006/customXml" ds:itemID="{D5AE3B50-081A-46C4-BD41-96FABEB5E765}">
   <ds:schemaRefs>
     <ds:schemaRef ds:uri="http://schemas.openxmlformats.org/officeDocument/2006/bibliography"/>
   </ds:schemaRefs>

</xml_diff>

<commit_message>
Restricciones, Suposiciones y dependencias
</commit_message>
<xml_diff>
--- a/DocumentoERS1.1.docx
+++ b/DocumentoERS1.1.docx
@@ -1,6 +1,6 @@
 
 <file path=word/document.xml><?xml version="1.0" encoding="utf-8"?>
-<w:document xmlns:wpc="http://schemas.microsoft.com/office/word/2010/wordprocessingCanvas" xmlns:cx="http://schemas.microsoft.com/office/drawing/2014/chartex" xmlns:cx1="http://schemas.microsoft.com/office/drawing/2015/9/8/chartex" xmlns:mc="http://schemas.openxmlformats.org/markup-compatibility/2006" xmlns:o="urn:schemas-microsoft-com:office:office" xmlns:r="http://schemas.openxmlformats.org/officeDocument/2006/relationships" xmlns:m="http://schemas.openxmlformats.org/officeDocument/2006/math" xmlns:v="urn:schemas-microsoft-com:vml" xmlns:wp14="http://schemas.microsoft.com/office/word/2010/wordprocessingDrawing" xmlns:wp="http://schemas.openxmlformats.org/drawingml/2006/wordprocessingDrawing" xmlns:w10="urn:schemas-microsoft-com:office:word" xmlns:w="http://schemas.openxmlformats.org/wordprocessingml/2006/main" xmlns:w14="http://schemas.microsoft.com/office/word/2010/wordml" xmlns:w15="http://schemas.microsoft.com/office/word/2012/wordml" xmlns:w16se="http://schemas.microsoft.com/office/word/2015/wordml/symex" xmlns:wpg="http://schemas.microsoft.com/office/word/2010/wordprocessingGroup" xmlns:wpi="http://schemas.microsoft.com/office/word/2010/wordprocessingInk" xmlns:wne="http://schemas.microsoft.com/office/word/2006/wordml" xmlns:wps="http://schemas.microsoft.com/office/word/2010/wordprocessingShape" mc:Ignorable="w14 w15 w16se wp14">
+<w:document xmlns:wpc="http://schemas.microsoft.com/office/word/2010/wordprocessingCanvas" xmlns:mc="http://schemas.openxmlformats.org/markup-compatibility/2006" xmlns:o="urn:schemas-microsoft-com:office:office" xmlns:r="http://schemas.openxmlformats.org/officeDocument/2006/relationships" xmlns:m="http://schemas.openxmlformats.org/officeDocument/2006/math" xmlns:v="urn:schemas-microsoft-com:vml" xmlns:wp14="http://schemas.microsoft.com/office/word/2010/wordprocessingDrawing" xmlns:wp="http://schemas.openxmlformats.org/drawingml/2006/wordprocessingDrawing" xmlns:w10="urn:schemas-microsoft-com:office:word" xmlns:w="http://schemas.openxmlformats.org/wordprocessingml/2006/main" xmlns:w14="http://schemas.microsoft.com/office/word/2010/wordml" xmlns:w15="http://schemas.microsoft.com/office/word/2012/wordml" xmlns:wpg="http://schemas.microsoft.com/office/word/2010/wordprocessingGroup" xmlns:wpi="http://schemas.microsoft.com/office/word/2010/wordprocessingInk" xmlns:wne="http://schemas.microsoft.com/office/word/2006/wordml" xmlns:wps="http://schemas.microsoft.com/office/word/2010/wordprocessingShape" mc:Ignorable="w14 w15 wp14">
   <w:body>
     <w:p>
       <w:pPr>
@@ -953,7 +953,6 @@
           <w:szCs w:val="24"/>
         </w:rPr>
       </w:pPr>
-      <w:proofErr w:type="spellStart"/>
       <w:r>
         <w:rPr>
           <w:rFonts w:cs="Arial"/>
@@ -962,40 +961,7 @@
           <w:sz w:val="24"/>
           <w:szCs w:val="24"/>
         </w:rPr>
-        <w:t>Cházaro</w:t>
-      </w:r>
-      <w:proofErr w:type="spellEnd"/>
-      <w:r>
-        <w:rPr>
-          <w:rFonts w:cs="Arial"/>
-          <w:b/>
-          <w:bCs/>
-          <w:sz w:val="24"/>
-          <w:szCs w:val="24"/>
-        </w:rPr>
-        <w:t xml:space="preserve"> </w:t>
-      </w:r>
-      <w:proofErr w:type="spellStart"/>
-      <w:r>
-        <w:rPr>
-          <w:rFonts w:cs="Arial"/>
-          <w:b/>
-          <w:bCs/>
-          <w:sz w:val="24"/>
-          <w:szCs w:val="24"/>
-        </w:rPr>
-        <w:t>Watty</w:t>
-      </w:r>
-      <w:proofErr w:type="spellEnd"/>
-      <w:r>
-        <w:rPr>
-          <w:rFonts w:cs="Arial"/>
-          <w:b/>
-          <w:bCs/>
-          <w:sz w:val="24"/>
-          <w:szCs w:val="24"/>
-        </w:rPr>
-        <w:t xml:space="preserve"> Ana Paola</w:t>
+        <w:t>Cházaro Watty Ana Paola</w:t>
       </w:r>
     </w:p>
     <w:p>
@@ -1654,33 +1620,11 @@
                 <w:rFonts w:ascii="Arial" w:hAnsi="Arial" w:cs="Arial"/>
               </w:rPr>
             </w:pPr>
-            <w:proofErr w:type="spellStart"/>
             <w:r>
               <w:rPr>
                 <w:rFonts w:ascii="Arial" w:hAnsi="Arial" w:cs="Arial"/>
               </w:rPr>
-              <w:t>Cházaro</w:t>
-            </w:r>
-            <w:proofErr w:type="spellEnd"/>
-            <w:r>
-              <w:rPr>
-                <w:rFonts w:ascii="Arial" w:hAnsi="Arial" w:cs="Arial"/>
-              </w:rPr>
-              <w:t xml:space="preserve"> </w:t>
-            </w:r>
-            <w:proofErr w:type="spellStart"/>
-            <w:r>
-              <w:rPr>
-                <w:rFonts w:ascii="Arial" w:hAnsi="Arial" w:cs="Arial"/>
-              </w:rPr>
-              <w:t>Watty</w:t>
-            </w:r>
-            <w:proofErr w:type="spellEnd"/>
-            <w:r>
-              <w:rPr>
-                <w:rFonts w:ascii="Arial" w:hAnsi="Arial" w:cs="Arial"/>
-              </w:rPr>
-              <w:t xml:space="preserve"> Ana Paola</w:t>
+              <w:t>Cházaro Watty Ana Paola</w:t>
             </w:r>
           </w:p>
           <w:p>
@@ -1932,33 +1876,11 @@
                 <w:rFonts w:ascii="Arial" w:hAnsi="Arial" w:cs="Arial"/>
               </w:rPr>
             </w:pPr>
-            <w:proofErr w:type="spellStart"/>
             <w:r>
               <w:rPr>
                 <w:rFonts w:ascii="Arial" w:hAnsi="Arial" w:cs="Arial"/>
               </w:rPr>
-              <w:t>Cházaro</w:t>
-            </w:r>
-            <w:proofErr w:type="spellEnd"/>
-            <w:r>
-              <w:rPr>
-                <w:rFonts w:ascii="Arial" w:hAnsi="Arial" w:cs="Arial"/>
-              </w:rPr>
-              <w:t xml:space="preserve"> </w:t>
-            </w:r>
-            <w:proofErr w:type="spellStart"/>
-            <w:r>
-              <w:rPr>
-                <w:rFonts w:ascii="Arial" w:hAnsi="Arial" w:cs="Arial"/>
-              </w:rPr>
-              <w:t>Watty</w:t>
-            </w:r>
-            <w:proofErr w:type="spellEnd"/>
-            <w:r>
-              <w:rPr>
-                <w:rFonts w:ascii="Arial" w:hAnsi="Arial" w:cs="Arial"/>
-              </w:rPr>
-              <w:t xml:space="preserve"> Ana Paola</w:t>
+              <w:t>Cházaro Watty Ana Paola</w:t>
             </w:r>
           </w:p>
           <w:p>
@@ -2439,33 +2361,11 @@
                 <w:rFonts w:ascii="Arial" w:hAnsi="Arial" w:cs="Arial"/>
               </w:rPr>
             </w:pPr>
-            <w:proofErr w:type="spellStart"/>
             <w:r>
               <w:rPr>
                 <w:rFonts w:ascii="Arial" w:hAnsi="Arial" w:cs="Arial"/>
               </w:rPr>
-              <w:t>Cházaro</w:t>
-            </w:r>
-            <w:proofErr w:type="spellEnd"/>
-            <w:r>
-              <w:rPr>
-                <w:rFonts w:ascii="Arial" w:hAnsi="Arial" w:cs="Arial"/>
-              </w:rPr>
-              <w:t xml:space="preserve"> </w:t>
-            </w:r>
-            <w:proofErr w:type="spellStart"/>
-            <w:r>
-              <w:rPr>
-                <w:rFonts w:ascii="Arial" w:hAnsi="Arial" w:cs="Arial"/>
-              </w:rPr>
-              <w:t>Watty</w:t>
-            </w:r>
-            <w:proofErr w:type="spellEnd"/>
-            <w:r>
-              <w:rPr>
-                <w:rFonts w:ascii="Arial" w:hAnsi="Arial" w:cs="Arial"/>
-              </w:rPr>
-              <w:t xml:space="preserve"> Ana Paola</w:t>
+              <w:t>Cházaro Watty Ana Paola</w:t>
             </w:r>
           </w:p>
         </w:tc>
@@ -2625,33 +2525,11 @@
                 <w:rFonts w:ascii="Arial" w:hAnsi="Arial" w:cs="Arial"/>
               </w:rPr>
             </w:pPr>
-            <w:proofErr w:type="spellStart"/>
             <w:r>
               <w:rPr>
                 <w:rFonts w:ascii="Arial" w:hAnsi="Arial" w:cs="Arial"/>
               </w:rPr>
-              <w:t>Cházaro</w:t>
-            </w:r>
-            <w:proofErr w:type="spellEnd"/>
-            <w:r>
-              <w:rPr>
-                <w:rFonts w:ascii="Arial" w:hAnsi="Arial" w:cs="Arial"/>
-              </w:rPr>
-              <w:t xml:space="preserve"> </w:t>
-            </w:r>
-            <w:proofErr w:type="spellStart"/>
-            <w:r>
-              <w:rPr>
-                <w:rFonts w:ascii="Arial" w:hAnsi="Arial" w:cs="Arial"/>
-              </w:rPr>
-              <w:t>Watty</w:t>
-            </w:r>
-            <w:proofErr w:type="spellEnd"/>
-            <w:r>
-              <w:rPr>
-                <w:rFonts w:ascii="Arial" w:hAnsi="Arial" w:cs="Arial"/>
-              </w:rPr>
-              <w:t xml:space="preserve"> Ana Paola</w:t>
+              <w:t>Cházaro Watty Ana Paola</w:t>
             </w:r>
           </w:p>
         </w:tc>
@@ -2742,18 +2620,7 @@
                 <w:szCs w:val="20"/>
                 <w:lang w:val="es-MX"/>
               </w:rPr>
-              <w:t>Corrección de alcance e interfaces de softwar</w:t>
-            </w:r>
-            <w:bookmarkStart w:id="1" w:name="_GoBack"/>
-            <w:bookmarkEnd w:id="1"/>
-            <w:r>
-              <w:rPr>
-                <w:rFonts w:ascii="Arial" w:hAnsi="Arial" w:cs="Arial"/>
-                <w:sz w:val="20"/>
-                <w:szCs w:val="20"/>
-                <w:lang w:val="es-MX"/>
-              </w:rPr>
-              <w:t>e</w:t>
+              <w:t>Corrección de alcance e interfaces de software</w:t>
             </w:r>
           </w:p>
         </w:tc>
@@ -2807,54 +2674,6 @@
         </w:tc>
       </w:tr>
     </w:tbl>
-    <w:p>
-      <w:pPr>
-        <w:pStyle w:val="Poromisin"/>
-        <w:jc w:val="right"/>
-        <w:rPr>
-          <w:rFonts w:cs="Arial"/>
-        </w:rPr>
-      </w:pPr>
-    </w:p>
-    <w:p>
-      <w:pPr>
-        <w:pStyle w:val="Poromisin"/>
-        <w:jc w:val="right"/>
-        <w:rPr>
-          <w:rFonts w:cs="Arial"/>
-        </w:rPr>
-      </w:pPr>
-    </w:p>
-    <w:p>
-      <w:pPr>
-        <w:pStyle w:val="Poromisin"/>
-        <w:jc w:val="right"/>
-        <w:rPr>
-          <w:rFonts w:cs="Arial"/>
-        </w:rPr>
-      </w:pPr>
-    </w:p>
-    <w:p>
-      <w:pPr>
-        <w:pStyle w:val="Poromisin"/>
-        <w:rPr>
-          <w:rFonts w:cs="Arial"/>
-        </w:rPr>
-      </w:pPr>
-    </w:p>
-    <w:p>
-      <w:pPr>
-        <w:pStyle w:val="Poromisin"/>
-        <w:rPr>
-          <w:rFonts w:cs="Arial"/>
-        </w:rPr>
-        <w:sectPr>
-          <w:pgSz w:w="11906" w:h="16838"/>
-          <w:pgMar w:top="1134" w:right="1134" w:bottom="1134" w:left="1134" w:header="709" w:footer="850" w:gutter="0"/>
-          <w:cols w:space="720"/>
-        </w:sectPr>
-      </w:pPr>
-    </w:p>
     <w:sdt>
       <w:sdtPr>
         <w:rPr>
@@ -2881,7 +2700,7 @@
       <w:sdtContent>
         <w:p>
           <w:pPr>
-            <w:pStyle w:val="TtuloTDC"/>
+            <w:pStyle w:val="TtulodeTDC"/>
           </w:pPr>
           <w:r>
             <w:t>Contenido</w:t>
@@ -2908,7 +2727,7 @@
           <w:r>
             <w:fldChar w:fldCharType="separate"/>
           </w:r>
-          <w:hyperlink w:anchor="_Toc436344589" w:history="1">
+          <w:hyperlink w:anchor="_Toc436603228" w:history="1">
             <w:r>
               <w:rPr>
                 <w:rStyle w:val="Hipervnculo"/>
@@ -2935,7 +2754,7 @@
                 <w:noProof/>
                 <w:webHidden/>
               </w:rPr>
-              <w:instrText xml:space="preserve"> PAGEREF _Toc436344589 \h </w:instrText>
+              <w:instrText xml:space="preserve"> PAGEREF _Toc436603228 \h </w:instrText>
             </w:r>
             <w:r>
               <w:rPr>
@@ -2981,7 +2800,7 @@
               <w:lang w:val="es-MX" w:eastAsia="es-MX"/>
             </w:rPr>
           </w:pPr>
-          <w:hyperlink w:anchor="_Toc436344590" w:history="1">
+          <w:hyperlink w:anchor="_Toc436603229" w:history="1">
             <w:r>
               <w:rPr>
                 <w:rStyle w:val="Hipervnculo"/>
@@ -3008,7 +2827,7 @@
                 <w:noProof/>
                 <w:webHidden/>
               </w:rPr>
-              <w:instrText xml:space="preserve"> PAGEREF _Toc436344590 \h </w:instrText>
+              <w:instrText xml:space="preserve"> PAGEREF _Toc436603229 \h </w:instrText>
             </w:r>
             <w:r>
               <w:rPr>
@@ -3054,7 +2873,7 @@
               <w:lang w:val="es-MX" w:eastAsia="es-MX"/>
             </w:rPr>
           </w:pPr>
-          <w:hyperlink w:anchor="_Toc436344591" w:history="1">
+          <w:hyperlink w:anchor="_Toc436603230" w:history="1">
             <w:r>
               <w:rPr>
                 <w:rStyle w:val="Hipervnculo"/>
@@ -3081,7 +2900,7 @@
                 <w:noProof/>
                 <w:webHidden/>
               </w:rPr>
-              <w:instrText xml:space="preserve"> PAGEREF _Toc436344591 \h </w:instrText>
+              <w:instrText xml:space="preserve"> PAGEREF _Toc436603230 \h </w:instrText>
             </w:r>
             <w:r>
               <w:rPr>
@@ -3127,7 +2946,7 @@
               <w:lang w:val="es-MX" w:eastAsia="es-MX"/>
             </w:rPr>
           </w:pPr>
-          <w:hyperlink w:anchor="_Toc436344592" w:history="1">
+          <w:hyperlink w:anchor="_Toc436603231" w:history="1">
             <w:r>
               <w:rPr>
                 <w:rStyle w:val="Hipervnculo"/>
@@ -3154,7 +2973,7 @@
                 <w:noProof/>
                 <w:webHidden/>
               </w:rPr>
-              <w:instrText xml:space="preserve"> PAGEREF _Toc436344592 \h </w:instrText>
+              <w:instrText xml:space="preserve"> PAGEREF _Toc436603231 \h </w:instrText>
             </w:r>
             <w:r>
               <w:rPr>
@@ -3200,7 +3019,7 @@
               <w:lang w:val="es-MX" w:eastAsia="es-MX"/>
             </w:rPr>
           </w:pPr>
-          <w:hyperlink w:anchor="_Toc436344593" w:history="1">
+          <w:hyperlink w:anchor="_Toc436603232" w:history="1">
             <w:r>
               <w:rPr>
                 <w:rStyle w:val="Hipervnculo"/>
@@ -3227,7 +3046,7 @@
                 <w:noProof/>
                 <w:webHidden/>
               </w:rPr>
-              <w:instrText xml:space="preserve"> PAGEREF _Toc436344593 \h </w:instrText>
+              <w:instrText xml:space="preserve"> PAGEREF _Toc436603232 \h </w:instrText>
             </w:r>
             <w:r>
               <w:rPr>
@@ -3273,7 +3092,7 @@
               <w:lang w:val="es-MX" w:eastAsia="es-MX"/>
             </w:rPr>
           </w:pPr>
-          <w:hyperlink w:anchor="_Toc436344594" w:history="1">
+          <w:hyperlink w:anchor="_Toc436603233" w:history="1">
             <w:r>
               <w:rPr>
                 <w:rStyle w:val="Hipervnculo"/>
@@ -3300,7 +3119,7 @@
                 <w:noProof/>
                 <w:webHidden/>
               </w:rPr>
-              <w:instrText xml:space="preserve"> PAGEREF _Toc436344594 \h </w:instrText>
+              <w:instrText xml:space="preserve"> PAGEREF _Toc436603233 \h </w:instrText>
             </w:r>
             <w:r>
               <w:rPr>
@@ -3346,7 +3165,7 @@
               <w:lang w:val="es-MX" w:eastAsia="es-MX"/>
             </w:rPr>
           </w:pPr>
-          <w:hyperlink w:anchor="_Toc436344595" w:history="1">
+          <w:hyperlink w:anchor="_Toc436603234" w:history="1">
             <w:r>
               <w:rPr>
                 <w:rStyle w:val="Hipervnculo"/>
@@ -3373,7 +3192,7 @@
                 <w:noProof/>
                 <w:webHidden/>
               </w:rPr>
-              <w:instrText xml:space="preserve"> PAGEREF _Toc436344595 \h </w:instrText>
+              <w:instrText xml:space="preserve"> PAGEREF _Toc436603234 \h </w:instrText>
             </w:r>
             <w:r>
               <w:rPr>
@@ -3419,7 +3238,7 @@
               <w:lang w:val="es-MX" w:eastAsia="es-MX"/>
             </w:rPr>
           </w:pPr>
-          <w:hyperlink w:anchor="_Toc436344596" w:history="1">
+          <w:hyperlink w:anchor="_Toc436603235" w:history="1">
             <w:r>
               <w:rPr>
                 <w:rStyle w:val="Hipervnculo"/>
@@ -3446,7 +3265,7 @@
                 <w:noProof/>
                 <w:webHidden/>
               </w:rPr>
-              <w:instrText xml:space="preserve"> PAGEREF _Toc436344596 \h </w:instrText>
+              <w:instrText xml:space="preserve"> PAGEREF _Toc436603235 \h </w:instrText>
             </w:r>
             <w:r>
               <w:rPr>
@@ -3492,7 +3311,7 @@
               <w:lang w:val="es-MX" w:eastAsia="es-MX"/>
             </w:rPr>
           </w:pPr>
-          <w:hyperlink w:anchor="_Toc436344597" w:history="1">
+          <w:hyperlink w:anchor="_Toc436603236" w:history="1">
             <w:r>
               <w:rPr>
                 <w:rStyle w:val="Hipervnculo"/>
@@ -3519,7 +3338,7 @@
                 <w:noProof/>
                 <w:webHidden/>
               </w:rPr>
-              <w:instrText xml:space="preserve"> PAGEREF _Toc436344597 \h </w:instrText>
+              <w:instrText xml:space="preserve"> PAGEREF _Toc436603236 \h </w:instrText>
             </w:r>
             <w:r>
               <w:rPr>
@@ -3565,7 +3384,7 @@
               <w:lang w:val="es-MX" w:eastAsia="es-MX"/>
             </w:rPr>
           </w:pPr>
-          <w:hyperlink w:anchor="_Toc436344598" w:history="1">
+          <w:hyperlink w:anchor="_Toc436603237" w:history="1">
             <w:r>
               <w:rPr>
                 <w:rStyle w:val="Hipervnculo"/>
@@ -3592,7 +3411,7 @@
                 <w:noProof/>
                 <w:webHidden/>
               </w:rPr>
-              <w:instrText xml:space="preserve"> PAGEREF _Toc436344598 \h </w:instrText>
+              <w:instrText xml:space="preserve"> PAGEREF _Toc436603237 \h </w:instrText>
             </w:r>
             <w:r>
               <w:rPr>
@@ -3635,7 +3454,7 @@
               <w:bdr w:val="none" w:sz="0" w:space="0" w:color="auto"/>
             </w:rPr>
           </w:pPr>
-          <w:hyperlink w:anchor="_Toc436344599" w:history="1">
+          <w:hyperlink w:anchor="_Toc436603238" w:history="1">
             <w:r>
               <w:rPr>
                 <w:rStyle w:val="Hipervnculo"/>
@@ -3662,7 +3481,7 @@
                 <w:noProof/>
                 <w:webHidden/>
               </w:rPr>
-              <w:instrText xml:space="preserve"> PAGEREF _Toc436344599 \h </w:instrText>
+              <w:instrText xml:space="preserve"> PAGEREF _Toc436603238 \h </w:instrText>
             </w:r>
             <w:r>
               <w:rPr>
@@ -3682,7 +3501,7 @@
                 <w:noProof/>
                 <w:webHidden/>
               </w:rPr>
-              <w:t>7</w:t>
+              <w:t>8</w:t>
             </w:r>
             <w:r>
               <w:rPr>
@@ -3708,7 +3527,7 @@
               <w:lang w:val="es-MX" w:eastAsia="es-MX"/>
             </w:rPr>
           </w:pPr>
-          <w:hyperlink w:anchor="_Toc436344600" w:history="1">
+          <w:hyperlink w:anchor="_Toc436603239" w:history="1">
             <w:r>
               <w:rPr>
                 <w:rStyle w:val="Hipervnculo"/>
@@ -3735,7 +3554,7 @@
                 <w:noProof/>
                 <w:webHidden/>
               </w:rPr>
-              <w:instrText xml:space="preserve"> PAGEREF _Toc436344600 \h </w:instrText>
+              <w:instrText xml:space="preserve"> PAGEREF _Toc436603239 \h </w:instrText>
             </w:r>
             <w:r>
               <w:rPr>
@@ -3755,7 +3574,7 @@
                 <w:noProof/>
                 <w:webHidden/>
               </w:rPr>
-              <w:t>7</w:t>
+              <w:t>8</w:t>
             </w:r>
             <w:r>
               <w:rPr>
@@ -3781,7 +3600,7 @@
               <w:lang w:val="es-MX" w:eastAsia="es-MX"/>
             </w:rPr>
           </w:pPr>
-          <w:hyperlink w:anchor="_Toc436344601" w:history="1">
+          <w:hyperlink w:anchor="_Toc436603240" w:history="1">
             <w:r>
               <w:rPr>
                 <w:rStyle w:val="Hipervnculo"/>
@@ -3808,7 +3627,7 @@
                 <w:noProof/>
                 <w:webHidden/>
               </w:rPr>
-              <w:instrText xml:space="preserve"> PAGEREF _Toc436344601 \h </w:instrText>
+              <w:instrText xml:space="preserve"> PAGEREF _Toc436603240 \h </w:instrText>
             </w:r>
             <w:r>
               <w:rPr>
@@ -3854,7 +3673,7 @@
               <w:lang w:val="es-MX" w:eastAsia="es-MX"/>
             </w:rPr>
           </w:pPr>
-          <w:hyperlink w:anchor="_Toc436344602" w:history="1">
+          <w:hyperlink w:anchor="_Toc436603241" w:history="1">
             <w:r>
               <w:rPr>
                 <w:rStyle w:val="Hipervnculo"/>
@@ -3881,7 +3700,7 @@
                 <w:noProof/>
                 <w:webHidden/>
               </w:rPr>
-              <w:instrText xml:space="preserve"> PAGEREF _Toc436344602 \h </w:instrText>
+              <w:instrText xml:space="preserve"> PAGEREF _Toc436603241 \h </w:instrText>
             </w:r>
             <w:r>
               <w:rPr>
@@ -3901,7 +3720,7 @@
                 <w:noProof/>
                 <w:webHidden/>
               </w:rPr>
-              <w:t>8</w:t>
+              <w:t>9</w:t>
             </w:r>
             <w:r>
               <w:rPr>
@@ -3927,7 +3746,7 @@
               <w:lang w:val="es-MX" w:eastAsia="es-MX"/>
             </w:rPr>
           </w:pPr>
-          <w:hyperlink w:anchor="_Toc436344603" w:history="1">
+          <w:hyperlink w:anchor="_Toc436603242" w:history="1">
             <w:r>
               <w:rPr>
                 <w:rStyle w:val="Hipervnculo"/>
@@ -3954,7 +3773,7 @@
                 <w:noProof/>
                 <w:webHidden/>
               </w:rPr>
-              <w:instrText xml:space="preserve"> PAGEREF _Toc436344603 \h </w:instrText>
+              <w:instrText xml:space="preserve"> PAGEREF _Toc436603242 \h </w:instrText>
             </w:r>
             <w:r>
               <w:rPr>
@@ -4000,7 +3819,7 @@
               <w:lang w:val="es-MX" w:eastAsia="es-MX"/>
             </w:rPr>
           </w:pPr>
-          <w:hyperlink w:anchor="_Toc436344604" w:history="1">
+          <w:hyperlink w:anchor="_Toc436603243" w:history="1">
             <w:r>
               <w:rPr>
                 <w:rStyle w:val="Hipervnculo"/>
@@ -4027,7 +3846,7 @@
                 <w:noProof/>
                 <w:webHidden/>
               </w:rPr>
-              <w:instrText xml:space="preserve"> PAGEREF _Toc436344604 \h </w:instrText>
+              <w:instrText xml:space="preserve"> PAGEREF _Toc436603243 \h </w:instrText>
             </w:r>
             <w:r>
               <w:rPr>
@@ -4073,7 +3892,7 @@
               <w:lang w:val="es-MX" w:eastAsia="es-MX"/>
             </w:rPr>
           </w:pPr>
-          <w:hyperlink w:anchor="_Toc436344605" w:history="1">
+          <w:hyperlink w:anchor="_Toc436603244" w:history="1">
             <w:r>
               <w:rPr>
                 <w:rStyle w:val="Hipervnculo"/>
@@ -4100,7 +3919,7 @@
                 <w:noProof/>
                 <w:webHidden/>
               </w:rPr>
-              <w:instrText xml:space="preserve"> PAGEREF _Toc436344605 \h </w:instrText>
+              <w:instrText xml:space="preserve"> PAGEREF _Toc436603244 \h </w:instrText>
             </w:r>
             <w:r>
               <w:rPr>
@@ -4120,7 +3939,7 @@
                 <w:noProof/>
                 <w:webHidden/>
               </w:rPr>
-              <w:t>9</w:t>
+              <w:t>10</w:t>
             </w:r>
             <w:r>
               <w:rPr>
@@ -4143,7 +3962,7 @@
               <w:bdr w:val="none" w:sz="0" w:space="0" w:color="auto"/>
             </w:rPr>
           </w:pPr>
-          <w:hyperlink w:anchor="_Toc436344606" w:history="1">
+          <w:hyperlink w:anchor="_Toc436603245" w:history="1">
             <w:r>
               <w:rPr>
                 <w:rStyle w:val="Hipervnculo"/>
@@ -4170,7 +3989,7 @@
                 <w:noProof/>
                 <w:webHidden/>
               </w:rPr>
-              <w:instrText xml:space="preserve"> PAGEREF _Toc436344606 \h </w:instrText>
+              <w:instrText xml:space="preserve"> PAGEREF _Toc436603245 \h </w:instrText>
             </w:r>
             <w:r>
               <w:rPr>
@@ -4190,7 +4009,7 @@
                 <w:noProof/>
                 <w:webHidden/>
               </w:rPr>
-              <w:t>9</w:t>
+              <w:t>10</w:t>
             </w:r>
             <w:r>
               <w:rPr>
@@ -4216,7 +4035,7 @@
               <w:lang w:val="es-MX" w:eastAsia="es-MX"/>
             </w:rPr>
           </w:pPr>
-          <w:hyperlink w:anchor="_Toc436344607" w:history="1">
+          <w:hyperlink w:anchor="_Toc436603246" w:history="1">
             <w:r>
               <w:rPr>
                 <w:rStyle w:val="Hipervnculo"/>
@@ -4243,7 +4062,7 @@
                 <w:noProof/>
                 <w:webHidden/>
               </w:rPr>
-              <w:instrText xml:space="preserve"> PAGEREF _Toc436344607 \h </w:instrText>
+              <w:instrText xml:space="preserve"> PAGEREF _Toc436603246 \h </w:instrText>
             </w:r>
             <w:r>
               <w:rPr>
@@ -4263,7 +4082,7 @@
                 <w:noProof/>
                 <w:webHidden/>
               </w:rPr>
-              <w:t>9</w:t>
+              <w:t>10</w:t>
             </w:r>
             <w:r>
               <w:rPr>
@@ -4289,7 +4108,7 @@
               <w:lang w:val="es-MX" w:eastAsia="es-MX"/>
             </w:rPr>
           </w:pPr>
-          <w:hyperlink w:anchor="_Toc436344608" w:history="1">
+          <w:hyperlink w:anchor="_Toc436603247" w:history="1">
             <w:r>
               <w:rPr>
                 <w:rStyle w:val="Hipervnculo"/>
@@ -4316,7 +4135,7 @@
                 <w:noProof/>
                 <w:webHidden/>
               </w:rPr>
-              <w:instrText xml:space="preserve"> PAGEREF _Toc436344608 \h </w:instrText>
+              <w:instrText xml:space="preserve"> PAGEREF _Toc436603247 \h </w:instrText>
             </w:r>
             <w:r>
               <w:rPr>
@@ -4336,7 +4155,7 @@
                 <w:noProof/>
                 <w:webHidden/>
               </w:rPr>
-              <w:t>9</w:t>
+              <w:t>10</w:t>
             </w:r>
             <w:r>
               <w:rPr>
@@ -4362,7 +4181,7 @@
               <w:lang w:val="es-MX" w:eastAsia="es-MX"/>
             </w:rPr>
           </w:pPr>
-          <w:hyperlink w:anchor="_Toc436344609" w:history="1">
+          <w:hyperlink w:anchor="_Toc436603248" w:history="1">
             <w:r>
               <w:rPr>
                 <w:rStyle w:val="Hipervnculo"/>
@@ -4389,7 +4208,7 @@
                 <w:noProof/>
                 <w:webHidden/>
               </w:rPr>
-              <w:instrText xml:space="preserve"> PAGEREF _Toc436344609 \h </w:instrText>
+              <w:instrText xml:space="preserve"> PAGEREF _Toc436603248 \h </w:instrText>
             </w:r>
             <w:r>
               <w:rPr>
@@ -4409,7 +4228,7 @@
                 <w:noProof/>
                 <w:webHidden/>
               </w:rPr>
-              <w:t>9</w:t>
+              <w:t>10</w:t>
             </w:r>
             <w:r>
               <w:rPr>
@@ -4435,7 +4254,7 @@
               <w:lang w:val="es-MX" w:eastAsia="es-MX"/>
             </w:rPr>
           </w:pPr>
-          <w:hyperlink w:anchor="_Toc436344610" w:history="1">
+          <w:hyperlink w:anchor="_Toc436603249" w:history="1">
             <w:r>
               <w:rPr>
                 <w:rStyle w:val="Hipervnculo"/>
@@ -4462,7 +4281,7 @@
                 <w:noProof/>
                 <w:webHidden/>
               </w:rPr>
-              <w:instrText xml:space="preserve"> PAGEREF _Toc436344610 \h </w:instrText>
+              <w:instrText xml:space="preserve"> PAGEREF _Toc436603249 \h </w:instrText>
             </w:r>
             <w:r>
               <w:rPr>
@@ -4482,7 +4301,7 @@
                 <w:noProof/>
                 <w:webHidden/>
               </w:rPr>
-              <w:t>9</w:t>
+              <w:t>10</w:t>
             </w:r>
             <w:r>
               <w:rPr>
@@ -4508,7 +4327,7 @@
               <w:lang w:val="es-MX" w:eastAsia="es-MX"/>
             </w:rPr>
           </w:pPr>
-          <w:hyperlink w:anchor="_Toc436344611" w:history="1">
+          <w:hyperlink w:anchor="_Toc436603250" w:history="1">
             <w:r>
               <w:rPr>
                 <w:rStyle w:val="Hipervnculo"/>
@@ -4535,7 +4354,7 @@
                 <w:noProof/>
                 <w:webHidden/>
               </w:rPr>
-              <w:instrText xml:space="preserve"> PAGEREF _Toc436344611 \h </w:instrText>
+              <w:instrText xml:space="preserve"> PAGEREF _Toc436603250 \h </w:instrText>
             </w:r>
             <w:r>
               <w:rPr>
@@ -4581,7 +4400,7 @@
               <w:lang w:val="es-MX" w:eastAsia="es-MX"/>
             </w:rPr>
           </w:pPr>
-          <w:hyperlink w:anchor="_Toc436344612" w:history="1">
+          <w:hyperlink w:anchor="_Toc436603251" w:history="1">
             <w:r>
               <w:rPr>
                 <w:rStyle w:val="Hipervnculo"/>
@@ -4608,7 +4427,7 @@
                 <w:noProof/>
                 <w:webHidden/>
               </w:rPr>
-              <w:instrText xml:space="preserve"> PAGEREF _Toc436344612 \h </w:instrText>
+              <w:instrText xml:space="preserve"> PAGEREF _Toc436603251 \h </w:instrText>
             </w:r>
             <w:r>
               <w:rPr>
@@ -4654,7 +4473,7 @@
               <w:lang w:val="es-MX" w:eastAsia="es-MX"/>
             </w:rPr>
           </w:pPr>
-          <w:hyperlink w:anchor="_Toc436344613" w:history="1">
+          <w:hyperlink w:anchor="_Toc436603252" w:history="1">
             <w:r>
               <w:rPr>
                 <w:rStyle w:val="Hipervnculo"/>
@@ -4681,7 +4500,7 @@
                 <w:noProof/>
                 <w:webHidden/>
               </w:rPr>
-              <w:instrText xml:space="preserve"> PAGEREF _Toc436344613 \h </w:instrText>
+              <w:instrText xml:space="preserve"> PAGEREF _Toc436603252 \h </w:instrText>
             </w:r>
             <w:r>
               <w:rPr>
@@ -4727,7 +4546,7 @@
               <w:lang w:val="es-MX" w:eastAsia="es-MX"/>
             </w:rPr>
           </w:pPr>
-          <w:hyperlink w:anchor="_Toc436344614" w:history="1">
+          <w:hyperlink w:anchor="_Toc436603253" w:history="1">
             <w:r>
               <w:rPr>
                 <w:rStyle w:val="Hipervnculo"/>
@@ -4754,7 +4573,7 @@
                 <w:noProof/>
                 <w:webHidden/>
               </w:rPr>
-              <w:instrText xml:space="preserve"> PAGEREF _Toc436344614 \h </w:instrText>
+              <w:instrText xml:space="preserve"> PAGEREF _Toc436603253 \h </w:instrText>
             </w:r>
             <w:r>
               <w:rPr>
@@ -4800,7 +4619,7 @@
               <w:lang w:val="es-MX" w:eastAsia="es-MX"/>
             </w:rPr>
           </w:pPr>
-          <w:hyperlink w:anchor="_Toc436344615" w:history="1">
+          <w:hyperlink w:anchor="_Toc436603254" w:history="1">
             <w:r>
               <w:rPr>
                 <w:rStyle w:val="Hipervnculo"/>
@@ -4827,7 +4646,7 @@
                 <w:noProof/>
                 <w:webHidden/>
               </w:rPr>
-              <w:instrText xml:space="preserve"> PAGEREF _Toc436344615 \h </w:instrText>
+              <w:instrText xml:space="preserve"> PAGEREF _Toc436603254 \h </w:instrText>
             </w:r>
             <w:r>
               <w:rPr>
@@ -4873,7 +4692,7 @@
               <w:lang w:val="es-MX" w:eastAsia="es-MX"/>
             </w:rPr>
           </w:pPr>
-          <w:hyperlink w:anchor="_Toc436344616" w:history="1">
+          <w:hyperlink w:anchor="_Toc436603255" w:history="1">
             <w:r>
               <w:rPr>
                 <w:rStyle w:val="Hipervnculo"/>
@@ -4900,7 +4719,7 @@
                 <w:noProof/>
                 <w:webHidden/>
               </w:rPr>
-              <w:instrText xml:space="preserve"> PAGEREF _Toc436344616 \h </w:instrText>
+              <w:instrText xml:space="preserve"> PAGEREF _Toc436603255 \h </w:instrText>
             </w:r>
             <w:r>
               <w:rPr>
@@ -4946,7 +4765,7 @@
               <w:lang w:val="es-MX" w:eastAsia="es-MX"/>
             </w:rPr>
           </w:pPr>
-          <w:hyperlink w:anchor="_Toc436344617" w:history="1">
+          <w:hyperlink w:anchor="_Toc436603256" w:history="1">
             <w:r>
               <w:rPr>
                 <w:rStyle w:val="Hipervnculo"/>
@@ -4973,7 +4792,7 @@
                 <w:noProof/>
                 <w:webHidden/>
               </w:rPr>
-              <w:instrText xml:space="preserve"> PAGEREF _Toc436344617 \h </w:instrText>
+              <w:instrText xml:space="preserve"> PAGEREF _Toc436603256 \h </w:instrText>
             </w:r>
             <w:r>
               <w:rPr>
@@ -5019,7 +4838,7 @@
               <w:lang w:val="es-MX" w:eastAsia="es-MX"/>
             </w:rPr>
           </w:pPr>
-          <w:hyperlink w:anchor="_Toc436344618" w:history="1">
+          <w:hyperlink w:anchor="_Toc436603257" w:history="1">
             <w:r>
               <w:rPr>
                 <w:rStyle w:val="Hipervnculo"/>
@@ -5046,7 +4865,7 @@
                 <w:noProof/>
                 <w:webHidden/>
               </w:rPr>
-              <w:instrText xml:space="preserve"> PAGEREF _Toc436344618 \h </w:instrText>
+              <w:instrText xml:space="preserve"> PAGEREF _Toc436603257 \h </w:instrText>
             </w:r>
             <w:r>
               <w:rPr>
@@ -5092,7 +4911,7 @@
               <w:lang w:val="es-MX" w:eastAsia="es-MX"/>
             </w:rPr>
           </w:pPr>
-          <w:hyperlink w:anchor="_Toc436344619" w:history="1">
+          <w:hyperlink w:anchor="_Toc436603258" w:history="1">
             <w:r>
               <w:rPr>
                 <w:rStyle w:val="Hipervnculo"/>
@@ -5119,7 +4938,7 @@
                 <w:noProof/>
                 <w:webHidden/>
               </w:rPr>
-              <w:instrText xml:space="preserve"> PAGEREF _Toc436344619 \h </w:instrText>
+              <w:instrText xml:space="preserve"> PAGEREF _Toc436603258 \h </w:instrText>
             </w:r>
             <w:r>
               <w:rPr>
@@ -5139,7 +4958,7 @@
                 <w:noProof/>
                 <w:webHidden/>
               </w:rPr>
-              <w:t>10</w:t>
+              <w:t>11</w:t>
             </w:r>
             <w:r>
               <w:rPr>
@@ -5165,7 +4984,7 @@
               <w:lang w:val="es-MX" w:eastAsia="es-MX"/>
             </w:rPr>
           </w:pPr>
-          <w:hyperlink w:anchor="_Toc436344620" w:history="1">
+          <w:hyperlink w:anchor="_Toc436603259" w:history="1">
             <w:r>
               <w:rPr>
                 <w:rStyle w:val="Hipervnculo"/>
@@ -5192,7 +5011,7 @@
                 <w:noProof/>
                 <w:webHidden/>
               </w:rPr>
-              <w:instrText xml:space="preserve"> PAGEREF _Toc436344620 \h </w:instrText>
+              <w:instrText xml:space="preserve"> PAGEREF _Toc436603259 \h </w:instrText>
             </w:r>
             <w:r>
               <w:rPr>
@@ -5212,7 +5031,7 @@
                 <w:noProof/>
                 <w:webHidden/>
               </w:rPr>
-              <w:t>10</w:t>
+              <w:t>11</w:t>
             </w:r>
             <w:r>
               <w:rPr>
@@ -5238,7 +5057,7 @@
               <w:lang w:val="es-MX" w:eastAsia="es-MX"/>
             </w:rPr>
           </w:pPr>
-          <w:hyperlink w:anchor="_Toc436344621" w:history="1">
+          <w:hyperlink w:anchor="_Toc436603260" w:history="1">
             <w:r>
               <w:rPr>
                 <w:rStyle w:val="Hipervnculo"/>
@@ -5265,7 +5084,7 @@
                 <w:noProof/>
                 <w:webHidden/>
               </w:rPr>
-              <w:instrText xml:space="preserve"> PAGEREF _Toc436344621 \h </w:instrText>
+              <w:instrText xml:space="preserve"> PAGEREF _Toc436603260 \h </w:instrText>
             </w:r>
             <w:r>
               <w:rPr>
@@ -5285,7 +5104,7 @@
                 <w:noProof/>
                 <w:webHidden/>
               </w:rPr>
-              <w:t>10</w:t>
+              <w:t>11</w:t>
             </w:r>
             <w:r>
               <w:rPr>
@@ -5311,7 +5130,7 @@
               <w:lang w:val="es-MX" w:eastAsia="es-MX"/>
             </w:rPr>
           </w:pPr>
-          <w:hyperlink w:anchor="_Toc436344622" w:history="1">
+          <w:hyperlink w:anchor="_Toc436603261" w:history="1">
             <w:r>
               <w:rPr>
                 <w:rStyle w:val="Hipervnculo"/>
@@ -5338,7 +5157,7 @@
                 <w:noProof/>
                 <w:webHidden/>
               </w:rPr>
-              <w:instrText xml:space="preserve"> PAGEREF _Toc436344622 \h </w:instrText>
+              <w:instrText xml:space="preserve"> PAGEREF _Toc436603261 \h </w:instrText>
             </w:r>
             <w:r>
               <w:rPr>
@@ -5358,7 +5177,77 @@
                 <w:noProof/>
                 <w:webHidden/>
               </w:rPr>
-              <w:t>10</w:t>
+              <w:t>11</w:t>
+            </w:r>
+            <w:r>
+              <w:rPr>
+                <w:noProof/>
+                <w:webHidden/>
+              </w:rPr>
+              <w:fldChar w:fldCharType="end"/>
+            </w:r>
+          </w:hyperlink>
+        </w:p>
+        <w:p>
+          <w:pPr>
+            <w:pStyle w:val="TDC1"/>
+            <w:rPr>
+              <w:rFonts w:asciiTheme="minorHAnsi" w:eastAsiaTheme="minorEastAsia" w:hAnsiTheme="minorHAnsi" w:cstheme="minorBidi"/>
+              <w:noProof/>
+              <w:color w:val="auto"/>
+              <w:sz w:val="22"/>
+              <w:szCs w:val="22"/>
+              <w:bdr w:val="none" w:sz="0" w:space="0" w:color="auto"/>
+            </w:rPr>
+          </w:pPr>
+          <w:hyperlink w:anchor="_Toc436603262" w:history="1">
+            <w:r>
+              <w:rPr>
+                <w:rStyle w:val="Hipervnculo"/>
+                <w:noProof/>
+              </w:rPr>
+              <w:t>4. Apéndice</w:t>
+            </w:r>
+            <w:r>
+              <w:rPr>
+                <w:noProof/>
+                <w:webHidden/>
+              </w:rPr>
+              <w:tab/>
+            </w:r>
+            <w:r>
+              <w:rPr>
+                <w:noProof/>
+                <w:webHidden/>
+              </w:rPr>
+              <w:fldChar w:fldCharType="begin"/>
+            </w:r>
+            <w:r>
+              <w:rPr>
+                <w:noProof/>
+                <w:webHidden/>
+              </w:rPr>
+              <w:instrText xml:space="preserve"> PAGEREF _Toc436603262 \h </w:instrText>
+            </w:r>
+            <w:r>
+              <w:rPr>
+                <w:noProof/>
+                <w:webHidden/>
+              </w:rPr>
+            </w:r>
+            <w:r>
+              <w:rPr>
+                <w:noProof/>
+                <w:webHidden/>
+              </w:rPr>
+              <w:fldChar w:fldCharType="separate"/>
+            </w:r>
+            <w:r>
+              <w:rPr>
+                <w:noProof/>
+                <w:webHidden/>
+              </w:rPr>
+              <w:t>11</w:t>
             </w:r>
             <w:r>
               <w:rPr>
@@ -5401,15 +5290,15 @@
       <w:pPr>
         <w:pStyle w:val="Ttulo1"/>
       </w:pPr>
-      <w:bookmarkStart w:id="2" w:name="_Toc435122877"/>
-      <w:bookmarkStart w:id="3" w:name="_Toc435123361"/>
-      <w:bookmarkStart w:id="4" w:name="_Toc436344589"/>
+      <w:bookmarkStart w:id="1" w:name="_Toc435122877"/>
+      <w:bookmarkStart w:id="2" w:name="_Toc435123361"/>
+      <w:bookmarkStart w:id="3" w:name="_Toc436603228"/>
       <w:r>
         <w:t>Introducción</w:t>
       </w:r>
+      <w:bookmarkEnd w:id="1"/>
       <w:bookmarkEnd w:id="2"/>
       <w:bookmarkEnd w:id="3"/>
-      <w:bookmarkEnd w:id="4"/>
     </w:p>
     <w:p>
       <w:pPr>
@@ -5463,15 +5352,15 @@
           <w:rFonts w:eastAsia="Arial"/>
         </w:rPr>
       </w:pPr>
-      <w:bookmarkStart w:id="5" w:name="_Toc435122878"/>
-      <w:bookmarkStart w:id="6" w:name="_Toc435123362"/>
-      <w:bookmarkStart w:id="7" w:name="_Toc436344590"/>
+      <w:bookmarkStart w:id="4" w:name="_Toc435122878"/>
+      <w:bookmarkStart w:id="5" w:name="_Toc435123362"/>
+      <w:bookmarkStart w:id="6" w:name="_Toc436603229"/>
       <w:r>
         <w:t>1.1 Propósito</w:t>
       </w:r>
+      <w:bookmarkEnd w:id="4"/>
       <w:bookmarkEnd w:id="5"/>
       <w:bookmarkEnd w:id="6"/>
-      <w:bookmarkEnd w:id="7"/>
     </w:p>
     <w:p>
       <w:pPr>
@@ -5560,38 +5449,39 @@
           <w:sz w:val="24"/>
           <w:szCs w:val="24"/>
         </w:rPr>
-        <w:t xml:space="preserve">Hacer un servicio social es obligatorio para obtener la cedula profesional y ser reconocido antes la sociedad, </w:t>
-      </w:r>
-      <w:proofErr w:type="gramStart"/>
-      <w:r>
+        <w:t>Hacer un servicio social es obligatorio para obtener la cedula profesional y ser reconocido antes la sociedad, y por lo tanto, es fundamental para continuar con nuestros estudios o conseguir un trabajo. Es por esto que el tiempo empleado en la obtención y recopilación de información referente al servicio debe acoplarse con fluidez.</w:t>
+      </w:r>
+    </w:p>
+    <w:p>
+      <w:pPr>
+        <w:pStyle w:val="Cuerpo"/>
+        <w:ind w:firstLine="720"/>
+        <w:jc w:val="both"/>
         <w:rPr>
           <w:rFonts w:ascii="Arial" w:eastAsia="Arial" w:hAnsi="Arial" w:cs="Arial"/>
           <w:sz w:val="24"/>
           <w:szCs w:val="24"/>
         </w:rPr>
-        <w:t>y</w:t>
-      </w:r>
-      <w:proofErr w:type="gramEnd"/>
-      <w:r>
+      </w:pPr>
+    </w:p>
+    <w:p>
+      <w:pPr>
+        <w:pStyle w:val="Cuerpo"/>
+        <w:jc w:val="both"/>
         <w:rPr>
           <w:rFonts w:ascii="Arial" w:eastAsia="Arial" w:hAnsi="Arial" w:cs="Arial"/>
           <w:sz w:val="24"/>
           <w:szCs w:val="24"/>
         </w:rPr>
-        <w:t xml:space="preserve"> por lo tanto, es fundamental para continuar con nuestros estudios o conseguir un trabajo. Es por esto que el tiempo empleado en la obtención y recopilación de información referente al servicio debe acoplarse con fluidez.</w:t>
-      </w:r>
-    </w:p>
-    <w:p>
-      <w:pPr>
-        <w:pStyle w:val="Cuerpo"/>
-        <w:ind w:firstLine="720"/>
-        <w:jc w:val="both"/>
+      </w:pPr>
+      <w:r>
         <w:rPr>
           <w:rFonts w:ascii="Arial" w:eastAsia="Arial" w:hAnsi="Arial" w:cs="Arial"/>
           <w:sz w:val="24"/>
           <w:szCs w:val="24"/>
         </w:rPr>
-      </w:pPr>
+        <w:t>Los responsables se encargan de recibir y evaluar reportes, guardar los oficios presentados y asegurarse del seguimiento que se le está dando al proyecto… información que se registra de manera manual, con riesgo a extravíos o malos entendidos. Es por esto que se necesita un sistema capaz de respaldar y ordenar los documentos respectivos, capaz de facilitar y agilizar el gran trabajo al que un servicio social conlleva.</w:t>
+      </w:r>
     </w:p>
     <w:p>
       <w:pPr>
@@ -5603,25 +5493,25 @@
           <w:szCs w:val="24"/>
         </w:rPr>
       </w:pPr>
-      <w:r>
+    </w:p>
+    <w:p>
+      <w:pPr>
+        <w:pStyle w:val="Cuerpo"/>
+        <w:jc w:val="both"/>
         <w:rPr>
           <w:rFonts w:ascii="Arial" w:eastAsia="Arial" w:hAnsi="Arial" w:cs="Arial"/>
           <w:sz w:val="24"/>
           <w:szCs w:val="24"/>
         </w:rPr>
-        <w:t>Los responsables se encargan de recibir y evaluar reportes, guardar los oficios presentados y asegurarse del seguimiento que se le está dando al proyecto… información que se registra de manera manual, con riesgo a extravíos o malos entendidos. Es por esto que se necesita un sistema capaz de respaldar y ordenar los documentos respectivos, capaz de facilitar y agilizar el gran trabajo al que un servicio social conlleva.</w:t>
-      </w:r>
-    </w:p>
-    <w:p>
-      <w:pPr>
-        <w:pStyle w:val="Cuerpo"/>
-        <w:jc w:val="both"/>
+      </w:pPr>
+      <w:r>
         <w:rPr>
           <w:rFonts w:ascii="Arial" w:eastAsia="Arial" w:hAnsi="Arial" w:cs="Arial"/>
           <w:sz w:val="24"/>
           <w:szCs w:val="24"/>
         </w:rPr>
-      </w:pPr>
+        <w:t>Este documento recopila la información correspondiente al análisis y la especificación de los requerimientos, con la finalidad de proporcionar lo necesario para la comprensión del sistema, la determinación de los componentes y lograr establecer qué es lo que ofrecemos, qué hará nuestro software y cómo lo hará.</w:t>
+      </w:r>
     </w:p>
     <w:p>
       <w:pPr>
@@ -5633,298 +5523,113 @@
           <w:szCs w:val="24"/>
         </w:rPr>
       </w:pPr>
-      <w:r>
+    </w:p>
+    <w:p>
+      <w:pPr>
+        <w:pStyle w:val="Cuerpo"/>
         <w:rPr>
           <w:rFonts w:ascii="Arial" w:eastAsia="Arial" w:hAnsi="Arial" w:cs="Arial"/>
           <w:sz w:val="24"/>
           <w:szCs w:val="24"/>
         </w:rPr>
-        <w:t>Este documento recopila la información correspondiente al análisis y la especificación de los requerimientos, con la finalidad de proporcionar lo necesario para la comprensión del sistema, la determinación de los componentes y lograr establecer qué es lo que ofrecemos, qué hará nuestro software y cómo lo hará.</w:t>
-      </w:r>
+      </w:pPr>
+    </w:p>
+    <w:p>
+      <w:pPr>
+        <w:pStyle w:val="Ttulo2"/>
+      </w:pPr>
+      <w:bookmarkStart w:id="7" w:name="_Toc435122879"/>
+      <w:bookmarkStart w:id="8" w:name="_Toc435123363"/>
+      <w:bookmarkStart w:id="9" w:name="_Toc436603230"/>
+      <w:r>
+        <w:t>1.2 Alcance</w:t>
+      </w:r>
+      <w:bookmarkEnd w:id="7"/>
+      <w:bookmarkEnd w:id="8"/>
+      <w:bookmarkEnd w:id="9"/>
+    </w:p>
+    <w:p>
+      <w:pPr>
+        <w:rPr>
+          <w:lang w:val="es-MX" w:eastAsia="es-MX"/>
+        </w:rPr>
+      </w:pPr>
     </w:p>
     <w:p>
       <w:pPr>
         <w:pStyle w:val="Cuerpo"/>
-        <w:jc w:val="both"/>
+        <w:ind w:firstLine="720"/>
         <w:rPr>
           <w:rFonts w:ascii="Arial" w:eastAsia="Arial" w:hAnsi="Arial" w:cs="Arial"/>
           <w:sz w:val="24"/>
           <w:szCs w:val="24"/>
         </w:rPr>
       </w:pPr>
-    </w:p>
-    <w:p>
-      <w:pPr>
-        <w:pStyle w:val="Cuerpo"/>
+      <w:r>
         <w:rPr>
           <w:rFonts w:ascii="Arial" w:eastAsia="Arial" w:hAnsi="Arial" w:cs="Arial"/>
           <w:sz w:val="24"/>
           <w:szCs w:val="24"/>
         </w:rPr>
-      </w:pPr>
-    </w:p>
-    <w:p>
-      <w:pPr>
-        <w:pStyle w:val="Ttulo2"/>
-        <w:rPr>
-          <w:rFonts w:eastAsia="Arial"/>
-        </w:rPr>
-      </w:pPr>
-      <w:bookmarkStart w:id="8" w:name="_Toc435122879"/>
-      <w:bookmarkStart w:id="9" w:name="_Toc435123363"/>
-      <w:bookmarkStart w:id="10" w:name="_Toc436344591"/>
-      <w:r>
-        <w:t>1.2 Alcance</w:t>
-      </w:r>
-      <w:bookmarkEnd w:id="8"/>
-      <w:bookmarkEnd w:id="9"/>
-      <w:bookmarkEnd w:id="10"/>
-    </w:p>
-    <w:p>
-      <w:pPr>
-        <w:pStyle w:val="Cuerpo"/>
-        <w:ind w:firstLine="720"/>
+        <w:t xml:space="preserve">Actualmente el servicio social se maneja de una manera en la que los maestros, responsables, coordinadores y alumnos les resulta complicado llevar a cabo por los horarios que maneja cada una de las personas. Además, todos los </w:t>
+      </w:r>
+      <w:r>
         <w:rPr>
           <w:rFonts w:ascii="Arial" w:eastAsia="Arial" w:hAnsi="Arial" w:cs="Arial"/>
           <w:sz w:val="24"/>
           <w:szCs w:val="24"/>
         </w:rPr>
-      </w:pPr>
+        <w:t>trámites</w:t>
+      </w:r>
       <w:r>
         <w:rPr>
           <w:rFonts w:ascii="Arial" w:eastAsia="Arial" w:hAnsi="Arial" w:cs="Arial"/>
           <w:sz w:val="24"/>
           <w:szCs w:val="24"/>
         </w:rPr>
-        <w:t xml:space="preserve">Actualmente el servicio social se maneja de una manera en la que los maestros, responsables, coordinadores y alumnos les resulta complicado llevar a cabo por los horarios que maneja cada una de las personas. Además, todos los </w:t>
-      </w:r>
-      <w:r>
+        <w:t xml:space="preserve"> se realizan en papel, lo que puede ocasionar algún riesgo de extravío o algún error o mal entendido en alguno de estos documentos.</w:t>
+      </w:r>
+    </w:p>
+    <w:p>
+      <w:pPr>
+        <w:pStyle w:val="Cuerpo"/>
         <w:rPr>
           <w:rFonts w:ascii="Arial" w:eastAsia="Arial" w:hAnsi="Arial" w:cs="Arial"/>
           <w:sz w:val="24"/>
           <w:szCs w:val="24"/>
         </w:rPr>
-        <w:t>trámites</w:t>
-      </w:r>
+      </w:pPr>
       <w:r>
         <w:rPr>
           <w:rFonts w:ascii="Arial" w:eastAsia="Arial" w:hAnsi="Arial" w:cs="Arial"/>
           <w:sz w:val="24"/>
           <w:szCs w:val="24"/>
         </w:rPr>
-        <w:t xml:space="preserve"> se realizan en papel, lo que puede ocasionar algún riesgo de extravío o algún error o mal entendido en alguno de estos documentos.</w:t>
-      </w:r>
-    </w:p>
-    <w:p>
-      <w:pPr>
-        <w:pStyle w:val="Cuerpo"/>
+        <w:t>Es por esto que el presente proyecto se centra en crear un sistema que ayude a mejorar la mayoría de los procesos que conlleva la experiencia educativa del servicio soci</w:t>
+      </w:r>
+      <w:r>
         <w:rPr>
           <w:rFonts w:ascii="Arial" w:eastAsia="Arial" w:hAnsi="Arial" w:cs="Arial"/>
           <w:sz w:val="24"/>
           <w:szCs w:val="24"/>
         </w:rPr>
-      </w:pPr>
+        <w:t xml:space="preserve">al, ofreciendo las </w:t>
+      </w:r>
       <w:r>
         <w:rPr>
           <w:rFonts w:ascii="Arial" w:eastAsia="Arial" w:hAnsi="Arial" w:cs="Arial"/>
           <w:sz w:val="24"/>
           <w:szCs w:val="24"/>
         </w:rPr>
-        <w:t>Es por esto que el presente proyecto se centra en crear un sistema que ayude a mejorar la mayoría de los procesos que conlleva la experiencia educativa del servicio social. Nuestro sistema será capaz de:</w:t>
-      </w:r>
-    </w:p>
-    <w:p>
-      <w:pPr>
-        <w:pStyle w:val="Cuerpo"/>
+        <w:t>siguientes</w:t>
+      </w:r>
+      <w:r>
         <w:rPr>
           <w:rFonts w:ascii="Arial" w:eastAsia="Arial" w:hAnsi="Arial" w:cs="Arial"/>
           <w:sz w:val="24"/>
           <w:szCs w:val="24"/>
         </w:rPr>
-      </w:pPr>
-    </w:p>
-    <w:p>
-      <w:pPr>
-        <w:pStyle w:val="Cuerpo"/>
-        <w:rPr>
-          <w:rFonts w:ascii="Arial" w:eastAsia="Arial" w:hAnsi="Arial" w:cs="Arial"/>
-          <w:sz w:val="24"/>
-          <w:szCs w:val="24"/>
-        </w:rPr>
-      </w:pPr>
-      <w:r>
-        <w:rPr>
-          <w:rFonts w:ascii="Arial" w:eastAsia="Arial" w:hAnsi="Arial" w:cs="Arial"/>
-          <w:sz w:val="24"/>
-          <w:szCs w:val="24"/>
-        </w:rPr>
-        <w:t>•</w:t>
-      </w:r>
-      <w:r>
-        <w:rPr>
-          <w:rFonts w:ascii="Arial" w:eastAsia="Arial" w:hAnsi="Arial" w:cs="Arial"/>
-          <w:sz w:val="24"/>
-          <w:szCs w:val="24"/>
-        </w:rPr>
-        <w:tab/>
-        <w:t>Reducir los tiempos invertidos actualmente en el t</w:t>
-      </w:r>
-      <w:r>
-        <w:rPr>
-          <w:rFonts w:ascii="Arial" w:eastAsia="Arial" w:hAnsi="Arial" w:cs="Arial"/>
-          <w:sz w:val="24"/>
-          <w:szCs w:val="24"/>
-        </w:rPr>
-        <w:t xml:space="preserve">ranscurso de verificación de la </w:t>
-      </w:r>
-      <w:r>
-        <w:rPr>
-          <w:rFonts w:ascii="Arial" w:eastAsia="Arial" w:hAnsi="Arial" w:cs="Arial"/>
-          <w:sz w:val="24"/>
-          <w:szCs w:val="24"/>
-        </w:rPr>
-        <w:t>información del alumno, las empresas y las asignaciones que se le hacen a los alumnos para comenzar con su SS.</w:t>
-      </w:r>
-    </w:p>
-    <w:p>
-      <w:pPr>
-        <w:pStyle w:val="Cuerpo"/>
-        <w:rPr>
-          <w:rFonts w:ascii="Arial" w:eastAsia="Arial" w:hAnsi="Arial" w:cs="Arial"/>
-          <w:sz w:val="24"/>
-          <w:szCs w:val="24"/>
-        </w:rPr>
-      </w:pPr>
-      <w:r>
-        <w:rPr>
-          <w:rFonts w:ascii="Arial" w:eastAsia="Arial" w:hAnsi="Arial" w:cs="Arial"/>
-          <w:sz w:val="24"/>
-          <w:szCs w:val="24"/>
-        </w:rPr>
-        <w:t>•</w:t>
-      </w:r>
-      <w:r>
-        <w:rPr>
-          <w:rFonts w:ascii="Arial" w:eastAsia="Arial" w:hAnsi="Arial" w:cs="Arial"/>
-          <w:sz w:val="24"/>
-          <w:szCs w:val="24"/>
-        </w:rPr>
-        <w:tab/>
-        <w:t>Reducción de papel en un 40% (el papel manejado en el SS es: 1 hoja para la asignación, 1 hoja de liberación y 6 hojas aproximadamente para la entrega de reportes).</w:t>
-      </w:r>
-    </w:p>
-    <w:p>
-      <w:pPr>
-        <w:pStyle w:val="Cuerpo"/>
-        <w:rPr>
-          <w:rFonts w:ascii="Arial" w:eastAsia="Arial" w:hAnsi="Arial" w:cs="Arial"/>
-          <w:sz w:val="24"/>
-          <w:szCs w:val="24"/>
-        </w:rPr>
-      </w:pPr>
-      <w:r>
-        <w:rPr>
-          <w:rFonts w:ascii="Arial" w:eastAsia="Arial" w:hAnsi="Arial" w:cs="Arial"/>
-          <w:sz w:val="24"/>
-          <w:szCs w:val="24"/>
-        </w:rPr>
-        <w:lastRenderedPageBreak/>
-        <w:t>•</w:t>
-      </w:r>
-      <w:r>
-        <w:rPr>
-          <w:rFonts w:ascii="Arial" w:eastAsia="Arial" w:hAnsi="Arial" w:cs="Arial"/>
-          <w:sz w:val="24"/>
-          <w:szCs w:val="24"/>
-        </w:rPr>
-        <w:tab/>
-        <w:t>El sistema será seguro y evitará complicaciones con la información como se mencionó anteriormente.</w:t>
-      </w:r>
-    </w:p>
-    <w:p>
-      <w:pPr>
-        <w:pStyle w:val="Cuerpo"/>
-        <w:rPr>
-          <w:rFonts w:ascii="Arial" w:eastAsia="Arial" w:hAnsi="Arial" w:cs="Arial"/>
-          <w:sz w:val="24"/>
-          <w:szCs w:val="24"/>
-        </w:rPr>
-      </w:pPr>
-      <w:r>
-        <w:rPr>
-          <w:rFonts w:ascii="Arial" w:eastAsia="Arial" w:hAnsi="Arial" w:cs="Arial"/>
-          <w:sz w:val="24"/>
-          <w:szCs w:val="24"/>
-        </w:rPr>
-        <w:t>Esto ayudará</w:t>
-      </w:r>
-      <w:r>
-        <w:rPr>
-          <w:rFonts w:ascii="Arial" w:eastAsia="Arial" w:hAnsi="Arial" w:cs="Arial"/>
-          <w:sz w:val="24"/>
-          <w:szCs w:val="24"/>
-        </w:rPr>
-        <w:t xml:space="preserve"> tanto a los involucrados en el SS </w:t>
-      </w:r>
-      <w:r>
-        <w:rPr>
-          <w:rFonts w:ascii="Arial" w:eastAsia="Arial" w:hAnsi="Arial" w:cs="Arial"/>
-          <w:sz w:val="24"/>
-          <w:szCs w:val="24"/>
-        </w:rPr>
-        <w:t>como</w:t>
-      </w:r>
-      <w:r>
-        <w:rPr>
-          <w:rFonts w:ascii="Arial" w:eastAsia="Arial" w:hAnsi="Arial" w:cs="Arial"/>
-          <w:sz w:val="24"/>
-          <w:szCs w:val="24"/>
-        </w:rPr>
-        <w:t xml:space="preserve"> a la universidad porque se reducirán los recursos físicos y</w:t>
-      </w:r>
-      <w:r>
-        <w:rPr>
-          <w:rFonts w:ascii="Arial" w:eastAsia="Arial" w:hAnsi="Arial" w:cs="Arial"/>
-          <w:sz w:val="24"/>
-          <w:szCs w:val="24"/>
-        </w:rPr>
-        <w:t xml:space="preserve"> además los costos de éstos; asimismo </w:t>
-      </w:r>
-      <w:r>
-        <w:rPr>
-          <w:rFonts w:ascii="Arial" w:eastAsia="Arial" w:hAnsi="Arial" w:cs="Arial"/>
-          <w:sz w:val="24"/>
-          <w:szCs w:val="24"/>
-        </w:rPr>
-        <w:t>se verá beneficiado el medio ambiente por la reducción de todo el material utilizado en el SS que se lleva a cabo cada semestre.</w:t>
-      </w:r>
-    </w:p>
-    <w:p>
-      <w:pPr>
-        <w:pStyle w:val="Cuerpo"/>
-        <w:rPr>
-          <w:rFonts w:ascii="Arial" w:eastAsia="Arial" w:hAnsi="Arial" w:cs="Arial"/>
-          <w:sz w:val="24"/>
-          <w:szCs w:val="24"/>
-        </w:rPr>
-      </w:pPr>
-    </w:p>
-    <w:p>
-      <w:pPr>
-        <w:pStyle w:val="Cuerpo"/>
-        <w:rPr>
-          <w:rFonts w:ascii="Arial" w:eastAsia="Arial" w:hAnsi="Arial" w:cs="Arial"/>
-          <w:sz w:val="24"/>
-          <w:szCs w:val="24"/>
-        </w:rPr>
-      </w:pPr>
-      <w:r>
-        <w:rPr>
-          <w:rFonts w:ascii="Arial" w:eastAsia="Arial" w:hAnsi="Arial" w:cs="Arial"/>
-          <w:sz w:val="24"/>
-          <w:szCs w:val="24"/>
-        </w:rPr>
-        <w:t>Las funciones del sistema son:</w:t>
+        <w:t xml:space="preserve"> funciones para cumplir nuestro objetivo:</w:t>
       </w:r>
     </w:p>
     <w:p>
@@ -5954,7 +5659,7 @@
           <w:sz w:val="24"/>
           <w:szCs w:val="24"/>
         </w:rPr>
-        <w:t>Poder crear una cuenta de usuario para cada integrante del SS para poder ingresar al sistema.</w:t>
+        <w:t>Poder crear una cuenta de usuario para cada integrante del SS, lo cual será necesario para poder ingresar al sistema y visualizar las acciones posibles.</w:t>
       </w:r>
     </w:p>
     <w:p>
@@ -5984,7 +5689,7 @@
           <w:sz w:val="24"/>
           <w:szCs w:val="24"/>
         </w:rPr>
-        <w:t>Asignar actividades de responsable a alumno.</w:t>
+        <w:t>Asignar actividades, de responsable a alumno.</w:t>
       </w:r>
     </w:p>
     <w:p>
@@ -6074,6 +5779,7 @@
           <w:sz w:val="24"/>
           <w:szCs w:val="24"/>
         </w:rPr>
+        <w:lastRenderedPageBreak/>
         <w:t>Llevar un conteo de las horas trabajadas por el alumno.</w:t>
       </w:r>
     </w:p>
@@ -6134,7 +5840,15 @@
           <w:sz w:val="24"/>
           <w:szCs w:val="24"/>
         </w:rPr>
-        <w:t>El maestro del SS podrá recopilar toda la documentación para ir juntando el expediente de cada alumno.</w:t>
+        <w:t>El alumno podrá i</w:t>
+      </w:r>
+      <w:r>
+        <w:rPr>
+          <w:rFonts w:ascii="Arial" w:hAnsi="Arial" w:cs="Arial"/>
+          <w:sz w:val="24"/>
+          <w:szCs w:val="24"/>
+        </w:rPr>
+        <w:t xml:space="preserve">ncluir documentos a la base de datos. </w:t>
       </w:r>
     </w:p>
     <w:p>
@@ -6164,7 +5878,223 @@
           <w:sz w:val="24"/>
           <w:szCs w:val="24"/>
         </w:rPr>
+        <w:t>El maestro del SS podrá recopilar toda la documentación para ir juntando el expediente de cada alumno.</w:t>
+      </w:r>
+    </w:p>
+    <w:p>
+      <w:pPr>
+        <w:pStyle w:val="Cuerpo"/>
+        <w:numPr>
+          <w:ilvl w:val="0"/>
+          <w:numId w:val="8"/>
+        </w:numPr>
+        <w:pBdr>
+          <w:top w:val="none" w:sz="0" w:space="0" w:color="auto"/>
+          <w:left w:val="none" w:sz="0" w:space="0" w:color="auto"/>
+          <w:bottom w:val="none" w:sz="0" w:space="0" w:color="auto"/>
+          <w:right w:val="none" w:sz="0" w:space="0" w:color="auto"/>
+          <w:between w:val="none" w:sz="0" w:space="0" w:color="auto"/>
+          <w:bar w:val="none" w:sz="0" w:color="auto"/>
+        </w:pBdr>
+        <w:rPr>
+          <w:rFonts w:ascii="Arial" w:eastAsia="Arial" w:hAnsi="Arial" w:cs="Arial"/>
+          <w:sz w:val="24"/>
+          <w:szCs w:val="24"/>
+        </w:rPr>
+      </w:pPr>
+      <w:r>
+        <w:rPr>
+          <w:rFonts w:ascii="Arial" w:eastAsia="Arial" w:hAnsi="Arial" w:cs="Arial"/>
+          <w:sz w:val="24"/>
+          <w:szCs w:val="24"/>
+        </w:rPr>
+        <w:t>Tanto el maestro como el coordinador podrán visualizar el expediente.</w:t>
+      </w:r>
+    </w:p>
+    <w:p>
+      <w:pPr>
+        <w:pStyle w:val="Cuerpo"/>
+        <w:numPr>
+          <w:ilvl w:val="0"/>
+          <w:numId w:val="8"/>
+        </w:numPr>
+        <w:pBdr>
+          <w:top w:val="none" w:sz="0" w:space="0" w:color="auto"/>
+          <w:left w:val="none" w:sz="0" w:space="0" w:color="auto"/>
+          <w:bottom w:val="none" w:sz="0" w:space="0" w:color="auto"/>
+          <w:right w:val="none" w:sz="0" w:space="0" w:color="auto"/>
+          <w:between w:val="none" w:sz="0" w:space="0" w:color="auto"/>
+          <w:bar w:val="none" w:sz="0" w:color="auto"/>
+        </w:pBdr>
+        <w:rPr>
+          <w:rFonts w:ascii="Arial" w:eastAsia="Arial" w:hAnsi="Arial" w:cs="Arial"/>
+          <w:sz w:val="24"/>
+          <w:szCs w:val="24"/>
+        </w:rPr>
+      </w:pPr>
+      <w:r>
+        <w:rPr>
+          <w:rFonts w:ascii="Arial" w:eastAsia="Arial" w:hAnsi="Arial" w:cs="Arial"/>
+          <w:sz w:val="24"/>
+          <w:szCs w:val="24"/>
+        </w:rPr>
         <w:t>El maestro y responsable podrán visualizar una lista con los alumnos que tienen asignados actualmente.</w:t>
+      </w:r>
+    </w:p>
+    <w:p>
+      <w:pPr>
+        <w:pStyle w:val="Cuerpo"/>
+        <w:rPr>
+          <w:rFonts w:ascii="Arial" w:eastAsia="Arial" w:hAnsi="Arial" w:cs="Arial"/>
+          <w:sz w:val="24"/>
+          <w:szCs w:val="24"/>
+        </w:rPr>
+      </w:pPr>
+    </w:p>
+    <w:p>
+      <w:pPr>
+        <w:pStyle w:val="Cuerpo"/>
+        <w:rPr>
+          <w:rFonts w:ascii="Arial" w:eastAsia="Arial" w:hAnsi="Arial" w:cs="Arial"/>
+          <w:sz w:val="24"/>
+          <w:szCs w:val="24"/>
+        </w:rPr>
+      </w:pPr>
+      <w:r>
+        <w:rPr>
+          <w:rFonts w:ascii="Arial" w:eastAsia="Arial" w:hAnsi="Arial" w:cs="Arial"/>
+          <w:sz w:val="24"/>
+          <w:szCs w:val="24"/>
+        </w:rPr>
+        <w:t>Gracias a lo cual proponemos una reducción del tiempo</w:t>
+      </w:r>
+      <w:r>
+        <w:rPr>
+          <w:rFonts w:ascii="Arial" w:eastAsia="Arial" w:hAnsi="Arial" w:cs="Arial"/>
+          <w:sz w:val="24"/>
+          <w:szCs w:val="24"/>
+        </w:rPr>
+        <w:t xml:space="preserve"> invertido actualmente en el t</w:t>
+      </w:r>
+      <w:r>
+        <w:rPr>
+          <w:rFonts w:ascii="Arial" w:eastAsia="Arial" w:hAnsi="Arial" w:cs="Arial"/>
+          <w:sz w:val="24"/>
+          <w:szCs w:val="24"/>
+        </w:rPr>
+        <w:t xml:space="preserve">ranscurso de verificación de la </w:t>
+      </w:r>
+      <w:r>
+        <w:rPr>
+          <w:rFonts w:ascii="Arial" w:eastAsia="Arial" w:hAnsi="Arial" w:cs="Arial"/>
+          <w:sz w:val="24"/>
+          <w:szCs w:val="24"/>
+        </w:rPr>
+        <w:t>información del alumno, las empresas y las asignaciones que se le</w:t>
+      </w:r>
+      <w:r>
+        <w:rPr>
+          <w:rFonts w:ascii="Arial" w:eastAsia="Arial" w:hAnsi="Arial" w:cs="Arial"/>
+          <w:sz w:val="24"/>
+          <w:szCs w:val="24"/>
+        </w:rPr>
+        <w:t>s</w:t>
+      </w:r>
+      <w:r>
+        <w:rPr>
+          <w:rFonts w:ascii="Arial" w:eastAsia="Arial" w:hAnsi="Arial" w:cs="Arial"/>
+          <w:sz w:val="24"/>
+          <w:szCs w:val="24"/>
+        </w:rPr>
+        <w:t xml:space="preserve"> hacen a los alumnos para comenzar con su SS.</w:t>
+      </w:r>
+      <w:r>
+        <w:rPr>
+          <w:rFonts w:ascii="Arial" w:eastAsia="Arial" w:hAnsi="Arial" w:cs="Arial"/>
+          <w:sz w:val="24"/>
+          <w:szCs w:val="24"/>
+        </w:rPr>
+        <w:t xml:space="preserve"> También garantizamos la r</w:t>
+      </w:r>
+      <w:r>
+        <w:rPr>
+          <w:rFonts w:ascii="Arial" w:eastAsia="Arial" w:hAnsi="Arial" w:cs="Arial"/>
+          <w:sz w:val="24"/>
+          <w:szCs w:val="24"/>
+        </w:rPr>
+        <w:t xml:space="preserve">educción de papel </w:t>
+      </w:r>
+      <w:r>
+        <w:rPr>
+          <w:rFonts w:ascii="Arial" w:eastAsia="Arial" w:hAnsi="Arial" w:cs="Arial"/>
+          <w:sz w:val="24"/>
+          <w:szCs w:val="24"/>
+        </w:rPr>
+        <w:t xml:space="preserve">hasta </w:t>
+      </w:r>
+      <w:r>
+        <w:rPr>
+          <w:rFonts w:ascii="Arial" w:eastAsia="Arial" w:hAnsi="Arial" w:cs="Arial"/>
+          <w:sz w:val="24"/>
+          <w:szCs w:val="24"/>
+        </w:rPr>
+        <w:t>en un 40% (el papel manejado en el SS es: 1 hoja para la asignación, 1 hoja de liberación y 6 hojas aproximadamen</w:t>
+      </w:r>
+      <w:r>
+        <w:rPr>
+          <w:rFonts w:ascii="Arial" w:eastAsia="Arial" w:hAnsi="Arial" w:cs="Arial"/>
+          <w:sz w:val="24"/>
+          <w:szCs w:val="24"/>
+        </w:rPr>
+        <w:t>te para la entrega de reportes), lo cual</w:t>
+      </w:r>
+      <w:r>
+        <w:rPr>
+          <w:rFonts w:ascii="Arial" w:eastAsia="Arial" w:hAnsi="Arial" w:cs="Arial"/>
+          <w:sz w:val="24"/>
+          <w:szCs w:val="24"/>
+        </w:rPr>
+        <w:t xml:space="preserve"> ayudará</w:t>
+      </w:r>
+      <w:r>
+        <w:rPr>
+          <w:rFonts w:ascii="Arial" w:eastAsia="Arial" w:hAnsi="Arial" w:cs="Arial"/>
+          <w:sz w:val="24"/>
+          <w:szCs w:val="24"/>
+        </w:rPr>
+        <w:t xml:space="preserve"> tanto a los involucrados en el SS </w:t>
+      </w:r>
+      <w:r>
+        <w:rPr>
+          <w:rFonts w:ascii="Arial" w:eastAsia="Arial" w:hAnsi="Arial" w:cs="Arial"/>
+          <w:sz w:val="24"/>
+          <w:szCs w:val="24"/>
+        </w:rPr>
+        <w:t>como</w:t>
+      </w:r>
+      <w:r>
+        <w:rPr>
+          <w:rFonts w:ascii="Arial" w:eastAsia="Arial" w:hAnsi="Arial" w:cs="Arial"/>
+          <w:sz w:val="24"/>
+          <w:szCs w:val="24"/>
+        </w:rPr>
+        <w:t xml:space="preserve"> a la universidad porque se reducirán los recursos físicos y</w:t>
+      </w:r>
+      <w:r>
+        <w:rPr>
+          <w:rFonts w:ascii="Arial" w:eastAsia="Arial" w:hAnsi="Arial" w:cs="Arial"/>
+          <w:sz w:val="24"/>
+          <w:szCs w:val="24"/>
+        </w:rPr>
+        <w:t xml:space="preserve"> además los costos de éstos; asimismo </w:t>
+      </w:r>
+      <w:r>
+        <w:rPr>
+          <w:rFonts w:ascii="Arial" w:eastAsia="Arial" w:hAnsi="Arial" w:cs="Arial"/>
+          <w:sz w:val="24"/>
+          <w:szCs w:val="24"/>
+        </w:rPr>
+        <w:t>se verá beneficiado el medio ambiente por la reducción de todo el material utilizado en el SS que se lleva a cabo cada semestre.</w:t>
       </w:r>
     </w:p>
     <w:p>
@@ -6179,47 +6109,11 @@
           <w:bar w:val="none" w:sz="0" w:color="auto"/>
         </w:pBdr>
         <w:rPr>
-          <w:rFonts w:ascii="Arial" w:eastAsia="Arial" w:hAnsi="Arial" w:cs="Arial"/>
+          <w:rFonts w:ascii="Arial" w:hAnsi="Arial" w:cs="Arial"/>
           <w:sz w:val="24"/>
           <w:szCs w:val="24"/>
         </w:rPr>
       </w:pPr>
-    </w:p>
-    <w:p>
-      <w:pPr>
-        <w:pStyle w:val="Cuerpo"/>
-        <w:rPr>
-          <w:rFonts w:ascii="Arial" w:eastAsia="Arial" w:hAnsi="Arial" w:cs="Arial"/>
-          <w:sz w:val="24"/>
-          <w:szCs w:val="24"/>
-        </w:rPr>
-      </w:pPr>
-      <w:r>
-        <w:rPr>
-          <w:rFonts w:ascii="Arial" w:eastAsia="Arial" w:hAnsi="Arial" w:cs="Arial"/>
-          <w:sz w:val="24"/>
-          <w:szCs w:val="24"/>
-        </w:rPr>
-        <w:t>Cabe mencionar que el sistema se planeó únicamente para la FEI de la UV.</w:t>
-      </w:r>
-    </w:p>
-    <w:p>
-      <w:pPr>
-        <w:pStyle w:val="Cuerpo"/>
-        <w:rPr>
-          <w:rFonts w:ascii="Arial" w:eastAsia="Arial" w:hAnsi="Arial" w:cs="Arial"/>
-          <w:sz w:val="24"/>
-          <w:szCs w:val="24"/>
-        </w:rPr>
-      </w:pPr>
-      <w:r>
-        <w:rPr>
-          <w:rFonts w:ascii="Arial" w:eastAsia="Arial" w:hAnsi="Arial" w:cs="Arial"/>
-          <w:sz w:val="24"/>
-          <w:szCs w:val="24"/>
-        </w:rPr>
-        <w:t xml:space="preserve">El sistema facilitará la experiencia escolar SS, mas no podrán darse de baja ni inscribirse a ésta utilizando el software propuesto. </w:t>
-      </w:r>
     </w:p>
     <w:p>
       <w:pPr>
@@ -6238,54 +6132,72 @@
           <w:szCs w:val="24"/>
         </w:rPr>
       </w:pPr>
-    </w:p>
-    <w:p>
-      <w:pPr>
-        <w:pStyle w:val="Cuerpo"/>
+      <w:r>
         <w:rPr>
           <w:rFonts w:ascii="Arial" w:eastAsia="Arial" w:hAnsi="Arial" w:cs="Arial"/>
           <w:sz w:val="24"/>
           <w:szCs w:val="24"/>
         </w:rPr>
-      </w:pPr>
+        <w:t>Cabe mencionar que el sistema se planeó únicamente para la FEI de la UV.</w:t>
+      </w:r>
     </w:p>
     <w:p>
       <w:pPr>
         <w:pStyle w:val="Cuerpo"/>
         <w:rPr>
+          <w:rFonts w:ascii="Arial" w:eastAsia="Arial" w:hAnsi="Arial" w:cs="Arial"/>
+          <w:sz w:val="24"/>
+          <w:szCs w:val="24"/>
+        </w:rPr>
+      </w:pPr>
+      <w:r>
+        <w:rPr>
+          <w:rFonts w:ascii="Arial" w:eastAsia="Arial" w:hAnsi="Arial" w:cs="Arial"/>
+          <w:sz w:val="24"/>
+          <w:szCs w:val="24"/>
+        </w:rPr>
+        <w:t xml:space="preserve">El sistema facilitará la experiencia escolar SS, mas no podrán darse de baja ni inscribirse a ésta utilizando el software propuesto. </w:t>
+      </w:r>
+    </w:p>
+    <w:p>
+      <w:pPr>
+        <w:pStyle w:val="Cuerpo"/>
+        <w:pBdr>
+          <w:top w:val="none" w:sz="0" w:space="0" w:color="auto"/>
+          <w:left w:val="none" w:sz="0" w:space="0" w:color="auto"/>
+          <w:bottom w:val="none" w:sz="0" w:space="0" w:color="auto"/>
+          <w:right w:val="none" w:sz="0" w:space="0" w:color="auto"/>
+          <w:between w:val="none" w:sz="0" w:space="0" w:color="auto"/>
+          <w:bar w:val="none" w:sz="0" w:color="auto"/>
+        </w:pBdr>
+        <w:rPr>
+          <w:rFonts w:ascii="Arial" w:eastAsia="Arial" w:hAnsi="Arial" w:cs="Arial"/>
+          <w:sz w:val="24"/>
+          <w:szCs w:val="24"/>
+        </w:rPr>
+      </w:pPr>
+    </w:p>
+    <w:p>
+      <w:pPr>
+        <w:pStyle w:val="Cuerpo"/>
+        <w:rPr>
           <w:rFonts w:ascii="Arial" w:hAnsi="Arial" w:cs="Arial"/>
         </w:rPr>
       </w:pPr>
     </w:p>
     <w:p>
       <w:pPr>
-        <w:pStyle w:val="Cuerpo"/>
-        <w:rPr>
-          <w:rFonts w:ascii="Arial" w:hAnsi="Arial" w:cs="Arial"/>
-        </w:rPr>
-      </w:pPr>
-    </w:p>
-    <w:p>
-      <w:pPr>
-        <w:pStyle w:val="Cuerpo"/>
-        <w:rPr>
-          <w:rFonts w:ascii="Arial" w:hAnsi="Arial" w:cs="Arial"/>
-        </w:rPr>
-      </w:pPr>
-    </w:p>
-    <w:p>
-      <w:pPr>
         <w:pStyle w:val="Ttulo2"/>
       </w:pPr>
-      <w:bookmarkStart w:id="11" w:name="_Toc435122880"/>
-      <w:bookmarkStart w:id="12" w:name="_Toc435123364"/>
-      <w:bookmarkStart w:id="13" w:name="_Toc436344592"/>
+      <w:bookmarkStart w:id="10" w:name="_Toc435122880"/>
+      <w:bookmarkStart w:id="11" w:name="_Toc435123364"/>
+      <w:bookmarkStart w:id="12" w:name="_Toc436603231"/>
       <w:r>
         <w:t>1.3 Personal involucrado</w:t>
       </w:r>
+      <w:bookmarkEnd w:id="10"/>
       <w:bookmarkEnd w:id="11"/>
       <w:bookmarkEnd w:id="12"/>
-      <w:bookmarkEnd w:id="13"/>
     </w:p>
     <w:p>
       <w:pPr>
@@ -6408,36 +6320,8 @@
                       <w:b w:val="0"/>
                       <w:bCs w:val="0"/>
                     </w:rPr>
-                    <w:t xml:space="preserve">Ana Paola </w:t>
+                    <w:t>Ana Paola Cházaro Watty</w:t>
                   </w:r>
-                  <w:proofErr w:type="spellStart"/>
-                  <w:r>
-                    <w:rPr>
-                      <w:rFonts w:ascii="Arial" w:hAnsi="Arial" w:cs="Arial"/>
-                      <w:b w:val="0"/>
-                      <w:bCs w:val="0"/>
-                    </w:rPr>
-                    <w:t>Cházaro</w:t>
-                  </w:r>
-                  <w:proofErr w:type="spellEnd"/>
-                  <w:r>
-                    <w:rPr>
-                      <w:rFonts w:ascii="Arial" w:hAnsi="Arial" w:cs="Arial"/>
-                      <w:b w:val="0"/>
-                      <w:bCs w:val="0"/>
-                    </w:rPr>
-                    <w:t xml:space="preserve"> </w:t>
-                  </w:r>
-                  <w:proofErr w:type="spellStart"/>
-                  <w:r>
-                    <w:rPr>
-                      <w:rFonts w:ascii="Arial" w:hAnsi="Arial" w:cs="Arial"/>
-                      <w:b w:val="0"/>
-                      <w:bCs w:val="0"/>
-                    </w:rPr>
-                    <w:t>Watty</w:t>
-                  </w:r>
-                  <w:proofErr w:type="spellEnd"/>
                 </w:p>
               </w:tc>
             </w:tr>
@@ -7271,7 +7155,6 @@
                     <w:rPr>
                       <w:rFonts w:ascii="Arial" w:eastAsia="Arial Unicode MS" w:hAnsi="Arial" w:cs="Arial"/>
                     </w:rPr>
-                    <w:lastRenderedPageBreak/>
                     <w:t>Nombre</w:t>
                   </w:r>
                 </w:p>
@@ -7514,6 +7397,7 @@
                       <w:bCs/>
                       <w:color w:val="000000"/>
                     </w:rPr>
+                    <w:lastRenderedPageBreak/>
                     <w:t>Responsabilidad</w:t>
                   </w:r>
                 </w:p>
@@ -7668,50 +7552,6 @@
     </w:p>
     <w:p>
       <w:pPr>
-        <w:pStyle w:val="Cuerpo"/>
-        <w:jc w:val="both"/>
-        <w:rPr>
-          <w:rFonts w:ascii="Arial" w:hAnsi="Arial" w:cs="Arial"/>
-        </w:rPr>
-      </w:pPr>
-    </w:p>
-    <w:p>
-      <w:pPr>
-        <w:pStyle w:val="Poromisin"/>
-        <w:jc w:val="right"/>
-        <w:rPr>
-          <w:rFonts w:cs="Arial"/>
-        </w:rPr>
-      </w:pPr>
-    </w:p>
-    <w:p>
-      <w:pPr>
-        <w:pStyle w:val="Poromisin"/>
-        <w:jc w:val="right"/>
-        <w:rPr>
-          <w:rFonts w:cs="Arial"/>
-        </w:rPr>
-      </w:pPr>
-    </w:p>
-    <w:p>
-      <w:pPr>
-        <w:pStyle w:val="Poromisin"/>
-        <w:jc w:val="right"/>
-        <w:rPr>
-          <w:rFonts w:cs="Arial"/>
-        </w:rPr>
-      </w:pPr>
-    </w:p>
-    <w:p>
-      <w:pPr>
-        <w:pStyle w:val="Poromisin"/>
-        <w:rPr>
-          <w:rFonts w:cs="Arial"/>
-        </w:rPr>
-      </w:pPr>
-    </w:p>
-    <w:p>
-      <w:pPr>
         <w:pStyle w:val="Poromisin"/>
         <w:jc w:val="right"/>
         <w:rPr>
@@ -7725,9 +7565,9 @@
       <w:pPr>
         <w:pStyle w:val="Ttulo2"/>
       </w:pPr>
-      <w:bookmarkStart w:id="14" w:name="_Toc435122881"/>
-      <w:bookmarkStart w:id="15" w:name="_Toc435123365"/>
-      <w:bookmarkStart w:id="16" w:name="_Toc436344593"/>
+      <w:bookmarkStart w:id="13" w:name="_Toc435122881"/>
+      <w:bookmarkStart w:id="14" w:name="_Toc435123365"/>
+      <w:bookmarkStart w:id="15" w:name="_Toc436603232"/>
       <w:r>
         <w:t xml:space="preserve">1.4 </w:t>
       </w:r>
@@ -7742,22 +7582,44 @@
       <w:r>
         <w:t xml:space="preserve"> y abreviaturas</w:t>
       </w:r>
+      <w:bookmarkEnd w:id="13"/>
       <w:bookmarkEnd w:id="14"/>
       <w:bookmarkEnd w:id="15"/>
+    </w:p>
+    <w:p>
+      <w:pPr>
+        <w:pStyle w:val="Ttulo3"/>
+      </w:pPr>
+      <w:bookmarkStart w:id="16" w:name="_Toc436342671"/>
+      <w:bookmarkStart w:id="17" w:name="_Toc436603233"/>
+      <w:proofErr w:type="spellStart"/>
+      <w:r>
+        <w:t>Abreviaturas</w:t>
+      </w:r>
       <w:bookmarkEnd w:id="16"/>
+      <w:bookmarkEnd w:id="17"/>
+      <w:proofErr w:type="spellEnd"/>
+    </w:p>
+    <w:p>
+      <w:pPr>
+        <w:pStyle w:val="Cuerpo"/>
+        <w:rPr>
+          <w:rFonts w:ascii="Arial" w:hAnsi="Arial" w:cs="Arial"/>
+        </w:rPr>
+      </w:pPr>
     </w:p>
     <w:p>
       <w:pPr>
         <w:pStyle w:val="Ttulo3"/>
       </w:pPr>
-      <w:bookmarkStart w:id="17" w:name="_Toc436342671"/>
-      <w:bookmarkStart w:id="18" w:name="_Toc436344594"/>
+      <w:bookmarkStart w:id="18" w:name="_Toc436342672"/>
+      <w:bookmarkStart w:id="19" w:name="_Toc436603234"/>
       <w:proofErr w:type="spellStart"/>
       <w:r>
-        <w:t>Abreviaturas</w:t>
-      </w:r>
-      <w:bookmarkEnd w:id="17"/>
+        <w:t>Acrónimos</w:t>
+      </w:r>
       <w:bookmarkEnd w:id="18"/>
+      <w:bookmarkEnd w:id="19"/>
       <w:proofErr w:type="spellEnd"/>
     </w:p>
     <w:p>
@@ -7767,19 +7629,55 @@
           <w:rFonts w:ascii="Arial" w:hAnsi="Arial" w:cs="Arial"/>
         </w:rPr>
       </w:pPr>
+      <w:r>
+        <w:rPr>
+          <w:rFonts w:ascii="Arial" w:hAnsi="Arial" w:cs="Arial"/>
+        </w:rPr>
+        <w:t>SS: Servicio Social.</w:t>
+      </w:r>
+    </w:p>
+    <w:p>
+      <w:pPr>
+        <w:pStyle w:val="Cuerpo"/>
+        <w:rPr>
+          <w:rFonts w:ascii="Arial" w:hAnsi="Arial" w:cs="Arial"/>
+        </w:rPr>
+      </w:pPr>
+    </w:p>
+    <w:p>
+      <w:pPr>
+        <w:pStyle w:val="Cuerpo"/>
+        <w:rPr>
+          <w:rFonts w:ascii="Arial" w:hAnsi="Arial" w:cs="Arial"/>
+        </w:rPr>
+      </w:pPr>
+      <w:r>
+        <w:rPr>
+          <w:rFonts w:ascii="Arial" w:hAnsi="Arial" w:cs="Arial"/>
+        </w:rPr>
+        <w:t>UV: Universidad Veracruzana.</w:t>
+      </w:r>
+    </w:p>
+    <w:p>
+      <w:pPr>
+        <w:pStyle w:val="Cuerpo"/>
+        <w:rPr>
+          <w:rFonts w:ascii="Arial" w:hAnsi="Arial" w:cs="Arial"/>
+        </w:rPr>
+      </w:pPr>
     </w:p>
     <w:p>
       <w:pPr>
         <w:pStyle w:val="Ttulo3"/>
       </w:pPr>
-      <w:bookmarkStart w:id="19" w:name="_Toc436342672"/>
-      <w:bookmarkStart w:id="20" w:name="_Toc436344595"/>
+      <w:bookmarkStart w:id="20" w:name="_Toc436342673"/>
+      <w:bookmarkStart w:id="21" w:name="_Toc436603235"/>
       <w:proofErr w:type="spellStart"/>
       <w:r>
-        <w:t>Acrónimos</w:t>
-      </w:r>
-      <w:bookmarkEnd w:id="19"/>
+        <w:t>Definiciones</w:t>
+      </w:r>
       <w:bookmarkEnd w:id="20"/>
+      <w:bookmarkEnd w:id="21"/>
       <w:proofErr w:type="spellEnd"/>
     </w:p>
     <w:p>
@@ -7793,7 +7691,7 @@
         <w:rPr>
           <w:rFonts w:ascii="Arial" w:hAnsi="Arial" w:cs="Arial"/>
         </w:rPr>
-        <w:t>SS: Servicio Social.</w:t>
+        <w:t>Hardware: Componentes físicos que constituyen una computadora.</w:t>
       </w:r>
     </w:p>
     <w:p>
@@ -7815,7 +7713,7 @@
         <w:rPr>
           <w:rFonts w:ascii="Arial" w:hAnsi="Arial" w:cs="Arial"/>
         </w:rPr>
-        <w:t>UV: Universidad Veracruzana.</w:t>
+        <w:t>Interfaz: Conexión física y funcional que se establece entre dos aparatos, dispositivos o sistemas que funcionan de manera independiente.</w:t>
       </w:r>
     </w:p>
     <w:p>
@@ -7828,357 +7726,131 @@
     </w:p>
     <w:p>
       <w:pPr>
-        <w:pStyle w:val="Ttulo3"/>
-      </w:pPr>
-      <w:bookmarkStart w:id="21" w:name="_Toc436342673"/>
-      <w:bookmarkStart w:id="22" w:name="_Toc436344596"/>
-      <w:proofErr w:type="spellStart"/>
-      <w:r>
-        <w:t>Definiciones</w:t>
-      </w:r>
-      <w:bookmarkEnd w:id="21"/>
+        <w:pStyle w:val="Cuerpo"/>
+        <w:rPr>
+          <w:rFonts w:ascii="Arial" w:hAnsi="Arial" w:cs="Arial"/>
+        </w:rPr>
+      </w:pPr>
+      <w:r>
+        <w:rPr>
+          <w:rFonts w:ascii="Arial" w:hAnsi="Arial" w:cs="Arial"/>
+        </w:rPr>
+        <w:t>Sistema: Programas informáticos que intentan resolver las necesidades del usuario.</w:t>
+      </w:r>
+    </w:p>
+    <w:p>
+      <w:pPr>
+        <w:pStyle w:val="Cuerpo"/>
+        <w:rPr>
+          <w:rFonts w:ascii="Arial" w:hAnsi="Arial" w:cs="Arial"/>
+        </w:rPr>
+      </w:pPr>
+    </w:p>
+    <w:p>
+      <w:pPr>
+        <w:pStyle w:val="Cuerpo"/>
+        <w:rPr>
+          <w:rFonts w:ascii="Arial" w:hAnsi="Arial" w:cs="Arial"/>
+        </w:rPr>
+      </w:pPr>
+      <w:r>
+        <w:rPr>
+          <w:rFonts w:ascii="Arial" w:hAnsi="Arial" w:cs="Arial"/>
+        </w:rPr>
+        <w:t>Sistema operativo: Software básico de una computadora que provee una interfaz entre el usuario y la computadora.</w:t>
+      </w:r>
+    </w:p>
+    <w:p>
+      <w:pPr>
+        <w:pStyle w:val="Cuerpo"/>
+        <w:rPr>
+          <w:rFonts w:ascii="Arial" w:hAnsi="Arial" w:cs="Arial"/>
+        </w:rPr>
+      </w:pPr>
+    </w:p>
+    <w:p>
+      <w:pPr>
+        <w:pStyle w:val="Cuerpo"/>
+        <w:rPr>
+          <w:rFonts w:ascii="Arial" w:hAnsi="Arial" w:cs="Arial"/>
+        </w:rPr>
+      </w:pPr>
+      <w:r>
+        <w:rPr>
+          <w:rFonts w:ascii="Arial" w:hAnsi="Arial" w:cs="Arial"/>
+        </w:rPr>
+        <w:t>Software: Instrucciones que el ordenador necesita para funcionar.</w:t>
+      </w:r>
+    </w:p>
+    <w:p>
+      <w:pPr>
+        <w:pStyle w:val="Cuerpo"/>
+        <w:rPr>
+          <w:rFonts w:ascii="Arial" w:hAnsi="Arial" w:cs="Arial"/>
+        </w:rPr>
+      </w:pPr>
+    </w:p>
+    <w:p>
+      <w:pPr>
+        <w:pStyle w:val="Cuerpo"/>
+        <w:rPr>
+          <w:rFonts w:ascii="Arial" w:hAnsi="Arial" w:cs="Arial"/>
+        </w:rPr>
+      </w:pPr>
+      <w:r>
+        <w:rPr>
+          <w:rFonts w:ascii="Arial" w:hAnsi="Arial" w:cs="Arial"/>
+        </w:rPr>
+        <w:t>Web: Colección de documentos electrónicos que están vinculados entre sí.</w:t>
+      </w:r>
+    </w:p>
+    <w:p>
+      <w:pPr>
+        <w:pStyle w:val="Cuerpo"/>
+        <w:rPr>
+          <w:rFonts w:ascii="Arial" w:hAnsi="Arial" w:cs="Arial"/>
+        </w:rPr>
+      </w:pPr>
+    </w:p>
+    <w:p>
+      <w:pPr>
+        <w:pStyle w:val="Cuerpo"/>
+        <w:rPr>
+          <w:rFonts w:ascii="Arial" w:hAnsi="Arial" w:cs="Arial"/>
+        </w:rPr>
+      </w:pPr>
+    </w:p>
+    <w:p>
+      <w:pPr>
+        <w:pStyle w:val="Ttulo2"/>
+      </w:pPr>
+      <w:bookmarkStart w:id="22" w:name="_Toc435122882"/>
+      <w:bookmarkStart w:id="23" w:name="_Toc435123366"/>
+      <w:bookmarkStart w:id="24" w:name="_Toc436603236"/>
+      <w:r>
+        <w:t>1.5 Referencias</w:t>
+      </w:r>
       <w:bookmarkEnd w:id="22"/>
-      <w:proofErr w:type="spellEnd"/>
-    </w:p>
-    <w:p>
-      <w:pPr>
-        <w:pStyle w:val="Cuerpo"/>
-        <w:rPr>
-          <w:rFonts w:ascii="Arial" w:hAnsi="Arial" w:cs="Arial"/>
-        </w:rPr>
-      </w:pPr>
-      <w:r>
-        <w:rPr>
-          <w:rFonts w:ascii="Arial" w:hAnsi="Arial" w:cs="Arial"/>
-        </w:rPr>
-        <w:t>Hardware: Componentes físicos que constituyen una computadora.</w:t>
-      </w:r>
-    </w:p>
-    <w:p>
-      <w:pPr>
-        <w:pStyle w:val="Cuerpo"/>
-        <w:rPr>
-          <w:rFonts w:ascii="Arial" w:hAnsi="Arial" w:cs="Arial"/>
-        </w:rPr>
-      </w:pPr>
-    </w:p>
-    <w:p>
-      <w:pPr>
-        <w:pStyle w:val="Cuerpo"/>
-        <w:rPr>
-          <w:rFonts w:ascii="Arial" w:hAnsi="Arial" w:cs="Arial"/>
-        </w:rPr>
-      </w:pPr>
-      <w:r>
-        <w:rPr>
-          <w:rFonts w:ascii="Arial" w:hAnsi="Arial" w:cs="Arial"/>
-        </w:rPr>
-        <w:t>Interfaz: Conexión física y funcional que se establece entre dos aparatos, dispositivos o sistemas que funcionan de manera independiente.</w:t>
-      </w:r>
-    </w:p>
-    <w:p>
-      <w:pPr>
-        <w:pStyle w:val="Cuerpo"/>
-        <w:rPr>
-          <w:rFonts w:ascii="Arial" w:hAnsi="Arial" w:cs="Arial"/>
-        </w:rPr>
-      </w:pPr>
-    </w:p>
-    <w:p>
-      <w:pPr>
-        <w:pStyle w:val="Cuerpo"/>
-        <w:rPr>
-          <w:rFonts w:ascii="Arial" w:hAnsi="Arial" w:cs="Arial"/>
-        </w:rPr>
-      </w:pPr>
-      <w:r>
-        <w:rPr>
-          <w:rFonts w:ascii="Arial" w:hAnsi="Arial" w:cs="Arial"/>
-        </w:rPr>
-        <w:t>Sistema: Programas informáticos que intentan resolver las necesidades del usuario.</w:t>
-      </w:r>
-    </w:p>
-    <w:p>
-      <w:pPr>
-        <w:pStyle w:val="Cuerpo"/>
-        <w:rPr>
-          <w:rFonts w:ascii="Arial" w:hAnsi="Arial" w:cs="Arial"/>
-        </w:rPr>
-      </w:pPr>
-    </w:p>
-    <w:p>
-      <w:pPr>
-        <w:pStyle w:val="Cuerpo"/>
-        <w:rPr>
-          <w:rFonts w:ascii="Arial" w:hAnsi="Arial" w:cs="Arial"/>
-        </w:rPr>
-      </w:pPr>
-      <w:r>
-        <w:rPr>
-          <w:rFonts w:ascii="Arial" w:hAnsi="Arial" w:cs="Arial"/>
-        </w:rPr>
-        <w:t>Sistema operativo: Software básico de una computadora que provee una interfaz entre el usuario y la computadora.</w:t>
-      </w:r>
-    </w:p>
-    <w:p>
-      <w:pPr>
-        <w:pStyle w:val="Cuerpo"/>
-        <w:rPr>
-          <w:rFonts w:ascii="Arial" w:hAnsi="Arial" w:cs="Arial"/>
-        </w:rPr>
-      </w:pPr>
-    </w:p>
-    <w:p>
-      <w:pPr>
-        <w:pStyle w:val="Cuerpo"/>
-        <w:rPr>
-          <w:rFonts w:ascii="Arial" w:hAnsi="Arial" w:cs="Arial"/>
-        </w:rPr>
-      </w:pPr>
-      <w:r>
-        <w:rPr>
-          <w:rFonts w:ascii="Arial" w:hAnsi="Arial" w:cs="Arial"/>
-        </w:rPr>
-        <w:t>Software: Instrucciones que el ordenador necesita para funcionar.</w:t>
-      </w:r>
-    </w:p>
-    <w:p>
-      <w:pPr>
-        <w:pStyle w:val="Cuerpo"/>
-        <w:rPr>
-          <w:rFonts w:ascii="Arial" w:hAnsi="Arial" w:cs="Arial"/>
-        </w:rPr>
-      </w:pPr>
-    </w:p>
-    <w:p>
-      <w:pPr>
-        <w:pStyle w:val="Cuerpo"/>
-        <w:rPr>
-          <w:rFonts w:ascii="Arial" w:hAnsi="Arial" w:cs="Arial"/>
-        </w:rPr>
-      </w:pPr>
-    </w:p>
-    <w:p>
-      <w:pPr>
-        <w:pStyle w:val="Ttulo2"/>
-      </w:pPr>
-      <w:bookmarkStart w:id="23" w:name="_Toc435122882"/>
-      <w:bookmarkStart w:id="24" w:name="_Toc435123366"/>
-      <w:bookmarkStart w:id="25" w:name="_Toc436344597"/>
-      <w:r>
-        <w:t>1.5 Referencias</w:t>
-      </w:r>
       <w:bookmarkEnd w:id="23"/>
       <w:bookmarkEnd w:id="24"/>
+    </w:p>
+    <w:p>
+      <w:pPr>
+        <w:pStyle w:val="Cuerpo"/>
+        <w:rPr>
+          <w:rFonts w:ascii="Arial" w:hAnsi="Arial" w:cs="Arial"/>
+        </w:rPr>
+      </w:pPr>
+    </w:p>
+    <w:p>
+      <w:pPr>
+        <w:pStyle w:val="Cuerpo"/>
+        <w:rPr>
+          <w:rFonts w:ascii="Arial" w:hAnsi="Arial" w:cs="Arial"/>
+        </w:rPr>
+      </w:pPr>
+      <w:bookmarkStart w:id="25" w:name="_GoBack"/>
       <w:bookmarkEnd w:id="25"/>
-    </w:p>
-    <w:p>
-      <w:pPr>
-        <w:pStyle w:val="Cuerpo"/>
-        <w:rPr>
-          <w:rFonts w:ascii="Arial" w:hAnsi="Arial" w:cs="Arial"/>
-        </w:rPr>
-      </w:pPr>
-    </w:p>
-    <w:p>
-      <w:pPr>
-        <w:pStyle w:val="Cuerpo"/>
-        <w:rPr>
-          <w:rFonts w:ascii="Arial" w:hAnsi="Arial" w:cs="Arial"/>
-        </w:rPr>
-      </w:pPr>
-    </w:p>
-    <w:tbl>
-      <w:tblPr>
-        <w:tblStyle w:val="TableNormal"/>
-        <w:tblW w:w="9617" w:type="dxa"/>
-        <w:tblInd w:w="108" w:type="dxa"/>
-        <w:tblBorders>
-          <w:top w:val="single" w:sz="2" w:space="0" w:color="000000"/>
-          <w:left w:val="single" w:sz="2" w:space="0" w:color="000000"/>
-          <w:bottom w:val="single" w:sz="2" w:space="0" w:color="000000"/>
-          <w:right w:val="single" w:sz="2" w:space="0" w:color="000000"/>
-          <w:insideH w:val="single" w:sz="2" w:space="0" w:color="000000"/>
-          <w:insideV w:val="single" w:sz="2" w:space="0" w:color="000000"/>
-        </w:tblBorders>
-        <w:shd w:val="clear" w:color="auto" w:fill="FFFFFF"/>
-        <w:tblLayout w:type="fixed"/>
-        <w:tblLook w:val="04A0" w:firstRow="1" w:lastRow="0" w:firstColumn="1" w:lastColumn="0" w:noHBand="0" w:noVBand="1"/>
-      </w:tblPr>
-      <w:tblGrid>
-        <w:gridCol w:w="4402"/>
-        <w:gridCol w:w="5215"/>
-      </w:tblGrid>
-      <w:tr>
-        <w:trPr>
-          <w:trHeight w:val="279"/>
-        </w:trPr>
-        <w:tc>
-          <w:tcPr>
-            <w:tcW w:w="4402" w:type="dxa"/>
-            <w:tcBorders>
-              <w:top w:val="single" w:sz="8" w:space="0" w:color="000000"/>
-              <w:left w:val="single" w:sz="8" w:space="0" w:color="000000"/>
-              <w:bottom w:val="single" w:sz="8" w:space="0" w:color="000000"/>
-              <w:right w:val="single" w:sz="8" w:space="0" w:color="000000"/>
-            </w:tcBorders>
-            <w:shd w:val="clear" w:color="auto" w:fill="DCDEDE"/>
-            <w:tcMar>
-              <w:top w:w="80" w:type="dxa"/>
-              <w:left w:w="80" w:type="dxa"/>
-              <w:bottom w:w="80" w:type="dxa"/>
-              <w:right w:w="80" w:type="dxa"/>
-            </w:tcMar>
-          </w:tcPr>
-          <w:p>
-            <w:pPr>
-              <w:pStyle w:val="Estilodetabla2"/>
-              <w:jc w:val="center"/>
-              <w:rPr>
-                <w:rFonts w:ascii="Arial" w:hAnsi="Arial" w:cs="Arial"/>
-              </w:rPr>
-            </w:pPr>
-            <w:r>
-              <w:rPr>
-                <w:rFonts w:ascii="Arial" w:hAnsi="Arial" w:cs="Arial"/>
-                <w:b/>
-                <w:bCs/>
-              </w:rPr>
-              <w:t>Título del documento</w:t>
-            </w:r>
-          </w:p>
-        </w:tc>
-        <w:tc>
-          <w:tcPr>
-            <w:tcW w:w="5215" w:type="dxa"/>
-            <w:tcBorders>
-              <w:top w:val="single" w:sz="8" w:space="0" w:color="000000"/>
-              <w:left w:val="single" w:sz="8" w:space="0" w:color="000000"/>
-              <w:bottom w:val="single" w:sz="8" w:space="0" w:color="000000"/>
-              <w:right w:val="single" w:sz="8" w:space="0" w:color="000000"/>
-            </w:tcBorders>
-            <w:shd w:val="clear" w:color="auto" w:fill="DCDEDE"/>
-            <w:tcMar>
-              <w:top w:w="80" w:type="dxa"/>
-              <w:left w:w="80" w:type="dxa"/>
-              <w:bottom w:w="80" w:type="dxa"/>
-              <w:right w:w="80" w:type="dxa"/>
-            </w:tcMar>
-          </w:tcPr>
-          <w:p>
-            <w:pPr>
-              <w:pStyle w:val="Estilodetabla2"/>
-              <w:jc w:val="center"/>
-              <w:rPr>
-                <w:rFonts w:ascii="Arial" w:hAnsi="Arial" w:cs="Arial"/>
-              </w:rPr>
-            </w:pPr>
-            <w:r>
-              <w:rPr>
-                <w:rFonts w:ascii="Arial" w:hAnsi="Arial" w:cs="Arial"/>
-                <w:b/>
-                <w:bCs/>
-              </w:rPr>
-              <w:t>Referencias</w:t>
-            </w:r>
-          </w:p>
-        </w:tc>
-      </w:tr>
-      <w:tr>
-        <w:trPr>
-          <w:trHeight w:val="279"/>
-        </w:trPr>
-        <w:tc>
-          <w:tcPr>
-            <w:tcW w:w="4402" w:type="dxa"/>
-            <w:tcBorders>
-              <w:top w:val="single" w:sz="8" w:space="0" w:color="000000"/>
-              <w:left w:val="single" w:sz="8" w:space="0" w:color="000000"/>
-              <w:bottom w:val="single" w:sz="8" w:space="0" w:color="000000"/>
-              <w:right w:val="single" w:sz="8" w:space="0" w:color="000000"/>
-            </w:tcBorders>
-            <w:shd w:val="clear" w:color="auto" w:fill="FEFFFF"/>
-            <w:tcMar>
-              <w:top w:w="80" w:type="dxa"/>
-              <w:left w:w="80" w:type="dxa"/>
-              <w:bottom w:w="80" w:type="dxa"/>
-              <w:right w:w="80" w:type="dxa"/>
-            </w:tcMar>
-          </w:tcPr>
-          <w:p>
-            <w:pPr>
-              <w:pStyle w:val="Estilodetabla2"/>
-              <w:jc w:val="center"/>
-              <w:rPr>
-                <w:rFonts w:ascii="Arial" w:hAnsi="Arial" w:cs="Arial"/>
-              </w:rPr>
-            </w:pPr>
-            <w:r>
-              <w:rPr>
-                <w:rFonts w:ascii="Arial" w:hAnsi="Arial" w:cs="Arial"/>
-              </w:rPr>
-              <w:t>Especificación de requerimientos de software</w:t>
-            </w:r>
-          </w:p>
-        </w:tc>
-        <w:tc>
-          <w:tcPr>
-            <w:tcW w:w="5215" w:type="dxa"/>
-            <w:tcBorders>
-              <w:top w:val="single" w:sz="8" w:space="0" w:color="000000"/>
-              <w:left w:val="single" w:sz="8" w:space="0" w:color="000000"/>
-              <w:bottom w:val="single" w:sz="8" w:space="0" w:color="000000"/>
-              <w:right w:val="single" w:sz="8" w:space="0" w:color="000000"/>
-            </w:tcBorders>
-            <w:shd w:val="clear" w:color="auto" w:fill="FEFFFF"/>
-            <w:tcMar>
-              <w:top w:w="80" w:type="dxa"/>
-              <w:left w:w="80" w:type="dxa"/>
-              <w:bottom w:w="80" w:type="dxa"/>
-              <w:right w:w="80" w:type="dxa"/>
-            </w:tcMar>
-          </w:tcPr>
-          <w:p>
-            <w:pPr>
-              <w:pStyle w:val="Estilodetabla2"/>
-              <w:jc w:val="center"/>
-              <w:rPr>
-                <w:rFonts w:ascii="Arial" w:hAnsi="Arial" w:cs="Arial"/>
-              </w:rPr>
-            </w:pPr>
-            <w:r>
-              <w:rPr>
-                <w:rFonts w:ascii="Arial" w:hAnsi="Arial" w:cs="Arial"/>
-              </w:rPr>
-              <w:t>Estándar 830-1998</w:t>
-            </w:r>
-          </w:p>
-        </w:tc>
-      </w:tr>
-    </w:tbl>
-    <w:p>
-      <w:pPr>
-        <w:pStyle w:val="Cuerpo"/>
-        <w:rPr>
-          <w:rFonts w:ascii="Arial" w:hAnsi="Arial" w:cs="Arial"/>
-        </w:rPr>
-      </w:pPr>
-    </w:p>
-    <w:p>
-      <w:pPr>
-        <w:pStyle w:val="Cuerpo"/>
-        <w:rPr>
-          <w:rFonts w:ascii="Arial" w:hAnsi="Arial" w:cs="Arial"/>
-        </w:rPr>
-      </w:pPr>
-    </w:p>
-    <w:p>
-      <w:pPr>
-        <w:pStyle w:val="Cuerpo"/>
-        <w:rPr>
-          <w:rFonts w:ascii="Arial" w:hAnsi="Arial" w:cs="Arial"/>
-        </w:rPr>
-      </w:pPr>
     </w:p>
     <w:p>
       <w:pPr>
@@ -8205,7 +7877,7 @@
       </w:pPr>
       <w:bookmarkStart w:id="26" w:name="_Toc435122883"/>
       <w:bookmarkStart w:id="27" w:name="_Toc435123367"/>
-      <w:bookmarkStart w:id="28" w:name="_Toc436344598"/>
+      <w:bookmarkStart w:id="28" w:name="_Toc436603237"/>
       <w:r>
         <w:t>1.6 Resumen</w:t>
       </w:r>
@@ -8226,89 +7898,6 @@
         <w:pStyle w:val="Cuerpo"/>
         <w:rPr>
           <w:rFonts w:ascii="Arial" w:eastAsia="Arial" w:hAnsi="Arial" w:cs="Arial"/>
-          <w:sz w:val="24"/>
-          <w:szCs w:val="24"/>
-        </w:rPr>
-      </w:pPr>
-    </w:p>
-    <w:p>
-      <w:pPr>
-        <w:pStyle w:val="Cuerpo"/>
-        <w:jc w:val="both"/>
-        <w:rPr>
-          <w:rFonts w:ascii="Arial" w:eastAsia="Arial" w:hAnsi="Arial" w:cs="Arial"/>
-          <w:sz w:val="24"/>
-          <w:szCs w:val="24"/>
-        </w:rPr>
-      </w:pPr>
-      <w:r>
-        <w:rPr>
-          <w:rFonts w:ascii="Arial" w:hAnsi="Arial" w:cs="Arial"/>
-          <w:sz w:val="24"/>
-          <w:szCs w:val="24"/>
-        </w:rPr>
-        <w:lastRenderedPageBreak/>
-        <w:t xml:space="preserve">Este documento consta de </w:t>
-      </w:r>
-      <w:r>
-        <w:rPr>
-          <w:rFonts w:ascii="Arial" w:hAnsi="Arial" w:cs="Arial"/>
-          <w:sz w:val="24"/>
-          <w:szCs w:val="24"/>
-        </w:rPr>
-        <w:t>tres</w:t>
-      </w:r>
-      <w:r>
-        <w:rPr>
-          <w:rFonts w:ascii="Arial" w:hAnsi="Arial" w:cs="Arial"/>
-          <w:sz w:val="24"/>
-          <w:szCs w:val="24"/>
-        </w:rPr>
-        <w:t xml:space="preserve"> secciones. En la primera se realiza una introducción, la cual incluye el propósito del documento, el alcance, el personal involucrado en la realización de la Especificación, definiciones, acrónimos y abreviaturas, referencias y por último un resumen de todo el documento.</w:t>
-      </w:r>
-    </w:p>
-    <w:p>
-      <w:pPr>
-        <w:pStyle w:val="Cuerpo"/>
-        <w:jc w:val="both"/>
-        <w:rPr>
-          <w:rFonts w:ascii="Arial" w:eastAsia="Arial" w:hAnsi="Arial" w:cs="Arial"/>
-          <w:sz w:val="24"/>
-          <w:szCs w:val="24"/>
-        </w:rPr>
-      </w:pPr>
-    </w:p>
-    <w:p>
-      <w:pPr>
-        <w:pStyle w:val="Cuerpo"/>
-        <w:jc w:val="both"/>
-        <w:rPr>
-          <w:rFonts w:ascii="Arial" w:hAnsi="Arial" w:cs="Arial"/>
-        </w:rPr>
-      </w:pPr>
-      <w:r>
-        <w:rPr>
-          <w:rFonts w:ascii="Arial" w:hAnsi="Arial" w:cs="Arial"/>
-          <w:sz w:val="24"/>
-          <w:szCs w:val="24"/>
-        </w:rPr>
-        <w:t>En la segunda sección se aborda</w:t>
-      </w:r>
-      <w:r>
-        <w:rPr>
-          <w:rFonts w:ascii="Arial" w:hAnsi="Arial" w:cs="Arial"/>
-        </w:rPr>
-        <w:t>2.  Descripción general</w:t>
-      </w:r>
-      <w:bookmarkStart w:id="29" w:name="_Toc435122884"/>
-      <w:bookmarkStart w:id="30" w:name="_Toc435123368"/>
-    </w:p>
-    <w:p>
-      <w:pPr>
-        <w:pStyle w:val="Cuerpo"/>
-        <w:jc w:val="both"/>
-        <w:rPr>
-          <w:rFonts w:ascii="Arial" w:hAnsi="Arial" w:cs="Arial"/>
           <w:sz w:val="24"/>
           <w:szCs w:val="24"/>
         </w:rPr>
@@ -8325,17 +7914,15 @@
           <w:lang w:val="es-MX" w:eastAsia="es-MX"/>
         </w:rPr>
       </w:pPr>
-      <w:r>
-        <w:br w:type="page"/>
-      </w:r>
+      <w:bookmarkStart w:id="29" w:name="_Toc435122884"/>
+      <w:bookmarkStart w:id="30" w:name="_Toc435123368"/>
     </w:p>
     <w:p>
       <w:pPr>
         <w:pStyle w:val="Ttulo1"/>
       </w:pPr>
-      <w:bookmarkStart w:id="31" w:name="_Toc436344599"/>
-      <w:r>
-        <w:lastRenderedPageBreak/>
+      <w:bookmarkStart w:id="31" w:name="_Toc436603238"/>
+      <w:r>
         <w:t>D</w:t>
       </w:r>
       <w:bookmarkEnd w:id="29"/>
@@ -8358,7 +7945,7 @@
       </w:pPr>
       <w:bookmarkStart w:id="32" w:name="_Toc435122885"/>
       <w:bookmarkStart w:id="33" w:name="_Toc435123369"/>
-      <w:bookmarkStart w:id="34" w:name="_Toc436344600"/>
+      <w:bookmarkStart w:id="34" w:name="_Toc436603239"/>
       <w:r>
         <w:t>2.1 Perspectiva del producto</w:t>
       </w:r>
@@ -8458,8 +8045,9 @@
       </w:pPr>
       <w:bookmarkStart w:id="35" w:name="_Toc435122886"/>
       <w:bookmarkStart w:id="36" w:name="_Toc435123370"/>
-      <w:bookmarkStart w:id="37" w:name="_Toc436344601"/>
-      <w:r>
+      <w:bookmarkStart w:id="37" w:name="_Toc436603240"/>
+      <w:r>
+        <w:lastRenderedPageBreak/>
         <w:t>2.2 Funcionalidad del producto</w:t>
       </w:r>
       <w:bookmarkEnd w:id="35"/>
@@ -10630,8 +10218,8 @@
                         <wps:cNvSpPr/>
                         <wps:spPr>
                           <a:xfrm>
-                            <a:off x="2742396" y="5367849"/>
-                            <a:ext cx="1186180" cy="640080"/>
+                            <a:off x="2664415" y="5367091"/>
+                            <a:ext cx="1364659" cy="640080"/>
                           </a:xfrm>
                           <a:prstGeom prst="ellipse">
                             <a:avLst/>
@@ -10700,7 +10288,7 @@
                         <wps:spPr>
                           <a:xfrm flipH="1" flipV="1">
                             <a:off x="2894288" y="4947132"/>
-                            <a:ext cx="441198" cy="420717"/>
+                            <a:ext cx="452457" cy="419959"/>
                           </a:xfrm>
                           <a:prstGeom prst="line">
                             <a:avLst/>
@@ -10727,7 +10315,7 @@
                         <wps:cNvSpPr/>
                         <wps:spPr>
                           <a:xfrm>
-                            <a:off x="1478235" y="5493742"/>
+                            <a:off x="1358221" y="5493742"/>
                             <a:ext cx="1186180" cy="474010"/>
                           </a:xfrm>
                           <a:prstGeom prst="ellipse">
@@ -10796,8 +10384,8 @@
                         </wps:cNvCnPr>
                         <wps:spPr>
                           <a:xfrm flipV="1">
-                            <a:off x="2071325" y="4947132"/>
-                            <a:ext cx="822963" cy="546610"/>
+                            <a:off x="1951311" y="4947132"/>
+                            <a:ext cx="942977" cy="546610"/>
                           </a:xfrm>
                           <a:prstGeom prst="line">
                             <a:avLst/>
@@ -10827,7 +10415,7 @@
           </mc:Choice>
           <mc:Fallback>
             <w:pict>
-              <v:group w14:anchorId="4A7D4047" id="Lienzo 1" o:spid="_x0000_s1026" editas="canvas" style="width:442.45pt;height:478.9pt;mso-position-horizontal-relative:char;mso-position-vertical-relative:line" coordsize="56191,60813" o:gfxdata="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">
+              <v:group w14:anchorId="4A7D4047" id="Lienzo 1" o:spid="_x0000_s1026" editas="canvas" style="width:442.45pt;height:478.9pt;mso-position-horizontal-relative:char;mso-position-vertical-relative:line" coordsize="56191,60813" o:gfxdata="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">
                 <v:shapetype id="_x0000_t75" coordsize="21600,21600" o:spt="75" o:preferrelative="t" path="m@4@5l@4@11@9@11@9@5xe" filled="f" stroked="f">
                   <v:stroke joinstyle="miter"/>
                   <v:formulas>
@@ -10851,7 +10439,7 @@
                   <v:fill o:detectmouseclick="t"/>
                   <v:path o:connecttype="none"/>
                 </v:shape>
-                <v:roundrect id="Rectángulo redondeado 3" o:spid="_x0000_s1028" style="position:absolute;left:43090;top:10951;width:10628;height:3613;visibility:visible;mso-wrap-style:square;v-text-anchor:middle" arcsize="10923f" o:gfxdata="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" fillcolor="#b8ec84" stroked="f" strokeweight="2pt">
+                <v:roundrect id="Rectángulo redondeado 3" o:spid="_x0000_s1028" style="position:absolute;left:43090;top:10951;width:10628;height:3613;visibility:visible;mso-wrap-style:square;v-text-anchor:middle" arcsize="10923f" o:gfxdata="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" fillcolor="#b8ec84" stroked="f" strokeweight="2pt">
                   <v:textbox>
                     <w:txbxContent>
                       <w:p>
@@ -10876,7 +10464,7 @@
                     </w:txbxContent>
                   </v:textbox>
                 </v:roundrect>
-                <v:roundrect id="Rectángulo redondeado 4" o:spid="_x0000_s1029" style="position:absolute;left:2156;top:30887;width:10628;height:3613;visibility:visible;mso-wrap-style:square;v-text-anchor:middle" arcsize="10923f" o:gfxdata="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" fillcolor="#b8ec84" stroked="f" strokeweight="2pt">
+                <v:roundrect id="Rectángulo redondeado 4" o:spid="_x0000_s1029" style="position:absolute;left:2156;top:30887;width:10628;height:3613;visibility:visible;mso-wrap-style:square;v-text-anchor:middle" arcsize="10923f" o:gfxdata="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" fillcolor="#b8ec84" stroked="f" strokeweight="2pt">
                   <v:textbox>
                     <w:txbxContent>
                       <w:p>
@@ -10901,7 +10489,7 @@
                     </w:txbxContent>
                   </v:textbox>
                 </v:roundrect>
-                <v:roundrect id="Rectángulo redondeado 5" o:spid="_x0000_s1030" style="position:absolute;left:25194;top:32884;width:10629;height:3613;visibility:visible;mso-wrap-style:square;v-text-anchor:middle" arcsize="10923f" o:gfxdata="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" fillcolor="#b8ec84" stroked="f" strokeweight="2pt">
+                <v:roundrect id="Rectángulo redondeado 5" o:spid="_x0000_s1030" style="position:absolute;left:25194;top:32884;width:10629;height:3613;visibility:visible;mso-wrap-style:square;v-text-anchor:middle" arcsize="10923f" o:gfxdata="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" fillcolor="#b8ec84" stroked="f" strokeweight="2pt">
                   <v:textbox>
                     <w:txbxContent>
                       <w:p>
@@ -10926,7 +10514,7 @@
                     </w:txbxContent>
                   </v:textbox>
                 </v:roundrect>
-                <v:roundrect id="Rectángulo redondeado 6" o:spid="_x0000_s1031" style="position:absolute;left:13112;top:10580;width:10628;height:3613;visibility:visible;mso-wrap-style:square;v-text-anchor:middle" arcsize="10923f" o:gfxdata="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" fillcolor="#b8ec84" stroked="f" strokeweight="2pt">
+                <v:roundrect id="Rectángulo redondeado 6" o:spid="_x0000_s1031" style="position:absolute;left:13112;top:10580;width:10628;height:3613;visibility:visible;mso-wrap-style:square;v-text-anchor:middle" arcsize="10923f" o:gfxdata="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" fillcolor="#b8ec84" stroked="f" strokeweight="2pt">
                   <v:textbox>
                     <w:txbxContent>
                       <w:p>
@@ -10951,7 +10539,7 @@
                     </w:txbxContent>
                   </v:textbox>
                 </v:roundrect>
-                <v:roundrect id="Rectángulo redondeado 7" o:spid="_x0000_s1032" style="position:absolute;left:21056;top:2054;width:10629;height:3614;visibility:visible;mso-wrap-style:square;v-text-anchor:middle" arcsize="10923f" o:gfxdata="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" fillcolor="#b8ec84" stroked="f" strokeweight="2pt">
+                <v:roundrect id="Rectángulo redondeado 7" o:spid="_x0000_s1032" style="position:absolute;left:21056;top:2054;width:10629;height:3614;visibility:visible;mso-wrap-style:square;v-text-anchor:middle" arcsize="10923f" o:gfxdata="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" fillcolor="#b8ec84" stroked="f" strokeweight="2pt">
                   <v:textbox>
                     <w:txbxContent>
                       <w:p>
@@ -10976,7 +10564,7 @@
                     </w:txbxContent>
                   </v:textbox>
                 </v:roundrect>
-                <v:roundrect id="Rectángulo redondeado 8" o:spid="_x0000_s1033" style="position:absolute;left:22537;top:24831;width:10629;height:3613;visibility:visible;mso-wrap-style:square;v-text-anchor:middle" arcsize="10923f" o:gfxdata="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" fillcolor="#b8ec84" stroked="f" strokeweight="2pt">
+                <v:roundrect id="Rectángulo redondeado 8" o:spid="_x0000_s1033" style="position:absolute;left:22537;top:24831;width:10629;height:3613;visibility:visible;mso-wrap-style:square;v-text-anchor:middle" arcsize="10923f" o:gfxdata="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" fillcolor="#b8ec84" stroked="f" strokeweight="2pt">
                   <v:textbox>
                     <w:txbxContent>
                       <w:p>
@@ -11001,7 +10589,7 @@
                     </w:txbxContent>
                   </v:textbox>
                 </v:roundrect>
-                <v:roundrect id="Rectángulo redondeado 9" o:spid="_x0000_s1034" style="position:absolute;left:1087;top:1836;width:10628;height:3613;visibility:visible;mso-wrap-style:square;v-text-anchor:middle" arcsize="10923f" o:gfxdata="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" fillcolor="#b8ec84" stroked="f" strokeweight="2pt">
+                <v:roundrect id="Rectángulo redondeado 9" o:spid="_x0000_s1034" style="position:absolute;left:1087;top:1836;width:10628;height:3613;visibility:visible;mso-wrap-style:square;v-text-anchor:middle" arcsize="10923f" o:gfxdata="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" fillcolor="#b8ec84" stroked="f" strokeweight="2pt">
                   <v:textbox>
                     <w:txbxContent>
                       <w:p>
@@ -11026,7 +10614,7 @@
                     </w:txbxContent>
                   </v:textbox>
                 </v:roundrect>
-                <v:roundrect id="Rectángulo redondeado 10" o:spid="_x0000_s1035" style="position:absolute;left:43090;top:34500;width:10628;height:3613;visibility:visible;mso-wrap-style:square;v-text-anchor:middle" arcsize="10923f" o:gfxdata="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" fillcolor="#b8ec84" stroked="f" strokeweight="2pt">
+                <v:roundrect id="Rectángulo redondeado 10" o:spid="_x0000_s1035" style="position:absolute;left:43090;top:34500;width:10628;height:3613;visibility:visible;mso-wrap-style:square;v-text-anchor:middle" arcsize="10923f" o:gfxdata="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" fillcolor="#b8ec84" stroked="f" strokeweight="2pt">
                   <v:textbox>
                     <w:txbxContent>
                       <w:p>
@@ -11051,7 +10639,7 @@
                     </w:txbxContent>
                   </v:textbox>
                 </v:roundrect>
-                <v:roundrect id="Rectángulo redondeado 11" o:spid="_x0000_s1036" style="position:absolute;left:23520;top:42294;width:10628;height:3613;visibility:visible;mso-wrap-style:square;v-text-anchor:middle" arcsize="10923f" o:gfxdata="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" fillcolor="#b8ec84" stroked="f" strokeweight="2pt">
+                <v:roundrect id="Rectángulo redondeado 11" o:spid="_x0000_s1036" style="position:absolute;left:23520;top:42294;width:10628;height:3613;visibility:visible;mso-wrap-style:square;v-text-anchor:middle" arcsize="10923f" o:gfxdata="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" fillcolor="#b8ec84" stroked="f" strokeweight="2pt">
                   <v:textbox>
                     <w:txbxContent>
                       <w:p>
@@ -11076,17 +10664,17 @@
                     </w:txbxContent>
                   </v:textbox>
                 </v:roundrect>
-                <v:line id="Conector recto 14" o:spid="_x0000_s1037" style="position:absolute;flip:x y;visibility:visible;mso-wrap-style:square" from="31685,3861" to="43090,12758" o:connectortype="straight" o:gfxdata="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" strokecolor="#3e94c5 [3044]"/>
-                <v:line id="Conector recto 15" o:spid="_x0000_s1038" style="position:absolute;flip:x y;visibility:visible;mso-wrap-style:square" from="11715,3642" to="21056,3861" o:connectortype="straight" o:gfxdata="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" strokecolor="#3e94c5 [3044]"/>
-                <v:line id="Conector recto 16" o:spid="_x0000_s1039" style="position:absolute;flip:x y;visibility:visible;mso-wrap-style:square" from="23739,12386" to="43088,12758" o:connectortype="straight" o:gfxdata="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" strokecolor="#3e94c5 [3044]"/>
-                <v:line id="Conector recto 17" o:spid="_x0000_s1040" style="position:absolute;flip:x y;visibility:visible;mso-wrap-style:square" from="6401,5449" to="13112,12386" o:connectortype="straight" o:gfxdata="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" strokecolor="#3e94c5 [3044]"/>
-                <v:line id="Conector recto 19" o:spid="_x0000_s1041" style="position:absolute;flip:y;visibility:visible;mso-wrap-style:square" from="34148,36306" to="43090,44100" o:connectortype="straight" o:gfxdata="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" strokecolor="#3e94c5 [3044]"/>
-                <v:line id="Conector recto 20" o:spid="_x0000_s1042" style="position:absolute;visibility:visible;mso-wrap-style:square" from="35823,34690" to="43090,36306" o:connectortype="straight" o:gfxdata="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" strokecolor="#3e94c5 [3044]"/>
-                <v:line id="Conector recto 21" o:spid="_x0000_s1043" style="position:absolute;flip:x;visibility:visible;mso-wrap-style:square" from="33166,14564" to="48404,26637" o:connectortype="straight" o:gfxdata="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" strokecolor="#3e94c5 [3044]"/>
-                <v:line id="Conector recto 22" o:spid="_x0000_s1044" style="position:absolute;flip:x y;visibility:visible;mso-wrap-style:square" from="12784,32693" to="25194,34690" o:connectortype="straight" o:gfxdata="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" strokecolor="#3e94c5 [3044]"/>
-                <v:line id="Conector recto 23" o:spid="_x0000_s1045" style="position:absolute;flip:x;visibility:visible;mso-wrap-style:square" from="12784,26637" to="22537,32693" o:connectortype="straight" o:gfxdata="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" strokecolor="#3e94c5 [3044]"/>
-                <v:line id="Conector recto 24" o:spid="_x0000_s1046" style="position:absolute;flip:x;visibility:visible;mso-wrap-style:square" from="30508,14564" to="48404,32884" o:connectortype="straight" o:gfxdata="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" strokecolor="#3e94c5 [3044]"/>
-                <v:line id="Conector recto 25" o:spid="_x0000_s1047" style="position:absolute;flip:x y;visibility:visible;mso-wrap-style:square" from="12784,32693" to="23520,44100" o:connectortype="straight" o:gfxdata="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" strokecolor="#3e94c5 [3044]"/>
+                <v:line id="Conector recto 14" o:spid="_x0000_s1037" style="position:absolute;flip:x y;visibility:visible;mso-wrap-style:square" from="31685,3861" to="43090,12758" o:connectortype="straight" o:gfxdata="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" strokecolor="#3e94c5 [3044]"/>
+                <v:line id="Conector recto 15" o:spid="_x0000_s1038" style="position:absolute;flip:x y;visibility:visible;mso-wrap-style:square" from="11715,3642" to="21056,3861" o:connectortype="straight" o:gfxdata="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" strokecolor="#3e94c5 [3044]"/>
+                <v:line id="Conector recto 16" o:spid="_x0000_s1039" style="position:absolute;flip:x y;visibility:visible;mso-wrap-style:square" from="23739,12386" to="43088,12758" o:connectortype="straight" o:gfxdata="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" strokecolor="#3e94c5 [3044]"/>
+                <v:line id="Conector recto 17" o:spid="_x0000_s1040" style="position:absolute;flip:x y;visibility:visible;mso-wrap-style:square" from="6401,5449" to="13112,12386" o:connectortype="straight" o:gfxdata="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" strokecolor="#3e94c5 [3044]"/>
+                <v:line id="Conector recto 19" o:spid="_x0000_s1041" style="position:absolute;flip:y;visibility:visible;mso-wrap-style:square" from="34148,36306" to="43090,44100" o:connectortype="straight" o:gfxdata="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" strokecolor="#3e94c5 [3044]"/>
+                <v:line id="Conector recto 20" o:spid="_x0000_s1042" style="position:absolute;visibility:visible;mso-wrap-style:square" from="35823,34690" to="43090,36306" o:connectortype="straight" o:gfxdata="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" strokecolor="#3e94c5 [3044]"/>
+                <v:line id="Conector recto 21" o:spid="_x0000_s1043" style="position:absolute;flip:x;visibility:visible;mso-wrap-style:square" from="33166,14564" to="48404,26637" o:connectortype="straight" o:gfxdata="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" strokecolor="#3e94c5 [3044]"/>
+                <v:line id="Conector recto 22" o:spid="_x0000_s1044" style="position:absolute;flip:x y;visibility:visible;mso-wrap-style:square" from="12784,32693" to="25194,34690" o:connectortype="straight" o:gfxdata="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" strokecolor="#3e94c5 [3044]"/>
+                <v:line id="Conector recto 23" o:spid="_x0000_s1045" style="position:absolute;flip:x;visibility:visible;mso-wrap-style:square" from="12784,26637" to="22537,32693" o:connectortype="straight" o:gfxdata="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" strokecolor="#3e94c5 [3044]"/>
+                <v:line id="Conector recto 24" o:spid="_x0000_s1046" style="position:absolute;flip:x;visibility:visible;mso-wrap-style:square" from="30508,14564" to="48404,32884" o:connectortype="straight" o:gfxdata="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" strokecolor="#3e94c5 [3044]"/>
+                <v:line id="Conector recto 25" o:spid="_x0000_s1047" style="position:absolute;flip:x y;visibility:visible;mso-wrap-style:square" from="12784,32693" to="23520,44100" o:connectortype="straight" o:gfxdata="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" strokecolor="#3e94c5 [3044]"/>
                 <v:shapetype id="_x0000_t34" coordsize="21600,21600" o:spt="34" o:oned="t" adj="10800" path="m,l@0,0@0,21600,21600,21600e" filled="f">
                   <v:stroke joinstyle="miter"/>
                   <v:formulas>
@@ -11098,12 +10686,12 @@
                   </v:handles>
                   <o:lock v:ext="edit" shapetype="t"/>
                 </v:shapetype>
-                <v:shape id="Conector angular 26" o:spid="_x0000_s1048" type="#_x0000_t34" style="position:absolute;left:34148;top:12758;width:19570;height:31342;flip:y;visibility:visible;mso-wrap-style:square" o:connectortype="elbow" o:gfxdata="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" adj="24123" strokecolor="#3e94c5 [3044]"/>
+                <v:shape id="Conector angular 26" o:spid="_x0000_s1048" type="#_x0000_t34" style="position:absolute;left:34148;top:12758;width:19570;height:31342;flip:y;visibility:visible;mso-wrap-style:square" o:connectortype="elbow" o:gfxdata="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" adj="24123" strokecolor="#3e94c5 [3044]"/>
                 <v:shapetype id="_x0000_t202" coordsize="21600,21600" o:spt="202" path="m,l,21600r21600,l21600,xe">
                   <v:stroke joinstyle="miter"/>
                   <v:path gradientshapeok="t" o:connecttype="rect"/>
                 </v:shapetype>
-                <v:shape id="Cuadro de texto 27" o:spid="_x0000_s1049" type="#_x0000_t202" style="position:absolute;left:33917;top:5667;width:6858;height:3715;visibility:visible;mso-wrap-style:none;v-text-anchor:top" o:gfxdata="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" filled="f" stroked="f" strokeweight=".5pt">
+                <v:shape id="Cuadro de texto 27" o:spid="_x0000_s1049" type="#_x0000_t202" style="position:absolute;left:33917;top:5667;width:6858;height:3715;visibility:visible;mso-wrap-style:none;v-text-anchor:top" o:gfxdata="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" filled="f" stroked="f" strokeweight=".5pt">
                   <v:textbox>
                     <w:txbxContent>
                       <w:p>
@@ -11123,7 +10711,7 @@
                     </w:txbxContent>
                   </v:textbox>
                 </v:shape>
-                <v:shape id="Cuadro de texto 27" o:spid="_x0000_s1050" type="#_x0000_t202" style="position:absolute;left:7051;top:6659;width:6858;height:3715;visibility:visible;mso-wrap-style:none;v-text-anchor:top" o:gfxdata="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" filled="f" stroked="f" strokeweight=".5pt">
+                <v:shape id="Cuadro de texto 27" o:spid="_x0000_s1050" type="#_x0000_t202" style="position:absolute;left:7051;top:6659;width:6858;height:3715;visibility:visible;mso-wrap-style:none;v-text-anchor:top" o:gfxdata="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" filled="f" stroked="f" strokeweight=".5pt">
                   <v:textbox>
                     <w:txbxContent>
                       <w:p>
@@ -11143,7 +10731,7 @@
                     </w:txbxContent>
                   </v:textbox>
                 </v:shape>
-                <v:shape id="Cuadro de texto 27" o:spid="_x0000_s1051" type="#_x0000_t202" style="position:absolute;left:13025;top:2054;width:7016;height:3715;visibility:visible;mso-wrap-style:none;v-text-anchor:top" o:gfxdata="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" filled="f" stroked="f" strokeweight=".5pt">
+                <v:shape id="Cuadro de texto 27" o:spid="_x0000_s1051" type="#_x0000_t202" style="position:absolute;left:13025;top:2054;width:7016;height:3715;visibility:visible;mso-wrap-style:none;v-text-anchor:top" o:gfxdata="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" filled="f" stroked="f" strokeweight=".5pt">
                   <v:textbox>
                     <w:txbxContent>
                       <w:p>
@@ -11163,7 +10751,7 @@
                     </w:txbxContent>
                   </v:textbox>
                 </v:shape>
-                <v:shape id="Cuadro de texto 27" o:spid="_x0000_s1052" type="#_x0000_t202" style="position:absolute;left:31685;top:11050;width:5924;height:3715;visibility:visible;mso-wrap-style:none;v-text-anchor:top" o:gfxdata="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" filled="f" stroked="f" strokeweight=".5pt">
+                <v:shape id="Cuadro de texto 27" o:spid="_x0000_s1052" type="#_x0000_t202" style="position:absolute;left:31685;top:11050;width:5924;height:3715;visibility:visible;mso-wrap-style:none;v-text-anchor:top" o:gfxdata="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" filled="f" stroked="f" strokeweight=".5pt">
                   <v:textbox>
                     <w:txbxContent>
                       <w:p>
@@ -11183,7 +10771,7 @@
                     </w:txbxContent>
                   </v:textbox>
                 </v:shape>
-                <v:shape id="Cuadro de texto 27" o:spid="_x0000_s1053" type="#_x0000_t202" style="position:absolute;left:17205;top:38579;width:5309;height:3715;visibility:visible;mso-wrap-style:none;v-text-anchor:top" o:gfxdata="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" filled="f" stroked="f" strokeweight=".5pt">
+                <v:shape id="Cuadro de texto 27" o:spid="_x0000_s1053" type="#_x0000_t202" style="position:absolute;left:17205;top:38579;width:5309;height:3715;visibility:visible;mso-wrap-style:none;v-text-anchor:top" o:gfxdata="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" filled="f" stroked="f" strokeweight=".5pt">
                   <v:textbox>
                     <w:txbxContent>
                       <w:p>
@@ -11203,7 +10791,7 @@
                     </w:txbxContent>
                   </v:textbox>
                 </v:shape>
-                <v:shape id="Cuadro de texto 27" o:spid="_x0000_s1054" type="#_x0000_t202" style="position:absolute;left:34752;top:38217;width:6858;height:3715;visibility:visible;mso-wrap-style:none;v-text-anchor:top" o:gfxdata="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" filled="f" stroked="f" strokeweight=".5pt">
+                <v:shape id="Cuadro de texto 27" o:spid="_x0000_s1054" type="#_x0000_t202" style="position:absolute;left:34752;top:38217;width:6858;height:3715;visibility:visible;mso-wrap-style:none;v-text-anchor:top" o:gfxdata="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" filled="f" stroked="f" strokeweight=".5pt">
                   <v:textbox>
                     <w:txbxContent>
                       <w:p>
@@ -11223,7 +10811,7 @@
                     </w:txbxContent>
                   </v:textbox>
                 </v:shape>
-                <v:shape id="Cuadro de texto 27" o:spid="_x0000_s1055" type="#_x0000_t202" style="position:absolute;left:35173;top:19177;width:7315;height:3715;visibility:visible;mso-wrap-style:none;v-text-anchor:top" o:gfxdata="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" filled="f" stroked="f" strokeweight=".5pt">
+                <v:shape id="Cuadro de texto 27" o:spid="_x0000_s1055" type="#_x0000_t202" style="position:absolute;left:35173;top:19177;width:7315;height:3715;visibility:visible;mso-wrap-style:none;v-text-anchor:top" o:gfxdata="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" filled="f" stroked="f" strokeweight=".5pt">
                   <v:textbox>
                     <w:txbxContent>
                       <w:p>
@@ -11238,7 +10826,7 @@
                     </w:txbxContent>
                   </v:textbox>
                 </v:shape>
-                <v:shape id="Cuadro de texto 27" o:spid="_x0000_s1056" type="#_x0000_t202" style="position:absolute;left:16882;top:28065;width:6858;height:3714;visibility:visible;mso-wrap-style:none;v-text-anchor:top" o:gfxdata="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" filled="f" stroked="f" strokeweight=".5pt">
+                <v:shape id="Cuadro de texto 27" o:spid="_x0000_s1056" type="#_x0000_t202" style="position:absolute;left:16882;top:28065;width:6858;height:3714;visibility:visible;mso-wrap-style:none;v-text-anchor:top" o:gfxdata="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" filled="f" stroked="f" strokeweight=".5pt">
                   <v:textbox>
                     <w:txbxContent>
                       <w:p>
@@ -11258,7 +10846,7 @@
                     </w:txbxContent>
                   </v:textbox>
                 </v:shape>
-                <v:shape id="Cuadro de texto 27" o:spid="_x0000_s1057" type="#_x0000_t202" style="position:absolute;left:17562;top:32591;width:6394;height:3715;visibility:visible;mso-wrap-style:none;v-text-anchor:top" o:gfxdata="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" filled="f" stroked="f" strokeweight=".5pt">
+                <v:shape id="Cuadro de texto 27" o:spid="_x0000_s1057" type="#_x0000_t202" style="position:absolute;left:17562;top:32591;width:6394;height:3715;visibility:visible;mso-wrap-style:none;v-text-anchor:top" o:gfxdata="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" filled="f" stroked="f" strokeweight=".5pt">
                   <v:textbox>
                     <w:txbxContent>
                       <w:p>
@@ -11278,7 +10866,7 @@
                     </w:txbxContent>
                   </v:textbox>
                 </v:shape>
-                <v:shape id="Cuadro de texto 27" o:spid="_x0000_s1058" type="#_x0000_t202" style="position:absolute;left:36232;top:23003;width:6858;height:3715;visibility:visible;mso-wrap-style:none;v-text-anchor:top" o:gfxdata="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" filled="f" stroked="f" strokeweight=".5pt">
+                <v:shape id="Cuadro de texto 27" o:spid="_x0000_s1058" type="#_x0000_t202" style="position:absolute;left:36232;top:23003;width:6858;height:3715;visibility:visible;mso-wrap-style:none;v-text-anchor:top" o:gfxdata="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" filled="f" stroked="f" strokeweight=".5pt">
                   <v:textbox>
                     <w:txbxContent>
                       <w:p>
@@ -11298,7 +10886,7 @@
                     </w:txbxContent>
                   </v:textbox>
                 </v:shape>
-                <v:shape id="Cuadro de texto 27" o:spid="_x0000_s1059" type="#_x0000_t202" style="position:absolute;left:36301;top:33686;width:5309;height:3715;visibility:visible;mso-wrap-style:none;v-text-anchor:top" o:gfxdata="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" filled="f" stroked="f" strokeweight=".5pt">
+                <v:shape id="Cuadro de texto 27" o:spid="_x0000_s1059" type="#_x0000_t202" style="position:absolute;left:36301;top:33686;width:5309;height:3715;visibility:visible;mso-wrap-style:none;v-text-anchor:top" o:gfxdata="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" filled="f" stroked="f" strokeweight=".5pt">
                   <v:textbox>
                     <w:txbxContent>
                       <w:p>
@@ -11318,7 +10906,7 @@
                     </w:txbxContent>
                   </v:textbox>
                 </v:shape>
-                <v:shape id="Cuadro de texto 27" o:spid="_x0000_s1060" type="#_x0000_t202" style="position:absolute;left:50184;top:42294;width:6007;height:3715;visibility:visible;mso-wrap-style:none;v-text-anchor:top" o:gfxdata="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" filled="f" stroked="f" strokeweight=".5pt">
+                <v:shape id="Cuadro de texto 27" o:spid="_x0000_s1060" type="#_x0000_t202" style="position:absolute;left:50184;top:42294;width:6007;height:3715;visibility:visible;mso-wrap-style:none;v-text-anchor:top" o:gfxdata="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" filled="f" stroked="f" strokeweight=".5pt">
                   <v:textbox>
                     <w:txbxContent>
                       <w:p>
@@ -11338,7 +10926,7 @@
                     </w:txbxContent>
                   </v:textbox>
                 </v:shape>
-                <v:oval id="Elipse 41" o:spid="_x0000_s1061" style="position:absolute;left:16688;top:18961;width:9919;height:3931;visibility:visible;mso-wrap-style:square;v-text-anchor:middle" o:gfxdata="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" fillcolor="#ddf098" stroked="f" strokeweight="2pt">
+                <v:oval id="Elipse 41" o:spid="_x0000_s1061" style="position:absolute;left:16688;top:18961;width:9919;height:3931;visibility:visible;mso-wrap-style:square;v-text-anchor:middle" o:gfxdata="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" fillcolor="#ddf098" stroked="f" strokeweight="2pt">
                   <v:textbox>
                     <w:txbxContent>
                       <w:p>
@@ -11365,7 +10953,7 @@
                     </w:txbxContent>
                   </v:textbox>
                 </v:oval>
-                <v:oval id="Elipse 42" o:spid="_x0000_s1062" style="position:absolute;left:3673;top:17558;width:13015;height:6919;visibility:visible;mso-wrap-style:square;v-text-anchor:middle" o:gfxdata="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" fillcolor="#ddf098" stroked="f" strokeweight="2pt">
+                <v:oval id="Elipse 42" o:spid="_x0000_s1062" style="position:absolute;left:3673;top:17558;width:13015;height:6919;visibility:visible;mso-wrap-style:square;v-text-anchor:middle" o:gfxdata="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" fillcolor="#ddf098" stroked="f" strokeweight="2pt">
                   <v:textbox>
                     <w:txbxContent>
                       <w:p>
@@ -11392,7 +10980,7 @@
                     </w:txbxContent>
                   </v:textbox>
                 </v:oval>
-                <v:line id="Conector recto 43" o:spid="_x0000_s1063" style="position:absolute;flip:y;visibility:visible;mso-wrap-style:square" from="14782,17634" to="16882,18571" o:connectortype="straight" o:gfxdata="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" strokecolor="#3e94c5 [3044]"/>
+                <v:line id="Conector recto 43" o:spid="_x0000_s1063" style="position:absolute;flip:y;visibility:visible;mso-wrap-style:square" from="14782,17634" to="16882,18571" o:connectortype="straight" o:gfxdata="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" strokecolor="#3e94c5 [3044]"/>
                 <v:shapetype id="_x0000_t5" coordsize="21600,21600" o:spt="5" adj="10800" path="m@0,l,21600r21600,xe">
                   <v:stroke joinstyle="miter"/>
                   <v:formulas>
@@ -11405,10 +10993,10 @@
                     <v:h position="#0,topLeft" xrange="0,21600"/>
                   </v:handles>
                 </v:shapetype>
-                <v:shape id="Triángulo isósceles 44" o:spid="_x0000_s1064" type="#_x0000_t5" style="position:absolute;left:16882;top:15870;width:2766;height:1764;visibility:visible;mso-wrap-style:square;v-text-anchor:middle" o:gfxdata="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" fillcolor="#499bc9 [3204]" strokecolor="#1f4e69 [1604]" strokeweight="2pt"/>
-                <v:line id="Conector recto 45" o:spid="_x0000_s1065" style="position:absolute;flip:x y;visibility:visible;mso-wrap-style:square" from="19648,17634" to="21647,18961" o:connectortype="straight" o:gfxdata="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" strokecolor="#3e94c5 [3044]"/>
-                <v:line id="Conector recto 46" o:spid="_x0000_s1066" style="position:absolute;flip:y;visibility:visible;mso-wrap-style:square" from="18265,14193" to="18426,15870" o:connectortype="straight" o:gfxdata="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" strokecolor="#3e94c5 [3044]"/>
-                <v:oval id="Elipse 47" o:spid="_x0000_s1067" style="position:absolute;left:39666;top:51281;width:11866;height:6402;visibility:visible;mso-wrap-style:square;v-text-anchor:middle" o:gfxdata="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" fillcolor="#ddf098" stroked="f" strokeweight="2pt">
+                <v:shape id="Triángulo isósceles 44" o:spid="_x0000_s1064" type="#_x0000_t5" style="position:absolute;left:16882;top:15870;width:2766;height:1764;visibility:visible;mso-wrap-style:square;v-text-anchor:middle" o:gfxdata="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" fillcolor="#499bc9 [3204]" strokecolor="#1f4e69 [1604]" strokeweight="2pt"/>
+                <v:line id="Conector recto 45" o:spid="_x0000_s1065" style="position:absolute;flip:x y;visibility:visible;mso-wrap-style:square" from="19648,17634" to="21647,18961" o:connectortype="straight" o:gfxdata="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" strokecolor="#3e94c5 [3044]"/>
+                <v:line id="Conector recto 46" o:spid="_x0000_s1066" style="position:absolute;flip:y;visibility:visible;mso-wrap-style:square" from="18265,14193" to="18426,15870" o:connectortype="straight" o:gfxdata="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" strokecolor="#3e94c5 [3044]"/>
+                <v:oval id="Elipse 47" o:spid="_x0000_s1067" style="position:absolute;left:39666;top:51281;width:11866;height:6402;visibility:visible;mso-wrap-style:square;v-text-anchor:middle" o:gfxdata="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" fillcolor="#ddf098" stroked="f" strokeweight="2pt">
                   <v:textbox>
                     <w:txbxContent>
                       <w:p>
@@ -11435,7 +11023,7 @@
                     </w:txbxContent>
                   </v:textbox>
                 </v:oval>
-                <v:oval id="Elipse 48" o:spid="_x0000_s1068" style="position:absolute;left:5254;top:48022;width:13011;height:6915;visibility:visible;mso-wrap-style:square;v-text-anchor:middle" o:gfxdata="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" fillcolor="#ddf098" stroked="f" strokeweight="2pt">
+                <v:oval id="Elipse 48" o:spid="_x0000_s1068" style="position:absolute;left:5254;top:48022;width:13011;height:6915;visibility:visible;mso-wrap-style:square;v-text-anchor:middle" o:gfxdata="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" fillcolor="#ddf098" stroked="f" strokeweight="2pt">
                   <v:textbox>
                     <w:txbxContent>
                       <w:p>
@@ -11462,11 +11050,11 @@
                     </w:txbxContent>
                   </v:textbox>
                 </v:oval>
-                <v:line id="Conector recto 49" o:spid="_x0000_s1069" style="position:absolute;flip:y;visibility:visible;mso-wrap-style:square" from="18265,49467" to="27561,51476" o:connectortype="straight" o:gfxdata="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" strokecolor="#3e94c5 [3044]"/>
-                <v:shape id="Triángulo isósceles 50" o:spid="_x0000_s1070" type="#_x0000_t5" style="position:absolute;left:27561;top:47712;width:2763;height:1759;visibility:visible;mso-wrap-style:square;v-text-anchor:middle" o:gfxdata="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" fillcolor="#499bc9 [3204]" strokecolor="#1f4e69 [1604]" strokeweight="2pt"/>
-                <v:line id="Conector recto 51" o:spid="_x0000_s1071" style="position:absolute;flip:x y;visibility:visible;mso-wrap-style:square" from="30324,49471" to="45599,51281" o:connectortype="straight" o:gfxdata="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" strokecolor="#3e94c5 [3044]"/>
-                <v:line id="Conector recto 52" o:spid="_x0000_s1072" style="position:absolute;flip:x y;visibility:visible;mso-wrap-style:square" from="28833,45907" to="28945,47712" o:connectortype="straight" o:gfxdata="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" strokecolor="#3e94c5 [3044]"/>
-                <v:oval id="Elipse 53" o:spid="_x0000_s1073" style="position:absolute;left:27423;top:53678;width:11862;height:6401;visibility:visible;mso-wrap-style:square;v-text-anchor:middle" o:gfxdata="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" fillcolor="#ddf098" stroked="f" strokeweight="2pt">
+                <v:line id="Conector recto 49" o:spid="_x0000_s1069" style="position:absolute;flip:y;visibility:visible;mso-wrap-style:square" from="18265,49467" to="27561,51476" o:connectortype="straight" o:gfxdata="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" strokecolor="#3e94c5 [3044]"/>
+                <v:shape id="Triángulo isósceles 50" o:spid="_x0000_s1070" type="#_x0000_t5" style="position:absolute;left:27561;top:47712;width:2763;height:1759;visibility:visible;mso-wrap-style:square;v-text-anchor:middle" o:gfxdata="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" fillcolor="#499bc9 [3204]" strokecolor="#1f4e69 [1604]" strokeweight="2pt"/>
+                <v:line id="Conector recto 51" o:spid="_x0000_s1071" style="position:absolute;flip:x y;visibility:visible;mso-wrap-style:square" from="30324,49471" to="45599,51281" o:connectortype="straight" o:gfxdata="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" strokecolor="#3e94c5 [3044]"/>
+                <v:line id="Conector recto 52" o:spid="_x0000_s1072" style="position:absolute;flip:x y;visibility:visible;mso-wrap-style:square" from="28833,45907" to="28945,47712" o:connectortype="straight" o:gfxdata="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" strokecolor="#3e94c5 [3044]"/>
+                <v:oval id="Elipse 53" o:spid="_x0000_s1073" style="position:absolute;left:26644;top:53670;width:13646;height:6401;visibility:visible;mso-wrap-style:square;v-text-anchor:middle" o:gfxdata="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" fillcolor="#ddf098" stroked="f" strokeweight="2pt">
                   <v:textbox>
                     <w:txbxContent>
                       <w:p>
@@ -11493,8 +11081,8 @@
                     </w:txbxContent>
                   </v:textbox>
                 </v:oval>
-                <v:line id="Conector recto 54" o:spid="_x0000_s1074" style="position:absolute;flip:x y;visibility:visible;mso-wrap-style:square" from="28942,49471" to="33354,53678" o:connectortype="straight" o:gfxdata="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" strokecolor="#3e94c5 [3044]"/>
-                <v:oval id="Elipse 55" o:spid="_x0000_s1075" style="position:absolute;left:14782;top:54937;width:11862;height:4740;visibility:visible;mso-wrap-style:square;v-text-anchor:middle" o:gfxdata="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" fillcolor="#ddf098" stroked="f" strokeweight="2pt">
+                <v:line id="Conector recto 54" o:spid="_x0000_s1074" style="position:absolute;flip:x y;visibility:visible;mso-wrap-style:square" from="28942,49471" to="33467,53670" o:connectortype="straight" o:gfxdata="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" strokecolor="#3e94c5 [3044]"/>
+                <v:oval id="Elipse 55" o:spid="_x0000_s1075" style="position:absolute;left:13582;top:54937;width:11862;height:4740;visibility:visible;mso-wrap-style:square;v-text-anchor:middle" o:gfxdata="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" fillcolor="#ddf098" stroked="f" strokeweight="2pt">
                   <v:textbox>
                     <w:txbxContent>
                       <w:p>
@@ -11521,7 +11109,7 @@
                     </w:txbxContent>
                   </v:textbox>
                 </v:oval>
-                <v:line id="Conector recto 56" o:spid="_x0000_s1076" style="position:absolute;flip:y;visibility:visible;mso-wrap-style:square" from="20713,49471" to="28942,54937" o:connectortype="straight" o:gfxdata="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" strokecolor="#3e94c5 [3044]"/>
+                <v:line id="Conector recto 56" o:spid="_x0000_s1076" style="position:absolute;flip:y;visibility:visible;mso-wrap-style:square" from="19513,49471" to="28942,54937" o:connectortype="straight" o:gfxdata="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" strokecolor="#3e94c5 [3044]"/>
                 <w10:anchorlock/>
               </v:group>
             </w:pict>
@@ -11622,7 +11210,6 @@
           <w:rFonts w:ascii="Arial" w:hAnsi="Arial" w:cs="Arial"/>
           <w:lang w:val="es-MX"/>
         </w:rPr>
-        <w:lastRenderedPageBreak/>
         <w:t>Recopilar el expediente. (acción disponible para el maestro)</w:t>
       </w:r>
     </w:p>
@@ -11883,6 +11470,33 @@
           <w:rFonts w:ascii="Arial" w:hAnsi="Arial" w:cs="Arial"/>
           <w:lang w:val="es-MX"/>
         </w:rPr>
+        <w:t>Visualizar lista de alumnos. (acción para el maestro y el coordinador)</w:t>
+      </w:r>
+    </w:p>
+    <w:p>
+      <w:pPr>
+        <w:pStyle w:val="Sinespaciado"/>
+        <w:numPr>
+          <w:ilvl w:val="0"/>
+          <w:numId w:val="7"/>
+        </w:numPr>
+        <w:pBdr>
+          <w:top w:val="none" w:sz="0" w:space="0" w:color="auto"/>
+          <w:left w:val="none" w:sz="0" w:space="0" w:color="auto"/>
+          <w:bottom w:val="none" w:sz="0" w:space="0" w:color="auto"/>
+          <w:right w:val="none" w:sz="0" w:space="0" w:color="auto"/>
+        </w:pBdr>
+        <w:rPr>
+          <w:rFonts w:ascii="Arial" w:hAnsi="Arial" w:cs="Arial"/>
+          <w:lang w:val="es-MX"/>
+        </w:rPr>
+      </w:pPr>
+      <w:r>
+        <w:rPr>
+          <w:rFonts w:ascii="Arial" w:hAnsi="Arial" w:cs="Arial"/>
+          <w:lang w:val="es-MX"/>
+        </w:rPr>
+        <w:lastRenderedPageBreak/>
         <w:t>Visualizar lo documentos incluidos. (acción disponible para el maestro)</w:t>
       </w:r>
     </w:p>
@@ -11907,7 +11521,7 @@
       </w:pPr>
       <w:bookmarkStart w:id="38" w:name="_Toc435122887"/>
       <w:bookmarkStart w:id="39" w:name="_Toc435123371"/>
-      <w:bookmarkStart w:id="40" w:name="_Toc436344602"/>
+      <w:bookmarkStart w:id="40" w:name="_Toc436603241"/>
       <w:r>
         <w:t>2.3 Características de los usuarios</w:t>
       </w:r>
@@ -12903,7 +12517,7 @@
       <w:bookmarkStart w:id="41" w:name="_Toc435122888"/>
       <w:bookmarkStart w:id="42" w:name="_Toc435123372"/>
       <w:bookmarkStart w:id="43" w:name="_Toc436342680"/>
-      <w:bookmarkStart w:id="44" w:name="_Toc436344603"/>
+      <w:bookmarkStart w:id="44" w:name="_Toc436603242"/>
       <w:r>
         <w:t>2.4 Restricciones</w:t>
       </w:r>
@@ -12914,43 +12528,133 @@
     </w:p>
     <w:p>
       <w:pPr>
+        <w:rPr>
+          <w:lang w:val="es-MX" w:eastAsia="es-MX"/>
+        </w:rPr>
+      </w:pPr>
+    </w:p>
+    <w:p>
+      <w:pPr>
         <w:pStyle w:val="Sinespaciado"/>
         <w:numPr>
           <w:ilvl w:val="0"/>
-          <w:numId w:val="5"/>
+          <w:numId w:val="11"/>
         </w:numPr>
-      </w:pPr>
-      <w:r>
-        <w:t xml:space="preserve">Se </w:t>
-      </w:r>
-      <w:proofErr w:type="spellStart"/>
-      <w:r>
-        <w:t>requiere</w:t>
-      </w:r>
-      <w:proofErr w:type="spellEnd"/>
-      <w:r>
+        <w:rPr>
+          <w:rFonts w:ascii="Arial" w:hAnsi="Arial" w:cs="Arial"/>
+          <w:lang w:val="es-MX"/>
+        </w:rPr>
+      </w:pPr>
+      <w:r>
+        <w:rPr>
+          <w:rFonts w:ascii="Arial" w:hAnsi="Arial" w:cs="Arial"/>
+          <w:lang w:val="es-MX"/>
+        </w:rPr>
+        <w:t>El Sistema se desarrollará en el lenguaje de programación Web HTML.</w:t>
+      </w:r>
+    </w:p>
+    <w:p>
+      <w:pPr>
+        <w:pStyle w:val="Sinespaciado"/>
+        <w:numPr>
+          <w:ilvl w:val="0"/>
+          <w:numId w:val="11"/>
+        </w:numPr>
+        <w:rPr>
+          <w:rFonts w:ascii="Arial" w:hAnsi="Arial" w:cs="Arial"/>
+          <w:lang w:val="es-MX"/>
+        </w:rPr>
+      </w:pPr>
+      <w:r>
+        <w:rPr>
+          <w:rFonts w:ascii="Arial" w:hAnsi="Arial" w:cs="Arial"/>
+          <w:lang w:val="es-MX"/>
+        </w:rPr>
+        <w:t>El diseño se basará en l</w:t>
+      </w:r>
+      <w:r>
+        <w:rPr>
+          <w:rFonts w:ascii="Arial" w:hAnsi="Arial" w:cs="Arial"/>
+          <w:lang w:val="es-MX"/>
+        </w:rPr>
+        <w:t xml:space="preserve">a página www.uv.mx al tratarse de un servicio para la Universidad. </w:t>
+      </w:r>
+    </w:p>
+    <w:p>
+      <w:pPr>
+        <w:pStyle w:val="Sinespaciado"/>
+        <w:numPr>
+          <w:ilvl w:val="0"/>
+          <w:numId w:val="11"/>
+        </w:numPr>
+        <w:rPr>
+          <w:rFonts w:ascii="Arial" w:hAnsi="Arial" w:cs="Arial"/>
+          <w:lang w:val="es-MX"/>
+        </w:rPr>
+      </w:pPr>
+      <w:r>
+        <w:rPr>
+          <w:rFonts w:ascii="Arial" w:hAnsi="Arial" w:cs="Arial"/>
+          <w:lang w:val="es-MX"/>
+        </w:rPr>
+        <w:t xml:space="preserve">Podrá </w:t>
+      </w:r>
+      <w:r>
+        <w:rPr>
+          <w:rFonts w:ascii="Arial" w:hAnsi="Arial" w:cs="Arial"/>
+          <w:lang w:val="es-MX"/>
+        </w:rPr>
+        <w:t>utilizarse</w:t>
+      </w:r>
+      <w:r>
+        <w:rPr>
+          <w:rFonts w:ascii="Arial" w:hAnsi="Arial" w:cs="Arial"/>
+          <w:lang w:val="es-MX"/>
+        </w:rPr>
         <w:t xml:space="preserve"> </w:t>
       </w:r>
-      <w:proofErr w:type="spellStart"/>
-      <w:r>
-        <w:t>conexión</w:t>
-      </w:r>
-      <w:proofErr w:type="spellEnd"/>
-      <w:r>
-        <w:t xml:space="preserve"> </w:t>
-      </w:r>
-      <w:proofErr w:type="gramStart"/>
-      <w:r>
-        <w:t>a</w:t>
-      </w:r>
-      <w:proofErr w:type="gramEnd"/>
-      <w:r>
-        <w:t xml:space="preserve"> internet.</w:t>
+      <w:r>
+        <w:rPr>
+          <w:rFonts w:ascii="Arial" w:hAnsi="Arial" w:cs="Arial"/>
+          <w:lang w:val="es-MX"/>
+        </w:rPr>
+        <w:t xml:space="preserve">únicamente </w:t>
+      </w:r>
+      <w:r>
+        <w:rPr>
+          <w:rFonts w:ascii="Arial" w:hAnsi="Arial" w:cs="Arial"/>
+          <w:lang w:val="es-MX"/>
+        </w:rPr>
+        <w:t xml:space="preserve">en los siguientes navegadores: </w:t>
+      </w:r>
+      <w:r>
+        <w:rPr>
+          <w:rFonts w:ascii="Arial" w:hAnsi="Arial" w:cs="Arial"/>
+          <w:lang w:val="es-MX"/>
+        </w:rPr>
+        <w:t>Google Chrome, Mozilla Fi</w:t>
+      </w:r>
+      <w:r>
+        <w:rPr>
+          <w:rFonts w:ascii="Arial" w:hAnsi="Arial" w:cs="Arial"/>
+          <w:lang w:val="es-MX"/>
+        </w:rPr>
+        <w:t>refox, Internet Explorer, Opera,</w:t>
+      </w:r>
+      <w:r>
+        <w:rPr>
+          <w:rFonts w:ascii="Arial" w:hAnsi="Arial" w:cs="Arial"/>
+          <w:lang w:val="es-MX"/>
+        </w:rPr>
+        <w:t xml:space="preserve"> Safari.</w:t>
       </w:r>
     </w:p>
     <w:p>
       <w:pPr>
         <w:pStyle w:val="Sinespaciado"/>
+        <w:rPr>
+          <w:rFonts w:ascii="Arial" w:hAnsi="Arial" w:cs="Arial"/>
+        </w:rPr>
       </w:pPr>
     </w:p>
     <w:p>
@@ -12960,7 +12664,7 @@
       <w:bookmarkStart w:id="45" w:name="_Toc435122889"/>
       <w:bookmarkStart w:id="46" w:name="_Toc435123373"/>
       <w:bookmarkStart w:id="47" w:name="_Toc436342681"/>
-      <w:bookmarkStart w:id="48" w:name="_Toc436344604"/>
+      <w:bookmarkStart w:id="48" w:name="_Toc436603243"/>
       <w:r>
         <w:t>2</w:t>
       </w:r>
@@ -12975,7 +12679,10 @@
     <w:p>
       <w:pPr>
         <w:pStyle w:val="Cuerpo"/>
-        <w:ind w:left="524"/>
+        <w:numPr>
+          <w:ilvl w:val="0"/>
+          <w:numId w:val="10"/>
+        </w:numPr>
         <w:jc w:val="both"/>
         <w:rPr>
           <w:rFonts w:ascii="Arial" w:eastAsia="Arial" w:hAnsi="Arial" w:cs="Arial"/>
@@ -12983,6 +12690,68 @@
           <w:szCs w:val="24"/>
         </w:rPr>
       </w:pPr>
+      <w:r>
+        <w:rPr>
+          <w:rFonts w:ascii="Arial" w:eastAsia="Arial" w:hAnsi="Arial" w:cs="Arial"/>
+          <w:sz w:val="24"/>
+          <w:szCs w:val="24"/>
+        </w:rPr>
+        <w:t>La información será estandarizada para poder usarla.</w:t>
+      </w:r>
+    </w:p>
+    <w:p>
+      <w:pPr>
+        <w:pStyle w:val="Cuerpo"/>
+        <w:numPr>
+          <w:ilvl w:val="0"/>
+          <w:numId w:val="10"/>
+        </w:numPr>
+        <w:jc w:val="both"/>
+        <w:rPr>
+          <w:rFonts w:ascii="Arial" w:eastAsia="Arial" w:hAnsi="Arial" w:cs="Arial"/>
+          <w:sz w:val="24"/>
+          <w:szCs w:val="24"/>
+        </w:rPr>
+      </w:pPr>
+      <w:r>
+        <w:rPr>
+          <w:rFonts w:ascii="Arial" w:eastAsia="Arial" w:hAnsi="Arial" w:cs="Arial"/>
+          <w:sz w:val="24"/>
+          <w:szCs w:val="24"/>
+        </w:rPr>
+        <w:t xml:space="preserve">Dependerá del sistema de Información Integral de Universitarios para obtener los datos de los </w:t>
+      </w:r>
+      <w:r>
+        <w:rPr>
+          <w:rFonts w:ascii="Arial" w:eastAsia="Arial" w:hAnsi="Arial" w:cs="Arial"/>
+          <w:sz w:val="24"/>
+          <w:szCs w:val="24"/>
+        </w:rPr>
+        <w:t>alumnos.</w:t>
+      </w:r>
+    </w:p>
+    <w:p>
+      <w:pPr>
+        <w:pStyle w:val="Cuerpo"/>
+        <w:numPr>
+          <w:ilvl w:val="0"/>
+          <w:numId w:val="10"/>
+        </w:numPr>
+        <w:jc w:val="both"/>
+        <w:rPr>
+          <w:rFonts w:ascii="Arial" w:eastAsia="Arial" w:hAnsi="Arial" w:cs="Arial"/>
+          <w:sz w:val="24"/>
+          <w:szCs w:val="24"/>
+        </w:rPr>
+      </w:pPr>
+      <w:r>
+        <w:rPr>
+          <w:rFonts w:ascii="Arial" w:eastAsia="Arial" w:hAnsi="Arial" w:cs="Arial"/>
+          <w:sz w:val="24"/>
+          <w:szCs w:val="24"/>
+        </w:rPr>
+        <w:t>Lo referente a las empresas donde podrán laborar deberá estar registrado en la base de datos.</w:t>
+      </w:r>
     </w:p>
     <w:p>
       <w:pPr>
@@ -13014,7 +12783,7 @@
         <w:pStyle w:val="Ttulo2"/>
       </w:pPr>
       <w:bookmarkStart w:id="49" w:name="_Toc436342682"/>
-      <w:bookmarkStart w:id="50" w:name="_Toc436344605"/>
+      <w:bookmarkStart w:id="50" w:name="_Toc436603244"/>
       <w:r>
         <w:lastRenderedPageBreak/>
         <w:t>2.6 Requerimientos futuros</w:t>
@@ -13057,7 +12826,7 @@
       <w:pPr>
         <w:pStyle w:val="Ttulo1"/>
       </w:pPr>
-      <w:bookmarkStart w:id="52" w:name="_Toc436344606"/>
+      <w:bookmarkStart w:id="52" w:name="_Toc436603245"/>
       <w:r>
         <w:t>Requerimientos específicos</w:t>
       </w:r>
@@ -13094,7 +12863,7 @@
         <w:pStyle w:val="Ttulo2"/>
       </w:pPr>
       <w:bookmarkStart w:id="53" w:name="_Toc436342684"/>
-      <w:bookmarkStart w:id="54" w:name="_Toc436344607"/>
+      <w:bookmarkStart w:id="54" w:name="_Toc436603246"/>
       <w:r>
         <w:t>3.1 Requisitos comunes de las interfaces</w:t>
       </w:r>
@@ -13113,7 +12882,7 @@
         <w:pStyle w:val="Ttulo3"/>
       </w:pPr>
       <w:bookmarkStart w:id="55" w:name="_Toc436342685"/>
-      <w:bookmarkStart w:id="56" w:name="_Toc436344608"/>
+      <w:bookmarkStart w:id="56" w:name="_Toc436603247"/>
       <w:r>
         <w:t xml:space="preserve">3.1.1 Interfaces de </w:t>
       </w:r>
@@ -13188,7 +12957,7 @@
         <w:pStyle w:val="Ttulo3"/>
       </w:pPr>
       <w:bookmarkStart w:id="57" w:name="_Toc436342686"/>
-      <w:bookmarkStart w:id="58" w:name="_Toc436344609"/>
+      <w:bookmarkStart w:id="58" w:name="_Toc436603248"/>
       <w:r>
         <w:t>3.1.2 Interfaces de hardware</w:t>
       </w:r>
@@ -13369,7 +13138,7 @@
         <w:pStyle w:val="Ttulo3"/>
       </w:pPr>
       <w:bookmarkStart w:id="59" w:name="_Toc436342687"/>
-      <w:bookmarkStart w:id="60" w:name="_Toc436344610"/>
+      <w:bookmarkStart w:id="60" w:name="_Toc436603249"/>
       <w:r>
         <w:t>3.1.3 Interfaces de software</w:t>
       </w:r>
@@ -13444,7 +13213,7 @@
         <w:pStyle w:val="Ttulo2"/>
       </w:pPr>
       <w:bookmarkStart w:id="61" w:name="_Toc436342688"/>
-      <w:bookmarkStart w:id="62" w:name="_Toc436344611"/>
+      <w:bookmarkStart w:id="62" w:name="_Toc436603250"/>
       <w:r>
         <w:t>3.2 Requisitos funcionales</w:t>
       </w:r>
@@ -13456,7 +13225,7 @@
         <w:pStyle w:val="Ttulo3"/>
       </w:pPr>
       <w:bookmarkStart w:id="63" w:name="_Toc436342689"/>
-      <w:bookmarkStart w:id="64" w:name="_Toc436344612"/>
+      <w:bookmarkStart w:id="64" w:name="_Toc436603251"/>
       <w:r>
         <w:t xml:space="preserve">3.2.1 </w:t>
       </w:r>
@@ -13480,7 +13249,7 @@
         <w:pStyle w:val="Ttulo3"/>
       </w:pPr>
       <w:bookmarkStart w:id="65" w:name="_Toc436342690"/>
-      <w:bookmarkStart w:id="66" w:name="_Toc436344613"/>
+      <w:bookmarkStart w:id="66" w:name="_Toc436603252"/>
       <w:r>
         <w:t xml:space="preserve">3.2.2 </w:t>
       </w:r>
@@ -13555,7 +13324,7 @@
         <w:pStyle w:val="Ttulo2"/>
       </w:pPr>
       <w:bookmarkStart w:id="67" w:name="_Toc436342691"/>
-      <w:bookmarkStart w:id="68" w:name="_Toc436344614"/>
+      <w:bookmarkStart w:id="68" w:name="_Toc436603253"/>
       <w:r>
         <w:t>3.3 Requisitos no funcionales</w:t>
       </w:r>
@@ -13567,7 +13336,7 @@
         <w:pStyle w:val="Ttulo3"/>
       </w:pPr>
       <w:bookmarkStart w:id="69" w:name="_Toc436342692"/>
-      <w:bookmarkStart w:id="70" w:name="_Toc436344615"/>
+      <w:bookmarkStart w:id="70" w:name="_Toc436603254"/>
       <w:r>
         <w:t xml:space="preserve">3.3.1 </w:t>
       </w:r>
@@ -13664,7 +13433,7 @@
         <w:pStyle w:val="Ttulo3"/>
       </w:pPr>
       <w:bookmarkStart w:id="71" w:name="_Toc436342693"/>
-      <w:bookmarkStart w:id="72" w:name="_Toc436344616"/>
+      <w:bookmarkStart w:id="72" w:name="_Toc436603255"/>
       <w:r>
         <w:t>3.3.</w:t>
       </w:r>
@@ -13764,7 +13533,7 @@
         <w:pStyle w:val="Ttulo3"/>
       </w:pPr>
       <w:bookmarkStart w:id="73" w:name="_Toc436342694"/>
-      <w:bookmarkStart w:id="74" w:name="_Toc436344617"/>
+      <w:bookmarkStart w:id="74" w:name="_Toc436603256"/>
       <w:r>
         <w:t>3.3.</w:t>
       </w:r>
@@ -13882,7 +13651,7 @@
         <w:pStyle w:val="Ttulo3"/>
       </w:pPr>
       <w:bookmarkStart w:id="75" w:name="_Toc436342695"/>
-      <w:bookmarkStart w:id="76" w:name="_Toc436344618"/>
+      <w:bookmarkStart w:id="76" w:name="_Toc436603257"/>
       <w:r>
         <w:t>3.3.</w:t>
       </w:r>
@@ -13951,25 +13720,7 @@
           <w:szCs w:val="24"/>
         </w:rPr>
         <w:lastRenderedPageBreak/>
-        <w:t xml:space="preserve">El sistema asegura la protección de los datos de los usuarios y la utilización únicamente para los fines establecidos y aceptados. </w:t>
-      </w:r>
-      <w:proofErr w:type="gramStart"/>
-      <w:r>
-        <w:rPr>
-          <w:rFonts w:cs="Arial"/>
-          <w:sz w:val="24"/>
-          <w:szCs w:val="24"/>
-        </w:rPr>
-        <w:t>Asimismo</w:t>
-      </w:r>
-      <w:proofErr w:type="gramEnd"/>
-      <w:r>
-        <w:rPr>
-          <w:rFonts w:cs="Arial"/>
-          <w:sz w:val="24"/>
-          <w:szCs w:val="24"/>
-        </w:rPr>
-        <w:t xml:space="preserve"> la plataforma asegura los documentos y su recopilación.</w:t>
+        <w:t>El sistema asegura la protección de los datos de los usuarios y la utilización únicamente para los fines establecidos y aceptados. Asimismo la plataforma asegura los documentos y su recopilación.</w:t>
       </w:r>
     </w:p>
     <w:p>
@@ -14001,7 +13752,7 @@
         <w:pStyle w:val="Ttulo3"/>
       </w:pPr>
       <w:bookmarkStart w:id="77" w:name="_Toc436342696"/>
-      <w:bookmarkStart w:id="78" w:name="_Toc436344619"/>
+      <w:bookmarkStart w:id="78" w:name="_Toc436603258"/>
       <w:r>
         <w:t>3.3.</w:t>
       </w:r>
@@ -14101,7 +13852,7 @@
         <w:pStyle w:val="Ttulo3"/>
       </w:pPr>
       <w:bookmarkStart w:id="79" w:name="_Toc436342697"/>
-      <w:bookmarkStart w:id="80" w:name="_Toc436344620"/>
+      <w:bookmarkStart w:id="80" w:name="_Toc436603259"/>
       <w:r>
         <w:t>3.3.</w:t>
       </w:r>
@@ -14201,7 +13952,7 @@
         <w:pStyle w:val="Ttulo3"/>
       </w:pPr>
       <w:bookmarkStart w:id="81" w:name="_Toc436342698"/>
-      <w:bookmarkStart w:id="82" w:name="_Toc436344621"/>
+      <w:bookmarkStart w:id="82" w:name="_Toc436603260"/>
       <w:r>
         <w:t>3.3.</w:t>
       </w:r>
@@ -14301,7 +14052,7 @@
         <w:pStyle w:val="Ttulo3"/>
       </w:pPr>
       <w:bookmarkStart w:id="83" w:name="_Toc436342699"/>
-      <w:bookmarkStart w:id="84" w:name="_Toc436344622"/>
+      <w:bookmarkStart w:id="84" w:name="_Toc436603261"/>
       <w:r>
         <w:t>3.3.</w:t>
       </w:r>
@@ -14418,9 +14169,11 @@
       <w:pPr>
         <w:pStyle w:val="Ttulo1"/>
       </w:pPr>
+      <w:bookmarkStart w:id="85" w:name="_Toc436603262"/>
       <w:r>
         <w:t>4. Apéndice</w:t>
       </w:r>
+      <w:bookmarkEnd w:id="85"/>
     </w:p>
     <w:p>
       <w:pPr>
@@ -14687,7 +14440,7 @@
 </file>
 
 <file path=word/endnotes.xml><?xml version="1.0" encoding="utf-8"?>
-<w:endnotes xmlns:wpc="http://schemas.microsoft.com/office/word/2010/wordprocessingCanvas" xmlns:cx="http://schemas.microsoft.com/office/drawing/2014/chartex" xmlns:cx1="http://schemas.microsoft.com/office/drawing/2015/9/8/chartex" xmlns:mc="http://schemas.openxmlformats.org/markup-compatibility/2006" xmlns:o="urn:schemas-microsoft-com:office:office" xmlns:r="http://schemas.openxmlformats.org/officeDocument/2006/relationships" xmlns:m="http://schemas.openxmlformats.org/officeDocument/2006/math" xmlns:v="urn:schemas-microsoft-com:vml" xmlns:wp14="http://schemas.microsoft.com/office/word/2010/wordprocessingDrawing" xmlns:wp="http://schemas.openxmlformats.org/drawingml/2006/wordprocessingDrawing" xmlns:w10="urn:schemas-microsoft-com:office:word" xmlns:w="http://schemas.openxmlformats.org/wordprocessingml/2006/main" xmlns:w14="http://schemas.microsoft.com/office/word/2010/wordml" xmlns:w15="http://schemas.microsoft.com/office/word/2012/wordml" xmlns:w16se="http://schemas.microsoft.com/office/word/2015/wordml/symex" xmlns:wpg="http://schemas.microsoft.com/office/word/2010/wordprocessingGroup" xmlns:wpi="http://schemas.microsoft.com/office/word/2010/wordprocessingInk" xmlns:wne="http://schemas.microsoft.com/office/word/2006/wordml" xmlns:wps="http://schemas.microsoft.com/office/word/2010/wordprocessingShape" mc:Ignorable="w14 w15 w16se wp14">
+<w:endnotes xmlns:wpc="http://schemas.microsoft.com/office/word/2010/wordprocessingCanvas" xmlns:mc="http://schemas.openxmlformats.org/markup-compatibility/2006" xmlns:o="urn:schemas-microsoft-com:office:office" xmlns:r="http://schemas.openxmlformats.org/officeDocument/2006/relationships" xmlns:m="http://schemas.openxmlformats.org/officeDocument/2006/math" xmlns:v="urn:schemas-microsoft-com:vml" xmlns:wp14="http://schemas.microsoft.com/office/word/2010/wordprocessingDrawing" xmlns:wp="http://schemas.openxmlformats.org/drawingml/2006/wordprocessingDrawing" xmlns:w10="urn:schemas-microsoft-com:office:word" xmlns:w="http://schemas.openxmlformats.org/wordprocessingml/2006/main" xmlns:w14="http://schemas.microsoft.com/office/word/2010/wordml" xmlns:w15="http://schemas.microsoft.com/office/word/2012/wordml" xmlns:wpg="http://schemas.microsoft.com/office/word/2010/wordprocessingGroup" xmlns:wpi="http://schemas.microsoft.com/office/word/2010/wordprocessingInk" xmlns:wne="http://schemas.microsoft.com/office/word/2006/wordml" xmlns:wps="http://schemas.microsoft.com/office/word/2010/wordprocessingShape" mc:Ignorable="w14 w15 wp14">
   <w:endnote w:type="separator" w:id="-1">
     <w:p>
       <w:r>
@@ -14706,7 +14459,7 @@
 </file>
 
 <file path=word/footer1.xml><?xml version="1.0" encoding="utf-8"?>
-<w:ftr xmlns:wpc="http://schemas.microsoft.com/office/word/2010/wordprocessingCanvas" xmlns:cx="http://schemas.microsoft.com/office/drawing/2014/chartex" xmlns:cx1="http://schemas.microsoft.com/office/drawing/2015/9/8/chartex" xmlns:mc="http://schemas.openxmlformats.org/markup-compatibility/2006" xmlns:o="urn:schemas-microsoft-com:office:office" xmlns:r="http://schemas.openxmlformats.org/officeDocument/2006/relationships" xmlns:m="http://schemas.openxmlformats.org/officeDocument/2006/math" xmlns:v="urn:schemas-microsoft-com:vml" xmlns:wp14="http://schemas.microsoft.com/office/word/2010/wordprocessingDrawing" xmlns:wp="http://schemas.openxmlformats.org/drawingml/2006/wordprocessingDrawing" xmlns:w10="urn:schemas-microsoft-com:office:word" xmlns:w="http://schemas.openxmlformats.org/wordprocessingml/2006/main" xmlns:w14="http://schemas.microsoft.com/office/word/2010/wordml" xmlns:w15="http://schemas.microsoft.com/office/word/2012/wordml" xmlns:w16se="http://schemas.microsoft.com/office/word/2015/wordml/symex" xmlns:wpg="http://schemas.microsoft.com/office/word/2010/wordprocessingGroup" xmlns:wpi="http://schemas.microsoft.com/office/word/2010/wordprocessingInk" xmlns:wne="http://schemas.microsoft.com/office/word/2006/wordml" xmlns:wps="http://schemas.microsoft.com/office/word/2010/wordprocessingShape" mc:Ignorable="w14 w15 w16se wp14">
+<w:ftr xmlns:wpc="http://schemas.microsoft.com/office/word/2010/wordprocessingCanvas" xmlns:mc="http://schemas.openxmlformats.org/markup-compatibility/2006" xmlns:o="urn:schemas-microsoft-com:office:office" xmlns:r="http://schemas.openxmlformats.org/officeDocument/2006/relationships" xmlns:m="http://schemas.openxmlformats.org/officeDocument/2006/math" xmlns:v="urn:schemas-microsoft-com:vml" xmlns:wp14="http://schemas.microsoft.com/office/word/2010/wordprocessingDrawing" xmlns:wp="http://schemas.openxmlformats.org/drawingml/2006/wordprocessingDrawing" xmlns:w10="urn:schemas-microsoft-com:office:word" xmlns:w="http://schemas.openxmlformats.org/wordprocessingml/2006/main" xmlns:w14="http://schemas.microsoft.com/office/word/2010/wordml" xmlns:w15="http://schemas.microsoft.com/office/word/2012/wordml" xmlns:wpg="http://schemas.microsoft.com/office/word/2010/wordprocessingGroup" xmlns:wpi="http://schemas.microsoft.com/office/word/2010/wordprocessingInk" xmlns:wne="http://schemas.microsoft.com/office/word/2006/wordml" xmlns:wps="http://schemas.microsoft.com/office/word/2010/wordprocessingShape" mc:Ignorable="w14 w15 wp14">
   <w:sdt>
     <w:sdtPr>
       <w:id w:val="957600584"/>
@@ -14715,7 +14468,6 @@
         <w:docPartUnique/>
       </w:docPartObj>
     </w:sdtPr>
-    <w:sdtEndPr/>
     <w:sdtContent>
       <w:p>
         <w:pPr>
@@ -14736,7 +14488,7 @@
             <w:noProof/>
             <w:lang w:val="es-ES"/>
           </w:rPr>
-          <w:t>3</w:t>
+          <w:t>1</w:t>
         </w:r>
         <w:r>
           <w:fldChar w:fldCharType="end"/>
@@ -14749,7 +14501,7 @@
 </file>
 
 <file path=word/footer2.xml><?xml version="1.0" encoding="utf-8"?>
-<w:ftr xmlns:wpc="http://schemas.microsoft.com/office/word/2010/wordprocessingCanvas" xmlns:cx="http://schemas.microsoft.com/office/drawing/2014/chartex" xmlns:cx1="http://schemas.microsoft.com/office/drawing/2015/9/8/chartex" xmlns:mc="http://schemas.openxmlformats.org/markup-compatibility/2006" xmlns:o="urn:schemas-microsoft-com:office:office" xmlns:r="http://schemas.openxmlformats.org/officeDocument/2006/relationships" xmlns:m="http://schemas.openxmlformats.org/officeDocument/2006/math" xmlns:v="urn:schemas-microsoft-com:vml" xmlns:wp14="http://schemas.microsoft.com/office/word/2010/wordprocessingDrawing" xmlns:wp="http://schemas.openxmlformats.org/drawingml/2006/wordprocessingDrawing" xmlns:w10="urn:schemas-microsoft-com:office:word" xmlns:w="http://schemas.openxmlformats.org/wordprocessingml/2006/main" xmlns:w14="http://schemas.microsoft.com/office/word/2010/wordml" xmlns:w15="http://schemas.microsoft.com/office/word/2012/wordml" xmlns:w16se="http://schemas.microsoft.com/office/word/2015/wordml/symex" xmlns:wpg="http://schemas.microsoft.com/office/word/2010/wordprocessingGroup" xmlns:wpi="http://schemas.microsoft.com/office/word/2010/wordprocessingInk" xmlns:wne="http://schemas.microsoft.com/office/word/2006/wordml" xmlns:wps="http://schemas.microsoft.com/office/word/2010/wordprocessingShape" mc:Ignorable="w14 w15 w16se wp14">
+<w:ftr xmlns:wpc="http://schemas.microsoft.com/office/word/2010/wordprocessingCanvas" xmlns:mc="http://schemas.openxmlformats.org/markup-compatibility/2006" xmlns:o="urn:schemas-microsoft-com:office:office" xmlns:r="http://schemas.openxmlformats.org/officeDocument/2006/relationships" xmlns:m="http://schemas.openxmlformats.org/officeDocument/2006/math" xmlns:v="urn:schemas-microsoft-com:vml" xmlns:wp14="http://schemas.microsoft.com/office/word/2010/wordprocessingDrawing" xmlns:wp="http://schemas.openxmlformats.org/drawingml/2006/wordprocessingDrawing" xmlns:w10="urn:schemas-microsoft-com:office:word" xmlns:w="http://schemas.openxmlformats.org/wordprocessingml/2006/main" xmlns:w14="http://schemas.microsoft.com/office/word/2010/wordml" xmlns:w15="http://schemas.microsoft.com/office/word/2012/wordml" xmlns:wpg="http://schemas.microsoft.com/office/word/2010/wordprocessingGroup" xmlns:wpi="http://schemas.microsoft.com/office/word/2010/wordprocessingInk" xmlns:wne="http://schemas.microsoft.com/office/word/2006/wordml" xmlns:wps="http://schemas.microsoft.com/office/word/2010/wordprocessingShape" mc:Ignorable="w14 w15 wp14">
   <w:sdt>
     <w:sdtPr>
       <w:id w:val="552581943"/>
@@ -14758,7 +14510,6 @@
         <w:docPartUnique/>
       </w:docPartObj>
     </w:sdtPr>
-    <w:sdtEndPr/>
     <w:sdtContent>
       <w:p>
         <w:pPr>
@@ -14779,7 +14530,7 @@
             <w:noProof/>
             <w:lang w:val="es-ES"/>
           </w:rPr>
-          <w:t>4</w:t>
+          <w:t>7</w:t>
         </w:r>
         <w:r>
           <w:fldChar w:fldCharType="end"/>
@@ -14792,7 +14543,7 @@
 </file>
 
 <file path=word/footnotes.xml><?xml version="1.0" encoding="utf-8"?>
-<w:footnotes xmlns:wpc="http://schemas.microsoft.com/office/word/2010/wordprocessingCanvas" xmlns:cx="http://schemas.microsoft.com/office/drawing/2014/chartex" xmlns:cx1="http://schemas.microsoft.com/office/drawing/2015/9/8/chartex" xmlns:mc="http://schemas.openxmlformats.org/markup-compatibility/2006" xmlns:o="urn:schemas-microsoft-com:office:office" xmlns:r="http://schemas.openxmlformats.org/officeDocument/2006/relationships" xmlns:m="http://schemas.openxmlformats.org/officeDocument/2006/math" xmlns:v="urn:schemas-microsoft-com:vml" xmlns:wp14="http://schemas.microsoft.com/office/word/2010/wordprocessingDrawing" xmlns:wp="http://schemas.openxmlformats.org/drawingml/2006/wordprocessingDrawing" xmlns:w10="urn:schemas-microsoft-com:office:word" xmlns:w="http://schemas.openxmlformats.org/wordprocessingml/2006/main" xmlns:w14="http://schemas.microsoft.com/office/word/2010/wordml" xmlns:w15="http://schemas.microsoft.com/office/word/2012/wordml" xmlns:w16se="http://schemas.microsoft.com/office/word/2015/wordml/symex" xmlns:wpg="http://schemas.microsoft.com/office/word/2010/wordprocessingGroup" xmlns:wpi="http://schemas.microsoft.com/office/word/2010/wordprocessingInk" xmlns:wne="http://schemas.microsoft.com/office/word/2006/wordml" xmlns:wps="http://schemas.microsoft.com/office/word/2010/wordprocessingShape" mc:Ignorable="w14 w15 w16se wp14">
+<w:footnotes xmlns:wpc="http://schemas.microsoft.com/office/word/2010/wordprocessingCanvas" xmlns:mc="http://schemas.openxmlformats.org/markup-compatibility/2006" xmlns:o="urn:schemas-microsoft-com:office:office" xmlns:r="http://schemas.openxmlformats.org/officeDocument/2006/relationships" xmlns:m="http://schemas.openxmlformats.org/officeDocument/2006/math" xmlns:v="urn:schemas-microsoft-com:vml" xmlns:wp14="http://schemas.microsoft.com/office/word/2010/wordprocessingDrawing" xmlns:wp="http://schemas.openxmlformats.org/drawingml/2006/wordprocessingDrawing" xmlns:w10="urn:schemas-microsoft-com:office:word" xmlns:w="http://schemas.openxmlformats.org/wordprocessingml/2006/main" xmlns:w14="http://schemas.microsoft.com/office/word/2010/wordml" xmlns:w15="http://schemas.microsoft.com/office/word/2012/wordml" xmlns:wpg="http://schemas.microsoft.com/office/word/2010/wordprocessingGroup" xmlns:wpi="http://schemas.microsoft.com/office/word/2010/wordprocessingInk" xmlns:wne="http://schemas.microsoft.com/office/word/2006/wordml" xmlns:wps="http://schemas.microsoft.com/office/word/2010/wordprocessingShape" mc:Ignorable="w14 w15 wp14">
   <w:footnote w:type="separator" w:id="-1">
     <w:p>
       <w:r>
@@ -14811,7 +14562,7 @@
 </file>
 
 <file path=word/numbering.xml><?xml version="1.0" encoding="utf-8"?>
-<w:numbering xmlns:wpc="http://schemas.microsoft.com/office/word/2010/wordprocessingCanvas" xmlns:cx="http://schemas.microsoft.com/office/drawing/2014/chartex" xmlns:cx1="http://schemas.microsoft.com/office/drawing/2015/9/8/chartex" xmlns:mc="http://schemas.openxmlformats.org/markup-compatibility/2006" xmlns:o="urn:schemas-microsoft-com:office:office" xmlns:r="http://schemas.openxmlformats.org/officeDocument/2006/relationships" xmlns:m="http://schemas.openxmlformats.org/officeDocument/2006/math" xmlns:v="urn:schemas-microsoft-com:vml" xmlns:wp14="http://schemas.microsoft.com/office/word/2010/wordprocessingDrawing" xmlns:wp="http://schemas.openxmlformats.org/drawingml/2006/wordprocessingDrawing" xmlns:w10="urn:schemas-microsoft-com:office:word" xmlns:w="http://schemas.openxmlformats.org/wordprocessingml/2006/main" xmlns:w14="http://schemas.microsoft.com/office/word/2010/wordml" xmlns:w15="http://schemas.microsoft.com/office/word/2012/wordml" xmlns:w16se="http://schemas.microsoft.com/office/word/2015/wordml/symex" xmlns:wpg="http://schemas.microsoft.com/office/word/2010/wordprocessingGroup" xmlns:wpi="http://schemas.microsoft.com/office/word/2010/wordprocessingInk" xmlns:wne="http://schemas.microsoft.com/office/word/2006/wordml" xmlns:wps="http://schemas.microsoft.com/office/word/2010/wordprocessingShape" mc:Ignorable="w14 w15 w16se wp14">
+<w:numbering xmlns:wpc="http://schemas.microsoft.com/office/word/2010/wordprocessingCanvas" xmlns:mc="http://schemas.openxmlformats.org/markup-compatibility/2006" xmlns:o="urn:schemas-microsoft-com:office:office" xmlns:r="http://schemas.openxmlformats.org/officeDocument/2006/relationships" xmlns:m="http://schemas.openxmlformats.org/officeDocument/2006/math" xmlns:v="urn:schemas-microsoft-com:vml" xmlns:wp14="http://schemas.microsoft.com/office/word/2010/wordprocessingDrawing" xmlns:wp="http://schemas.openxmlformats.org/drawingml/2006/wordprocessingDrawing" xmlns:w10="urn:schemas-microsoft-com:office:word" xmlns:w="http://schemas.openxmlformats.org/wordprocessingml/2006/main" xmlns:w14="http://schemas.microsoft.com/office/word/2010/wordml" xmlns:w15="http://schemas.microsoft.com/office/word/2012/wordml" xmlns:wpg="http://schemas.microsoft.com/office/word/2010/wordprocessingGroup" xmlns:wpi="http://schemas.microsoft.com/office/word/2010/wordprocessingInk" xmlns:wne="http://schemas.microsoft.com/office/word/2006/wordml" xmlns:wps="http://schemas.microsoft.com/office/word/2010/wordprocessingShape" mc:Ignorable="w14 w15 wp14">
   <w:abstractNum w:abstractNumId="0" w15:restartNumberingAfterBreak="0">
     <w:nsid w:val="21893530"/>
     <w:multiLevelType w:val="hybridMultilevel"/>
@@ -15062,99 +14813,13 @@
     </w:lvl>
   </w:abstractNum>
   <w:abstractNum w:abstractNumId="1" w15:restartNumberingAfterBreak="0">
-    <w:nsid w:val="2A8140DE"/>
+    <w:nsid w:val="23B45919"/>
     <w:multiLevelType w:val="hybridMultilevel"/>
-    <w:tmpl w:val="B2F63C48"/>
-    <w:lvl w:ilvl="0" w:tplc="080A000F">
-      <w:start w:val="1"/>
-      <w:numFmt w:val="decimal"/>
-      <w:lvlText w:val="%1."/>
-      <w:lvlJc w:val="left"/>
-      <w:pPr>
-        <w:ind w:left="1211" w:hanging="360"/>
-      </w:pPr>
-    </w:lvl>
-    <w:lvl w:ilvl="1" w:tplc="080A0019" w:tentative="1">
-      <w:start w:val="1"/>
-      <w:numFmt w:val="lowerLetter"/>
-      <w:lvlText w:val="%2."/>
-      <w:lvlJc w:val="left"/>
-      <w:pPr>
-        <w:ind w:left="1440" w:hanging="360"/>
-      </w:pPr>
-    </w:lvl>
-    <w:lvl w:ilvl="2" w:tplc="080A001B" w:tentative="1">
-      <w:start w:val="1"/>
-      <w:numFmt w:val="lowerRoman"/>
-      <w:lvlText w:val="%3."/>
-      <w:lvlJc w:val="right"/>
-      <w:pPr>
-        <w:ind w:left="2160" w:hanging="180"/>
-      </w:pPr>
-    </w:lvl>
-    <w:lvl w:ilvl="3" w:tplc="080A000F" w:tentative="1">
-      <w:start w:val="1"/>
-      <w:numFmt w:val="decimal"/>
-      <w:lvlText w:val="%4."/>
-      <w:lvlJc w:val="left"/>
-      <w:pPr>
-        <w:ind w:left="2880" w:hanging="360"/>
-      </w:pPr>
-    </w:lvl>
-    <w:lvl w:ilvl="4" w:tplc="080A0019" w:tentative="1">
-      <w:start w:val="1"/>
-      <w:numFmt w:val="lowerLetter"/>
-      <w:lvlText w:val="%5."/>
-      <w:lvlJc w:val="left"/>
-      <w:pPr>
-        <w:ind w:left="3600" w:hanging="360"/>
-      </w:pPr>
-    </w:lvl>
-    <w:lvl w:ilvl="5" w:tplc="080A001B" w:tentative="1">
-      <w:start w:val="1"/>
-      <w:numFmt w:val="lowerRoman"/>
-      <w:lvlText w:val="%6."/>
-      <w:lvlJc w:val="right"/>
-      <w:pPr>
-        <w:ind w:left="4320" w:hanging="180"/>
-      </w:pPr>
-    </w:lvl>
-    <w:lvl w:ilvl="6" w:tplc="080A000F" w:tentative="1">
-      <w:start w:val="1"/>
-      <w:numFmt w:val="decimal"/>
-      <w:lvlText w:val="%7."/>
-      <w:lvlJc w:val="left"/>
-      <w:pPr>
-        <w:ind w:left="5040" w:hanging="360"/>
-      </w:pPr>
-    </w:lvl>
-    <w:lvl w:ilvl="7" w:tplc="080A0019" w:tentative="1">
-      <w:start w:val="1"/>
-      <w:numFmt w:val="lowerLetter"/>
-      <w:lvlText w:val="%8."/>
-      <w:lvlJc w:val="left"/>
-      <w:pPr>
-        <w:ind w:left="5760" w:hanging="360"/>
-      </w:pPr>
-    </w:lvl>
-    <w:lvl w:ilvl="8" w:tplc="080A001B" w:tentative="1">
-      <w:start w:val="1"/>
-      <w:numFmt w:val="lowerRoman"/>
-      <w:lvlText w:val="%9."/>
-      <w:lvlJc w:val="right"/>
-      <w:pPr>
-        <w:ind w:left="6480" w:hanging="180"/>
-      </w:pPr>
-    </w:lvl>
-  </w:abstractNum>
-  <w:abstractNum w:abstractNumId="2" w15:restartNumberingAfterBreak="0">
-    <w:nsid w:val="36785677"/>
-    <w:multiLevelType w:val="hybridMultilevel"/>
-    <w:tmpl w:val="D23E5490"/>
-    <w:lvl w:ilvl="0" w:tplc="86640B14">
+    <w:tmpl w:val="C3726FC6"/>
+    <w:lvl w:ilvl="0" w:tplc="0C0A0001">
       <w:start w:val="1"/>
       <w:numFmt w:val="bullet"/>
-      <w:lvlText w:val=""/>
+      <w:lvlText w:val=""/>
       <w:lvlJc w:val="left"/>
       <w:pPr>
         <w:ind w:left="720" w:hanging="360"/>
@@ -15260,7 +14925,319 @@
       </w:rPr>
     </w:lvl>
   </w:abstractNum>
+  <w:abstractNum w:abstractNumId="2" w15:restartNumberingAfterBreak="0">
+    <w:nsid w:val="26F24E66"/>
+    <w:multiLevelType w:val="hybridMultilevel"/>
+    <w:tmpl w:val="A968A3BE"/>
+    <w:lvl w:ilvl="0" w:tplc="0C0A000D">
+      <w:start w:val="1"/>
+      <w:numFmt w:val="bullet"/>
+      <w:lvlText w:val=""/>
+      <w:lvlJc w:val="left"/>
+      <w:pPr>
+        <w:ind w:left="720" w:hanging="360"/>
+      </w:pPr>
+      <w:rPr>
+        <w:rFonts w:ascii="Wingdings" w:hAnsi="Wingdings" w:hint="default"/>
+      </w:rPr>
+    </w:lvl>
+    <w:lvl w:ilvl="1" w:tplc="080A0003" w:tentative="1">
+      <w:start w:val="1"/>
+      <w:numFmt w:val="bullet"/>
+      <w:lvlText w:val="o"/>
+      <w:lvlJc w:val="left"/>
+      <w:pPr>
+        <w:ind w:left="1440" w:hanging="360"/>
+      </w:pPr>
+      <w:rPr>
+        <w:rFonts w:ascii="Courier New" w:hAnsi="Courier New" w:cs="Courier New" w:hint="default"/>
+      </w:rPr>
+    </w:lvl>
+    <w:lvl w:ilvl="2" w:tplc="080A0005" w:tentative="1">
+      <w:start w:val="1"/>
+      <w:numFmt w:val="bullet"/>
+      <w:lvlText w:val=""/>
+      <w:lvlJc w:val="left"/>
+      <w:pPr>
+        <w:ind w:left="2160" w:hanging="360"/>
+      </w:pPr>
+      <w:rPr>
+        <w:rFonts w:ascii="Wingdings" w:hAnsi="Wingdings" w:hint="default"/>
+      </w:rPr>
+    </w:lvl>
+    <w:lvl w:ilvl="3" w:tplc="080A0001" w:tentative="1">
+      <w:start w:val="1"/>
+      <w:numFmt w:val="bullet"/>
+      <w:lvlText w:val=""/>
+      <w:lvlJc w:val="left"/>
+      <w:pPr>
+        <w:ind w:left="2880" w:hanging="360"/>
+      </w:pPr>
+      <w:rPr>
+        <w:rFonts w:ascii="Symbol" w:hAnsi="Symbol" w:hint="default"/>
+      </w:rPr>
+    </w:lvl>
+    <w:lvl w:ilvl="4" w:tplc="080A0003" w:tentative="1">
+      <w:start w:val="1"/>
+      <w:numFmt w:val="bullet"/>
+      <w:lvlText w:val="o"/>
+      <w:lvlJc w:val="left"/>
+      <w:pPr>
+        <w:ind w:left="3600" w:hanging="360"/>
+      </w:pPr>
+      <w:rPr>
+        <w:rFonts w:ascii="Courier New" w:hAnsi="Courier New" w:cs="Courier New" w:hint="default"/>
+      </w:rPr>
+    </w:lvl>
+    <w:lvl w:ilvl="5" w:tplc="080A0005" w:tentative="1">
+      <w:start w:val="1"/>
+      <w:numFmt w:val="bullet"/>
+      <w:lvlText w:val=""/>
+      <w:lvlJc w:val="left"/>
+      <w:pPr>
+        <w:ind w:left="4320" w:hanging="360"/>
+      </w:pPr>
+      <w:rPr>
+        <w:rFonts w:ascii="Wingdings" w:hAnsi="Wingdings" w:hint="default"/>
+      </w:rPr>
+    </w:lvl>
+    <w:lvl w:ilvl="6" w:tplc="080A0001" w:tentative="1">
+      <w:start w:val="1"/>
+      <w:numFmt w:val="bullet"/>
+      <w:lvlText w:val=""/>
+      <w:lvlJc w:val="left"/>
+      <w:pPr>
+        <w:ind w:left="5040" w:hanging="360"/>
+      </w:pPr>
+      <w:rPr>
+        <w:rFonts w:ascii="Symbol" w:hAnsi="Symbol" w:hint="default"/>
+      </w:rPr>
+    </w:lvl>
+    <w:lvl w:ilvl="7" w:tplc="080A0003" w:tentative="1">
+      <w:start w:val="1"/>
+      <w:numFmt w:val="bullet"/>
+      <w:lvlText w:val="o"/>
+      <w:lvlJc w:val="left"/>
+      <w:pPr>
+        <w:ind w:left="5760" w:hanging="360"/>
+      </w:pPr>
+      <w:rPr>
+        <w:rFonts w:ascii="Courier New" w:hAnsi="Courier New" w:cs="Courier New" w:hint="default"/>
+      </w:rPr>
+    </w:lvl>
+    <w:lvl w:ilvl="8" w:tplc="080A0005" w:tentative="1">
+      <w:start w:val="1"/>
+      <w:numFmt w:val="bullet"/>
+      <w:lvlText w:val=""/>
+      <w:lvlJc w:val="left"/>
+      <w:pPr>
+        <w:ind w:left="6480" w:hanging="360"/>
+      </w:pPr>
+      <w:rPr>
+        <w:rFonts w:ascii="Wingdings" w:hAnsi="Wingdings" w:hint="default"/>
+      </w:rPr>
+    </w:lvl>
+  </w:abstractNum>
   <w:abstractNum w:abstractNumId="3" w15:restartNumberingAfterBreak="0">
+    <w:nsid w:val="2A8140DE"/>
+    <w:multiLevelType w:val="hybridMultilevel"/>
+    <w:tmpl w:val="B2F63C48"/>
+    <w:lvl w:ilvl="0" w:tplc="080A000F">
+      <w:start w:val="1"/>
+      <w:numFmt w:val="decimal"/>
+      <w:lvlText w:val="%1."/>
+      <w:lvlJc w:val="left"/>
+      <w:pPr>
+        <w:ind w:left="1211" w:hanging="360"/>
+      </w:pPr>
+    </w:lvl>
+    <w:lvl w:ilvl="1" w:tplc="080A0019" w:tentative="1">
+      <w:start w:val="1"/>
+      <w:numFmt w:val="lowerLetter"/>
+      <w:lvlText w:val="%2."/>
+      <w:lvlJc w:val="left"/>
+      <w:pPr>
+        <w:ind w:left="1440" w:hanging="360"/>
+      </w:pPr>
+    </w:lvl>
+    <w:lvl w:ilvl="2" w:tplc="080A001B" w:tentative="1">
+      <w:start w:val="1"/>
+      <w:numFmt w:val="lowerRoman"/>
+      <w:lvlText w:val="%3."/>
+      <w:lvlJc w:val="right"/>
+      <w:pPr>
+        <w:ind w:left="2160" w:hanging="180"/>
+      </w:pPr>
+    </w:lvl>
+    <w:lvl w:ilvl="3" w:tplc="080A000F" w:tentative="1">
+      <w:start w:val="1"/>
+      <w:numFmt w:val="decimal"/>
+      <w:lvlText w:val="%4."/>
+      <w:lvlJc w:val="left"/>
+      <w:pPr>
+        <w:ind w:left="2880" w:hanging="360"/>
+      </w:pPr>
+    </w:lvl>
+    <w:lvl w:ilvl="4" w:tplc="080A0019" w:tentative="1">
+      <w:start w:val="1"/>
+      <w:numFmt w:val="lowerLetter"/>
+      <w:lvlText w:val="%5."/>
+      <w:lvlJc w:val="left"/>
+      <w:pPr>
+        <w:ind w:left="3600" w:hanging="360"/>
+      </w:pPr>
+    </w:lvl>
+    <w:lvl w:ilvl="5" w:tplc="080A001B" w:tentative="1">
+      <w:start w:val="1"/>
+      <w:numFmt w:val="lowerRoman"/>
+      <w:lvlText w:val="%6."/>
+      <w:lvlJc w:val="right"/>
+      <w:pPr>
+        <w:ind w:left="4320" w:hanging="180"/>
+      </w:pPr>
+    </w:lvl>
+    <w:lvl w:ilvl="6" w:tplc="080A000F" w:tentative="1">
+      <w:start w:val="1"/>
+      <w:numFmt w:val="decimal"/>
+      <w:lvlText w:val="%7."/>
+      <w:lvlJc w:val="left"/>
+      <w:pPr>
+        <w:ind w:left="5040" w:hanging="360"/>
+      </w:pPr>
+    </w:lvl>
+    <w:lvl w:ilvl="7" w:tplc="080A0019" w:tentative="1">
+      <w:start w:val="1"/>
+      <w:numFmt w:val="lowerLetter"/>
+      <w:lvlText w:val="%8."/>
+      <w:lvlJc w:val="left"/>
+      <w:pPr>
+        <w:ind w:left="5760" w:hanging="360"/>
+      </w:pPr>
+    </w:lvl>
+    <w:lvl w:ilvl="8" w:tplc="080A001B" w:tentative="1">
+      <w:start w:val="1"/>
+      <w:numFmt w:val="lowerRoman"/>
+      <w:lvlText w:val="%9."/>
+      <w:lvlJc w:val="right"/>
+      <w:pPr>
+        <w:ind w:left="6480" w:hanging="180"/>
+      </w:pPr>
+    </w:lvl>
+  </w:abstractNum>
+  <w:abstractNum w:abstractNumId="4" w15:restartNumberingAfterBreak="0">
+    <w:nsid w:val="36785677"/>
+    <w:multiLevelType w:val="hybridMultilevel"/>
+    <w:tmpl w:val="D23E5490"/>
+    <w:lvl w:ilvl="0" w:tplc="86640B14">
+      <w:start w:val="1"/>
+      <w:numFmt w:val="bullet"/>
+      <w:lvlText w:val=""/>
+      <w:lvlJc w:val="left"/>
+      <w:pPr>
+        <w:ind w:left="720" w:hanging="360"/>
+      </w:pPr>
+      <w:rPr>
+        <w:rFonts w:ascii="Symbol" w:hAnsi="Symbol" w:hint="default"/>
+      </w:rPr>
+    </w:lvl>
+    <w:lvl w:ilvl="1" w:tplc="080A0003" w:tentative="1">
+      <w:start w:val="1"/>
+      <w:numFmt w:val="bullet"/>
+      <w:lvlText w:val="o"/>
+      <w:lvlJc w:val="left"/>
+      <w:pPr>
+        <w:ind w:left="1440" w:hanging="360"/>
+      </w:pPr>
+      <w:rPr>
+        <w:rFonts w:ascii="Courier New" w:hAnsi="Courier New" w:cs="Courier New" w:hint="default"/>
+      </w:rPr>
+    </w:lvl>
+    <w:lvl w:ilvl="2" w:tplc="080A0005" w:tentative="1">
+      <w:start w:val="1"/>
+      <w:numFmt w:val="bullet"/>
+      <w:lvlText w:val=""/>
+      <w:lvlJc w:val="left"/>
+      <w:pPr>
+        <w:ind w:left="2160" w:hanging="360"/>
+      </w:pPr>
+      <w:rPr>
+        <w:rFonts w:ascii="Wingdings" w:hAnsi="Wingdings" w:hint="default"/>
+      </w:rPr>
+    </w:lvl>
+    <w:lvl w:ilvl="3" w:tplc="080A0001" w:tentative="1">
+      <w:start w:val="1"/>
+      <w:numFmt w:val="bullet"/>
+      <w:lvlText w:val=""/>
+      <w:lvlJc w:val="left"/>
+      <w:pPr>
+        <w:ind w:left="2880" w:hanging="360"/>
+      </w:pPr>
+      <w:rPr>
+        <w:rFonts w:ascii="Symbol" w:hAnsi="Symbol" w:hint="default"/>
+      </w:rPr>
+    </w:lvl>
+    <w:lvl w:ilvl="4" w:tplc="080A0003" w:tentative="1">
+      <w:start w:val="1"/>
+      <w:numFmt w:val="bullet"/>
+      <w:lvlText w:val="o"/>
+      <w:lvlJc w:val="left"/>
+      <w:pPr>
+        <w:ind w:left="3600" w:hanging="360"/>
+      </w:pPr>
+      <w:rPr>
+        <w:rFonts w:ascii="Courier New" w:hAnsi="Courier New" w:cs="Courier New" w:hint="default"/>
+      </w:rPr>
+    </w:lvl>
+    <w:lvl w:ilvl="5" w:tplc="080A0005" w:tentative="1">
+      <w:start w:val="1"/>
+      <w:numFmt w:val="bullet"/>
+      <w:lvlText w:val=""/>
+      <w:lvlJc w:val="left"/>
+      <w:pPr>
+        <w:ind w:left="4320" w:hanging="360"/>
+      </w:pPr>
+      <w:rPr>
+        <w:rFonts w:ascii="Wingdings" w:hAnsi="Wingdings" w:hint="default"/>
+      </w:rPr>
+    </w:lvl>
+    <w:lvl w:ilvl="6" w:tplc="080A0001" w:tentative="1">
+      <w:start w:val="1"/>
+      <w:numFmt w:val="bullet"/>
+      <w:lvlText w:val=""/>
+      <w:lvlJc w:val="left"/>
+      <w:pPr>
+        <w:ind w:left="5040" w:hanging="360"/>
+      </w:pPr>
+      <w:rPr>
+        <w:rFonts w:ascii="Symbol" w:hAnsi="Symbol" w:hint="default"/>
+      </w:rPr>
+    </w:lvl>
+    <w:lvl w:ilvl="7" w:tplc="080A0003" w:tentative="1">
+      <w:start w:val="1"/>
+      <w:numFmt w:val="bullet"/>
+      <w:lvlText w:val="o"/>
+      <w:lvlJc w:val="left"/>
+      <w:pPr>
+        <w:ind w:left="5760" w:hanging="360"/>
+      </w:pPr>
+      <w:rPr>
+        <w:rFonts w:ascii="Courier New" w:hAnsi="Courier New" w:cs="Courier New" w:hint="default"/>
+      </w:rPr>
+    </w:lvl>
+    <w:lvl w:ilvl="8" w:tplc="080A0005" w:tentative="1">
+      <w:start w:val="1"/>
+      <w:numFmt w:val="bullet"/>
+      <w:lvlText w:val=""/>
+      <w:lvlJc w:val="left"/>
+      <w:pPr>
+        <w:ind w:left="6480" w:hanging="360"/>
+      </w:pPr>
+      <w:rPr>
+        <w:rFonts w:ascii="Wingdings" w:hAnsi="Wingdings" w:hint="default"/>
+      </w:rPr>
+    </w:lvl>
+  </w:abstractNum>
+  <w:abstractNum w:abstractNumId="5" w15:restartNumberingAfterBreak="0">
     <w:nsid w:val="3CC229E1"/>
     <w:multiLevelType w:val="hybridMultilevel"/>
     <w:tmpl w:val="BA062694"/>
@@ -15373,7 +15350,7 @@
       </w:rPr>
     </w:lvl>
   </w:abstractNum>
-  <w:abstractNum w:abstractNumId="4" w15:restartNumberingAfterBreak="0">
+  <w:abstractNum w:abstractNumId="6" w15:restartNumberingAfterBreak="0">
     <w:nsid w:val="3D9715EE"/>
     <w:multiLevelType w:val="hybridMultilevel"/>
     <w:tmpl w:val="93127C72"/>
@@ -15486,13 +15463,13 @@
       </w:rPr>
     </w:lvl>
   </w:abstractNum>
-  <w:abstractNum w:abstractNumId="5" w15:restartNumberingAfterBreak="0">
+  <w:abstractNum w:abstractNumId="7" w15:restartNumberingAfterBreak="0">
     <w:nsid w:val="65913A74"/>
     <w:multiLevelType w:val="hybridMultilevel"/>
     <w:tmpl w:val="74126F8A"/>
     <w:numStyleLink w:val="Nmero"/>
   </w:abstractNum>
-  <w:abstractNum w:abstractNumId="6" w15:restartNumberingAfterBreak="0">
+  <w:abstractNum w:abstractNumId="8" w15:restartNumberingAfterBreak="0">
     <w:nsid w:val="681B0E71"/>
     <w:multiLevelType w:val="hybridMultilevel"/>
     <w:tmpl w:val="80B06B94"/>
@@ -15605,7 +15582,93 @@
       </w:rPr>
     </w:lvl>
   </w:abstractNum>
-  <w:abstractNum w:abstractNumId="7" w15:restartNumberingAfterBreak="0">
+  <w:abstractNum w:abstractNumId="9" w15:restartNumberingAfterBreak="0">
+    <w:nsid w:val="79C12C47"/>
+    <w:multiLevelType w:val="hybridMultilevel"/>
+    <w:tmpl w:val="B9C08700"/>
+    <w:lvl w:ilvl="0" w:tplc="080A000F">
+      <w:start w:val="1"/>
+      <w:numFmt w:val="decimal"/>
+      <w:lvlText w:val="%1."/>
+      <w:lvlJc w:val="left"/>
+      <w:pPr>
+        <w:ind w:left="1244" w:hanging="360"/>
+      </w:pPr>
+    </w:lvl>
+    <w:lvl w:ilvl="1" w:tplc="080A0019" w:tentative="1">
+      <w:start w:val="1"/>
+      <w:numFmt w:val="lowerLetter"/>
+      <w:lvlText w:val="%2."/>
+      <w:lvlJc w:val="left"/>
+      <w:pPr>
+        <w:ind w:left="1964" w:hanging="360"/>
+      </w:pPr>
+    </w:lvl>
+    <w:lvl w:ilvl="2" w:tplc="080A001B" w:tentative="1">
+      <w:start w:val="1"/>
+      <w:numFmt w:val="lowerRoman"/>
+      <w:lvlText w:val="%3."/>
+      <w:lvlJc w:val="right"/>
+      <w:pPr>
+        <w:ind w:left="2684" w:hanging="180"/>
+      </w:pPr>
+    </w:lvl>
+    <w:lvl w:ilvl="3" w:tplc="080A000F" w:tentative="1">
+      <w:start w:val="1"/>
+      <w:numFmt w:val="decimal"/>
+      <w:lvlText w:val="%4."/>
+      <w:lvlJc w:val="left"/>
+      <w:pPr>
+        <w:ind w:left="3404" w:hanging="360"/>
+      </w:pPr>
+    </w:lvl>
+    <w:lvl w:ilvl="4" w:tplc="080A0019" w:tentative="1">
+      <w:start w:val="1"/>
+      <w:numFmt w:val="lowerLetter"/>
+      <w:lvlText w:val="%5."/>
+      <w:lvlJc w:val="left"/>
+      <w:pPr>
+        <w:ind w:left="4124" w:hanging="360"/>
+      </w:pPr>
+    </w:lvl>
+    <w:lvl w:ilvl="5" w:tplc="080A001B" w:tentative="1">
+      <w:start w:val="1"/>
+      <w:numFmt w:val="lowerRoman"/>
+      <w:lvlText w:val="%6."/>
+      <w:lvlJc w:val="right"/>
+      <w:pPr>
+        <w:ind w:left="4844" w:hanging="180"/>
+      </w:pPr>
+    </w:lvl>
+    <w:lvl w:ilvl="6" w:tplc="080A000F" w:tentative="1">
+      <w:start w:val="1"/>
+      <w:numFmt w:val="decimal"/>
+      <w:lvlText w:val="%7."/>
+      <w:lvlJc w:val="left"/>
+      <w:pPr>
+        <w:ind w:left="5564" w:hanging="360"/>
+      </w:pPr>
+    </w:lvl>
+    <w:lvl w:ilvl="7" w:tplc="080A0019" w:tentative="1">
+      <w:start w:val="1"/>
+      <w:numFmt w:val="lowerLetter"/>
+      <w:lvlText w:val="%8."/>
+      <w:lvlJc w:val="left"/>
+      <w:pPr>
+        <w:ind w:left="6284" w:hanging="360"/>
+      </w:pPr>
+    </w:lvl>
+    <w:lvl w:ilvl="8" w:tplc="080A001B" w:tentative="1">
+      <w:start w:val="1"/>
+      <w:numFmt w:val="lowerRoman"/>
+      <w:lvlText w:val="%9."/>
+      <w:lvlJc w:val="right"/>
+      <w:pPr>
+        <w:ind w:left="7004" w:hanging="180"/>
+      </w:pPr>
+    </w:lvl>
+  </w:abstractNum>
+  <w:abstractNum w:abstractNumId="10" w15:restartNumberingAfterBreak="0">
     <w:nsid w:val="7CCE2DEF"/>
     <w:multiLevelType w:val="hybridMultilevel"/>
     <w:tmpl w:val="ACD05DCE"/>
@@ -15836,34 +15899,43 @@
     </w:lvl>
   </w:abstractNum>
   <w:num w:numId="1">
-    <w:abstractNumId w:val="7"/>
+    <w:abstractNumId w:val="10"/>
   </w:num>
   <w:num w:numId="2">
     <w:abstractNumId w:val="0"/>
   </w:num>
   <w:num w:numId="3">
+    <w:abstractNumId w:val="7"/>
+  </w:num>
+  <w:num w:numId="4">
+    <w:abstractNumId w:val="3"/>
+  </w:num>
+  <w:num w:numId="5">
+    <w:abstractNumId w:val="8"/>
+  </w:num>
+  <w:num w:numId="6">
+    <w:abstractNumId w:val="4"/>
+  </w:num>
+  <w:num w:numId="7">
+    <w:abstractNumId w:val="6"/>
+  </w:num>
+  <w:num w:numId="8">
     <w:abstractNumId w:val="5"/>
   </w:num>
-  <w:num w:numId="4">
-    <w:abstractNumId w:val="1"/>
-  </w:num>
-  <w:num w:numId="5">
-    <w:abstractNumId w:val="6"/>
-  </w:num>
-  <w:num w:numId="6">
+  <w:num w:numId="9">
     <w:abstractNumId w:val="2"/>
   </w:num>
-  <w:num w:numId="7">
-    <w:abstractNumId w:val="4"/>
+  <w:num w:numId="10">
+    <w:abstractNumId w:val="9"/>
   </w:num>
-  <w:num w:numId="8">
-    <w:abstractNumId w:val="3"/>
+  <w:num w:numId="11">
+    <w:abstractNumId w:val="1"/>
   </w:num>
 </w:numbering>
 </file>
 
 <file path=word/styles.xml><?xml version="1.0" encoding="utf-8"?>
-<w:styles xmlns:mc="http://schemas.openxmlformats.org/markup-compatibility/2006" xmlns:r="http://schemas.openxmlformats.org/officeDocument/2006/relationships" xmlns:w="http://schemas.openxmlformats.org/wordprocessingml/2006/main" xmlns:w14="http://schemas.microsoft.com/office/word/2010/wordml" xmlns:w15="http://schemas.microsoft.com/office/word/2012/wordml" xmlns:w16se="http://schemas.microsoft.com/office/word/2015/wordml/symex" mc:Ignorable="w14 w15 w16se">
+<w:styles xmlns:mc="http://schemas.openxmlformats.org/markup-compatibility/2006" xmlns:r="http://schemas.openxmlformats.org/officeDocument/2006/relationships" xmlns:w="http://schemas.openxmlformats.org/wordprocessingml/2006/main" xmlns:w14="http://schemas.microsoft.com/office/word/2010/wordml" xmlns:w15="http://schemas.microsoft.com/office/word/2012/wordml" mc:Ignorable="w14 w15">
   <w:docDefaults>
     <w:rPrDefault>
       <w:rPr>
@@ -16584,7 +16656,7 @@
       <w:lang w:val="en-US" w:eastAsia="en-US"/>
     </w:rPr>
   </w:style>
-  <w:style w:type="paragraph" w:styleId="TtuloTDC">
+  <w:style w:type="paragraph" w:styleId="TtulodeTDC">
     <w:name w:val="TOC Heading"/>
     <w:basedOn w:val="Ttulo1"/>
     <w:next w:val="Normal"/>
@@ -16626,11 +16698,11 @@
       <w:ind w:left="240"/>
     </w:pPr>
   </w:style>
-  <w:style w:type="paragraph" w:styleId="Ttulo">
+  <w:style w:type="paragraph" w:styleId="Puesto">
     <w:name w:val="Title"/>
     <w:basedOn w:val="Encabezamiento3"/>
     <w:next w:val="Normal"/>
-    <w:link w:val="TtuloCar"/>
+    <w:link w:val="PuestoCar"/>
     <w:uiPriority w:val="10"/>
     <w:qFormat/>
     <w:rsid w:val="00680E15"/>
@@ -16642,10 +16714,10 @@
       <w:szCs w:val="32"/>
     </w:rPr>
   </w:style>
-  <w:style w:type="character" w:customStyle="1" w:styleId="TtuloCar">
-    <w:name w:val="Título Car"/>
+  <w:style w:type="character" w:customStyle="1" w:styleId="PuestoCar">
+    <w:name w:val="Puesto Car"/>
     <w:basedOn w:val="Fuentedeprrafopredeter"/>
-    <w:link w:val="Ttulo"/>
+    <w:link w:val="Puesto"/>
     <w:uiPriority w:val="10"/>
     <w:rsid w:val="00680E15"/>
     <w:rPr>
@@ -17830,7 +17902,7 @@
 </file>
 
 <file path=customXml/itemProps1.xml><?xml version="1.0" encoding="utf-8"?>
-<ds:datastoreItem xmlns:ds="http://schemas.openxmlformats.org/officeDocument/2006/customXml" ds:itemID="{81CAB0E8-B3B5-478F-93E2-7F94940AFB7B}">
+<ds:datastoreItem xmlns:ds="http://schemas.openxmlformats.org/officeDocument/2006/customXml" ds:itemID="{DF960585-5DDA-449B-BA5E-D88884EC573A}">
   <ds:schemaRefs>
     <ds:schemaRef ds:uri="http://schemas.openxmlformats.org/officeDocument/2006/bibliography"/>
   </ds:schemaRefs>

</xml_diff>

<commit_message>
Narrativas de casos de uso
Agregue 5 narrativas de casos de uso
</commit_message>
<xml_diff>
--- a/DocumentoERS1.1.docx
+++ b/DocumentoERS1.1.docx
@@ -1,6 +1,6 @@
 
 <file path=word/document.xml><?xml version="1.0" encoding="utf-8"?>
-<w:document xmlns:wpc="http://schemas.microsoft.com/office/word/2010/wordprocessingCanvas" xmlns:mc="http://schemas.openxmlformats.org/markup-compatibility/2006" xmlns:o="urn:schemas-microsoft-com:office:office" xmlns:r="http://schemas.openxmlformats.org/officeDocument/2006/relationships" xmlns:m="http://schemas.openxmlformats.org/officeDocument/2006/math" xmlns:v="urn:schemas-microsoft-com:vml" xmlns:wp14="http://schemas.microsoft.com/office/word/2010/wordprocessingDrawing" xmlns:wp="http://schemas.openxmlformats.org/drawingml/2006/wordprocessingDrawing" xmlns:w10="urn:schemas-microsoft-com:office:word" xmlns:w="http://schemas.openxmlformats.org/wordprocessingml/2006/main" xmlns:w14="http://schemas.microsoft.com/office/word/2010/wordml" xmlns:w15="http://schemas.microsoft.com/office/word/2012/wordml" xmlns:wpg="http://schemas.microsoft.com/office/word/2010/wordprocessingGroup" xmlns:wpi="http://schemas.microsoft.com/office/word/2010/wordprocessingInk" xmlns:wne="http://schemas.microsoft.com/office/word/2006/wordml" xmlns:wps="http://schemas.microsoft.com/office/word/2010/wordprocessingShape" mc:Ignorable="w14 w15 wp14">
+<w:document xmlns:wpc="http://schemas.microsoft.com/office/word/2010/wordprocessingCanvas" xmlns:cx="http://schemas.microsoft.com/office/drawing/2014/chartex" xmlns:cx1="http://schemas.microsoft.com/office/drawing/2015/9/8/chartex" xmlns:mc="http://schemas.openxmlformats.org/markup-compatibility/2006" xmlns:o="urn:schemas-microsoft-com:office:office" xmlns:r="http://schemas.openxmlformats.org/officeDocument/2006/relationships" xmlns:m="http://schemas.openxmlformats.org/officeDocument/2006/math" xmlns:v="urn:schemas-microsoft-com:vml" xmlns:wp14="http://schemas.microsoft.com/office/word/2010/wordprocessingDrawing" xmlns:wp="http://schemas.openxmlformats.org/drawingml/2006/wordprocessingDrawing" xmlns:w10="urn:schemas-microsoft-com:office:word" xmlns:w="http://schemas.openxmlformats.org/wordprocessingml/2006/main" xmlns:w14="http://schemas.microsoft.com/office/word/2010/wordml" xmlns:w15="http://schemas.microsoft.com/office/word/2012/wordml" xmlns:w16se="http://schemas.microsoft.com/office/word/2015/wordml/symex" xmlns:wpg="http://schemas.microsoft.com/office/word/2010/wordprocessingGroup" xmlns:wpi="http://schemas.microsoft.com/office/word/2010/wordprocessingInk" xmlns:wne="http://schemas.microsoft.com/office/word/2006/wordml" xmlns:wps="http://schemas.microsoft.com/office/word/2010/wordprocessingShape" mc:Ignorable="w14 w15 w16se wp14">
   <w:body>
     <w:p>
       <w:pPr>
@@ -2791,16 +2791,7 @@
                 <w:szCs w:val="20"/>
                 <w:lang w:val="es-MX"/>
               </w:rPr>
-              <w:t>Narrativas de casos de uso</w:t>
-            </w:r>
-            <w:r>
-              <w:rPr>
-                <w:rFonts w:ascii="Arial" w:hAnsi="Arial" w:cs="Arial"/>
-                <w:sz w:val="20"/>
-                <w:szCs w:val="20"/>
-                <w:lang w:val="es-MX"/>
-              </w:rPr>
-              <w:t>,</w:t>
+              <w:t>Narrativas de casos de uso,</w:t>
             </w:r>
           </w:p>
           <w:p>
@@ -3049,6 +3040,129 @@
           </w:p>
         </w:tc>
       </w:tr>
+      <w:tr>
+        <w:trPr>
+          <w:trHeight w:val="1040"/>
+          <w:jc w:val="center"/>
+        </w:trPr>
+        <w:tc>
+          <w:tcPr>
+            <w:tcW w:w="1544" w:type="dxa"/>
+            <w:shd w:val="clear" w:color="auto" w:fill="FFFFFF"/>
+            <w:tcMar>
+              <w:top w:w="80" w:type="dxa"/>
+              <w:left w:w="80" w:type="dxa"/>
+              <w:bottom w:w="80" w:type="dxa"/>
+              <w:right w:w="80" w:type="dxa"/>
+            </w:tcMar>
+            <w:vAlign w:val="center"/>
+          </w:tcPr>
+          <w:p>
+            <w:pPr>
+              <w:pStyle w:val="Estilodetabla2"/>
+              <w:jc w:val="center"/>
+              <w:rPr>
+                <w:rFonts w:ascii="Arial" w:hAnsi="Arial" w:cs="Arial"/>
+              </w:rPr>
+            </w:pPr>
+            <w:r>
+              <w:rPr>
+                <w:rFonts w:ascii="Arial" w:hAnsi="Arial" w:cs="Arial"/>
+              </w:rPr>
+              <w:t>30/11/2015</w:t>
+            </w:r>
+          </w:p>
+        </w:tc>
+        <w:tc>
+          <w:tcPr>
+            <w:tcW w:w="2137" w:type="dxa"/>
+            <w:shd w:val="clear" w:color="auto" w:fill="FFFFFF"/>
+            <w:tcMar>
+              <w:top w:w="80" w:type="dxa"/>
+              <w:left w:w="80" w:type="dxa"/>
+              <w:bottom w:w="80" w:type="dxa"/>
+              <w:right w:w="80" w:type="dxa"/>
+            </w:tcMar>
+            <w:vAlign w:val="center"/>
+          </w:tcPr>
+          <w:p>
+            <w:pPr>
+              <w:pStyle w:val="Estilodetabla2"/>
+              <w:jc w:val="center"/>
+              <w:rPr>
+                <w:rFonts w:ascii="Arial" w:hAnsi="Arial" w:cs="Arial"/>
+              </w:rPr>
+            </w:pPr>
+            <w:r>
+              <w:rPr>
+                <w:rFonts w:ascii="Arial" w:hAnsi="Arial" w:cs="Arial"/>
+              </w:rPr>
+              <w:t>Narrativas de casos de uso</w:t>
+            </w:r>
+          </w:p>
+        </w:tc>
+        <w:tc>
+          <w:tcPr>
+            <w:tcW w:w="2126" w:type="dxa"/>
+            <w:shd w:val="clear" w:color="auto" w:fill="FFFFFF"/>
+            <w:tcMar>
+              <w:top w:w="80" w:type="dxa"/>
+              <w:left w:w="80" w:type="dxa"/>
+              <w:bottom w:w="80" w:type="dxa"/>
+              <w:right w:w="80" w:type="dxa"/>
+            </w:tcMar>
+            <w:vAlign w:val="center"/>
+          </w:tcPr>
+          <w:p>
+            <w:pPr>
+              <w:pStyle w:val="Estilodetabla2"/>
+              <w:jc w:val="center"/>
+              <w:rPr>
+                <w:rFonts w:ascii="Arial" w:hAnsi="Arial" w:cs="Arial"/>
+                <w:sz w:val="18"/>
+                <w:szCs w:val="18"/>
+              </w:rPr>
+            </w:pPr>
+            <w:r>
+              <w:rPr>
+                <w:rFonts w:ascii="Arial" w:hAnsi="Arial" w:cs="Arial"/>
+                <w:sz w:val="18"/>
+                <w:szCs w:val="18"/>
+              </w:rPr>
+              <w:t xml:space="preserve">Villafuerte Camacho </w:t>
+            </w:r>
+            <w:r>
+              <w:rPr>
+                <w:rFonts w:ascii="Arial" w:hAnsi="Arial" w:cs="Arial"/>
+                <w:sz w:val="18"/>
+                <w:szCs w:val="18"/>
+              </w:rPr>
+              <w:t>Alejandro</w:t>
+            </w:r>
+          </w:p>
+        </w:tc>
+        <w:tc>
+          <w:tcPr>
+            <w:tcW w:w="3278" w:type="dxa"/>
+            <w:shd w:val="clear" w:color="auto" w:fill="FFFFFF"/>
+            <w:tcMar>
+              <w:top w:w="80" w:type="dxa"/>
+              <w:left w:w="80" w:type="dxa"/>
+              <w:bottom w:w="80" w:type="dxa"/>
+              <w:right w:w="80" w:type="dxa"/>
+            </w:tcMar>
+            <w:vAlign w:val="center"/>
+          </w:tcPr>
+          <w:p>
+            <w:pPr>
+              <w:pStyle w:val="Estilodetabla2"/>
+              <w:jc w:val="center"/>
+            </w:pPr>
+            <w:bookmarkStart w:id="1" w:name="_GoBack"/>
+            <w:bookmarkEnd w:id="1"/>
+          </w:p>
+        </w:tc>
+      </w:tr>
     </w:tbl>
     <w:sdt>
       <w:sdtPr>
@@ -3076,7 +3190,7 @@
       <w:sdtContent>
         <w:p>
           <w:pPr>
-            <w:pStyle w:val="TtulodeTDC"/>
+            <w:pStyle w:val="TtuloTDC"/>
             <w:jc w:val="both"/>
             <w:rPr>
               <w:rFonts w:eastAsia="Arial Unicode MS"/>
@@ -3097,7 +3211,7 @@
         </w:p>
         <w:p>
           <w:pPr>
-            <w:pStyle w:val="TtulodeTDC"/>
+            <w:pStyle w:val="TtuloTDC"/>
             <w:jc w:val="both"/>
           </w:pPr>
           <w:r>
@@ -4294,16 +4408,7 @@
                 <w:rStyle w:val="Hipervnculo"/>
                 <w:noProof/>
               </w:rPr>
-              <w:t>3 Reque</w:t>
-            </w:r>
-            <w:bookmarkStart w:id="1" w:name="_GoBack"/>
-            <w:bookmarkEnd w:id="1"/>
-            <w:r>
-              <w:rPr>
-                <w:rStyle w:val="Hipervnculo"/>
-                <w:noProof/>
-              </w:rPr>
-              <w:t>rimientos Específicos</w:t>
+              <w:t>3 Requerimientos Específicos</w:t>
             </w:r>
             <w:r>
               <w:rPr>
@@ -9664,21 +9769,7 @@
               <w:rPr>
                 <w:lang w:val="es-ES_tradnl"/>
               </w:rPr>
-              <w:t xml:space="preserve">. [Documento versión </w:t>
-            </w:r>
-            <w:proofErr w:type="gramStart"/>
-            <w:r>
-              <w:rPr>
-                <w:lang w:val="es-ES_tradnl"/>
-              </w:rPr>
-              <w:t>electrónico</w:t>
-            </w:r>
-            <w:proofErr w:type="gramEnd"/>
-            <w:r>
-              <w:rPr>
-                <w:lang w:val="es-ES_tradnl"/>
-              </w:rPr>
-              <w:t xml:space="preserve">]. Descargado de la página </w:t>
+              <w:t xml:space="preserve">. [Documento versión electrónico]. Descargado de la página </w:t>
             </w:r>
             <w:hyperlink r:id="rId14" w:history="1">
               <w:r>
@@ -10587,7 +10678,6 @@
           <w:szCs w:val="24"/>
           <w:lang w:val="es-ES_tradnl"/>
         </w:rPr>
-        <w:lastRenderedPageBreak/>
         <w:t>En la segunda sección se aborda la perspectiva del producto, así como la funcionalidad del mismo, las características de los usuarios, restricciones, suposiciones y dependencias.</w:t>
       </w:r>
     </w:p>
@@ -10608,6 +10698,7 @@
           <w:szCs w:val="24"/>
           <w:lang w:val="es-ES_tradnl"/>
         </w:rPr>
+        <w:lastRenderedPageBreak/>
         <w:t>Y por último, la tercera sección está conformada por los requerimientos funcionales, no funcionales y los requerimientos de interfaz.</w:t>
       </w:r>
     </w:p>
@@ -10738,7 +10829,6 @@
       <w:bookmarkStart w:id="36" w:name="_Toc435123370"/>
       <w:bookmarkStart w:id="37" w:name="_Toc436677017"/>
       <w:r>
-        <w:lastRenderedPageBreak/>
         <w:t>2.2 Funcionalidad del producto</w:t>
       </w:r>
       <w:bookmarkEnd w:id="35"/>
@@ -11761,7 +11851,6 @@
                                 <w:pStyle w:val="NormalWeb"/>
                                 <w:spacing w:before="0" w:beforeAutospacing="0" w:after="160" w:afterAutospacing="0" w:line="256" w:lineRule="auto"/>
                               </w:pPr>
-                              <w:proofErr w:type="gramStart"/>
                               <w:r>
                                 <w:rPr>
                                   <w:rFonts w:eastAsia="Calibri"/>
@@ -11770,7 +11859,6 @@
                                 </w:rPr>
                                 <w:t>visualiza</w:t>
                               </w:r>
-                              <w:proofErr w:type="gramEnd"/>
                             </w:p>
                           </w:txbxContent>
                         </wps:txbx>
@@ -11819,7 +11907,6 @@
                                 <w:pStyle w:val="NormalWeb"/>
                                 <w:spacing w:before="0" w:beforeAutospacing="0" w:after="160" w:afterAutospacing="0" w:line="256" w:lineRule="auto"/>
                               </w:pPr>
-                              <w:proofErr w:type="gramStart"/>
                               <w:r>
                                 <w:rPr>
                                   <w:rFonts w:eastAsia="Calibri"/>
@@ -11828,7 +11915,6 @@
                                 </w:rPr>
                                 <w:t>visualiza</w:t>
                               </w:r>
-                              <w:proofErr w:type="gramEnd"/>
                             </w:p>
                           </w:txbxContent>
                         </wps:txbx>
@@ -11877,7 +11963,6 @@
                                 <w:pStyle w:val="NormalWeb"/>
                                 <w:spacing w:before="0" w:beforeAutospacing="0" w:after="160" w:afterAutospacing="0" w:line="256" w:lineRule="auto"/>
                               </w:pPr>
-                              <w:proofErr w:type="gramStart"/>
                               <w:r>
                                 <w:rPr>
                                   <w:rFonts w:eastAsia="Calibri"/>
@@ -11886,7 +11971,6 @@
                                 </w:rPr>
                                 <w:t>establece</w:t>
                               </w:r>
-                              <w:proofErr w:type="gramEnd"/>
                             </w:p>
                           </w:txbxContent>
                         </wps:txbx>
@@ -11935,7 +12019,6 @@
                                 <w:pStyle w:val="NormalWeb"/>
                                 <w:spacing w:before="0" w:beforeAutospacing="0" w:after="160" w:afterAutospacing="0" w:line="256" w:lineRule="auto"/>
                               </w:pPr>
-                              <w:proofErr w:type="gramStart"/>
                               <w:r>
                                 <w:rPr>
                                   <w:rFonts w:eastAsia="Calibri"/>
@@ -11944,7 +12027,6 @@
                                 </w:rPr>
                                 <w:t>redacta</w:t>
                               </w:r>
-                              <w:proofErr w:type="gramEnd"/>
                             </w:p>
                           </w:txbxContent>
                         </wps:txbx>
@@ -11993,7 +12075,6 @@
                                 <w:pStyle w:val="NormalWeb"/>
                                 <w:spacing w:before="0" w:beforeAutospacing="0" w:after="160" w:afterAutospacing="0" w:line="256" w:lineRule="auto"/>
                               </w:pPr>
-                              <w:proofErr w:type="gramStart"/>
                               <w:r>
                                 <w:rPr>
                                   <w:rFonts w:eastAsia="Calibri"/>
@@ -12002,7 +12083,6 @@
                                 </w:rPr>
                                 <w:t>recibe</w:t>
                               </w:r>
-                              <w:proofErr w:type="gramEnd"/>
                             </w:p>
                           </w:txbxContent>
                         </wps:txbx>
@@ -12051,7 +12131,6 @@
                                 <w:pStyle w:val="NormalWeb"/>
                                 <w:spacing w:before="0" w:beforeAutospacing="0" w:after="160" w:afterAutospacing="0" w:line="256" w:lineRule="auto"/>
                               </w:pPr>
-                              <w:proofErr w:type="gramStart"/>
                               <w:r>
                                 <w:rPr>
                                   <w:rFonts w:eastAsia="Calibri"/>
@@ -12060,7 +12139,6 @@
                                 </w:rPr>
                                 <w:t>visualiza</w:t>
                               </w:r>
-                              <w:proofErr w:type="gramEnd"/>
                             </w:p>
                           </w:txbxContent>
                         </wps:txbx>
@@ -12109,11 +12187,9 @@
                                 <w:pStyle w:val="NormalWeb"/>
                                 <w:spacing w:before="0" w:beforeAutospacing="0" w:after="160" w:afterAutospacing="0" w:line="256" w:lineRule="auto"/>
                               </w:pPr>
-                              <w:proofErr w:type="gramStart"/>
                               <w:r>
                                 <w:t>visualiza</w:t>
                               </w:r>
-                              <w:proofErr w:type="gramEnd"/>
                             </w:p>
                           </w:txbxContent>
                         </wps:txbx>
@@ -12162,7 +12238,6 @@
                                 <w:pStyle w:val="NormalWeb"/>
                                 <w:spacing w:before="0" w:beforeAutospacing="0" w:after="160" w:afterAutospacing="0" w:line="256" w:lineRule="auto"/>
                               </w:pPr>
-                              <w:proofErr w:type="gramStart"/>
                               <w:r>
                                 <w:rPr>
                                   <w:rFonts w:eastAsia="Calibri"/>
@@ -12171,7 +12246,6 @@
                                 </w:rPr>
                                 <w:t>visualiza</w:t>
                               </w:r>
-                              <w:proofErr w:type="gramEnd"/>
                             </w:p>
                           </w:txbxContent>
                         </wps:txbx>
@@ -12220,7 +12294,6 @@
                                 <w:pStyle w:val="NormalWeb"/>
                                 <w:spacing w:before="0" w:beforeAutospacing="0" w:after="160" w:afterAutospacing="0" w:line="256" w:lineRule="auto"/>
                               </w:pPr>
-                              <w:proofErr w:type="gramStart"/>
                               <w:r>
                                 <w:rPr>
                                   <w:rFonts w:eastAsia="Calibri"/>
@@ -12229,7 +12302,6 @@
                                 </w:rPr>
                                 <w:t>recopila</w:t>
                               </w:r>
-                              <w:proofErr w:type="gramEnd"/>
                             </w:p>
                           </w:txbxContent>
                         </wps:txbx>
@@ -12278,7 +12350,6 @@
                                 <w:pStyle w:val="NormalWeb"/>
                                 <w:spacing w:before="0" w:beforeAutospacing="0" w:after="160" w:afterAutospacing="0" w:line="256" w:lineRule="auto"/>
                               </w:pPr>
-                              <w:proofErr w:type="gramStart"/>
                               <w:r>
                                 <w:rPr>
                                   <w:rFonts w:eastAsia="Calibri"/>
@@ -12287,7 +12358,6 @@
                                 </w:rPr>
                                 <w:t>visualiza</w:t>
                               </w:r>
-                              <w:proofErr w:type="gramEnd"/>
                             </w:p>
                           </w:txbxContent>
                         </wps:txbx>
@@ -12336,7 +12406,6 @@
                                 <w:pStyle w:val="NormalWeb"/>
                                 <w:spacing w:before="0" w:beforeAutospacing="0" w:after="160" w:afterAutospacing="0" w:line="256" w:lineRule="auto"/>
                               </w:pPr>
-                              <w:proofErr w:type="gramStart"/>
                               <w:r>
                                 <w:rPr>
                                   <w:rFonts w:eastAsia="Calibri"/>
@@ -12345,7 +12414,6 @@
                                 </w:rPr>
                                 <w:t>valida</w:t>
                               </w:r>
-                              <w:proofErr w:type="gramEnd"/>
                             </w:p>
                           </w:txbxContent>
                         </wps:txbx>
@@ -12394,7 +12462,6 @@
                                 <w:pStyle w:val="NormalWeb"/>
                                 <w:spacing w:before="0" w:beforeAutospacing="0" w:after="160" w:afterAutospacing="0" w:line="256" w:lineRule="auto"/>
                               </w:pPr>
-                              <w:proofErr w:type="gramStart"/>
                               <w:r>
                                 <w:rPr>
                                   <w:rFonts w:eastAsia="Calibri"/>
@@ -12403,7 +12470,6 @@
                                 </w:rPr>
                                 <w:t>incluye</w:t>
                               </w:r>
-                              <w:proofErr w:type="gramEnd"/>
                             </w:p>
                           </w:txbxContent>
                         </wps:txbx>
@@ -13159,7 +13225,7 @@
                   <v:fill o:detectmouseclick="t"/>
                   <v:path o:connecttype="none"/>
                 </v:shape>
-                <v:roundrect id="Rectángulo redondeado 3" o:spid="_x0000_s1028" style="position:absolute;left:43090;top:10951;width:10628;height:3613;visibility:visible;mso-wrap-style:square;v-text-anchor:middle" arcsize="10923f" o:gfxdata="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" fillcolor="#b8ec84" stroked="f" strokeweight="2pt">
+                <v:roundrect id="Rectángulo redondeado 3" o:spid="_x0000_s1028" style="position:absolute;left:43090;top:10951;width:10628;height:3613;visibility:visible;mso-wrap-style:square;v-text-anchor:middle" arcsize="10923f" o:gfxdata="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" fillcolor="#b8ec84" stroked="f" strokeweight="2pt">
                   <v:textbox>
                     <w:txbxContent>
                       <w:p>
@@ -13184,7 +13250,7 @@
                     </w:txbxContent>
                   </v:textbox>
                 </v:roundrect>
-                <v:roundrect id="Rectángulo redondeado 4" o:spid="_x0000_s1029" style="position:absolute;left:2156;top:30887;width:10628;height:3613;visibility:visible;mso-wrap-style:square;v-text-anchor:middle" arcsize="10923f" o:gfxdata="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" fillcolor="#b8ec84" stroked="f" strokeweight="2pt">
+                <v:roundrect id="Rectángulo redondeado 4" o:spid="_x0000_s1029" style="position:absolute;left:2156;top:30887;width:10628;height:3613;visibility:visible;mso-wrap-style:square;v-text-anchor:middle" arcsize="10923f" o:gfxdata="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" fillcolor="#b8ec84" stroked="f" strokeweight="2pt">
                   <v:textbox>
                     <w:txbxContent>
                       <w:p>
@@ -13209,7 +13275,7 @@
                     </w:txbxContent>
                   </v:textbox>
                 </v:roundrect>
-                <v:roundrect id="Rectángulo redondeado 5" o:spid="_x0000_s1030" style="position:absolute;left:25194;top:32884;width:10629;height:3613;visibility:visible;mso-wrap-style:square;v-text-anchor:middle" arcsize="10923f" o:gfxdata="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" fillcolor="#b8ec84" stroked="f" strokeweight="2pt">
+                <v:roundrect id="Rectángulo redondeado 5" o:spid="_x0000_s1030" style="position:absolute;left:25194;top:32884;width:10629;height:3613;visibility:visible;mso-wrap-style:square;v-text-anchor:middle" arcsize="10923f" o:gfxdata="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" fillcolor="#b8ec84" stroked="f" strokeweight="2pt">
                   <v:textbox>
                     <w:txbxContent>
                       <w:p>
@@ -13234,7 +13300,7 @@
                     </w:txbxContent>
                   </v:textbox>
                 </v:roundrect>
-                <v:roundrect id="Rectángulo redondeado 6" o:spid="_x0000_s1031" style="position:absolute;left:13112;top:10580;width:10628;height:3613;visibility:visible;mso-wrap-style:square;v-text-anchor:middle" arcsize="10923f" o:gfxdata="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" fillcolor="#b8ec84" stroked="f" strokeweight="2pt">
+                <v:roundrect id="Rectángulo redondeado 6" o:spid="_x0000_s1031" style="position:absolute;left:13112;top:10580;width:10628;height:3613;visibility:visible;mso-wrap-style:square;v-text-anchor:middle" arcsize="10923f" o:gfxdata="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" fillcolor="#b8ec84" stroked="f" strokeweight="2pt">
                   <v:textbox>
                     <w:txbxContent>
                       <w:p>
@@ -13259,7 +13325,7 @@
                     </w:txbxContent>
                   </v:textbox>
                 </v:roundrect>
-                <v:roundrect id="Rectángulo redondeado 7" o:spid="_x0000_s1032" style="position:absolute;left:21056;top:2054;width:10629;height:3614;visibility:visible;mso-wrap-style:square;v-text-anchor:middle" arcsize="10923f" o:gfxdata="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" fillcolor="#b8ec84" stroked="f" strokeweight="2pt">
+                <v:roundrect id="Rectángulo redondeado 7" o:spid="_x0000_s1032" style="position:absolute;left:21056;top:2054;width:10629;height:3614;visibility:visible;mso-wrap-style:square;v-text-anchor:middle" arcsize="10923f" o:gfxdata="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" fillcolor="#b8ec84" stroked="f" strokeweight="2pt">
                   <v:textbox>
                     <w:txbxContent>
                       <w:p>
@@ -13284,7 +13350,7 @@
                     </w:txbxContent>
                   </v:textbox>
                 </v:roundrect>
-                <v:roundrect id="Rectángulo redondeado 8" o:spid="_x0000_s1033" style="position:absolute;left:22537;top:24831;width:10629;height:3613;visibility:visible;mso-wrap-style:square;v-text-anchor:middle" arcsize="10923f" o:gfxdata="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" fillcolor="#b8ec84" stroked="f" strokeweight="2pt">
+                <v:roundrect id="Rectángulo redondeado 8" o:spid="_x0000_s1033" style="position:absolute;left:22537;top:24831;width:10629;height:3613;visibility:visible;mso-wrap-style:square;v-text-anchor:middle" arcsize="10923f" o:gfxdata="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" fillcolor="#b8ec84" stroked="f" strokeweight="2pt">
                   <v:textbox>
                     <w:txbxContent>
                       <w:p>
@@ -13309,7 +13375,7 @@
                     </w:txbxContent>
                   </v:textbox>
                 </v:roundrect>
-                <v:roundrect id="Rectángulo redondeado 9" o:spid="_x0000_s1034" style="position:absolute;left:1087;top:1836;width:10628;height:3613;visibility:visible;mso-wrap-style:square;v-text-anchor:middle" arcsize="10923f" o:gfxdata="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" fillcolor="#b8ec84" stroked="f" strokeweight="2pt">
+                <v:roundrect id="Rectángulo redondeado 9" o:spid="_x0000_s1034" style="position:absolute;left:1087;top:1836;width:10628;height:3613;visibility:visible;mso-wrap-style:square;v-text-anchor:middle" arcsize="10923f" o:gfxdata="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" fillcolor="#b8ec84" stroked="f" strokeweight="2pt">
                   <v:textbox>
                     <w:txbxContent>
                       <w:p>
@@ -13334,7 +13400,7 @@
                     </w:txbxContent>
                   </v:textbox>
                 </v:roundrect>
-                <v:roundrect id="Rectángulo redondeado 10" o:spid="_x0000_s1035" style="position:absolute;left:43090;top:34500;width:10628;height:3613;visibility:visible;mso-wrap-style:square;v-text-anchor:middle" arcsize="10923f" o:gfxdata="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" fillcolor="#b8ec84" stroked="f" strokeweight="2pt">
+                <v:roundrect id="Rectángulo redondeado 10" o:spid="_x0000_s1035" style="position:absolute;left:43090;top:34500;width:10628;height:3613;visibility:visible;mso-wrap-style:square;v-text-anchor:middle" arcsize="10923f" o:gfxdata="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" fillcolor="#b8ec84" stroked="f" strokeweight="2pt">
                   <v:textbox>
                     <w:txbxContent>
                       <w:p>
@@ -13359,7 +13425,7 @@
                     </w:txbxContent>
                   </v:textbox>
                 </v:roundrect>
-                <v:roundrect id="Rectángulo redondeado 11" o:spid="_x0000_s1036" style="position:absolute;left:23520;top:42294;width:10628;height:3613;visibility:visible;mso-wrap-style:square;v-text-anchor:middle" arcsize="10923f" o:gfxdata="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" fillcolor="#b8ec84" stroked="f" strokeweight="2pt">
+                <v:roundrect id="Rectángulo redondeado 11" o:spid="_x0000_s1036" style="position:absolute;left:23520;top:42294;width:10628;height:3613;visibility:visible;mso-wrap-style:square;v-text-anchor:middle" arcsize="10923f" o:gfxdata="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" fillcolor="#b8ec84" stroked="f" strokeweight="2pt">
                   <v:textbox>
                     <w:txbxContent>
                       <w:p>
@@ -13384,17 +13450,17 @@
                     </w:txbxContent>
                   </v:textbox>
                 </v:roundrect>
-                <v:line id="Conector recto 14" o:spid="_x0000_s1037" style="position:absolute;flip:x y;visibility:visible;mso-wrap-style:square" from="31685,3861" to="43090,12758" o:connectortype="straight" o:gfxdata="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" strokecolor="#3e94c5 [3044]"/>
-                <v:line id="Conector recto 15" o:spid="_x0000_s1038" style="position:absolute;flip:x y;visibility:visible;mso-wrap-style:square" from="11715,3642" to="21056,3861" o:connectortype="straight" o:gfxdata="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" strokecolor="#3e94c5 [3044]"/>
-                <v:line id="Conector recto 16" o:spid="_x0000_s1039" style="position:absolute;flip:x y;visibility:visible;mso-wrap-style:square" from="23739,12386" to="43088,12758" o:connectortype="straight" o:gfxdata="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" strokecolor="#3e94c5 [3044]"/>
-                <v:line id="Conector recto 17" o:spid="_x0000_s1040" style="position:absolute;flip:x y;visibility:visible;mso-wrap-style:square" from="6401,5449" to="13112,12386" o:connectortype="straight" o:gfxdata="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" strokecolor="#3e94c5 [3044]"/>
-                <v:line id="Conector recto 19" o:spid="_x0000_s1041" style="position:absolute;flip:y;visibility:visible;mso-wrap-style:square" from="34148,36306" to="43090,44100" o:connectortype="straight" o:gfxdata="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" strokecolor="#3e94c5 [3044]"/>
-                <v:line id="Conector recto 20" o:spid="_x0000_s1042" style="position:absolute;visibility:visible;mso-wrap-style:square" from="35823,34690" to="43090,36306" o:connectortype="straight" o:gfxdata="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" strokecolor="#3e94c5 [3044]"/>
-                <v:line id="Conector recto 21" o:spid="_x0000_s1043" style="position:absolute;flip:x;visibility:visible;mso-wrap-style:square" from="33166,14564" to="48404,26637" o:connectortype="straight" o:gfxdata="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" strokecolor="#3e94c5 [3044]"/>
-                <v:line id="Conector recto 22" o:spid="_x0000_s1044" style="position:absolute;flip:x y;visibility:visible;mso-wrap-style:square" from="12784,32693" to="25194,34690" o:connectortype="straight" o:gfxdata="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" strokecolor="#3e94c5 [3044]"/>
-                <v:line id="Conector recto 23" o:spid="_x0000_s1045" style="position:absolute;flip:x;visibility:visible;mso-wrap-style:square" from="12784,26637" to="22537,32693" o:connectortype="straight" o:gfxdata="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" strokecolor="#3e94c5 [3044]"/>
-                <v:line id="Conector recto 24" o:spid="_x0000_s1046" style="position:absolute;flip:x;visibility:visible;mso-wrap-style:square" from="30508,14564" to="48404,32884" o:connectortype="straight" o:gfxdata="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" strokecolor="#3e94c5 [3044]"/>
-                <v:line id="Conector recto 25" o:spid="_x0000_s1047" style="position:absolute;flip:x y;visibility:visible;mso-wrap-style:square" from="12784,32693" to="23520,44100" o:connectortype="straight" o:gfxdata="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" strokecolor="#3e94c5 [3044]"/>
+                <v:line id="Conector recto 14" o:spid="_x0000_s1037" style="position:absolute;flip:x y;visibility:visible;mso-wrap-style:square" from="31685,3861" to="43090,12758" o:connectortype="straight" o:gfxdata="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" strokecolor="#3e94c5 [3044]"/>
+                <v:line id="Conector recto 15" o:spid="_x0000_s1038" style="position:absolute;flip:x y;visibility:visible;mso-wrap-style:square" from="11715,3642" to="21056,3861" o:connectortype="straight" o:gfxdata="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" strokecolor="#3e94c5 [3044]"/>
+                <v:line id="Conector recto 16" o:spid="_x0000_s1039" style="position:absolute;flip:x y;visibility:visible;mso-wrap-style:square" from="23739,12386" to="43088,12758" o:connectortype="straight" o:gfxdata="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" strokecolor="#3e94c5 [3044]"/>
+                <v:line id="Conector recto 17" o:spid="_x0000_s1040" style="position:absolute;flip:x y;visibility:visible;mso-wrap-style:square" from="6401,5449" to="13112,12386" o:connectortype="straight" o:gfxdata="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" strokecolor="#3e94c5 [3044]"/>
+                <v:line id="Conector recto 19" o:spid="_x0000_s1041" style="position:absolute;flip:y;visibility:visible;mso-wrap-style:square" from="34148,36306" to="43090,44100" o:connectortype="straight" o:gfxdata="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" strokecolor="#3e94c5 [3044]"/>
+                <v:line id="Conector recto 20" o:spid="_x0000_s1042" style="position:absolute;visibility:visible;mso-wrap-style:square" from="35823,34690" to="43090,36306" o:connectortype="straight" o:gfxdata="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" strokecolor="#3e94c5 [3044]"/>
+                <v:line id="Conector recto 21" o:spid="_x0000_s1043" style="position:absolute;flip:x;visibility:visible;mso-wrap-style:square" from="33166,14564" to="48404,26637" o:connectortype="straight" o:gfxdata="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" strokecolor="#3e94c5 [3044]"/>
+                <v:line id="Conector recto 22" o:spid="_x0000_s1044" style="position:absolute;flip:x y;visibility:visible;mso-wrap-style:square" from="12784,32693" to="25194,34690" o:connectortype="straight" o:gfxdata="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" strokecolor="#3e94c5 [3044]"/>
+                <v:line id="Conector recto 23" o:spid="_x0000_s1045" style="position:absolute;flip:x;visibility:visible;mso-wrap-style:square" from="12784,26637" to="22537,32693" o:connectortype="straight" o:gfxdata="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" strokecolor="#3e94c5 [3044]"/>
+                <v:line id="Conector recto 24" o:spid="_x0000_s1046" style="position:absolute;flip:x;visibility:visible;mso-wrap-style:square" from="30508,14564" to="48404,32884" o:connectortype="straight" o:gfxdata="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" strokecolor="#3e94c5 [3044]"/>
+                <v:line id="Conector recto 25" o:spid="_x0000_s1047" style="position:absolute;flip:x y;visibility:visible;mso-wrap-style:square" from="12784,32693" to="23520,44100" o:connectortype="straight" o:gfxdata="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" strokecolor="#3e94c5 [3044]"/>
                 <v:shapetype id="_x0000_t34" coordsize="21600,21600" o:spt="34" o:oned="t" adj="10800" path="m,l@0,0@0,21600,21600,21600e" filled="f">
                   <v:stroke joinstyle="miter"/>
                   <v:formulas>
@@ -13406,12 +13472,12 @@
                   </v:handles>
                   <o:lock v:ext="edit" shapetype="t"/>
                 </v:shapetype>
-                <v:shape id="Conector angular 26" o:spid="_x0000_s1048" type="#_x0000_t34" style="position:absolute;left:34148;top:12758;width:19570;height:31342;flip:y;visibility:visible;mso-wrap-style:square" o:connectortype="elbow" o:gfxdata="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" adj="24123" strokecolor="#3e94c5 [3044]"/>
+                <v:shape id="Conector angular 26" o:spid="_x0000_s1048" type="#_x0000_t34" style="position:absolute;left:34148;top:12758;width:19570;height:31342;flip:y;visibility:visible;mso-wrap-style:square" o:connectortype="elbow" o:gfxdata="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" adj="24123" strokecolor="#3e94c5 [3044]"/>
                 <v:shapetype id="_x0000_t202" coordsize="21600,21600" o:spt="202" path="m,l,21600r21600,l21600,xe">
                   <v:stroke joinstyle="miter"/>
                   <v:path gradientshapeok="t" o:connecttype="rect"/>
                 </v:shapetype>
-                <v:shape id="Cuadro de texto 27" o:spid="_x0000_s1049" type="#_x0000_t202" style="position:absolute;left:33917;top:5667;width:6858;height:3715;visibility:visible;mso-wrap-style:none;v-text-anchor:top" o:gfxdata="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" filled="f" stroked="f" strokeweight=".5pt">
+                <v:shape id="Cuadro de texto 27" o:spid="_x0000_s1049" type="#_x0000_t202" style="position:absolute;left:33917;top:5667;width:6858;height:3715;visibility:visible;mso-wrap-style:none;v-text-anchor:top" o:gfxdata="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" filled="f" stroked="f" strokeweight=".5pt">
                   <v:textbox>
                     <w:txbxContent>
                       <w:p>
@@ -13419,7 +13485,6 @@
                           <w:pStyle w:val="NormalWeb"/>
                           <w:spacing w:before="0" w:beforeAutospacing="0" w:after="160" w:afterAutospacing="0" w:line="256" w:lineRule="auto"/>
                         </w:pPr>
-                        <w:proofErr w:type="gramStart"/>
                         <w:r>
                           <w:rPr>
                             <w:rFonts w:eastAsia="Calibri"/>
@@ -13428,12 +13493,11 @@
                           </w:rPr>
                           <w:t>visualiza</w:t>
                         </w:r>
-                        <w:proofErr w:type="gramEnd"/>
                       </w:p>
                     </w:txbxContent>
                   </v:textbox>
                 </v:shape>
-                <v:shape id="Cuadro de texto 27" o:spid="_x0000_s1050" type="#_x0000_t202" style="position:absolute;left:7051;top:6659;width:6858;height:3715;visibility:visible;mso-wrap-style:none;v-text-anchor:top" o:gfxdata="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" filled="f" stroked="f" strokeweight=".5pt">
+                <v:shape id="Cuadro de texto 27" o:spid="_x0000_s1050" type="#_x0000_t202" style="position:absolute;left:7051;top:6659;width:6858;height:3715;visibility:visible;mso-wrap-style:none;v-text-anchor:top" o:gfxdata="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" filled="f" stroked="f" strokeweight=".5pt">
                   <v:textbox>
                     <w:txbxContent>
                       <w:p>
@@ -13441,7 +13505,6 @@
                           <w:pStyle w:val="NormalWeb"/>
                           <w:spacing w:before="0" w:beforeAutospacing="0" w:after="160" w:afterAutospacing="0" w:line="256" w:lineRule="auto"/>
                         </w:pPr>
-                        <w:proofErr w:type="gramStart"/>
                         <w:r>
                           <w:rPr>
                             <w:rFonts w:eastAsia="Calibri"/>
@@ -13450,12 +13513,11 @@
                           </w:rPr>
                           <w:t>visualiza</w:t>
                         </w:r>
-                        <w:proofErr w:type="gramEnd"/>
                       </w:p>
                     </w:txbxContent>
                   </v:textbox>
                 </v:shape>
-                <v:shape id="Cuadro de texto 27" o:spid="_x0000_s1051" type="#_x0000_t202" style="position:absolute;left:13025;top:2054;width:7016;height:3715;visibility:visible;mso-wrap-style:none;v-text-anchor:top" o:gfxdata="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" filled="f" stroked="f" strokeweight=".5pt">
+                <v:shape id="Cuadro de texto 27" o:spid="_x0000_s1051" type="#_x0000_t202" style="position:absolute;left:13025;top:2054;width:7016;height:3715;visibility:visible;mso-wrap-style:none;v-text-anchor:top" o:gfxdata="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" filled="f" stroked="f" strokeweight=".5pt">
                   <v:textbox>
                     <w:txbxContent>
                       <w:p>
@@ -13463,7 +13525,6 @@
                           <w:pStyle w:val="NormalWeb"/>
                           <w:spacing w:before="0" w:beforeAutospacing="0" w:after="160" w:afterAutospacing="0" w:line="256" w:lineRule="auto"/>
                         </w:pPr>
-                        <w:proofErr w:type="gramStart"/>
                         <w:r>
                           <w:rPr>
                             <w:rFonts w:eastAsia="Calibri"/>
@@ -13472,12 +13533,11 @@
                           </w:rPr>
                           <w:t>establece</w:t>
                         </w:r>
-                        <w:proofErr w:type="gramEnd"/>
                       </w:p>
                     </w:txbxContent>
                   </v:textbox>
                 </v:shape>
-                <v:shape id="Cuadro de texto 27" o:spid="_x0000_s1052" type="#_x0000_t202" style="position:absolute;left:31685;top:11050;width:5924;height:3715;visibility:visible;mso-wrap-style:none;v-text-anchor:top" o:gfxdata="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" filled="f" stroked="f" strokeweight=".5pt">
+                <v:shape id="Cuadro de texto 27" o:spid="_x0000_s1052" type="#_x0000_t202" style="position:absolute;left:31685;top:11050;width:5924;height:3715;visibility:visible;mso-wrap-style:none;v-text-anchor:top" o:gfxdata="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" filled="f" stroked="f" strokeweight=".5pt">
                   <v:textbox>
                     <w:txbxContent>
                       <w:p>
@@ -13485,7 +13545,6 @@
                           <w:pStyle w:val="NormalWeb"/>
                           <w:spacing w:before="0" w:beforeAutospacing="0" w:after="160" w:afterAutospacing="0" w:line="256" w:lineRule="auto"/>
                         </w:pPr>
-                        <w:proofErr w:type="gramStart"/>
                         <w:r>
                           <w:rPr>
                             <w:rFonts w:eastAsia="Calibri"/>
@@ -13494,12 +13553,11 @@
                           </w:rPr>
                           <w:t>redacta</w:t>
                         </w:r>
-                        <w:proofErr w:type="gramEnd"/>
                       </w:p>
                     </w:txbxContent>
                   </v:textbox>
                 </v:shape>
-                <v:shape id="Cuadro de texto 27" o:spid="_x0000_s1053" type="#_x0000_t202" style="position:absolute;left:17205;top:38579;width:5309;height:3715;visibility:visible;mso-wrap-style:none;v-text-anchor:top" o:gfxdata="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" filled="f" stroked="f" strokeweight=".5pt">
+                <v:shape id="Cuadro de texto 27" o:spid="_x0000_s1053" type="#_x0000_t202" style="position:absolute;left:17205;top:38579;width:5309;height:3715;visibility:visible;mso-wrap-style:none;v-text-anchor:top" o:gfxdata="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" filled="f" stroked="f" strokeweight=".5pt">
                   <v:textbox>
                     <w:txbxContent>
                       <w:p>
@@ -13507,7 +13565,6 @@
                           <w:pStyle w:val="NormalWeb"/>
                           <w:spacing w:before="0" w:beforeAutospacing="0" w:after="160" w:afterAutospacing="0" w:line="256" w:lineRule="auto"/>
                         </w:pPr>
-                        <w:proofErr w:type="gramStart"/>
                         <w:r>
                           <w:rPr>
                             <w:rFonts w:eastAsia="Calibri"/>
@@ -13516,12 +13573,11 @@
                           </w:rPr>
                           <w:t>recibe</w:t>
                         </w:r>
-                        <w:proofErr w:type="gramEnd"/>
                       </w:p>
                     </w:txbxContent>
                   </v:textbox>
                 </v:shape>
-                <v:shape id="Cuadro de texto 27" o:spid="_x0000_s1054" type="#_x0000_t202" style="position:absolute;left:34752;top:38217;width:6858;height:3715;visibility:visible;mso-wrap-style:none;v-text-anchor:top" o:gfxdata="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" filled="f" stroked="f" strokeweight=".5pt">
+                <v:shape id="Cuadro de texto 27" o:spid="_x0000_s1054" type="#_x0000_t202" style="position:absolute;left:34752;top:38217;width:6858;height:3715;visibility:visible;mso-wrap-style:none;v-text-anchor:top" o:gfxdata="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" filled="f" stroked="f" strokeweight=".5pt">
                   <v:textbox>
                     <w:txbxContent>
                       <w:p>
@@ -13529,7 +13585,6 @@
                           <w:pStyle w:val="NormalWeb"/>
                           <w:spacing w:before="0" w:beforeAutospacing="0" w:after="160" w:afterAutospacing="0" w:line="256" w:lineRule="auto"/>
                         </w:pPr>
-                        <w:proofErr w:type="gramStart"/>
                         <w:r>
                           <w:rPr>
                             <w:rFonts w:eastAsia="Calibri"/>
@@ -13538,12 +13593,11 @@
                           </w:rPr>
                           <w:t>visualiza</w:t>
                         </w:r>
-                        <w:proofErr w:type="gramEnd"/>
                       </w:p>
                     </w:txbxContent>
                   </v:textbox>
                 </v:shape>
-                <v:shape id="Cuadro de texto 27" o:spid="_x0000_s1055" type="#_x0000_t202" style="position:absolute;left:35173;top:19177;width:7315;height:3715;visibility:visible;mso-wrap-style:none;v-text-anchor:top" o:gfxdata="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" filled="f" stroked="f" strokeweight=".5pt">
+                <v:shape id="Cuadro de texto 27" o:spid="_x0000_s1055" type="#_x0000_t202" style="position:absolute;left:35173;top:19177;width:7315;height:3715;visibility:visible;mso-wrap-style:none;v-text-anchor:top" o:gfxdata="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" filled="f" stroked="f" strokeweight=".5pt">
                   <v:textbox>
                     <w:txbxContent>
                       <w:p>
@@ -13551,16 +13605,14 @@
                           <w:pStyle w:val="NormalWeb"/>
                           <w:spacing w:before="0" w:beforeAutospacing="0" w:after="160" w:afterAutospacing="0" w:line="256" w:lineRule="auto"/>
                         </w:pPr>
-                        <w:proofErr w:type="gramStart"/>
                         <w:r>
                           <w:t>visualiza</w:t>
                         </w:r>
-                        <w:proofErr w:type="gramEnd"/>
                       </w:p>
                     </w:txbxContent>
                   </v:textbox>
                 </v:shape>
-                <v:shape id="Cuadro de texto 27" o:spid="_x0000_s1056" type="#_x0000_t202" style="position:absolute;left:16882;top:28065;width:6858;height:3714;visibility:visible;mso-wrap-style:none;v-text-anchor:top" o:gfxdata="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" filled="f" stroked="f" strokeweight=".5pt">
+                <v:shape id="Cuadro de texto 27" o:spid="_x0000_s1056" type="#_x0000_t202" style="position:absolute;left:16882;top:28065;width:6858;height:3714;visibility:visible;mso-wrap-style:none;v-text-anchor:top" o:gfxdata="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" filled="f" stroked="f" strokeweight=".5pt">
                   <v:textbox>
                     <w:txbxContent>
                       <w:p>
@@ -13568,7 +13620,6 @@
                           <w:pStyle w:val="NormalWeb"/>
                           <w:spacing w:before="0" w:beforeAutospacing="0" w:after="160" w:afterAutospacing="0" w:line="256" w:lineRule="auto"/>
                         </w:pPr>
-                        <w:proofErr w:type="gramStart"/>
                         <w:r>
                           <w:rPr>
                             <w:rFonts w:eastAsia="Calibri"/>
@@ -13577,12 +13628,11 @@
                           </w:rPr>
                           <w:t>visualiza</w:t>
                         </w:r>
-                        <w:proofErr w:type="gramEnd"/>
                       </w:p>
                     </w:txbxContent>
                   </v:textbox>
                 </v:shape>
-                <v:shape id="Cuadro de texto 27" o:spid="_x0000_s1057" type="#_x0000_t202" style="position:absolute;left:17562;top:32591;width:6394;height:3715;visibility:visible;mso-wrap-style:none;v-text-anchor:top" o:gfxdata="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" filled="f" stroked="f" strokeweight=".5pt">
+                <v:shape id="Cuadro de texto 27" o:spid="_x0000_s1057" type="#_x0000_t202" style="position:absolute;left:17562;top:32591;width:6394;height:3715;visibility:visible;mso-wrap-style:none;v-text-anchor:top" o:gfxdata="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" filled="f" stroked="f" strokeweight=".5pt">
                   <v:textbox>
                     <w:txbxContent>
                       <w:p>
@@ -13590,7 +13640,6 @@
                           <w:pStyle w:val="NormalWeb"/>
                           <w:spacing w:before="0" w:beforeAutospacing="0" w:after="160" w:afterAutospacing="0" w:line="256" w:lineRule="auto"/>
                         </w:pPr>
-                        <w:proofErr w:type="gramStart"/>
                         <w:r>
                           <w:rPr>
                             <w:rFonts w:eastAsia="Calibri"/>
@@ -13599,12 +13648,11 @@
                           </w:rPr>
                           <w:t>recopila</w:t>
                         </w:r>
-                        <w:proofErr w:type="gramEnd"/>
                       </w:p>
                     </w:txbxContent>
                   </v:textbox>
                 </v:shape>
-                <v:shape id="Cuadro de texto 27" o:spid="_x0000_s1058" type="#_x0000_t202" style="position:absolute;left:36232;top:23003;width:6858;height:3715;visibility:visible;mso-wrap-style:none;v-text-anchor:top" o:gfxdata="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" filled="f" stroked="f" strokeweight=".5pt">
+                <v:shape id="Cuadro de texto 27" o:spid="_x0000_s1058" type="#_x0000_t202" style="position:absolute;left:36232;top:23003;width:6858;height:3715;visibility:visible;mso-wrap-style:none;v-text-anchor:top" o:gfxdata="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" filled="f" stroked="f" strokeweight=".5pt">
                   <v:textbox>
                     <w:txbxContent>
                       <w:p>
@@ -13612,7 +13660,6 @@
                           <w:pStyle w:val="NormalWeb"/>
                           <w:spacing w:before="0" w:beforeAutospacing="0" w:after="160" w:afterAutospacing="0" w:line="256" w:lineRule="auto"/>
                         </w:pPr>
-                        <w:proofErr w:type="gramStart"/>
                         <w:r>
                           <w:rPr>
                             <w:rFonts w:eastAsia="Calibri"/>
@@ -13621,12 +13668,11 @@
                           </w:rPr>
                           <w:t>visualiza</w:t>
                         </w:r>
-                        <w:proofErr w:type="gramEnd"/>
                       </w:p>
                     </w:txbxContent>
                   </v:textbox>
                 </v:shape>
-                <v:shape id="Cuadro de texto 27" o:spid="_x0000_s1059" type="#_x0000_t202" style="position:absolute;left:36301;top:33686;width:5309;height:3715;visibility:visible;mso-wrap-style:none;v-text-anchor:top" o:gfxdata="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" filled="f" stroked="f" strokeweight=".5pt">
+                <v:shape id="Cuadro de texto 27" o:spid="_x0000_s1059" type="#_x0000_t202" style="position:absolute;left:36301;top:33686;width:5309;height:3715;visibility:visible;mso-wrap-style:none;v-text-anchor:top" o:gfxdata="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" filled="f" stroked="f" strokeweight=".5pt">
                   <v:textbox>
                     <w:txbxContent>
                       <w:p>
@@ -13634,7 +13680,6 @@
                           <w:pStyle w:val="NormalWeb"/>
                           <w:spacing w:before="0" w:beforeAutospacing="0" w:after="160" w:afterAutospacing="0" w:line="256" w:lineRule="auto"/>
                         </w:pPr>
-                        <w:proofErr w:type="gramStart"/>
                         <w:r>
                           <w:rPr>
                             <w:rFonts w:eastAsia="Calibri"/>
@@ -13643,12 +13688,11 @@
                           </w:rPr>
                           <w:t>valida</w:t>
                         </w:r>
-                        <w:proofErr w:type="gramEnd"/>
                       </w:p>
                     </w:txbxContent>
                   </v:textbox>
                 </v:shape>
-                <v:shape id="Cuadro de texto 27" o:spid="_x0000_s1060" type="#_x0000_t202" style="position:absolute;left:50184;top:42294;width:6007;height:3715;visibility:visible;mso-wrap-style:none;v-text-anchor:top" o:gfxdata="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" filled="f" stroked="f" strokeweight=".5pt">
+                <v:shape id="Cuadro de texto 27" o:spid="_x0000_s1060" type="#_x0000_t202" style="position:absolute;left:50184;top:42294;width:6007;height:3715;visibility:visible;mso-wrap-style:none;v-text-anchor:top" o:gfxdata="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" filled="f" stroked="f" strokeweight=".5pt">
                   <v:textbox>
                     <w:txbxContent>
                       <w:p>
@@ -13656,7 +13700,6 @@
                           <w:pStyle w:val="NormalWeb"/>
                           <w:spacing w:before="0" w:beforeAutospacing="0" w:after="160" w:afterAutospacing="0" w:line="256" w:lineRule="auto"/>
                         </w:pPr>
-                        <w:proofErr w:type="gramStart"/>
                         <w:r>
                           <w:rPr>
                             <w:rFonts w:eastAsia="Calibri"/>
@@ -13665,12 +13708,11 @@
                           </w:rPr>
                           <w:t>incluye</w:t>
                         </w:r>
-                        <w:proofErr w:type="gramEnd"/>
                       </w:p>
                     </w:txbxContent>
                   </v:textbox>
                 </v:shape>
-                <v:oval id="Elipse 41" o:spid="_x0000_s1061" style="position:absolute;left:16688;top:18961;width:9919;height:3931;visibility:visible;mso-wrap-style:square;v-text-anchor:middle" o:gfxdata="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" fillcolor="#ddf098" stroked="f" strokeweight="2pt">
+                <v:oval id="Elipse 41" o:spid="_x0000_s1061" style="position:absolute;left:16688;top:18961;width:9919;height:3931;visibility:visible;mso-wrap-style:square;v-text-anchor:middle" o:gfxdata="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" fillcolor="#ddf098" stroked="f" strokeweight="2pt">
                   <v:textbox>
                     <w:txbxContent>
                       <w:p>
@@ -13697,7 +13739,7 @@
                     </w:txbxContent>
                   </v:textbox>
                 </v:oval>
-                <v:oval id="Elipse 42" o:spid="_x0000_s1062" style="position:absolute;left:3673;top:17558;width:13015;height:6919;visibility:visible;mso-wrap-style:square;v-text-anchor:middle" o:gfxdata="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" fillcolor="#ddf098" stroked="f" strokeweight="2pt">
+                <v:oval id="Elipse 42" o:spid="_x0000_s1062" style="position:absolute;left:3673;top:17558;width:13015;height:6919;visibility:visible;mso-wrap-style:square;v-text-anchor:middle" o:gfxdata="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" fillcolor="#ddf098" stroked="f" strokeweight="2pt">
                   <v:textbox>
                     <w:txbxContent>
                       <w:p>
@@ -13724,7 +13766,7 @@
                     </w:txbxContent>
                   </v:textbox>
                 </v:oval>
-                <v:line id="Conector recto 43" o:spid="_x0000_s1063" style="position:absolute;flip:y;visibility:visible;mso-wrap-style:square" from="14782,17634" to="16882,18571" o:connectortype="straight" o:gfxdata="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" strokecolor="#3e94c5 [3044]"/>
+                <v:line id="Conector recto 43" o:spid="_x0000_s1063" style="position:absolute;flip:y;visibility:visible;mso-wrap-style:square" from="14782,17634" to="16882,18571" o:connectortype="straight" o:gfxdata="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" strokecolor="#3e94c5 [3044]"/>
                 <v:shapetype id="_x0000_t5" coordsize="21600,21600" o:spt="5" adj="10800" path="m@0,l,21600r21600,xe">
                   <v:stroke joinstyle="miter"/>
                   <v:formulas>
@@ -13737,10 +13779,10 @@
                     <v:h position="#0,topLeft" xrange="0,21600"/>
                   </v:handles>
                 </v:shapetype>
-                <v:shape id="Triángulo isósceles 44" o:spid="_x0000_s1064" type="#_x0000_t5" style="position:absolute;left:16882;top:15870;width:2766;height:1764;visibility:visible;mso-wrap-style:square;v-text-anchor:middle" o:gfxdata="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" fillcolor="#499bc9 [3204]" strokecolor="#1f4e69 [1604]" strokeweight="2pt"/>
-                <v:line id="Conector recto 45" o:spid="_x0000_s1065" style="position:absolute;flip:x y;visibility:visible;mso-wrap-style:square" from="19648,17634" to="21647,18961" o:connectortype="straight" o:gfxdata="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" strokecolor="#3e94c5 [3044]"/>
-                <v:line id="Conector recto 46" o:spid="_x0000_s1066" style="position:absolute;flip:y;visibility:visible;mso-wrap-style:square" from="18265,14193" to="18426,15870" o:connectortype="straight" o:gfxdata="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" strokecolor="#3e94c5 [3044]"/>
-                <v:oval id="Elipse 47" o:spid="_x0000_s1067" style="position:absolute;left:39666;top:51281;width:11866;height:6402;visibility:visible;mso-wrap-style:square;v-text-anchor:middle" o:gfxdata="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" fillcolor="#ddf098" stroked="f" strokeweight="2pt">
+                <v:shape id="Triángulo isósceles 44" o:spid="_x0000_s1064" type="#_x0000_t5" style="position:absolute;left:16882;top:15870;width:2766;height:1764;visibility:visible;mso-wrap-style:square;v-text-anchor:middle" o:gfxdata="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" fillcolor="#499bc9 [3204]" strokecolor="#1f4e69 [1604]" strokeweight="2pt"/>
+                <v:line id="Conector recto 45" o:spid="_x0000_s1065" style="position:absolute;flip:x y;visibility:visible;mso-wrap-style:square" from="19648,17634" to="21647,18961" o:connectortype="straight" o:gfxdata="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" strokecolor="#3e94c5 [3044]"/>
+                <v:line id="Conector recto 46" o:spid="_x0000_s1066" style="position:absolute;flip:y;visibility:visible;mso-wrap-style:square" from="18265,14193" to="18426,15870" o:connectortype="straight" o:gfxdata="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" strokecolor="#3e94c5 [3044]"/>
+                <v:oval id="Elipse 47" o:spid="_x0000_s1067" style="position:absolute;left:39666;top:51281;width:11866;height:6402;visibility:visible;mso-wrap-style:square;v-text-anchor:middle" o:gfxdata="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" fillcolor="#ddf098" stroked="f" strokeweight="2pt">
                   <v:textbox>
                     <w:txbxContent>
                       <w:p>
@@ -13767,7 +13809,7 @@
                     </w:txbxContent>
                   </v:textbox>
                 </v:oval>
-                <v:oval id="Elipse 48" o:spid="_x0000_s1068" style="position:absolute;left:5254;top:48022;width:13011;height:6915;visibility:visible;mso-wrap-style:square;v-text-anchor:middle" o:gfxdata="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" fillcolor="#ddf098" stroked="f" strokeweight="2pt">
+                <v:oval id="Elipse 48" o:spid="_x0000_s1068" style="position:absolute;left:5254;top:48022;width:13011;height:6915;visibility:visible;mso-wrap-style:square;v-text-anchor:middle" o:gfxdata="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" fillcolor="#ddf098" stroked="f" strokeweight="2pt">
                   <v:textbox>
                     <w:txbxContent>
                       <w:p>
@@ -13794,11 +13836,11 @@
                     </w:txbxContent>
                   </v:textbox>
                 </v:oval>
-                <v:line id="Conector recto 49" o:spid="_x0000_s1069" style="position:absolute;flip:y;visibility:visible;mso-wrap-style:square" from="18265,49467" to="27561,51476" o:connectortype="straight" o:gfxdata="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" strokecolor="#3e94c5 [3044]"/>
-                <v:shape id="Triángulo isósceles 50" o:spid="_x0000_s1070" type="#_x0000_t5" style="position:absolute;left:27561;top:47712;width:2763;height:1759;visibility:visible;mso-wrap-style:square;v-text-anchor:middle" o:gfxdata="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" fillcolor="#499bc9 [3204]" strokecolor="#1f4e69 [1604]" strokeweight="2pt"/>
-                <v:line id="Conector recto 51" o:spid="_x0000_s1071" style="position:absolute;flip:x y;visibility:visible;mso-wrap-style:square" from="30324,49471" to="45599,51281" o:connectortype="straight" o:gfxdata="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" strokecolor="#3e94c5 [3044]"/>
-                <v:line id="Conector recto 52" o:spid="_x0000_s1072" style="position:absolute;flip:x y;visibility:visible;mso-wrap-style:square" from="28833,45907" to="28945,47712" o:connectortype="straight" o:gfxdata="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" strokecolor="#3e94c5 [3044]"/>
-                <v:oval id="Elipse 53" o:spid="_x0000_s1073" style="position:absolute;left:26644;top:53670;width:13646;height:6401;visibility:visible;mso-wrap-style:square;v-text-anchor:middle" o:gfxdata="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" fillcolor="#ddf098" stroked="f" strokeweight="2pt">
+                <v:line id="Conector recto 49" o:spid="_x0000_s1069" style="position:absolute;flip:y;visibility:visible;mso-wrap-style:square" from="18265,49467" to="27561,51476" o:connectortype="straight" o:gfxdata="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" strokecolor="#3e94c5 [3044]"/>
+                <v:shape id="Triángulo isósceles 50" o:spid="_x0000_s1070" type="#_x0000_t5" style="position:absolute;left:27561;top:47712;width:2763;height:1759;visibility:visible;mso-wrap-style:square;v-text-anchor:middle" o:gfxdata="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" fillcolor="#499bc9 [3204]" strokecolor="#1f4e69 [1604]" strokeweight="2pt"/>
+                <v:line id="Conector recto 51" o:spid="_x0000_s1071" style="position:absolute;flip:x y;visibility:visible;mso-wrap-style:square" from="30324,49471" to="45599,51281" o:connectortype="straight" o:gfxdata="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" strokecolor="#3e94c5 [3044]"/>
+                <v:line id="Conector recto 52" o:spid="_x0000_s1072" style="position:absolute;flip:x y;visibility:visible;mso-wrap-style:square" from="28833,45907" to="28945,47712" o:connectortype="straight" o:gfxdata="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" strokecolor="#3e94c5 [3044]"/>
+                <v:oval id="Elipse 53" o:spid="_x0000_s1073" style="position:absolute;left:26644;top:53670;width:13646;height:6401;visibility:visible;mso-wrap-style:square;v-text-anchor:middle" o:gfxdata="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" fillcolor="#ddf098" stroked="f" strokeweight="2pt">
                   <v:textbox>
                     <w:txbxContent>
                       <w:p>
@@ -13825,8 +13867,8 @@
                     </w:txbxContent>
                   </v:textbox>
                 </v:oval>
-                <v:line id="Conector recto 54" o:spid="_x0000_s1074" style="position:absolute;flip:x y;visibility:visible;mso-wrap-style:square" from="28942,49471" to="33467,53670" o:connectortype="straight" o:gfxdata="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" strokecolor="#3e94c5 [3044]"/>
-                <v:oval id="Elipse 55" o:spid="_x0000_s1075" style="position:absolute;left:13582;top:54937;width:11862;height:4740;visibility:visible;mso-wrap-style:square;v-text-anchor:middle" o:gfxdata="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" fillcolor="#ddf098" stroked="f" strokeweight="2pt">
+                <v:line id="Conector recto 54" o:spid="_x0000_s1074" style="position:absolute;flip:x y;visibility:visible;mso-wrap-style:square" from="28942,49471" to="33467,53670" o:connectortype="straight" o:gfxdata="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" strokecolor="#3e94c5 [3044]"/>
+                <v:oval id="Elipse 55" o:spid="_x0000_s1075" style="position:absolute;left:13582;top:54937;width:11862;height:4740;visibility:visible;mso-wrap-style:square;v-text-anchor:middle" o:gfxdata="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" fillcolor="#ddf098" stroked="f" strokeweight="2pt">
                   <v:textbox>
                     <w:txbxContent>
                       <w:p>
@@ -13853,7 +13895,7 @@
                     </w:txbxContent>
                   </v:textbox>
                 </v:oval>
-                <v:line id="Conector recto 56" o:spid="_x0000_s1076" style="position:absolute;flip:y;visibility:visible;mso-wrap-style:square" from="19513,49471" to="28942,54937" o:connectortype="straight" o:gfxdata="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" strokecolor="#3e94c5 [3044]"/>
+                <v:line id="Conector recto 56" o:spid="_x0000_s1076" style="position:absolute;flip:y;visibility:visible;mso-wrap-style:square" from="19513,49471" to="28942,54937" o:connectortype="straight" o:gfxdata="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" strokecolor="#3e94c5 [3044]"/>
                 <w10:anchorlock/>
               </v:group>
             </w:pict>
@@ -14058,7 +14100,6 @@
         <w:jc w:val="both"/>
       </w:pPr>
       <w:r>
-        <w:lastRenderedPageBreak/>
         <w:t>Visualizar lo documentos incluidos. (acción disponible para el maestro)</w:t>
       </w:r>
     </w:p>
@@ -15154,6 +15195,7 @@
         <w:jc w:val="both"/>
       </w:pPr>
       <w:r>
+        <w:lastRenderedPageBreak/>
         <w:t>El diseño se basará en l</w:t>
       </w:r>
       <w:r>
@@ -15366,7 +15408,6 @@
           <w:sz w:val="24"/>
           <w:szCs w:val="24"/>
         </w:rPr>
-        <w:lastRenderedPageBreak/>
         <w:t xml:space="preserve"> </w:t>
       </w:r>
     </w:p>
@@ -15885,16 +15926,64 @@
     <w:p>
       <w:pPr>
         <w:pStyle w:val="Ttulo3"/>
+        <w:numPr>
+          <w:ilvl w:val="2"/>
+          <w:numId w:val="10"/>
+        </w:numPr>
       </w:pPr>
       <w:bookmarkStart w:id="61" w:name="_Toc436677027"/>
-      <w:r>
-        <w:t xml:space="preserve">3.2.1 </w:t>
-      </w:r>
-      <w:r>
-        <w:t>Crear cuenta</w:t>
+      <w:proofErr w:type="spellStart"/>
+      <w:r>
+        <w:t>Crear</w:t>
+      </w:r>
+      <w:proofErr w:type="spellEnd"/>
+      <w:r>
+        <w:t xml:space="preserve"> </w:t>
+      </w:r>
+      <w:proofErr w:type="spellStart"/>
+      <w:r>
+        <w:t>cuenta</w:t>
       </w:r>
       <w:bookmarkEnd w:id="61"/>
-    </w:p>
+      <w:proofErr w:type="spellEnd"/>
+    </w:p>
+    <w:p>
+      <w:pPr>
+        <w:pStyle w:val="Cuerpo"/>
+        <w:rPr>
+          <w:rFonts w:ascii="Arial" w:eastAsia="Arial" w:hAnsi="Arial" w:cs="Arial"/>
+          <w:sz w:val="24"/>
+          <w:szCs w:val="24"/>
+        </w:rPr>
+      </w:pPr>
+      <w:r>
+        <w:rPr>
+          <w:rFonts w:ascii="Arial" w:eastAsia="Arial" w:hAnsi="Arial" w:cs="Arial"/>
+          <w:sz w:val="24"/>
+          <w:szCs w:val="24"/>
+        </w:rPr>
+        <w:t>Objetivo: Crear una cuenta para ingresar al sistema.</w:t>
+      </w:r>
+    </w:p>
+    <w:p>
+      <w:pPr>
+        <w:pStyle w:val="Cuerpo"/>
+        <w:rPr>
+          <w:rFonts w:ascii="Arial" w:eastAsia="Arial" w:hAnsi="Arial" w:cs="Arial"/>
+          <w:sz w:val="24"/>
+          <w:szCs w:val="24"/>
+        </w:rPr>
+      </w:pPr>
+      <w:r>
+        <w:rPr>
+          <w:rFonts w:ascii="Arial" w:eastAsia="Arial" w:hAnsi="Arial" w:cs="Arial"/>
+          <w:sz w:val="24"/>
+          <w:szCs w:val="24"/>
+        </w:rPr>
+        <w:t>Los alumnos deberán crear una cuenta para poder ingresar al sistema, se les pedirá su nombre, apellidos, matrícula UV, nombre de usuario, correo y una contraseña para quedar registrados.</w:t>
+      </w:r>
+    </w:p>
+    <w:p/>
     <w:p>
       <w:pPr>
         <w:pStyle w:val="Poromisin"/>
@@ -15993,6 +16082,7 @@
           <w:sz w:val="24"/>
           <w:szCs w:val="24"/>
         </w:rPr>
+        <w:lastRenderedPageBreak/>
         <w:t>En caso de estar registrados, los usuarios ingresan al sistema mediante su nombre de usuario y contraseña. De lo contrario, tendrán que crear una cuenta personal para poder acceder.</w:t>
       </w:r>
     </w:p>
@@ -16247,10 +16337,70 @@
         <w:t xml:space="preserve">3.2.5 </w:t>
       </w:r>
       <w:r>
-        <w:t>Incluir documentos a la base de datos</w:t>
+        <w:t xml:space="preserve">Incluir documentos a la base de </w:t>
+      </w:r>
+      <w:proofErr w:type="spellStart"/>
+      <w:r>
+        <w:t>datos</w:t>
       </w:r>
       <w:bookmarkEnd w:id="65"/>
-    </w:p>
+      <w:proofErr w:type="spellEnd"/>
+    </w:p>
+    <w:p>
+      <w:pPr>
+        <w:pBdr>
+          <w:top w:val="none" w:sz="0" w:space="0" w:color="auto"/>
+          <w:left w:val="none" w:sz="0" w:space="0" w:color="auto"/>
+          <w:bottom w:val="none" w:sz="0" w:space="0" w:color="auto"/>
+          <w:right w:val="none" w:sz="0" w:space="0" w:color="auto"/>
+          <w:between w:val="none" w:sz="0" w:space="0" w:color="auto"/>
+          <w:bar w:val="none" w:sz="0" w:color="auto"/>
+        </w:pBdr>
+        <w:rPr>
+          <w:rFonts w:ascii="Arial" w:eastAsia="Arial" w:hAnsi="Arial" w:cs="Arial"/>
+          <w:color w:val="000000"/>
+          <w:bdr w:val="none" w:sz="0" w:space="0" w:color="auto"/>
+          <w:lang w:val="es-MX" w:eastAsia="es-MX"/>
+        </w:rPr>
+      </w:pPr>
+      <w:r>
+        <w:rPr>
+          <w:rFonts w:ascii="Arial" w:eastAsia="Arial" w:hAnsi="Arial" w:cs="Arial"/>
+          <w:color w:val="000000"/>
+          <w:bdr w:val="none" w:sz="0" w:space="0" w:color="auto"/>
+          <w:lang w:val="es-MX" w:eastAsia="es-MX"/>
+        </w:rPr>
+        <w:t>Objetivo: Recopilar los documentos necesarios para el SS.</w:t>
+      </w:r>
+    </w:p>
+    <w:p>
+      <w:pPr>
+        <w:pBdr>
+          <w:top w:val="none" w:sz="0" w:space="0" w:color="auto"/>
+          <w:left w:val="none" w:sz="0" w:space="0" w:color="auto"/>
+          <w:bottom w:val="none" w:sz="0" w:space="0" w:color="auto"/>
+          <w:right w:val="none" w:sz="0" w:space="0" w:color="auto"/>
+          <w:between w:val="none" w:sz="0" w:space="0" w:color="auto"/>
+          <w:bar w:val="none" w:sz="0" w:color="auto"/>
+        </w:pBdr>
+        <w:rPr>
+          <w:rFonts w:ascii="Arial" w:eastAsia="Arial" w:hAnsi="Arial" w:cs="Arial"/>
+          <w:color w:val="000000"/>
+          <w:bdr w:val="none" w:sz="0" w:space="0" w:color="auto"/>
+          <w:lang w:val="es-MX" w:eastAsia="es-MX"/>
+        </w:rPr>
+      </w:pPr>
+      <w:r>
+        <w:rPr>
+          <w:rFonts w:ascii="Arial" w:eastAsia="Arial" w:hAnsi="Arial" w:cs="Arial"/>
+          <w:color w:val="000000"/>
+          <w:bdr w:val="none" w:sz="0" w:space="0" w:color="auto"/>
+          <w:lang w:val="es-MX" w:eastAsia="es-MX"/>
+        </w:rPr>
+        <w:t>El alumno en su cuenta incluirá los documentos de su SS que son: la asignación, la liberación y los reportes, para que queden guardados y que así no haya ningún problema de extravío o mal entendido.</w:t>
+      </w:r>
+    </w:p>
+    <w:p/>
     <w:p>
       <w:pPr>
         <w:pStyle w:val="Ttulo3"/>
@@ -16289,9 +16439,14 @@
       </w:r>
       <w:proofErr w:type="spellEnd"/>
       <w:r>
-        <w:t xml:space="preserve"> incluidos</w:t>
+        <w:t xml:space="preserve"> </w:t>
+      </w:r>
+      <w:proofErr w:type="spellStart"/>
+      <w:r>
+        <w:t>incluidos</w:t>
       </w:r>
       <w:bookmarkEnd w:id="66"/>
+      <w:proofErr w:type="spellEnd"/>
     </w:p>
     <w:p>
       <w:pPr>
@@ -16354,7 +16509,6 @@
           <w:sz w:val="24"/>
           <w:szCs w:val="24"/>
         </w:rPr>
-        <w:lastRenderedPageBreak/>
         <w:t>El maestro podrá ver los reportes de actividades y asistencias que el alumno cargue al sistema para una revisión periódica.</w:t>
       </w:r>
     </w:p>
@@ -16499,11 +16653,58 @@
       <w:r>
         <w:t xml:space="preserve">3.2.8 </w:t>
       </w:r>
-      <w:r>
-        <w:t>Redactar actividades</w:t>
+      <w:proofErr w:type="spellStart"/>
+      <w:r>
+        <w:t>Redactar</w:t>
+      </w:r>
+      <w:proofErr w:type="spellEnd"/>
+      <w:r>
+        <w:t xml:space="preserve"> </w:t>
+      </w:r>
+      <w:proofErr w:type="spellStart"/>
+      <w:r>
+        <w:t>actividades</w:t>
       </w:r>
       <w:bookmarkEnd w:id="68"/>
-    </w:p>
+      <w:proofErr w:type="spellEnd"/>
+    </w:p>
+    <w:p>
+      <w:pPr>
+        <w:pStyle w:val="Cuerpo"/>
+        <w:rPr>
+          <w:rFonts w:ascii="Arial" w:eastAsia="Arial" w:hAnsi="Arial" w:cs="Arial"/>
+          <w:sz w:val="24"/>
+          <w:szCs w:val="24"/>
+        </w:rPr>
+      </w:pPr>
+      <w:r>
+        <w:rPr>
+          <w:rFonts w:ascii="Arial" w:eastAsia="Arial" w:hAnsi="Arial" w:cs="Arial"/>
+          <w:sz w:val="24"/>
+          <w:szCs w:val="24"/>
+        </w:rPr>
+        <w:t>Objetivo: Redactar actividades para el alumno.</w:t>
+      </w:r>
+    </w:p>
+    <w:p>
+      <w:pPr>
+        <w:pStyle w:val="Cuerpo"/>
+        <w:rPr>
+          <w:rFonts w:ascii="Arial" w:eastAsia="Arial" w:hAnsi="Arial" w:cs="Arial"/>
+          <w:sz w:val="24"/>
+          <w:szCs w:val="24"/>
+        </w:rPr>
+      </w:pPr>
+      <w:r>
+        <w:rPr>
+          <w:rFonts w:ascii="Arial" w:eastAsia="Arial" w:hAnsi="Arial" w:cs="Arial"/>
+          <w:sz w:val="24"/>
+          <w:szCs w:val="24"/>
+        </w:rPr>
+        <w:t>EL responsable del alumno podrá redactar actividades que el alumno deberá realizar durante su periodo del SS.</w:t>
+      </w:r>
+    </w:p>
+    <w:p/>
     <w:p>
       <w:pPr>
         <w:pStyle w:val="Poromisin"/>
@@ -16536,11 +16737,58 @@
       <w:r>
         <w:t xml:space="preserve">3.2.9 </w:t>
       </w:r>
-      <w:r>
-        <w:t>Asignar actividades</w:t>
+      <w:proofErr w:type="spellStart"/>
+      <w:r>
+        <w:t>Asignar</w:t>
+      </w:r>
+      <w:proofErr w:type="spellEnd"/>
+      <w:r>
+        <w:t xml:space="preserve"> </w:t>
+      </w:r>
+      <w:proofErr w:type="spellStart"/>
+      <w:r>
+        <w:t>actividades</w:t>
       </w:r>
       <w:bookmarkEnd w:id="69"/>
-    </w:p>
+      <w:proofErr w:type="spellEnd"/>
+    </w:p>
+    <w:p>
+      <w:pPr>
+        <w:pStyle w:val="Cuerpo"/>
+        <w:rPr>
+          <w:rFonts w:ascii="Arial" w:eastAsia="Arial" w:hAnsi="Arial" w:cs="Arial"/>
+          <w:sz w:val="24"/>
+          <w:szCs w:val="24"/>
+        </w:rPr>
+      </w:pPr>
+      <w:r>
+        <w:rPr>
+          <w:rFonts w:ascii="Arial" w:eastAsia="Arial" w:hAnsi="Arial" w:cs="Arial"/>
+          <w:sz w:val="24"/>
+          <w:szCs w:val="24"/>
+        </w:rPr>
+        <w:t>Objetivo: Asignarle actividades al alumno.</w:t>
+      </w:r>
+    </w:p>
+    <w:p>
+      <w:pPr>
+        <w:pStyle w:val="Cuerpo"/>
+        <w:rPr>
+          <w:rFonts w:ascii="Arial" w:eastAsia="Arial" w:hAnsi="Arial" w:cs="Arial"/>
+          <w:sz w:val="24"/>
+          <w:szCs w:val="24"/>
+        </w:rPr>
+      </w:pPr>
+      <w:r>
+        <w:rPr>
+          <w:rFonts w:ascii="Arial" w:eastAsia="Arial" w:hAnsi="Arial" w:cs="Arial"/>
+          <w:sz w:val="24"/>
+          <w:szCs w:val="24"/>
+        </w:rPr>
+        <w:t>El responsable, una vez que haya redactado alguna actividad se la podrá asignar a uno de sus alumnos asignados en el SS.</w:t>
+      </w:r>
+    </w:p>
+    <w:p/>
     <w:p>
       <w:pPr>
         <w:pStyle w:val="Poromisin"/>
@@ -16573,11 +16821,67 @@
       <w:r>
         <w:t xml:space="preserve">3.2.10 </w:t>
       </w:r>
-      <w:r>
-        <w:t>Visualizar avance de actividades</w:t>
+      <w:proofErr w:type="spellStart"/>
+      <w:r>
+        <w:t>Visualizar</w:t>
+      </w:r>
+      <w:proofErr w:type="spellEnd"/>
+      <w:r>
+        <w:t xml:space="preserve"> </w:t>
+      </w:r>
+      <w:proofErr w:type="spellStart"/>
+      <w:r>
+        <w:t>avance</w:t>
+      </w:r>
+      <w:proofErr w:type="spellEnd"/>
+      <w:r>
+        <w:t xml:space="preserve"> de </w:t>
+      </w:r>
+      <w:proofErr w:type="spellStart"/>
+      <w:r>
+        <w:t>actividades</w:t>
       </w:r>
       <w:bookmarkEnd w:id="70"/>
-    </w:p>
+      <w:proofErr w:type="spellEnd"/>
+    </w:p>
+    <w:p>
+      <w:pPr>
+        <w:pStyle w:val="Cuerpo"/>
+        <w:rPr>
+          <w:rFonts w:ascii="Arial" w:eastAsia="Arial" w:hAnsi="Arial" w:cs="Arial"/>
+          <w:sz w:val="24"/>
+          <w:szCs w:val="24"/>
+        </w:rPr>
+      </w:pPr>
+      <w:r>
+        <w:rPr>
+          <w:rFonts w:ascii="Arial" w:eastAsia="Arial" w:hAnsi="Arial" w:cs="Arial"/>
+          <w:sz w:val="24"/>
+          <w:szCs w:val="24"/>
+        </w:rPr>
+        <w:t>Objetivo: Llevar un control de las actividades realizadas.</w:t>
+      </w:r>
+    </w:p>
+    <w:p>
+      <w:pPr>
+        <w:pStyle w:val="Cuerpo"/>
+        <w:rPr>
+          <w:rFonts w:ascii="Arial" w:eastAsia="Arial" w:hAnsi="Arial" w:cs="Arial"/>
+          <w:sz w:val="24"/>
+          <w:szCs w:val="24"/>
+        </w:rPr>
+      </w:pPr>
+      <w:r>
+        <w:rPr>
+          <w:rFonts w:ascii="Arial" w:eastAsia="Arial" w:hAnsi="Arial" w:cs="Arial"/>
+          <w:sz w:val="24"/>
+          <w:szCs w:val="24"/>
+        </w:rPr>
+        <w:lastRenderedPageBreak/>
+        <w:t>Tanto el alumno como el responsable podrán visualizar las actividades que el alumno ha realizado, las que no hizo y las actividades que tiene pendientes, todo esto para llevar un buen control sobre los alumnos.</w:t>
+      </w:r>
+    </w:p>
+    <w:p/>
     <w:p>
       <w:pPr>
         <w:pStyle w:val="Poromisin"/>
@@ -16611,15 +16915,7 @@
         <w:t xml:space="preserve">3.2.11 </w:t>
       </w:r>
       <w:r>
-        <w:t xml:space="preserve">Visualizar avance </w:t>
-      </w:r>
-      <w:proofErr w:type="gramStart"/>
-      <w:r>
-        <w:t>del</w:t>
-      </w:r>
-      <w:proofErr w:type="gramEnd"/>
-      <w:r>
-        <w:t xml:space="preserve"> SS</w:t>
+        <w:t>Visualizar avance del SS</w:t>
       </w:r>
       <w:bookmarkEnd w:id="71"/>
     </w:p>
@@ -17385,7 +17681,6 @@
         <w:jc w:val="both"/>
       </w:pPr>
       <w:r>
-        <w:lastRenderedPageBreak/>
         <w:t>Se estiman funcione</w:t>
       </w:r>
       <w:r>
@@ -17500,6 +17795,7 @@
         <w:rPr>
           <w:lang w:val="es-MX" w:eastAsia="es-MX"/>
         </w:rPr>
+        <w:lastRenderedPageBreak/>
         <w:t>3.3.2 Requerimientos organizacionales</w:t>
       </w:r>
       <w:bookmarkEnd w:id="78"/>
@@ -17984,7 +18280,7 @@
 </file>
 
 <file path=word/endnotes.xml><?xml version="1.0" encoding="utf-8"?>
-<w:endnotes xmlns:wpc="http://schemas.microsoft.com/office/word/2010/wordprocessingCanvas" xmlns:mc="http://schemas.openxmlformats.org/markup-compatibility/2006" xmlns:o="urn:schemas-microsoft-com:office:office" xmlns:r="http://schemas.openxmlformats.org/officeDocument/2006/relationships" xmlns:m="http://schemas.openxmlformats.org/officeDocument/2006/math" xmlns:v="urn:schemas-microsoft-com:vml" xmlns:wp14="http://schemas.microsoft.com/office/word/2010/wordprocessingDrawing" xmlns:wp="http://schemas.openxmlformats.org/drawingml/2006/wordprocessingDrawing" xmlns:w10="urn:schemas-microsoft-com:office:word" xmlns:w="http://schemas.openxmlformats.org/wordprocessingml/2006/main" xmlns:w14="http://schemas.microsoft.com/office/word/2010/wordml" xmlns:w15="http://schemas.microsoft.com/office/word/2012/wordml" xmlns:wpg="http://schemas.microsoft.com/office/word/2010/wordprocessingGroup" xmlns:wpi="http://schemas.microsoft.com/office/word/2010/wordprocessingInk" xmlns:wne="http://schemas.microsoft.com/office/word/2006/wordml" xmlns:wps="http://schemas.microsoft.com/office/word/2010/wordprocessingShape" mc:Ignorable="w14 w15 wp14">
+<w:endnotes xmlns:wpc="http://schemas.microsoft.com/office/word/2010/wordprocessingCanvas" xmlns:cx="http://schemas.microsoft.com/office/drawing/2014/chartex" xmlns:cx1="http://schemas.microsoft.com/office/drawing/2015/9/8/chartex" xmlns:mc="http://schemas.openxmlformats.org/markup-compatibility/2006" xmlns:o="urn:schemas-microsoft-com:office:office" xmlns:r="http://schemas.openxmlformats.org/officeDocument/2006/relationships" xmlns:m="http://schemas.openxmlformats.org/officeDocument/2006/math" xmlns:v="urn:schemas-microsoft-com:vml" xmlns:wp14="http://schemas.microsoft.com/office/word/2010/wordprocessingDrawing" xmlns:wp="http://schemas.openxmlformats.org/drawingml/2006/wordprocessingDrawing" xmlns:w10="urn:schemas-microsoft-com:office:word" xmlns:w="http://schemas.openxmlformats.org/wordprocessingml/2006/main" xmlns:w14="http://schemas.microsoft.com/office/word/2010/wordml" xmlns:w15="http://schemas.microsoft.com/office/word/2012/wordml" xmlns:w16se="http://schemas.microsoft.com/office/word/2015/wordml/symex" xmlns:wpg="http://schemas.microsoft.com/office/word/2010/wordprocessingGroup" xmlns:wpi="http://schemas.microsoft.com/office/word/2010/wordprocessingInk" xmlns:wne="http://schemas.microsoft.com/office/word/2006/wordml" xmlns:wps="http://schemas.microsoft.com/office/word/2010/wordprocessingShape" mc:Ignorable="w14 w15 w16se wp14">
   <w:endnote w:type="separator" w:id="-1">
     <w:p>
       <w:r>
@@ -18003,7 +18299,7 @@
 </file>
 
 <file path=word/footer1.xml><?xml version="1.0" encoding="utf-8"?>
-<w:ftr xmlns:wpc="http://schemas.microsoft.com/office/word/2010/wordprocessingCanvas" xmlns:mc="http://schemas.openxmlformats.org/markup-compatibility/2006" xmlns:o="urn:schemas-microsoft-com:office:office" xmlns:r="http://schemas.openxmlformats.org/officeDocument/2006/relationships" xmlns:m="http://schemas.openxmlformats.org/officeDocument/2006/math" xmlns:v="urn:schemas-microsoft-com:vml" xmlns:wp14="http://schemas.microsoft.com/office/word/2010/wordprocessingDrawing" xmlns:wp="http://schemas.openxmlformats.org/drawingml/2006/wordprocessingDrawing" xmlns:w10="urn:schemas-microsoft-com:office:word" xmlns:w="http://schemas.openxmlformats.org/wordprocessingml/2006/main" xmlns:w14="http://schemas.microsoft.com/office/word/2010/wordml" xmlns:w15="http://schemas.microsoft.com/office/word/2012/wordml" xmlns:wpg="http://schemas.microsoft.com/office/word/2010/wordprocessingGroup" xmlns:wpi="http://schemas.microsoft.com/office/word/2010/wordprocessingInk" xmlns:wne="http://schemas.microsoft.com/office/word/2006/wordml" xmlns:wps="http://schemas.microsoft.com/office/word/2010/wordprocessingShape" mc:Ignorable="w14 w15 wp14">
+<w:ftr xmlns:wpc="http://schemas.microsoft.com/office/word/2010/wordprocessingCanvas" xmlns:cx="http://schemas.microsoft.com/office/drawing/2014/chartex" xmlns:cx1="http://schemas.microsoft.com/office/drawing/2015/9/8/chartex" xmlns:mc="http://schemas.openxmlformats.org/markup-compatibility/2006" xmlns:o="urn:schemas-microsoft-com:office:office" xmlns:r="http://schemas.openxmlformats.org/officeDocument/2006/relationships" xmlns:m="http://schemas.openxmlformats.org/officeDocument/2006/math" xmlns:v="urn:schemas-microsoft-com:vml" xmlns:wp14="http://schemas.microsoft.com/office/word/2010/wordprocessingDrawing" xmlns:wp="http://schemas.openxmlformats.org/drawingml/2006/wordprocessingDrawing" xmlns:w10="urn:schemas-microsoft-com:office:word" xmlns:w="http://schemas.openxmlformats.org/wordprocessingml/2006/main" xmlns:w14="http://schemas.microsoft.com/office/word/2010/wordml" xmlns:w15="http://schemas.microsoft.com/office/word/2012/wordml" xmlns:w16se="http://schemas.microsoft.com/office/word/2015/wordml/symex" xmlns:wpg="http://schemas.microsoft.com/office/word/2010/wordprocessingGroup" xmlns:wpi="http://schemas.microsoft.com/office/word/2010/wordprocessingInk" xmlns:wne="http://schemas.microsoft.com/office/word/2006/wordml" xmlns:wps="http://schemas.microsoft.com/office/word/2010/wordprocessingShape" mc:Ignorable="w14 w15 w16se wp14">
   <w:sdt>
     <w:sdtPr>
       <w:id w:val="957600584"/>
@@ -18012,6 +18308,7 @@
         <w:docPartUnique/>
       </w:docPartObj>
     </w:sdtPr>
+    <w:sdtEndPr/>
     <w:sdtContent>
       <w:p>
         <w:pPr>
@@ -18045,7 +18342,7 @@
 </file>
 
 <file path=word/footer2.xml><?xml version="1.0" encoding="utf-8"?>
-<w:ftr xmlns:wpc="http://schemas.microsoft.com/office/word/2010/wordprocessingCanvas" xmlns:mc="http://schemas.openxmlformats.org/markup-compatibility/2006" xmlns:o="urn:schemas-microsoft-com:office:office" xmlns:r="http://schemas.openxmlformats.org/officeDocument/2006/relationships" xmlns:m="http://schemas.openxmlformats.org/officeDocument/2006/math" xmlns:v="urn:schemas-microsoft-com:vml" xmlns:wp14="http://schemas.microsoft.com/office/word/2010/wordprocessingDrawing" xmlns:wp="http://schemas.openxmlformats.org/drawingml/2006/wordprocessingDrawing" xmlns:w10="urn:schemas-microsoft-com:office:word" xmlns:w="http://schemas.openxmlformats.org/wordprocessingml/2006/main" xmlns:w14="http://schemas.microsoft.com/office/word/2010/wordml" xmlns:w15="http://schemas.microsoft.com/office/word/2012/wordml" xmlns:wpg="http://schemas.microsoft.com/office/word/2010/wordprocessingGroup" xmlns:wpi="http://schemas.microsoft.com/office/word/2010/wordprocessingInk" xmlns:wne="http://schemas.microsoft.com/office/word/2006/wordml" xmlns:wps="http://schemas.microsoft.com/office/word/2010/wordprocessingShape" mc:Ignorable="w14 w15 wp14">
+<w:ftr xmlns:wpc="http://schemas.microsoft.com/office/word/2010/wordprocessingCanvas" xmlns:cx="http://schemas.microsoft.com/office/drawing/2014/chartex" xmlns:cx1="http://schemas.microsoft.com/office/drawing/2015/9/8/chartex" xmlns:mc="http://schemas.openxmlformats.org/markup-compatibility/2006" xmlns:o="urn:schemas-microsoft-com:office:office" xmlns:r="http://schemas.openxmlformats.org/officeDocument/2006/relationships" xmlns:m="http://schemas.openxmlformats.org/officeDocument/2006/math" xmlns:v="urn:schemas-microsoft-com:vml" xmlns:wp14="http://schemas.microsoft.com/office/word/2010/wordprocessingDrawing" xmlns:wp="http://schemas.openxmlformats.org/drawingml/2006/wordprocessingDrawing" xmlns:w10="urn:schemas-microsoft-com:office:word" xmlns:w="http://schemas.openxmlformats.org/wordprocessingml/2006/main" xmlns:w14="http://schemas.microsoft.com/office/word/2010/wordml" xmlns:w15="http://schemas.microsoft.com/office/word/2012/wordml" xmlns:w16se="http://schemas.microsoft.com/office/word/2015/wordml/symex" xmlns:wpg="http://schemas.microsoft.com/office/word/2010/wordprocessingGroup" xmlns:wpi="http://schemas.microsoft.com/office/word/2010/wordprocessingInk" xmlns:wne="http://schemas.microsoft.com/office/word/2006/wordml" xmlns:wps="http://schemas.microsoft.com/office/word/2010/wordprocessingShape" mc:Ignorable="w14 w15 w16se wp14">
   <w:sdt>
     <w:sdtPr>
       <w:id w:val="552581943"/>
@@ -18054,6 +18351,7 @@
         <w:docPartUnique/>
       </w:docPartObj>
     </w:sdtPr>
+    <w:sdtEndPr/>
     <w:sdtContent>
       <w:p>
         <w:pPr>
@@ -18087,7 +18385,7 @@
 </file>
 
 <file path=word/footnotes.xml><?xml version="1.0" encoding="utf-8"?>
-<w:footnotes xmlns:wpc="http://schemas.microsoft.com/office/word/2010/wordprocessingCanvas" xmlns:mc="http://schemas.openxmlformats.org/markup-compatibility/2006" xmlns:o="urn:schemas-microsoft-com:office:office" xmlns:r="http://schemas.openxmlformats.org/officeDocument/2006/relationships" xmlns:m="http://schemas.openxmlformats.org/officeDocument/2006/math" xmlns:v="urn:schemas-microsoft-com:vml" xmlns:wp14="http://schemas.microsoft.com/office/word/2010/wordprocessingDrawing" xmlns:wp="http://schemas.openxmlformats.org/drawingml/2006/wordprocessingDrawing" xmlns:w10="urn:schemas-microsoft-com:office:word" xmlns:w="http://schemas.openxmlformats.org/wordprocessingml/2006/main" xmlns:w14="http://schemas.microsoft.com/office/word/2010/wordml" xmlns:w15="http://schemas.microsoft.com/office/word/2012/wordml" xmlns:wpg="http://schemas.microsoft.com/office/word/2010/wordprocessingGroup" xmlns:wpi="http://schemas.microsoft.com/office/word/2010/wordprocessingInk" xmlns:wne="http://schemas.microsoft.com/office/word/2006/wordml" xmlns:wps="http://schemas.microsoft.com/office/word/2010/wordprocessingShape" mc:Ignorable="w14 w15 wp14">
+<w:footnotes xmlns:wpc="http://schemas.microsoft.com/office/word/2010/wordprocessingCanvas" xmlns:cx="http://schemas.microsoft.com/office/drawing/2014/chartex" xmlns:cx1="http://schemas.microsoft.com/office/drawing/2015/9/8/chartex" xmlns:mc="http://schemas.openxmlformats.org/markup-compatibility/2006" xmlns:o="urn:schemas-microsoft-com:office:office" xmlns:r="http://schemas.openxmlformats.org/officeDocument/2006/relationships" xmlns:m="http://schemas.openxmlformats.org/officeDocument/2006/math" xmlns:v="urn:schemas-microsoft-com:vml" xmlns:wp14="http://schemas.microsoft.com/office/word/2010/wordprocessingDrawing" xmlns:wp="http://schemas.openxmlformats.org/drawingml/2006/wordprocessingDrawing" xmlns:w10="urn:schemas-microsoft-com:office:word" xmlns:w="http://schemas.openxmlformats.org/wordprocessingml/2006/main" xmlns:w14="http://schemas.microsoft.com/office/word/2010/wordml" xmlns:w15="http://schemas.microsoft.com/office/word/2012/wordml" xmlns:w16se="http://schemas.microsoft.com/office/word/2015/wordml/symex" xmlns:wpg="http://schemas.microsoft.com/office/word/2010/wordprocessingGroup" xmlns:wpi="http://schemas.microsoft.com/office/word/2010/wordprocessingInk" xmlns:wne="http://schemas.microsoft.com/office/word/2006/wordml" xmlns:wps="http://schemas.microsoft.com/office/word/2010/wordprocessingShape" mc:Ignorable="w14 w15 w16se wp14">
   <w:footnote w:type="separator" w:id="-1">
     <w:p>
       <w:r>
@@ -18106,7 +18404,7 @@
 </file>
 
 <file path=word/numbering.xml><?xml version="1.0" encoding="utf-8"?>
-<w:numbering xmlns:wpc="http://schemas.microsoft.com/office/word/2010/wordprocessingCanvas" xmlns:mc="http://schemas.openxmlformats.org/markup-compatibility/2006" xmlns:o="urn:schemas-microsoft-com:office:office" xmlns:r="http://schemas.openxmlformats.org/officeDocument/2006/relationships" xmlns:m="http://schemas.openxmlformats.org/officeDocument/2006/math" xmlns:v="urn:schemas-microsoft-com:vml" xmlns:wp14="http://schemas.microsoft.com/office/word/2010/wordprocessingDrawing" xmlns:wp="http://schemas.openxmlformats.org/drawingml/2006/wordprocessingDrawing" xmlns:w10="urn:schemas-microsoft-com:office:word" xmlns:w="http://schemas.openxmlformats.org/wordprocessingml/2006/main" xmlns:w14="http://schemas.microsoft.com/office/word/2010/wordml" xmlns:w15="http://schemas.microsoft.com/office/word/2012/wordml" xmlns:wpg="http://schemas.microsoft.com/office/word/2010/wordprocessingGroup" xmlns:wpi="http://schemas.microsoft.com/office/word/2010/wordprocessingInk" xmlns:wne="http://schemas.microsoft.com/office/word/2006/wordml" xmlns:wps="http://schemas.microsoft.com/office/word/2010/wordprocessingShape" mc:Ignorable="w14 w15 wp14">
+<w:numbering xmlns:wpc="http://schemas.microsoft.com/office/word/2010/wordprocessingCanvas" xmlns:cx="http://schemas.microsoft.com/office/drawing/2014/chartex" xmlns:cx1="http://schemas.microsoft.com/office/drawing/2015/9/8/chartex" xmlns:mc="http://schemas.openxmlformats.org/markup-compatibility/2006" xmlns:o="urn:schemas-microsoft-com:office:office" xmlns:r="http://schemas.openxmlformats.org/officeDocument/2006/relationships" xmlns:m="http://schemas.openxmlformats.org/officeDocument/2006/math" xmlns:v="urn:schemas-microsoft-com:vml" xmlns:wp14="http://schemas.microsoft.com/office/word/2010/wordprocessingDrawing" xmlns:wp="http://schemas.openxmlformats.org/drawingml/2006/wordprocessingDrawing" xmlns:w10="urn:schemas-microsoft-com:office:word" xmlns:w="http://schemas.openxmlformats.org/wordprocessingml/2006/main" xmlns:w14="http://schemas.microsoft.com/office/word/2010/wordml" xmlns:w15="http://schemas.microsoft.com/office/word/2012/wordml" xmlns:w16se="http://schemas.microsoft.com/office/word/2015/wordml/symex" xmlns:wpg="http://schemas.microsoft.com/office/word/2010/wordprocessingGroup" xmlns:wpi="http://schemas.microsoft.com/office/word/2010/wordprocessingInk" xmlns:wne="http://schemas.microsoft.com/office/word/2006/wordml" xmlns:wps="http://schemas.microsoft.com/office/word/2010/wordprocessingShape" mc:Ignorable="w14 w15 w16se wp14">
   <w:abstractNum w:abstractNumId="0" w15:restartNumberingAfterBreak="0">
     <w:nsid w:val="21893530"/>
     <w:multiLevelType w:val="hybridMultilevel"/>
@@ -19243,9 +19541,9 @@
   </w:abstractNum>
   <w:abstractNum w:abstractNumId="10" w15:restartNumberingAfterBreak="0">
     <w:nsid w:val="79C12C47"/>
-    <w:multiLevelType w:val="hybridMultilevel"/>
-    <w:tmpl w:val="B9C08700"/>
-    <w:lvl w:ilvl="0" w:tplc="080A000F">
+    <w:multiLevelType w:val="multilevel"/>
+    <w:tmpl w:val="906AC178"/>
+    <w:lvl w:ilvl="0">
       <w:start w:val="1"/>
       <w:numFmt w:val="decimal"/>
       <w:lvlText w:val="%1."/>
@@ -19254,77 +19552,109 @@
         <w:ind w:left="1244" w:hanging="360"/>
       </w:pPr>
     </w:lvl>
-    <w:lvl w:ilvl="1" w:tplc="080A0019" w:tentative="1">
-      <w:start w:val="1"/>
-      <w:numFmt w:val="lowerLetter"/>
-      <w:lvlText w:val="%2."/>
+    <w:lvl w:ilvl="1">
+      <w:start w:val="2"/>
+      <w:numFmt w:val="decimal"/>
+      <w:isLgl/>
+      <w:lvlText w:val="%1.%2"/>
       <w:lvlJc w:val="left"/>
       <w:pPr>
-        <w:ind w:left="1964" w:hanging="360"/>
-      </w:pPr>
+        <w:ind w:left="1532" w:hanging="648"/>
+      </w:pPr>
+      <w:rPr>
+        <w:rFonts w:hint="default"/>
+      </w:rPr>
     </w:lvl>
-    <w:lvl w:ilvl="2" w:tplc="080A001B" w:tentative="1">
-      <w:start w:val="1"/>
-      <w:numFmt w:val="lowerRoman"/>
-      <w:lvlText w:val="%3."/>
-      <w:lvlJc w:val="right"/>
-      <w:pPr>
-        <w:ind w:left="2684" w:hanging="180"/>
-      </w:pPr>
-    </w:lvl>
-    <w:lvl w:ilvl="3" w:tplc="080A000F" w:tentative="1">
+    <w:lvl w:ilvl="2">
       <w:start w:val="1"/>
       <w:numFmt w:val="decimal"/>
-      <w:lvlText w:val="%4."/>
+      <w:isLgl/>
+      <w:lvlText w:val="%1.%2.%3"/>
       <w:lvlJc w:val="left"/>
       <w:pPr>
-        <w:ind w:left="3404" w:hanging="360"/>
-      </w:pPr>
+        <w:ind w:left="1604" w:hanging="720"/>
+      </w:pPr>
+      <w:rPr>
+        <w:rFonts w:hint="default"/>
+      </w:rPr>
     </w:lvl>
-    <w:lvl w:ilvl="4" w:tplc="080A0019" w:tentative="1">
-      <w:start w:val="1"/>
-      <w:numFmt w:val="lowerLetter"/>
-      <w:lvlText w:val="%5."/>
-      <w:lvlJc w:val="left"/>
-      <w:pPr>
-        <w:ind w:left="4124" w:hanging="360"/>
-      </w:pPr>
-    </w:lvl>
-    <w:lvl w:ilvl="5" w:tplc="080A001B" w:tentative="1">
-      <w:start w:val="1"/>
-      <w:numFmt w:val="lowerRoman"/>
-      <w:lvlText w:val="%6."/>
-      <w:lvlJc w:val="right"/>
-      <w:pPr>
-        <w:ind w:left="4844" w:hanging="180"/>
-      </w:pPr>
-    </w:lvl>
-    <w:lvl w:ilvl="6" w:tplc="080A000F" w:tentative="1">
+    <w:lvl w:ilvl="3">
       <w:start w:val="1"/>
       <w:numFmt w:val="decimal"/>
-      <w:lvlText w:val="%7."/>
+      <w:isLgl/>
+      <w:lvlText w:val="%1.%2.%3.%4"/>
       <w:lvlJc w:val="left"/>
       <w:pPr>
-        <w:ind w:left="5564" w:hanging="360"/>
-      </w:pPr>
+        <w:ind w:left="1604" w:hanging="720"/>
+      </w:pPr>
+      <w:rPr>
+        <w:rFonts w:hint="default"/>
+      </w:rPr>
     </w:lvl>
-    <w:lvl w:ilvl="7" w:tplc="080A0019" w:tentative="1">
+    <w:lvl w:ilvl="4">
       <w:start w:val="1"/>
-      <w:numFmt w:val="lowerLetter"/>
-      <w:lvlText w:val="%8."/>
+      <w:numFmt w:val="decimal"/>
+      <w:isLgl/>
+      <w:lvlText w:val="%1.%2.%3.%4.%5"/>
       <w:lvlJc w:val="left"/>
       <w:pPr>
-        <w:ind w:left="6284" w:hanging="360"/>
-      </w:pPr>
+        <w:ind w:left="1964" w:hanging="1080"/>
+      </w:pPr>
+      <w:rPr>
+        <w:rFonts w:hint="default"/>
+      </w:rPr>
     </w:lvl>
-    <w:lvl w:ilvl="8" w:tplc="080A001B" w:tentative="1">
+    <w:lvl w:ilvl="5">
       <w:start w:val="1"/>
-      <w:numFmt w:val="lowerRoman"/>
-      <w:lvlText w:val="%9."/>
-      <w:lvlJc w:val="right"/>
-      <w:pPr>
-        <w:ind w:left="7004" w:hanging="180"/>
-      </w:pPr>
+      <w:numFmt w:val="decimal"/>
+      <w:isLgl/>
+      <w:lvlText w:val="%1.%2.%3.%4.%5.%6"/>
+      <w:lvlJc w:val="left"/>
+      <w:pPr>
+        <w:ind w:left="1964" w:hanging="1080"/>
+      </w:pPr>
+      <w:rPr>
+        <w:rFonts w:hint="default"/>
+      </w:rPr>
+    </w:lvl>
+    <w:lvl w:ilvl="6">
+      <w:start w:val="1"/>
+      <w:numFmt w:val="decimal"/>
+      <w:isLgl/>
+      <w:lvlText w:val="%1.%2.%3.%4.%5.%6.%7"/>
+      <w:lvlJc w:val="left"/>
+      <w:pPr>
+        <w:ind w:left="2324" w:hanging="1440"/>
+      </w:pPr>
+      <w:rPr>
+        <w:rFonts w:hint="default"/>
+      </w:rPr>
+    </w:lvl>
+    <w:lvl w:ilvl="7">
+      <w:start w:val="1"/>
+      <w:numFmt w:val="decimal"/>
+      <w:isLgl/>
+      <w:lvlText w:val="%1.%2.%3.%4.%5.%6.%7.%8"/>
+      <w:lvlJc w:val="left"/>
+      <w:pPr>
+        <w:ind w:left="2324" w:hanging="1440"/>
+      </w:pPr>
+      <w:rPr>
+        <w:rFonts w:hint="default"/>
+      </w:rPr>
+    </w:lvl>
+    <w:lvl w:ilvl="8">
+      <w:start w:val="1"/>
+      <w:numFmt w:val="decimal"/>
+      <w:isLgl/>
+      <w:lvlText w:val="%1.%2.%3.%4.%5.%6.%7.%8.%9"/>
+      <w:lvlJc w:val="left"/>
+      <w:pPr>
+        <w:ind w:left="2684" w:hanging="1800"/>
+      </w:pPr>
+      <w:rPr>
+        <w:rFonts w:hint="default"/>
+      </w:rPr>
     </w:lvl>
   </w:abstractNum>
   <w:abstractNum w:abstractNumId="11" w15:restartNumberingAfterBreak="0">
@@ -19597,7 +19927,7 @@
 </file>
 
 <file path=word/styles.xml><?xml version="1.0" encoding="utf-8"?>
-<w:styles xmlns:mc="http://schemas.openxmlformats.org/markup-compatibility/2006" xmlns:r="http://schemas.openxmlformats.org/officeDocument/2006/relationships" xmlns:w="http://schemas.openxmlformats.org/wordprocessingml/2006/main" xmlns:w14="http://schemas.microsoft.com/office/word/2010/wordml" xmlns:w15="http://schemas.microsoft.com/office/word/2012/wordml" mc:Ignorable="w14 w15">
+<w:styles xmlns:mc="http://schemas.openxmlformats.org/markup-compatibility/2006" xmlns:r="http://schemas.openxmlformats.org/officeDocument/2006/relationships" xmlns:w="http://schemas.openxmlformats.org/wordprocessingml/2006/main" xmlns:w14="http://schemas.microsoft.com/office/word/2010/wordml" xmlns:w15="http://schemas.microsoft.com/office/word/2012/wordml" xmlns:w16se="http://schemas.microsoft.com/office/word/2015/wordml/symex" mc:Ignorable="w14 w15 w16se">
   <w:docDefaults>
     <w:rPrDefault>
       <w:rPr>
@@ -20317,7 +20647,7 @@
       <w:lang w:val="en-US" w:eastAsia="en-US"/>
     </w:rPr>
   </w:style>
-  <w:style w:type="paragraph" w:styleId="TtulodeTDC">
+  <w:style w:type="paragraph" w:styleId="TtuloTDC">
     <w:name w:val="TOC Heading"/>
     <w:basedOn w:val="Ttulo1"/>
     <w:next w:val="Normal"/>
@@ -20359,11 +20689,11 @@
       <w:ind w:left="240"/>
     </w:pPr>
   </w:style>
-  <w:style w:type="paragraph" w:styleId="Puesto">
+  <w:style w:type="paragraph" w:styleId="Ttulo">
     <w:name w:val="Title"/>
     <w:basedOn w:val="Encabezamiento3"/>
     <w:next w:val="Normal"/>
-    <w:link w:val="PuestoCar"/>
+    <w:link w:val="TtuloCar"/>
     <w:uiPriority w:val="10"/>
     <w:qFormat/>
     <w:rsid w:val="00680E15"/>
@@ -20375,10 +20705,10 @@
       <w:szCs w:val="32"/>
     </w:rPr>
   </w:style>
-  <w:style w:type="character" w:customStyle="1" w:styleId="PuestoCar">
-    <w:name w:val="Puesto Car"/>
+  <w:style w:type="character" w:customStyle="1" w:styleId="TtuloCar">
+    <w:name w:val="Título Car"/>
     <w:basedOn w:val="Fuentedeprrafopredeter"/>
-    <w:link w:val="Puesto"/>
+    <w:link w:val="Ttulo"/>
     <w:uiPriority w:val="10"/>
     <w:rsid w:val="00680E15"/>
     <w:rPr>
@@ -21579,7 +21909,7 @@
 </file>
 
 <file path=customXml/itemProps1.xml><?xml version="1.0" encoding="utf-8"?>
-<ds:datastoreItem xmlns:ds="http://schemas.openxmlformats.org/officeDocument/2006/customXml" ds:itemID="{5DD505FD-37D7-496C-AE81-C27043FA1481}">
+<ds:datastoreItem xmlns:ds="http://schemas.openxmlformats.org/officeDocument/2006/customXml" ds:itemID="{FDB481A9-0299-4919-918C-A049CF034D2C}">
   <ds:schemaRefs>
     <ds:schemaRef ds:uri="http://schemas.openxmlformats.org/officeDocument/2006/bibliography"/>
   </ds:schemaRefs>

</xml_diff>

<commit_message>
Caso extendido: Recopilación de expediente
</commit_message>
<xml_diff>
--- a/DocumentoERS1.1.docx
+++ b/DocumentoERS1.1.docx
@@ -1183,7 +1183,6 @@
     <w:p>
       <w:pPr>
         <w:pStyle w:val="Sinespaciado"/>
-        <w:jc w:val="both"/>
       </w:pPr>
       <w:bookmarkStart w:id="0" w:name="_Toc435122875"/>
       <w:r>
@@ -2791,7 +2790,7 @@
                 <w:szCs w:val="20"/>
                 <w:lang w:val="es-MX"/>
               </w:rPr>
-              <w:t>Suposiciones y dependencias</w:t>
+              <w:t xml:space="preserve">Suposiciones y dependencias </w:t>
             </w:r>
             <w:r>
               <w:rPr>
@@ -2800,19 +2799,8 @@
                 <w:szCs w:val="20"/>
                 <w:lang w:val="es-MX"/>
               </w:rPr>
-              <w:t xml:space="preserve"> </w:t>
-            </w:r>
-            <w:r>
-              <w:rPr>
-                <w:rFonts w:ascii="Arial" w:hAnsi="Arial" w:cs="Arial"/>
-                <w:sz w:val="20"/>
-                <w:szCs w:val="20"/>
-                <w:lang w:val="es-MX"/>
-              </w:rPr>
               <w:t>Narrativas de casos de uso, Caso extendido.</w:t>
             </w:r>
-            <w:bookmarkStart w:id="1" w:name="_GoBack"/>
-            <w:bookmarkEnd w:id="1"/>
           </w:p>
           <w:p>
             <w:pPr>
@@ -3041,7 +3029,7 @@
           <w:sz w:val="24"/>
           <w:szCs w:val="24"/>
           <w:bdr w:val="nil"/>
-          <w:lang w:eastAsia="en-US"/>
+          <w:lang w:val="en-US" w:eastAsia="en-US"/>
         </w:rPr>
         <w:id w:val="-214666813"/>
         <w:docPartObj>
@@ -6417,18 +6405,18 @@
         <w:pStyle w:val="Ttulo1"/>
         <w:jc w:val="both"/>
       </w:pPr>
-      <w:bookmarkStart w:id="2" w:name="_Toc435122877"/>
-      <w:bookmarkStart w:id="3" w:name="_Toc435123361"/>
-      <w:bookmarkStart w:id="4" w:name="_Toc436677005"/>
+      <w:bookmarkStart w:id="1" w:name="_Toc435122877"/>
+      <w:bookmarkStart w:id="2" w:name="_Toc435123361"/>
+      <w:bookmarkStart w:id="3" w:name="_Toc436677005"/>
       <w:r>
         <w:t xml:space="preserve">1 </w:t>
       </w:r>
       <w:r>
         <w:t>Introducción</w:t>
       </w:r>
+      <w:bookmarkEnd w:id="1"/>
       <w:bookmarkEnd w:id="2"/>
       <w:bookmarkEnd w:id="3"/>
-      <w:bookmarkEnd w:id="4"/>
     </w:p>
     <w:p>
       <w:pPr>
@@ -6484,15 +6472,15 @@
           <w:rFonts w:eastAsia="Arial"/>
         </w:rPr>
       </w:pPr>
-      <w:bookmarkStart w:id="5" w:name="_Toc435122878"/>
-      <w:bookmarkStart w:id="6" w:name="_Toc435123362"/>
-      <w:bookmarkStart w:id="7" w:name="_Toc436677006"/>
+      <w:bookmarkStart w:id="4" w:name="_Toc435122878"/>
+      <w:bookmarkStart w:id="5" w:name="_Toc435123362"/>
+      <w:bookmarkStart w:id="6" w:name="_Toc436677006"/>
       <w:r>
         <w:t>1.1 Propósito</w:t>
       </w:r>
+      <w:bookmarkEnd w:id="4"/>
       <w:bookmarkEnd w:id="5"/>
       <w:bookmarkEnd w:id="6"/>
-      <w:bookmarkEnd w:id="7"/>
     </w:p>
     <w:p>
       <w:pPr>
@@ -6673,15 +6661,15 @@
         <w:pStyle w:val="Ttulo2"/>
         <w:jc w:val="both"/>
       </w:pPr>
-      <w:bookmarkStart w:id="8" w:name="_Toc435122879"/>
-      <w:bookmarkStart w:id="9" w:name="_Toc435123363"/>
-      <w:bookmarkStart w:id="10" w:name="_Toc436677007"/>
+      <w:bookmarkStart w:id="7" w:name="_Toc435122879"/>
+      <w:bookmarkStart w:id="8" w:name="_Toc435123363"/>
+      <w:bookmarkStart w:id="9" w:name="_Toc436677007"/>
       <w:r>
         <w:t>1.2 Alcance</w:t>
       </w:r>
+      <w:bookmarkEnd w:id="7"/>
       <w:bookmarkEnd w:id="8"/>
       <w:bookmarkEnd w:id="9"/>
-      <w:bookmarkEnd w:id="10"/>
     </w:p>
     <w:p>
       <w:pPr>
@@ -7289,15 +7277,15 @@
         <w:pStyle w:val="Ttulo2"/>
         <w:jc w:val="both"/>
       </w:pPr>
-      <w:bookmarkStart w:id="11" w:name="_Toc435122880"/>
-      <w:bookmarkStart w:id="12" w:name="_Toc435123364"/>
-      <w:bookmarkStart w:id="13" w:name="_Toc436677008"/>
+      <w:bookmarkStart w:id="10" w:name="_Toc435122880"/>
+      <w:bookmarkStart w:id="11" w:name="_Toc435123364"/>
+      <w:bookmarkStart w:id="12" w:name="_Toc436677008"/>
       <w:r>
         <w:t>1.3 Personal involucrado</w:t>
       </w:r>
+      <w:bookmarkEnd w:id="10"/>
       <w:bookmarkEnd w:id="11"/>
       <w:bookmarkEnd w:id="12"/>
-      <w:bookmarkEnd w:id="13"/>
     </w:p>
     <w:p>
       <w:pPr>
@@ -8689,9 +8677,9 @@
         <w:pStyle w:val="Ttulo2"/>
         <w:jc w:val="both"/>
       </w:pPr>
-      <w:bookmarkStart w:id="14" w:name="_Toc435122881"/>
-      <w:bookmarkStart w:id="15" w:name="_Toc435123365"/>
-      <w:bookmarkStart w:id="16" w:name="_Toc436677009"/>
+      <w:bookmarkStart w:id="13" w:name="_Toc435122881"/>
+      <w:bookmarkStart w:id="14" w:name="_Toc435123365"/>
+      <w:bookmarkStart w:id="15" w:name="_Toc436677009"/>
       <w:r>
         <w:t xml:space="preserve">1.4 </w:t>
       </w:r>
@@ -8706,9 +8694,9 @@
       <w:r>
         <w:t xml:space="preserve"> y abreviaturas</w:t>
       </w:r>
+      <w:bookmarkEnd w:id="13"/>
       <w:bookmarkEnd w:id="14"/>
       <w:bookmarkEnd w:id="15"/>
-      <w:bookmarkEnd w:id="16"/>
     </w:p>
     <w:p>
       <w:pPr>
@@ -8718,16 +8706,16 @@
           <w:lang w:val="es-MX"/>
         </w:rPr>
       </w:pPr>
-      <w:bookmarkStart w:id="17" w:name="_Toc436342671"/>
-      <w:bookmarkStart w:id="18" w:name="_Toc436677010"/>
+      <w:bookmarkStart w:id="16" w:name="_Toc436342671"/>
+      <w:bookmarkStart w:id="17" w:name="_Toc436677010"/>
       <w:r>
         <w:rPr>
           <w:lang w:val="es-MX"/>
         </w:rPr>
         <w:t>Abreviaturas</w:t>
       </w:r>
+      <w:bookmarkEnd w:id="16"/>
       <w:bookmarkEnd w:id="17"/>
-      <w:bookmarkEnd w:id="18"/>
     </w:p>
     <w:p>
       <w:pPr>
@@ -8746,16 +8734,16 @@
           <w:lang w:val="es-MX"/>
         </w:rPr>
       </w:pPr>
-      <w:bookmarkStart w:id="19" w:name="_Toc436342672"/>
-      <w:bookmarkStart w:id="20" w:name="_Toc436677011"/>
+      <w:bookmarkStart w:id="18" w:name="_Toc436342672"/>
+      <w:bookmarkStart w:id="19" w:name="_Toc436677011"/>
       <w:r>
         <w:rPr>
           <w:lang w:val="es-MX"/>
         </w:rPr>
         <w:t>Acrónimos</w:t>
       </w:r>
+      <w:bookmarkEnd w:id="18"/>
       <w:bookmarkEnd w:id="19"/>
-      <w:bookmarkEnd w:id="20"/>
     </w:p>
     <w:p>
       <w:pPr>
@@ -8813,16 +8801,16 @@
           <w:lang w:val="es-MX"/>
         </w:rPr>
       </w:pPr>
-      <w:bookmarkStart w:id="21" w:name="_Toc436342673"/>
-      <w:bookmarkStart w:id="22" w:name="_Toc436677012"/>
+      <w:bookmarkStart w:id="20" w:name="_Toc436342673"/>
+      <w:bookmarkStart w:id="21" w:name="_Toc436677012"/>
       <w:r>
         <w:rPr>
           <w:lang w:val="es-MX"/>
         </w:rPr>
         <w:t>Definiciones</w:t>
       </w:r>
+      <w:bookmarkEnd w:id="20"/>
       <w:bookmarkEnd w:id="21"/>
-      <w:bookmarkEnd w:id="22"/>
     </w:p>
     <w:p>
       <w:pPr>
@@ -9006,15 +8994,15 @@
         <w:pStyle w:val="Ttulo2"/>
         <w:jc w:val="both"/>
       </w:pPr>
-      <w:bookmarkStart w:id="23" w:name="_Toc435122882"/>
-      <w:bookmarkStart w:id="24" w:name="_Toc435123366"/>
-      <w:bookmarkStart w:id="25" w:name="_Toc436677013"/>
+      <w:bookmarkStart w:id="22" w:name="_Toc435122882"/>
+      <w:bookmarkStart w:id="23" w:name="_Toc435123366"/>
+      <w:bookmarkStart w:id="24" w:name="_Toc436677013"/>
       <w:r>
         <w:t>1.5 Referencias</w:t>
       </w:r>
+      <w:bookmarkEnd w:id="22"/>
       <w:bookmarkEnd w:id="23"/>
       <w:bookmarkEnd w:id="24"/>
-      <w:bookmarkEnd w:id="25"/>
     </w:p>
     <w:p>
       <w:pPr>
@@ -10487,15 +10475,15 @@
           <w:rFonts w:eastAsia="Arial"/>
         </w:rPr>
       </w:pPr>
-      <w:bookmarkStart w:id="26" w:name="_Toc435122883"/>
-      <w:bookmarkStart w:id="27" w:name="_Toc435123367"/>
-      <w:bookmarkStart w:id="28" w:name="_Toc436677014"/>
+      <w:bookmarkStart w:id="25" w:name="_Toc435122883"/>
+      <w:bookmarkStart w:id="26" w:name="_Toc435123367"/>
+      <w:bookmarkStart w:id="27" w:name="_Toc436677014"/>
       <w:r>
         <w:t>1.6 Resumen</w:t>
       </w:r>
+      <w:bookmarkEnd w:id="25"/>
       <w:bookmarkEnd w:id="26"/>
       <w:bookmarkEnd w:id="27"/>
-      <w:bookmarkEnd w:id="28"/>
     </w:p>
     <w:p>
       <w:pPr>
@@ -10542,7 +10530,6 @@
           <w:sz w:val="24"/>
           <w:szCs w:val="24"/>
         </w:rPr>
-        <w:lastRenderedPageBreak/>
         <w:t>En la segunda sección se aborda la perspectiva del producto, así como la funcionalidad del mismo, las características de los usuarios, restricciones, suposiciones y dependencias.</w:t>
       </w:r>
     </w:p>
@@ -10562,6 +10549,7 @@
           <w:sz w:val="24"/>
           <w:szCs w:val="24"/>
         </w:rPr>
+        <w:lastRenderedPageBreak/>
         <w:t>Y por último, la tercera sección está conformada por los requerimientos funcionales, no funcionales y los requerimientos de interfaz.</w:t>
       </w:r>
     </w:p>
@@ -10577,27 +10565,27 @@
           <w:lang w:val="es-MX" w:eastAsia="es-MX"/>
         </w:rPr>
       </w:pPr>
-      <w:bookmarkStart w:id="29" w:name="_Toc435122884"/>
-      <w:bookmarkStart w:id="30" w:name="_Toc435123368"/>
+      <w:bookmarkStart w:id="28" w:name="_Toc435122884"/>
+      <w:bookmarkStart w:id="29" w:name="_Toc435123368"/>
     </w:p>
     <w:p>
       <w:pPr>
         <w:pStyle w:val="Ttulo1"/>
         <w:jc w:val="both"/>
       </w:pPr>
-      <w:bookmarkStart w:id="31" w:name="_Toc436677015"/>
+      <w:bookmarkStart w:id="30" w:name="_Toc436677015"/>
       <w:r>
         <w:t xml:space="preserve">2 </w:t>
       </w:r>
       <w:r>
         <w:t>D</w:t>
       </w:r>
+      <w:bookmarkEnd w:id="28"/>
+      <w:r>
+        <w:t>escripción general</w:t>
+      </w:r>
       <w:bookmarkEnd w:id="29"/>
-      <w:r>
-        <w:t>escripción general</w:t>
-      </w:r>
       <w:bookmarkEnd w:id="30"/>
-      <w:bookmarkEnd w:id="31"/>
     </w:p>
     <w:p>
       <w:pPr>
@@ -10612,15 +10600,15 @@
         <w:pStyle w:val="Ttulo2"/>
         <w:jc w:val="both"/>
       </w:pPr>
-      <w:bookmarkStart w:id="32" w:name="_Toc435122885"/>
-      <w:bookmarkStart w:id="33" w:name="_Toc435123369"/>
-      <w:bookmarkStart w:id="34" w:name="_Toc436677016"/>
+      <w:bookmarkStart w:id="31" w:name="_Toc435122885"/>
+      <w:bookmarkStart w:id="32" w:name="_Toc435123369"/>
+      <w:bookmarkStart w:id="33" w:name="_Toc436677016"/>
       <w:r>
         <w:t>2.1 Perspectiva del producto</w:t>
       </w:r>
+      <w:bookmarkEnd w:id="31"/>
       <w:bookmarkEnd w:id="32"/>
       <w:bookmarkEnd w:id="33"/>
-      <w:bookmarkEnd w:id="34"/>
     </w:p>
     <w:p>
       <w:pPr>
@@ -10688,26 +10676,19 @@
         <w:pStyle w:val="Ttulo2"/>
         <w:jc w:val="both"/>
       </w:pPr>
-      <w:bookmarkStart w:id="35" w:name="_Toc435122886"/>
-      <w:bookmarkStart w:id="36" w:name="_Toc435123370"/>
-      <w:bookmarkStart w:id="37" w:name="_Toc436677017"/>
-      <w:r>
-        <w:lastRenderedPageBreak/>
+      <w:bookmarkStart w:id="34" w:name="_Toc435122886"/>
+      <w:bookmarkStart w:id="35" w:name="_Toc435123370"/>
+      <w:bookmarkStart w:id="36" w:name="_Toc436677017"/>
+      <w:r>
         <w:t>2.2 Funcionalidad del producto</w:t>
       </w:r>
+      <w:bookmarkEnd w:id="34"/>
       <w:bookmarkEnd w:id="35"/>
       <w:bookmarkEnd w:id="36"/>
-      <w:bookmarkEnd w:id="37"/>
     </w:p>
     <w:p>
       <w:pPr>
         <w:pStyle w:val="Sinespaciado"/>
-        <w:numPr>
-          <w:ilvl w:val="0"/>
-          <w:numId w:val="0"/>
-        </w:numPr>
-        <w:ind w:left="720"/>
-        <w:jc w:val="both"/>
       </w:pPr>
       <w:r>
         <w:rPr>
@@ -13818,23 +13799,11 @@
     <w:p>
       <w:pPr>
         <w:pStyle w:val="Sinespaciado"/>
-        <w:numPr>
-          <w:ilvl w:val="0"/>
-          <w:numId w:val="0"/>
-        </w:numPr>
-        <w:ind w:left="360"/>
-        <w:jc w:val="both"/>
       </w:pPr>
     </w:p>
     <w:p>
       <w:pPr>
         <w:pStyle w:val="Sinespaciado"/>
-        <w:numPr>
-          <w:ilvl w:val="0"/>
-          <w:numId w:val="0"/>
-        </w:numPr>
-        <w:ind w:left="360"/>
-        <w:jc w:val="both"/>
       </w:pPr>
       <w:r>
         <w:t>El sistema podrá registrar alumnos</w:t>
@@ -13850,7 +13819,6 @@
           <w:ilvl w:val="0"/>
           <w:numId w:val="7"/>
         </w:numPr>
-        <w:jc w:val="both"/>
       </w:pPr>
       <w:r>
         <w:t>Asignar actividades.</w:t>
@@ -13866,7 +13834,6 @@
           <w:ilvl w:val="0"/>
           <w:numId w:val="7"/>
         </w:numPr>
-        <w:jc w:val="both"/>
       </w:pPr>
       <w:r>
         <w:t>Incluir documentos a la base de datos. (acción disponible para el alumno)</w:t>
@@ -13879,7 +13846,6 @@
           <w:ilvl w:val="0"/>
           <w:numId w:val="7"/>
         </w:numPr>
-        <w:jc w:val="both"/>
       </w:pPr>
       <w:r>
         <w:t>Recopilar el expediente. (acción disponible para el maestro)</w:t>
@@ -13892,7 +13858,6 @@
           <w:ilvl w:val="0"/>
           <w:numId w:val="7"/>
         </w:numPr>
-        <w:jc w:val="both"/>
       </w:pPr>
       <w:r>
         <w:t>Redactar actividades. (acción disponible para el responsable)</w:t>
@@ -13905,7 +13870,6 @@
           <w:ilvl w:val="0"/>
           <w:numId w:val="7"/>
         </w:numPr>
-        <w:jc w:val="both"/>
       </w:pPr>
       <w:r>
         <w:t>Redactar reportes. (acción disponible para el alumno)</w:t>
@@ -13918,7 +13882,6 @@
           <w:ilvl w:val="0"/>
           <w:numId w:val="7"/>
         </w:numPr>
-        <w:jc w:val="both"/>
       </w:pPr>
       <w:r>
         <w:t>Registrar hora de inicio. (acción disponible para el alumno)</w:t>
@@ -13931,7 +13894,6 @@
           <w:ilvl w:val="0"/>
           <w:numId w:val="7"/>
         </w:numPr>
-        <w:jc w:val="both"/>
       </w:pPr>
       <w:r>
         <w:t>Registrar hora de salida. (acción disponible para el alumno)</w:t>
@@ -13944,7 +13906,6 @@
           <w:ilvl w:val="0"/>
           <w:numId w:val="7"/>
         </w:numPr>
-        <w:jc w:val="both"/>
       </w:pPr>
       <w:r>
         <w:t>Visualizar actividades. (acción disponible para el alumno)</w:t>
@@ -13957,7 +13918,6 @@
           <w:ilvl w:val="0"/>
           <w:numId w:val="7"/>
         </w:numPr>
-        <w:jc w:val="both"/>
       </w:pPr>
       <w:r>
         <w:t>Visualizar avance de actividades. (acción disponible para el alumno)</w:t>
@@ -13970,7 +13930,6 @@
           <w:ilvl w:val="0"/>
           <w:numId w:val="7"/>
         </w:numPr>
-        <w:jc w:val="both"/>
       </w:pPr>
       <w:r>
         <w:t>Visualizar avance del SS. (acción disponible para el alumno)</w:t>
@@ -13983,7 +13942,6 @@
           <w:ilvl w:val="0"/>
           <w:numId w:val="7"/>
         </w:numPr>
-        <w:jc w:val="both"/>
       </w:pPr>
       <w:r>
         <w:t>Visualizar expediente. (acción disponible para el maestro y para el coordinador)</w:t>
@@ -13996,7 +13954,6 @@
           <w:ilvl w:val="0"/>
           <w:numId w:val="7"/>
         </w:numPr>
-        <w:jc w:val="both"/>
       </w:pPr>
       <w:r>
         <w:t>Visualizar lista de alumnos. (acción para el maestro y el coordinador)</w:t>
@@ -14009,22 +13966,14 @@
           <w:ilvl w:val="0"/>
           <w:numId w:val="7"/>
         </w:numPr>
-        <w:jc w:val="both"/>
-      </w:pPr>
-      <w:r>
-        <w:lastRenderedPageBreak/>
+      </w:pPr>
+      <w:r>
         <w:t>Visualizar lo documentos incluidos. (acción disponible para el maestro)</w:t>
       </w:r>
     </w:p>
     <w:p>
       <w:pPr>
         <w:pStyle w:val="Sinespaciado"/>
-        <w:numPr>
-          <w:ilvl w:val="0"/>
-          <w:numId w:val="0"/>
-        </w:numPr>
-        <w:ind w:left="720"/>
-        <w:jc w:val="both"/>
       </w:pPr>
     </w:p>
     <w:p>
@@ -14032,15 +13981,15 @@
         <w:pStyle w:val="Ttulo2"/>
         <w:jc w:val="both"/>
       </w:pPr>
-      <w:bookmarkStart w:id="38" w:name="_Toc435122887"/>
-      <w:bookmarkStart w:id="39" w:name="_Toc435123371"/>
-      <w:bookmarkStart w:id="40" w:name="_Toc436677018"/>
+      <w:bookmarkStart w:id="37" w:name="_Toc435122887"/>
+      <w:bookmarkStart w:id="38" w:name="_Toc435123371"/>
+      <w:bookmarkStart w:id="39" w:name="_Toc436677018"/>
       <w:r>
         <w:t>2.3 Características de los usuarios</w:t>
       </w:r>
+      <w:bookmarkEnd w:id="37"/>
       <w:bookmarkEnd w:id="38"/>
       <w:bookmarkEnd w:id="39"/>
-      <w:bookmarkEnd w:id="40"/>
     </w:p>
     <w:p>
       <w:pPr>
@@ -15065,17 +15014,17 @@
         <w:pStyle w:val="Ttulo2"/>
         <w:jc w:val="both"/>
       </w:pPr>
-      <w:bookmarkStart w:id="41" w:name="_Toc435122888"/>
-      <w:bookmarkStart w:id="42" w:name="_Toc435123372"/>
-      <w:bookmarkStart w:id="43" w:name="_Toc436342680"/>
-      <w:bookmarkStart w:id="44" w:name="_Toc436677019"/>
+      <w:bookmarkStart w:id="40" w:name="_Toc435122888"/>
+      <w:bookmarkStart w:id="41" w:name="_Toc435123372"/>
+      <w:bookmarkStart w:id="42" w:name="_Toc436342680"/>
+      <w:bookmarkStart w:id="43" w:name="_Toc436677019"/>
       <w:r>
         <w:t>2.4 Restricciones</w:t>
       </w:r>
+      <w:bookmarkEnd w:id="40"/>
       <w:bookmarkEnd w:id="41"/>
       <w:bookmarkEnd w:id="42"/>
       <w:bookmarkEnd w:id="43"/>
-      <w:bookmarkEnd w:id="44"/>
     </w:p>
     <w:p>
       <w:pPr>
@@ -15092,7 +15041,6 @@
           <w:ilvl w:val="0"/>
           <w:numId w:val="11"/>
         </w:numPr>
-        <w:jc w:val="both"/>
       </w:pPr>
       <w:r>
         <w:t>El Sistema se desarrollará en el lenguaje de programación Web HTML.</w:t>
@@ -15105,9 +15053,9 @@
           <w:ilvl w:val="0"/>
           <w:numId w:val="11"/>
         </w:numPr>
-        <w:jc w:val="both"/>
-      </w:pPr>
-      <w:r>
+      </w:pPr>
+      <w:r>
+        <w:lastRenderedPageBreak/>
         <w:t>El diseño se basará en l</w:t>
       </w:r>
       <w:r>
@@ -15121,7 +15069,6 @@
           <w:ilvl w:val="0"/>
           <w:numId w:val="11"/>
         </w:numPr>
-        <w:jc w:val="both"/>
       </w:pPr>
       <w:r>
         <w:t xml:space="preserve">Podrá </w:t>
@@ -15142,12 +15089,6 @@
     <w:p>
       <w:pPr>
         <w:pStyle w:val="Sinespaciado"/>
-        <w:numPr>
-          <w:ilvl w:val="0"/>
-          <w:numId w:val="0"/>
-        </w:numPr>
-        <w:ind w:left="360"/>
-        <w:jc w:val="both"/>
       </w:pPr>
     </w:p>
     <w:p>
@@ -15155,17 +15096,17 @@
         <w:pStyle w:val="Ttulo2"/>
         <w:jc w:val="both"/>
       </w:pPr>
-      <w:bookmarkStart w:id="45" w:name="_Toc435122889"/>
-      <w:bookmarkStart w:id="46" w:name="_Toc435123373"/>
-      <w:bookmarkStart w:id="47" w:name="_Toc436342681"/>
-      <w:bookmarkStart w:id="48" w:name="_Toc436677020"/>
+      <w:bookmarkStart w:id="44" w:name="_Toc435122889"/>
+      <w:bookmarkStart w:id="45" w:name="_Toc435123373"/>
+      <w:bookmarkStart w:id="46" w:name="_Toc436342681"/>
+      <w:bookmarkStart w:id="47" w:name="_Toc436677020"/>
       <w:r>
         <w:t>2.5 Suposiciones y dependencias</w:t>
       </w:r>
+      <w:bookmarkEnd w:id="44"/>
       <w:bookmarkEnd w:id="45"/>
       <w:bookmarkEnd w:id="46"/>
       <w:bookmarkEnd w:id="47"/>
-      <w:bookmarkEnd w:id="48"/>
     </w:p>
     <w:p>
       <w:pPr>
@@ -15280,13 +15221,13 @@
         <w:pStyle w:val="Ttulo1"/>
         <w:jc w:val="both"/>
       </w:pPr>
-      <w:bookmarkStart w:id="49" w:name="_Toc436342683"/>
-      <w:bookmarkStart w:id="50" w:name="_Toc436677021"/>
+      <w:bookmarkStart w:id="48" w:name="_Toc436342683"/>
+      <w:bookmarkStart w:id="49" w:name="_Toc436677021"/>
       <w:r>
         <w:t>3 Requerimientos Específicos</w:t>
       </w:r>
+      <w:bookmarkEnd w:id="48"/>
       <w:bookmarkEnd w:id="49"/>
-      <w:bookmarkEnd w:id="50"/>
     </w:p>
     <w:p>
       <w:pPr>
@@ -15317,7 +15258,6 @@
           <w:sz w:val="24"/>
           <w:szCs w:val="24"/>
         </w:rPr>
-        <w:lastRenderedPageBreak/>
         <w:t xml:space="preserve"> </w:t>
       </w:r>
     </w:p>
@@ -15326,13 +15266,13 @@
         <w:pStyle w:val="Ttulo2"/>
         <w:jc w:val="both"/>
       </w:pPr>
-      <w:bookmarkStart w:id="51" w:name="_Toc436342684"/>
-      <w:bookmarkStart w:id="52" w:name="_Toc436677022"/>
+      <w:bookmarkStart w:id="50" w:name="_Toc436342684"/>
+      <w:bookmarkStart w:id="51" w:name="_Toc436677022"/>
       <w:r>
         <w:t>3.1 Requisitos comunes de las interfaces</w:t>
       </w:r>
+      <w:bookmarkEnd w:id="50"/>
       <w:bookmarkEnd w:id="51"/>
-      <w:bookmarkEnd w:id="52"/>
     </w:p>
     <w:p>
       <w:pPr>
@@ -15350,8 +15290,8 @@
           <w:lang w:val="es-MX"/>
         </w:rPr>
       </w:pPr>
-      <w:bookmarkStart w:id="53" w:name="_Toc436342685"/>
-      <w:bookmarkStart w:id="54" w:name="_Toc436677023"/>
+      <w:bookmarkStart w:id="52" w:name="_Toc436342685"/>
+      <w:bookmarkStart w:id="53" w:name="_Toc436677023"/>
       <w:r>
         <w:rPr>
           <w:lang w:val="es-MX"/>
@@ -15370,8 +15310,8 @@
         </w:rPr>
         <w:t>suario</w:t>
       </w:r>
+      <w:bookmarkEnd w:id="52"/>
       <w:bookmarkEnd w:id="53"/>
-      <w:bookmarkEnd w:id="54"/>
     </w:p>
     <w:p>
       <w:pPr>
@@ -15623,8 +15563,8 @@
           <w:lang w:val="es-MX"/>
         </w:rPr>
       </w:pPr>
-      <w:bookmarkStart w:id="55" w:name="_Toc436342686"/>
-      <w:bookmarkStart w:id="56" w:name="_Toc436677024"/>
+      <w:bookmarkStart w:id="54" w:name="_Toc436342686"/>
+      <w:bookmarkStart w:id="55" w:name="_Toc436677024"/>
       <w:r>
         <w:rPr>
           <w:lang w:val="es-MX"/>
@@ -15643,8 +15583,8 @@
         </w:rPr>
         <w:t>ardware</w:t>
       </w:r>
+      <w:bookmarkEnd w:id="54"/>
       <w:bookmarkEnd w:id="55"/>
-      <w:bookmarkEnd w:id="56"/>
     </w:p>
     <w:p>
       <w:pPr>
@@ -15783,6 +15723,7 @@
           <w:sz w:val="24"/>
           <w:szCs w:val="24"/>
         </w:rPr>
+        <w:lastRenderedPageBreak/>
         <w:t>Ratón</w:t>
       </w:r>
       <w:r>
@@ -15934,8 +15875,8 @@
           <w:lang w:val="es-MX"/>
         </w:rPr>
       </w:pPr>
-      <w:bookmarkStart w:id="57" w:name="_Toc436342687"/>
-      <w:bookmarkStart w:id="58" w:name="_Toc436677025"/>
+      <w:bookmarkStart w:id="56" w:name="_Toc436342687"/>
+      <w:bookmarkStart w:id="57" w:name="_Toc436677025"/>
       <w:r>
         <w:rPr>
           <w:lang w:val="es-MX"/>
@@ -15954,18 +15895,12 @@
         </w:rPr>
         <w:t>oftware</w:t>
       </w:r>
+      <w:bookmarkEnd w:id="56"/>
       <w:bookmarkEnd w:id="57"/>
-      <w:bookmarkEnd w:id="58"/>
     </w:p>
     <w:p>
       <w:pPr>
         <w:pStyle w:val="Sinespaciado"/>
-        <w:numPr>
-          <w:ilvl w:val="0"/>
-          <w:numId w:val="0"/>
-        </w:numPr>
-        <w:ind w:left="360"/>
-        <w:jc w:val="both"/>
       </w:pPr>
       <w:r>
         <w:t>Navegador de internet</w:t>
@@ -16006,36 +15941,72 @@
         <w:pStyle w:val="Ttulo2"/>
         <w:jc w:val="both"/>
       </w:pPr>
-      <w:bookmarkStart w:id="59" w:name="_Toc436342688"/>
-      <w:bookmarkStart w:id="60" w:name="_Toc436677026"/>
+      <w:bookmarkStart w:id="58" w:name="_Toc436342688"/>
+      <w:bookmarkStart w:id="59" w:name="_Toc436677026"/>
       <w:r>
         <w:t>3.2 Requisitos funcionales</w:t>
       </w:r>
+      <w:bookmarkEnd w:id="58"/>
       <w:bookmarkEnd w:id="59"/>
+    </w:p>
+    <w:p>
+      <w:pPr>
+        <w:rPr>
+          <w:lang w:val="es-MX" w:eastAsia="es-MX"/>
+        </w:rPr>
+      </w:pPr>
+    </w:p>
+    <w:p>
+      <w:pPr>
+        <w:pStyle w:val="Ttulo3"/>
+        <w:rPr>
+          <w:lang w:val="es-MX"/>
+        </w:rPr>
+      </w:pPr>
+      <w:bookmarkStart w:id="60" w:name="_Toc436677027"/>
+      <w:r>
+        <w:rPr>
+          <w:lang w:val="es-MX"/>
+        </w:rPr>
+        <w:t>3.2.1 Crear cuenta</w:t>
+      </w:r>
       <w:bookmarkEnd w:id="60"/>
     </w:p>
     <w:p>
       <w:pPr>
-        <w:rPr>
-          <w:lang w:val="es-MX" w:eastAsia="es-MX"/>
-        </w:rPr>
-      </w:pPr>
-    </w:p>
-    <w:p>
-      <w:pPr>
-        <w:pStyle w:val="Ttulo3"/>
-        <w:rPr>
-          <w:lang w:val="es-MX"/>
-        </w:rPr>
-      </w:pPr>
-      <w:bookmarkStart w:id="61" w:name="_Toc436677027"/>
-      <w:r>
-        <w:rPr>
-          <w:lang w:val="es-MX"/>
-        </w:rPr>
-        <w:t>3.2.1 Crear cuenta</w:t>
-      </w:r>
-      <w:bookmarkEnd w:id="61"/>
+        <w:pStyle w:val="Cuerpo"/>
+        <w:rPr>
+          <w:rFonts w:ascii="Arial" w:eastAsia="Arial" w:hAnsi="Arial" w:cs="Arial"/>
+          <w:sz w:val="24"/>
+          <w:szCs w:val="24"/>
+        </w:rPr>
+      </w:pPr>
+      <w:r>
+        <w:rPr>
+          <w:rFonts w:ascii="Arial" w:eastAsia="Arial" w:hAnsi="Arial" w:cs="Arial"/>
+          <w:sz w:val="24"/>
+          <w:szCs w:val="24"/>
+        </w:rPr>
+        <w:t>Objetivo: Crear una cuenta para ingresar al sistema.</w:t>
+      </w:r>
+    </w:p>
+    <w:p>
+      <w:pPr>
+        <w:pStyle w:val="Cuerpo"/>
+        <w:rPr>
+          <w:rFonts w:ascii="Arial" w:eastAsia="Arial" w:hAnsi="Arial" w:cs="Arial"/>
+          <w:sz w:val="24"/>
+          <w:szCs w:val="24"/>
+        </w:rPr>
+      </w:pPr>
+      <w:r>
+        <w:rPr>
+          <w:rFonts w:ascii="Arial" w:eastAsia="Arial" w:hAnsi="Arial" w:cs="Arial"/>
+          <w:sz w:val="24"/>
+          <w:szCs w:val="24"/>
+        </w:rPr>
+        <w:t>Los alumnos deberán crear una cuenta para poder ingresar al sistema, se les pedirá su nombre, apellidos, matrícula UV, nombre de usuario, correo y una contraseña para quedar registrados.</w:t>
+      </w:r>
     </w:p>
     <w:p>
       <w:pPr>
@@ -16068,15 +16039,14 @@
           <w:lang w:val="es-MX"/>
         </w:rPr>
       </w:pPr>
-      <w:bookmarkStart w:id="62" w:name="_Toc436677028"/>
+      <w:bookmarkStart w:id="61" w:name="_Toc436677028"/>
       <w:r>
         <w:rPr>
           <w:lang w:val="es-MX"/>
         </w:rPr>
-        <w:lastRenderedPageBreak/>
         <w:t>3.2.2 Iniciar sesión</w:t>
       </w:r>
-      <w:bookmarkEnd w:id="62"/>
+      <w:bookmarkEnd w:id="61"/>
     </w:p>
     <w:p>
       <w:pPr>
@@ -16173,14 +16143,14 @@
           <w:lang w:val="es-MX"/>
         </w:rPr>
       </w:pPr>
-      <w:bookmarkStart w:id="63" w:name="_Toc436677029"/>
+      <w:bookmarkStart w:id="62" w:name="_Toc436677029"/>
       <w:r>
         <w:rPr>
           <w:lang w:val="es-MX"/>
         </w:rPr>
         <w:t>3.2.3 Registrar hora de inicio</w:t>
       </w:r>
-      <w:bookmarkEnd w:id="63"/>
+      <w:bookmarkEnd w:id="62"/>
     </w:p>
     <w:p>
       <w:pPr>
@@ -16277,14 +16247,14 @@
           <w:lang w:val="es-MX"/>
         </w:rPr>
       </w:pPr>
-      <w:bookmarkStart w:id="64" w:name="_Toc436677030"/>
+      <w:bookmarkStart w:id="63" w:name="_Toc436677030"/>
       <w:r>
         <w:rPr>
           <w:lang w:val="es-MX"/>
         </w:rPr>
         <w:t>3.2.4 Registrar hora de salida</w:t>
       </w:r>
-      <w:bookmarkEnd w:id="64"/>
+      <w:bookmarkEnd w:id="63"/>
     </w:p>
     <w:p>
       <w:pPr>
@@ -16381,38 +16351,161 @@
           <w:lang w:val="es-MX"/>
         </w:rPr>
       </w:pPr>
-      <w:bookmarkStart w:id="65" w:name="_Toc436677031"/>
+      <w:bookmarkStart w:id="64" w:name="_Toc436677031"/>
       <w:r>
         <w:rPr>
           <w:lang w:val="es-MX"/>
         </w:rPr>
         <w:t>3.2.5 Incluir documentos a la base de datos</w:t>
       </w:r>
+      <w:bookmarkEnd w:id="64"/>
+    </w:p>
+    <w:p>
+      <w:pPr>
+        <w:pBdr>
+          <w:top w:val="none" w:sz="0" w:space="0" w:color="auto"/>
+          <w:left w:val="none" w:sz="0" w:space="0" w:color="auto"/>
+          <w:bottom w:val="none" w:sz="0" w:space="0" w:color="auto"/>
+          <w:right w:val="none" w:sz="0" w:space="0" w:color="auto"/>
+          <w:between w:val="none" w:sz="0" w:space="0" w:color="auto"/>
+          <w:bar w:val="none" w:sz="0" w:color="auto"/>
+        </w:pBdr>
+        <w:rPr>
+          <w:rFonts w:ascii="Arial" w:eastAsia="Arial" w:hAnsi="Arial" w:cs="Arial"/>
+          <w:color w:val="000000"/>
+          <w:bdr w:val="none" w:sz="0" w:space="0" w:color="auto"/>
+          <w:lang w:val="es-MX" w:eastAsia="es-MX"/>
+        </w:rPr>
+      </w:pPr>
+      <w:r>
+        <w:rPr>
+          <w:rFonts w:ascii="Arial" w:eastAsia="Arial" w:hAnsi="Arial" w:cs="Arial"/>
+          <w:color w:val="000000"/>
+          <w:bdr w:val="none" w:sz="0" w:space="0" w:color="auto"/>
+          <w:lang w:val="es-MX" w:eastAsia="es-MX"/>
+        </w:rPr>
+        <w:t xml:space="preserve">Objetivo: Recopilar los documentos necesarios para </w:t>
+      </w:r>
+      <w:r>
+        <w:rPr>
+          <w:rFonts w:ascii="Arial" w:eastAsia="Arial" w:hAnsi="Arial" w:cs="Arial"/>
+          <w:color w:val="000000"/>
+          <w:bdr w:val="none" w:sz="0" w:space="0" w:color="auto"/>
+          <w:lang w:val="es-MX" w:eastAsia="es-MX"/>
+        </w:rPr>
+        <w:t>crear el expediente</w:t>
+      </w:r>
+      <w:r>
+        <w:rPr>
+          <w:rFonts w:ascii="Arial" w:eastAsia="Arial" w:hAnsi="Arial" w:cs="Arial"/>
+          <w:color w:val="000000"/>
+          <w:bdr w:val="none" w:sz="0" w:space="0" w:color="auto"/>
+          <w:lang w:val="es-MX" w:eastAsia="es-MX"/>
+        </w:rPr>
+        <w:t>.</w:t>
+      </w:r>
+    </w:p>
+    <w:p>
+      <w:pPr>
+        <w:pBdr>
+          <w:top w:val="none" w:sz="0" w:space="0" w:color="auto"/>
+          <w:left w:val="none" w:sz="0" w:space="0" w:color="auto"/>
+          <w:bottom w:val="none" w:sz="0" w:space="0" w:color="auto"/>
+          <w:right w:val="none" w:sz="0" w:space="0" w:color="auto"/>
+          <w:between w:val="none" w:sz="0" w:space="0" w:color="auto"/>
+          <w:bar w:val="none" w:sz="0" w:color="auto"/>
+        </w:pBdr>
+        <w:rPr>
+          <w:rFonts w:ascii="Arial" w:eastAsia="Arial" w:hAnsi="Arial" w:cs="Arial"/>
+          <w:color w:val="000000"/>
+          <w:bdr w:val="none" w:sz="0" w:space="0" w:color="auto"/>
+          <w:lang w:val="es-MX" w:eastAsia="es-MX"/>
+        </w:rPr>
+      </w:pPr>
+      <w:r>
+        <w:rPr>
+          <w:rFonts w:ascii="Arial" w:eastAsia="Arial" w:hAnsi="Arial" w:cs="Arial"/>
+          <w:color w:val="000000"/>
+          <w:bdr w:val="none" w:sz="0" w:space="0" w:color="auto"/>
+          <w:lang w:val="es-MX" w:eastAsia="es-MX"/>
+        </w:rPr>
+        <w:t xml:space="preserve">El alumno en su cuenta incluirá los documentos de su SS que son: la </w:t>
+      </w:r>
+      <w:r>
+        <w:rPr>
+          <w:rFonts w:ascii="Arial" w:eastAsia="Arial" w:hAnsi="Arial" w:cs="Arial"/>
+          <w:color w:val="000000"/>
+          <w:bdr w:val="none" w:sz="0" w:space="0" w:color="auto"/>
+          <w:lang w:val="es-MX" w:eastAsia="es-MX"/>
+        </w:rPr>
+        <w:t xml:space="preserve">carta de </w:t>
+      </w:r>
+      <w:r>
+        <w:rPr>
+          <w:rFonts w:ascii="Arial" w:eastAsia="Arial" w:hAnsi="Arial" w:cs="Arial"/>
+          <w:color w:val="000000"/>
+          <w:bdr w:val="none" w:sz="0" w:space="0" w:color="auto"/>
+          <w:lang w:val="es-MX" w:eastAsia="es-MX"/>
+        </w:rPr>
+        <w:t xml:space="preserve">asignación, </w:t>
+      </w:r>
+      <w:r>
+        <w:rPr>
+          <w:rFonts w:ascii="Arial" w:eastAsia="Arial" w:hAnsi="Arial" w:cs="Arial"/>
+          <w:color w:val="000000"/>
+          <w:bdr w:val="none" w:sz="0" w:space="0" w:color="auto"/>
+          <w:lang w:val="es-MX" w:eastAsia="es-MX"/>
+        </w:rPr>
+        <w:t>carta de aceptación, carta de presentación, bitácoras</w:t>
+      </w:r>
+      <w:r>
+        <w:rPr>
+          <w:rFonts w:ascii="Arial" w:eastAsia="Arial" w:hAnsi="Arial" w:cs="Arial"/>
+          <w:color w:val="000000"/>
+          <w:bdr w:val="none" w:sz="0" w:space="0" w:color="auto"/>
+          <w:lang w:val="es-MX" w:eastAsia="es-MX"/>
+        </w:rPr>
+        <w:t xml:space="preserve"> y reportes, para que queden guardados y que así no haya ningún problema de extravío o mal entendido</w:t>
+      </w:r>
+      <w:r>
+        <w:rPr>
+          <w:rFonts w:ascii="Arial" w:eastAsia="Arial" w:hAnsi="Arial" w:cs="Arial"/>
+          <w:color w:val="000000"/>
+          <w:bdr w:val="none" w:sz="0" w:space="0" w:color="auto"/>
+          <w:lang w:val="es-MX" w:eastAsia="es-MX"/>
+        </w:rPr>
+        <w:t xml:space="preserve"> y el maestro pueda recopilar su expediente</w:t>
+      </w:r>
+      <w:r>
+        <w:rPr>
+          <w:rFonts w:ascii="Arial" w:eastAsia="Arial" w:hAnsi="Arial" w:cs="Arial"/>
+          <w:color w:val="000000"/>
+          <w:bdr w:val="none" w:sz="0" w:space="0" w:color="auto"/>
+          <w:lang w:val="es-MX" w:eastAsia="es-MX"/>
+        </w:rPr>
+        <w:t>.</w:t>
+      </w:r>
+    </w:p>
+    <w:p>
+      <w:pPr>
+        <w:pStyle w:val="Sinespaciado"/>
+      </w:pPr>
+    </w:p>
+    <w:p>
+      <w:pPr>
+        <w:pStyle w:val="Ttulo3"/>
+        <w:rPr>
+          <w:lang w:val="es-MX"/>
+        </w:rPr>
+      </w:pPr>
+      <w:bookmarkStart w:id="65" w:name="_Toc436677032"/>
+      <w:r>
+        <w:rPr>
+          <w:lang w:val="es-MX"/>
+        </w:rPr>
+        <w:t>3.2.6 Visualizar los documentos incluidos</w:t>
+      </w:r>
       <w:bookmarkEnd w:id="65"/>
-    </w:p>
-    <w:p>
-      <w:pPr>
-        <w:pStyle w:val="Ttulo3"/>
-        <w:rPr>
-          <w:lang w:val="es-MX"/>
-        </w:rPr>
-      </w:pPr>
-    </w:p>
-    <w:p>
-      <w:pPr>
-        <w:pStyle w:val="Ttulo3"/>
-        <w:rPr>
-          <w:lang w:val="es-MX"/>
-        </w:rPr>
-      </w:pPr>
-      <w:bookmarkStart w:id="66" w:name="_Toc436677032"/>
-      <w:r>
-        <w:rPr>
-          <w:lang w:val="es-MX"/>
-        </w:rPr>
-        <w:t>3.2.6 Visualizar los documentos incluidos</w:t>
-      </w:r>
-      <w:bookmarkEnd w:id="66"/>
     </w:p>
     <w:p>
       <w:pPr>
@@ -16464,6 +16557,17 @@
     </w:p>
     <w:p>
       <w:pPr>
+        <w:pStyle w:val="Sinespaciado"/>
+      </w:pPr>
+      <w:r>
+        <w:t>El maestro</w:t>
+      </w:r>
+      <w:r>
+        <w:t xml:space="preserve"> podrá ver los reportes de actividades y asistencias que el alumno cargue al sistema para una revisión periódica.</w:t>
+      </w:r>
+    </w:p>
+    <w:p>
+      <w:pPr>
         <w:pStyle w:val="Poromisin"/>
         <w:tabs>
           <w:tab w:val="left" w:pos="560"/>
@@ -16485,14 +16589,22 @@
           <w:szCs w:val="24"/>
         </w:rPr>
       </w:pPr>
-      <w:r>
-        <w:rPr>
-          <w:rFonts w:cs="Arial"/>
-          <w:sz w:val="24"/>
-          <w:szCs w:val="24"/>
-        </w:rPr>
-        <w:t>El maestro podrá ver los reportes de actividades y asistencias que el alumno cargue al sistema para una revisión periódica.</w:t>
-      </w:r>
+    </w:p>
+    <w:p>
+      <w:pPr>
+        <w:pStyle w:val="Ttulo3"/>
+        <w:rPr>
+          <w:lang w:val="es-MX"/>
+        </w:rPr>
+      </w:pPr>
+      <w:bookmarkStart w:id="66" w:name="_Toc436677033"/>
+      <w:r>
+        <w:rPr>
+          <w:lang w:val="es-MX"/>
+        </w:rPr>
+        <w:t>3.2.7 Redactar reportes</w:t>
+      </w:r>
+      <w:bookmarkEnd w:id="66"/>
     </w:p>
     <w:p>
       <w:pPr>
@@ -16517,22 +16629,30 @@
           <w:szCs w:val="24"/>
         </w:rPr>
       </w:pPr>
-    </w:p>
-    <w:p>
-      <w:pPr>
-        <w:pStyle w:val="Ttulo3"/>
-        <w:rPr>
-          <w:lang w:val="es-MX"/>
-        </w:rPr>
-      </w:pPr>
-      <w:bookmarkStart w:id="67" w:name="_Toc436677033"/>
-      <w:r>
-        <w:rPr>
-          <w:lang w:val="es-MX"/>
-        </w:rPr>
-        <w:t>3.2.7 Redactar reportes</w:t>
-      </w:r>
-      <w:bookmarkEnd w:id="67"/>
+      <w:r>
+        <w:rPr>
+          <w:rFonts w:cs="Arial"/>
+          <w:sz w:val="24"/>
+          <w:szCs w:val="24"/>
+        </w:rPr>
+        <w:t xml:space="preserve">Objetivo: </w:t>
+      </w:r>
+      <w:r>
+        <w:rPr>
+          <w:rFonts w:cs="Arial"/>
+          <w:sz w:val="24"/>
+          <w:szCs w:val="24"/>
+        </w:rPr>
+        <w:t>R</w:t>
+      </w:r>
+      <w:r>
+        <w:rPr>
+          <w:rFonts w:cs="Arial"/>
+          <w:sz w:val="24"/>
+          <w:szCs w:val="24"/>
+        </w:rPr>
+        <w:t>edactar un plan de trabajo para el alumno que hace el Servicio Social.</w:t>
+      </w:r>
     </w:p>
     <w:p>
       <w:pPr>
@@ -16563,23 +16683,8 @@
           <w:sz w:val="24"/>
           <w:szCs w:val="24"/>
         </w:rPr>
-        <w:t xml:space="preserve">Objetivo: </w:t>
-      </w:r>
-      <w:r>
-        <w:rPr>
-          <w:rFonts w:cs="Arial"/>
-          <w:sz w:val="24"/>
-          <w:szCs w:val="24"/>
-        </w:rPr>
-        <w:t>R</w:t>
-      </w:r>
-      <w:r>
-        <w:rPr>
-          <w:rFonts w:cs="Arial"/>
-          <w:sz w:val="24"/>
-          <w:szCs w:val="24"/>
-        </w:rPr>
-        <w:t>edactar un plan de trabajo para el alumno que hace el Servicio Social.</w:t>
+        <w:lastRenderedPageBreak/>
+        <w:t>El responsable podrá redactar, en el sistema, un plan de trabajo donde incluya todas las actividades que el alumno debe realizar durante su estancia en la empresa donde esté laborando.</w:t>
       </w:r>
     </w:p>
     <w:p>
@@ -16605,13 +16710,57 @@
           <w:szCs w:val="24"/>
         </w:rPr>
       </w:pPr>
-      <w:r>
-        <w:rPr>
-          <w:rFonts w:cs="Arial"/>
+    </w:p>
+    <w:p>
+      <w:pPr>
+        <w:pStyle w:val="Ttulo3"/>
+        <w:rPr>
+          <w:lang w:val="es-MX"/>
+        </w:rPr>
+      </w:pPr>
+      <w:bookmarkStart w:id="67" w:name="_Toc436677034"/>
+      <w:r>
+        <w:rPr>
+          <w:lang w:val="es-MX"/>
+        </w:rPr>
+        <w:t>3.2.8 Redactar actividades</w:t>
+      </w:r>
+      <w:bookmarkEnd w:id="67"/>
+    </w:p>
+    <w:p>
+      <w:pPr>
+        <w:pStyle w:val="Cuerpo"/>
+        <w:rPr>
+          <w:rFonts w:ascii="Arial" w:eastAsia="Arial" w:hAnsi="Arial" w:cs="Arial"/>
           <w:sz w:val="24"/>
           <w:szCs w:val="24"/>
         </w:rPr>
-        <w:t>El responsable podrá redactar, en el sistema, un plan de trabajo donde incluya todas las actividades que el alumno debe realizar durante su estancia en la empresa donde esté laborando.</w:t>
+      </w:pPr>
+      <w:r>
+        <w:rPr>
+          <w:rFonts w:ascii="Arial" w:eastAsia="Arial" w:hAnsi="Arial" w:cs="Arial"/>
+          <w:sz w:val="24"/>
+          <w:szCs w:val="24"/>
+        </w:rPr>
+        <w:t>Objetivo: Redactar actividades para el alumno.</w:t>
+      </w:r>
+    </w:p>
+    <w:p>
+      <w:pPr>
+        <w:pStyle w:val="Cuerpo"/>
+        <w:rPr>
+          <w:rFonts w:ascii="Arial" w:eastAsia="Arial" w:hAnsi="Arial" w:cs="Arial"/>
+          <w:sz w:val="24"/>
+          <w:szCs w:val="24"/>
+        </w:rPr>
+      </w:pPr>
+      <w:r>
+        <w:rPr>
+          <w:rFonts w:ascii="Arial" w:eastAsia="Arial" w:hAnsi="Arial" w:cs="Arial"/>
+          <w:sz w:val="24"/>
+          <w:szCs w:val="24"/>
+        </w:rPr>
+        <w:t>EL responsable del alumno podrá redactar actividades que el alumno deberá realizar durante su periodo del SS.</w:t>
       </w:r>
     </w:p>
     <w:p>
@@ -16645,14 +16794,84 @@
           <w:lang w:val="es-MX"/>
         </w:rPr>
       </w:pPr>
-      <w:bookmarkStart w:id="68" w:name="_Toc436677034"/>
+      <w:bookmarkStart w:id="68" w:name="_Toc436677035"/>
       <w:r>
         <w:rPr>
           <w:lang w:val="es-MX"/>
         </w:rPr>
-        <w:t>3.2.8 Redactar actividades</w:t>
+        <w:t>3.2.9 Asignar actividades</w:t>
       </w:r>
       <w:bookmarkEnd w:id="68"/>
+    </w:p>
+    <w:p>
+      <w:pPr>
+        <w:pStyle w:val="Cuerpo"/>
+        <w:rPr>
+          <w:rFonts w:ascii="Arial" w:eastAsia="Arial" w:hAnsi="Arial" w:cs="Arial"/>
+          <w:sz w:val="24"/>
+          <w:szCs w:val="24"/>
+        </w:rPr>
+      </w:pPr>
+      <w:r>
+        <w:rPr>
+          <w:rFonts w:ascii="Arial" w:eastAsia="Arial" w:hAnsi="Arial" w:cs="Arial"/>
+          <w:sz w:val="24"/>
+          <w:szCs w:val="24"/>
+        </w:rPr>
+        <w:t xml:space="preserve">Objetivo: </w:t>
+      </w:r>
+      <w:proofErr w:type="spellStart"/>
+      <w:r>
+        <w:rPr>
+          <w:rFonts w:ascii="Arial" w:eastAsia="Arial" w:hAnsi="Arial" w:cs="Arial"/>
+          <w:sz w:val="24"/>
+          <w:szCs w:val="24"/>
+        </w:rPr>
+        <w:t>Asignale</w:t>
+      </w:r>
+      <w:proofErr w:type="spellEnd"/>
+      <w:r>
+        <w:rPr>
+          <w:rFonts w:ascii="Arial" w:eastAsia="Arial" w:hAnsi="Arial" w:cs="Arial"/>
+          <w:sz w:val="24"/>
+          <w:szCs w:val="24"/>
+        </w:rPr>
+        <w:t xml:space="preserve"> al alumno las actividades que deberá realizar.</w:t>
+      </w:r>
+    </w:p>
+    <w:p>
+      <w:pPr>
+        <w:pStyle w:val="Cuerpo"/>
+        <w:rPr>
+          <w:rFonts w:ascii="Arial" w:eastAsia="Arial" w:hAnsi="Arial" w:cs="Arial"/>
+          <w:sz w:val="24"/>
+          <w:szCs w:val="24"/>
+        </w:rPr>
+      </w:pPr>
+      <w:r>
+        <w:rPr>
+          <w:rFonts w:ascii="Arial" w:eastAsia="Arial" w:hAnsi="Arial" w:cs="Arial"/>
+          <w:sz w:val="24"/>
+          <w:szCs w:val="24"/>
+        </w:rPr>
+        <w:t xml:space="preserve">El responsable, una vez que haya redactado alguna actividad se la podrá asignar a uno </w:t>
+      </w:r>
+      <w:r>
+        <w:rPr>
+          <w:rFonts w:ascii="Arial" w:eastAsia="Arial" w:hAnsi="Arial" w:cs="Arial"/>
+          <w:sz w:val="24"/>
+          <w:szCs w:val="24"/>
+        </w:rPr>
+        <w:t xml:space="preserve">o varios </w:t>
+      </w:r>
+      <w:r>
+        <w:rPr>
+          <w:rFonts w:ascii="Arial" w:eastAsia="Arial" w:hAnsi="Arial" w:cs="Arial"/>
+          <w:sz w:val="24"/>
+          <w:szCs w:val="24"/>
+        </w:rPr>
+        <w:t>de sus alumnos asignados en el SS.</w:t>
+      </w:r>
     </w:p>
     <w:p>
       <w:pPr>
@@ -16685,14 +16904,50 @@
           <w:lang w:val="es-MX"/>
         </w:rPr>
       </w:pPr>
-      <w:bookmarkStart w:id="69" w:name="_Toc436677035"/>
+      <w:bookmarkStart w:id="69" w:name="_Toc436677036"/>
       <w:r>
         <w:rPr>
           <w:lang w:val="es-MX"/>
         </w:rPr>
-        <w:t>3.2.9 Asignar actividades</w:t>
+        <w:t>3.2.10 Visualizar avance de actividades</w:t>
       </w:r>
       <w:bookmarkEnd w:id="69"/>
+    </w:p>
+    <w:p>
+      <w:pPr>
+        <w:pStyle w:val="Cuerpo"/>
+        <w:rPr>
+          <w:rFonts w:ascii="Arial" w:eastAsia="Arial" w:hAnsi="Arial" w:cs="Arial"/>
+          <w:sz w:val="24"/>
+          <w:szCs w:val="24"/>
+        </w:rPr>
+      </w:pPr>
+      <w:r>
+        <w:rPr>
+          <w:rFonts w:ascii="Arial" w:eastAsia="Arial" w:hAnsi="Arial" w:cs="Arial"/>
+          <w:sz w:val="24"/>
+          <w:szCs w:val="24"/>
+        </w:rPr>
+        <w:t>Objetivo: Llevar un control de las actividades realizadas.</w:t>
+      </w:r>
+    </w:p>
+    <w:p>
+      <w:pPr>
+        <w:pStyle w:val="Cuerpo"/>
+        <w:rPr>
+          <w:rFonts w:ascii="Arial" w:eastAsia="Arial" w:hAnsi="Arial" w:cs="Arial"/>
+          <w:sz w:val="24"/>
+          <w:szCs w:val="24"/>
+        </w:rPr>
+      </w:pPr>
+      <w:r>
+        <w:rPr>
+          <w:rFonts w:ascii="Arial" w:eastAsia="Arial" w:hAnsi="Arial" w:cs="Arial"/>
+          <w:sz w:val="24"/>
+          <w:szCs w:val="24"/>
+        </w:rPr>
+        <w:t>Tanto el alumno como el responsable podrán visualizar las actividades que el alumno ha realizado, las que no hizo y las actividades que tiene pendientes, todo esto para llevar un buen control sobre los alumnos.</w:t>
+      </w:r>
     </w:p>
     <w:p>
       <w:pPr>
@@ -16725,12 +16980,12 @@
           <w:lang w:val="es-MX"/>
         </w:rPr>
       </w:pPr>
-      <w:bookmarkStart w:id="70" w:name="_Toc436677036"/>
+      <w:bookmarkStart w:id="70" w:name="_Toc436677037"/>
       <w:r>
         <w:rPr>
           <w:lang w:val="es-MX"/>
         </w:rPr>
-        <w:t>3.2.10 Visualizar avance de actividades</w:t>
+        <w:t>3.2.11 Visualizar avance del SS</w:t>
       </w:r>
       <w:bookmarkEnd w:id="70"/>
     </w:p>
@@ -16757,22 +17012,30 @@
           <w:szCs w:val="24"/>
         </w:rPr>
       </w:pPr>
-    </w:p>
-    <w:p>
-      <w:pPr>
-        <w:pStyle w:val="Ttulo3"/>
-        <w:rPr>
-          <w:lang w:val="es-MX"/>
-        </w:rPr>
-      </w:pPr>
-      <w:bookmarkStart w:id="71" w:name="_Toc436677037"/>
-      <w:r>
-        <w:rPr>
-          <w:lang w:val="es-MX"/>
-        </w:rPr>
-        <w:t>3.2.11 Visualizar avance del SS</w:t>
-      </w:r>
-      <w:bookmarkEnd w:id="71"/>
+      <w:r>
+        <w:rPr>
+          <w:rFonts w:cs="Arial"/>
+          <w:sz w:val="24"/>
+          <w:szCs w:val="24"/>
+        </w:rPr>
+        <w:t xml:space="preserve">Objetivo: </w:t>
+      </w:r>
+      <w:r>
+        <w:rPr>
+          <w:rFonts w:cs="Arial"/>
+          <w:sz w:val="24"/>
+          <w:szCs w:val="24"/>
+        </w:rPr>
+        <w:t>Llevar el control sobre las horas laboradas</w:t>
+      </w:r>
+      <w:r>
+        <w:rPr>
+          <w:rFonts w:cs="Arial"/>
+          <w:sz w:val="24"/>
+          <w:szCs w:val="24"/>
+        </w:rPr>
+        <w:t>.</w:t>
+      </w:r>
     </w:p>
     <w:p>
       <w:pPr>
@@ -16803,23 +17066,7 @@
           <w:sz w:val="24"/>
           <w:szCs w:val="24"/>
         </w:rPr>
-        <w:t xml:space="preserve">Objetivo: </w:t>
-      </w:r>
-      <w:r>
-        <w:rPr>
-          <w:rFonts w:cs="Arial"/>
-          <w:sz w:val="24"/>
-          <w:szCs w:val="24"/>
-        </w:rPr>
-        <w:t>Llevar el control sobre las horas laboradas</w:t>
-      </w:r>
-      <w:r>
-        <w:rPr>
-          <w:rFonts w:cs="Arial"/>
-          <w:sz w:val="24"/>
-          <w:szCs w:val="24"/>
-        </w:rPr>
-        <w:t>.</w:t>
+        <w:t>Tanto el alumno como su maestro de SS desean conocer el transcurso de horas que ha laborado. Así el maestro podrá tener conocimiento sobre su empeño y progreso y el alumno podrá ir viendo su evolución, lo cual servirá para repartir mejor sus tiempos y motivarse.</w:t>
       </w:r>
     </w:p>
     <w:p>
@@ -16845,14 +17092,22 @@
           <w:szCs w:val="24"/>
         </w:rPr>
       </w:pPr>
-      <w:r>
-        <w:rPr>
-          <w:rFonts w:cs="Arial"/>
-          <w:sz w:val="24"/>
-          <w:szCs w:val="24"/>
-        </w:rPr>
-        <w:t>Tanto el alumno como su maestro de SS desean conocer el transcurso de horas que ha laborado. Así el maestro podrá tener conocimiento sobre su empeño y progreso y el alumno podrá ir viendo su evolución, lo cual servirá para repartir mejor sus tiempos y motivarse.</w:t>
-      </w:r>
+    </w:p>
+    <w:p>
+      <w:pPr>
+        <w:pStyle w:val="Ttulo3"/>
+        <w:rPr>
+          <w:lang w:val="es-MX"/>
+        </w:rPr>
+      </w:pPr>
+      <w:bookmarkStart w:id="71" w:name="_Toc436677038"/>
+      <w:r>
+        <w:rPr>
+          <w:lang w:val="es-MX"/>
+        </w:rPr>
+        <w:t>3.2.12 Visualizar el expediente</w:t>
+      </w:r>
+      <w:bookmarkEnd w:id="71"/>
     </w:p>
     <w:p>
       <w:pPr>
@@ -16877,22 +17132,46 @@
           <w:szCs w:val="24"/>
         </w:rPr>
       </w:pPr>
-    </w:p>
-    <w:p>
-      <w:pPr>
-        <w:pStyle w:val="Ttulo3"/>
-        <w:rPr>
-          <w:lang w:val="es-MX"/>
-        </w:rPr>
-      </w:pPr>
-      <w:bookmarkStart w:id="72" w:name="_Toc436677038"/>
-      <w:r>
-        <w:rPr>
-          <w:lang w:val="es-MX"/>
-        </w:rPr>
-        <w:t>3.2.12 Visualizar el expediente</w:t>
-      </w:r>
-      <w:bookmarkEnd w:id="72"/>
+      <w:r>
+        <w:rPr>
+          <w:rFonts w:cs="Arial"/>
+          <w:sz w:val="24"/>
+          <w:szCs w:val="24"/>
+        </w:rPr>
+        <w:t>Objetivo:</w:t>
+      </w:r>
+      <w:r>
+        <w:rPr>
+          <w:rFonts w:cs="Arial"/>
+          <w:sz w:val="24"/>
+          <w:szCs w:val="24"/>
+        </w:rPr>
+        <w:t xml:space="preserve"> Ver la r</w:t>
+      </w:r>
+      <w:r>
+        <w:rPr>
+          <w:rFonts w:cs="Arial"/>
+          <w:sz w:val="24"/>
+          <w:szCs w:val="24"/>
+        </w:rPr>
+        <w:t>ecopila</w:t>
+      </w:r>
+      <w:r>
+        <w:rPr>
+          <w:rFonts w:cs="Arial"/>
+          <w:sz w:val="24"/>
+          <w:szCs w:val="24"/>
+        </w:rPr>
+        <w:t>ción de</w:t>
+      </w:r>
+      <w:r>
+        <w:rPr>
+          <w:rFonts w:cs="Arial"/>
+          <w:sz w:val="24"/>
+          <w:szCs w:val="24"/>
+        </w:rPr>
+        <w:t xml:space="preserve"> los documentos.</w:t>
+      </w:r>
     </w:p>
     <w:p>
       <w:pPr>
@@ -16923,7 +17202,7 @@
           <w:sz w:val="24"/>
           <w:szCs w:val="24"/>
         </w:rPr>
-        <w:t>Objetivo:</w:t>
+        <w:t>El maestro y el coordinador desean saber qué documentos han anexado y validado para poder llevar el control de éstos</w:t>
       </w:r>
       <w:r>
         <w:rPr>
@@ -16931,31 +17210,7 @@
           <w:sz w:val="24"/>
           <w:szCs w:val="24"/>
         </w:rPr>
-        <w:t xml:space="preserve"> Ver la r</w:t>
-      </w:r>
-      <w:r>
-        <w:rPr>
-          <w:rFonts w:cs="Arial"/>
-          <w:sz w:val="24"/>
-          <w:szCs w:val="24"/>
-        </w:rPr>
-        <w:t>ecopila</w:t>
-      </w:r>
-      <w:r>
-        <w:rPr>
-          <w:rFonts w:cs="Arial"/>
-          <w:sz w:val="24"/>
-          <w:szCs w:val="24"/>
-        </w:rPr>
-        <w:t>ción de</w:t>
-      </w:r>
-      <w:r>
-        <w:rPr>
-          <w:rFonts w:cs="Arial"/>
-          <w:sz w:val="24"/>
-          <w:szCs w:val="24"/>
-        </w:rPr>
-        <w:t xml:space="preserve"> los documentos.</w:t>
+        <w:t xml:space="preserve"> y poder consultarlos cuando sea necesario.</w:t>
       </w:r>
     </w:p>
     <w:p>
@@ -16981,21 +17236,27 @@
           <w:szCs w:val="24"/>
         </w:rPr>
       </w:pPr>
-      <w:r>
-        <w:rPr>
-          <w:rFonts w:cs="Arial"/>
-          <w:sz w:val="24"/>
-          <w:szCs w:val="24"/>
-        </w:rPr>
-        <w:t>El maestro y el coordinador desean saber qué documentos han anexado y validado para poder llevar el control de éstos</w:t>
-      </w:r>
-      <w:r>
-        <w:rPr>
-          <w:rFonts w:cs="Arial"/>
-          <w:sz w:val="24"/>
-          <w:szCs w:val="24"/>
-        </w:rPr>
-        <w:t xml:space="preserve"> y poder consultarlos cuando sea necesario.</w:t>
+    </w:p>
+    <w:p>
+      <w:pPr>
+        <w:pStyle w:val="Ttulo3"/>
+        <w:rPr>
+          <w:lang w:val="es-MX"/>
+        </w:rPr>
+      </w:pPr>
+      <w:bookmarkStart w:id="72" w:name="_Toc436677039"/>
+      <w:r>
+        <w:rPr>
+          <w:lang w:val="es-MX"/>
+        </w:rPr>
+        <w:t>3.2.13 Visualizar lista de alumnos</w:t>
+      </w:r>
+      <w:bookmarkEnd w:id="72"/>
+      <w:r>
+        <w:rPr>
+          <w:lang w:val="es-MX"/>
+        </w:rPr>
+        <w:t xml:space="preserve"> </w:t>
       </w:r>
     </w:p>
     <w:p>
@@ -17021,28 +17282,21 @@
           <w:szCs w:val="24"/>
         </w:rPr>
       </w:pPr>
-    </w:p>
-    <w:p>
-      <w:pPr>
-        <w:pStyle w:val="Ttulo3"/>
-        <w:rPr>
-          <w:lang w:val="es-MX"/>
-        </w:rPr>
-      </w:pPr>
-      <w:bookmarkStart w:id="73" w:name="_Toc436677039"/>
-      <w:r>
-        <w:rPr>
-          <w:lang w:val="es-MX"/>
-        </w:rPr>
-        <w:lastRenderedPageBreak/>
-        <w:t>3.2.13 Visualizar lista de alumnos</w:t>
-      </w:r>
-      <w:bookmarkEnd w:id="73"/>
-      <w:r>
-        <w:rPr>
-          <w:lang w:val="es-MX"/>
-        </w:rPr>
-        <w:t xml:space="preserve"> </w:t>
+      <w:r>
+        <w:rPr>
+          <w:rFonts w:cs="Arial"/>
+          <w:sz w:val="24"/>
+          <w:szCs w:val="24"/>
+        </w:rPr>
+        <w:t xml:space="preserve">Objetivo: </w:t>
+      </w:r>
+      <w:r>
+        <w:rPr>
+          <w:rFonts w:cs="Arial"/>
+          <w:sz w:val="24"/>
+          <w:szCs w:val="24"/>
+        </w:rPr>
+        <w:t>Saber qué alumnos les fueron asignados.</w:t>
       </w:r>
     </w:p>
     <w:p>
@@ -17074,7 +17328,7 @@
           <w:sz w:val="24"/>
           <w:szCs w:val="24"/>
         </w:rPr>
-        <w:t xml:space="preserve">Objetivo: </w:t>
+        <w:t xml:space="preserve">Al visualizar la lista de alumnos </w:t>
       </w:r>
       <w:r>
         <w:rPr>
@@ -17082,7 +17336,95 @@
           <w:sz w:val="24"/>
           <w:szCs w:val="24"/>
         </w:rPr>
-        <w:t>Saber qué alumnos les fueron asignados.</w:t>
+        <w:t>podrán</w:t>
+      </w:r>
+      <w:r>
+        <w:rPr>
+          <w:rFonts w:cs="Arial"/>
+          <w:sz w:val="24"/>
+          <w:szCs w:val="24"/>
+        </w:rPr>
+        <w:t xml:space="preserve"> sab</w:t>
+      </w:r>
+      <w:r>
+        <w:rPr>
+          <w:rFonts w:cs="Arial"/>
+          <w:sz w:val="24"/>
+          <w:szCs w:val="24"/>
+        </w:rPr>
+        <w:t>er</w:t>
+      </w:r>
+      <w:r>
+        <w:rPr>
+          <w:rFonts w:cs="Arial"/>
+          <w:sz w:val="24"/>
+          <w:szCs w:val="24"/>
+        </w:rPr>
+        <w:t xml:space="preserve"> </w:t>
+      </w:r>
+      <w:r>
+        <w:rPr>
+          <w:rFonts w:cs="Arial"/>
+          <w:sz w:val="24"/>
+          <w:szCs w:val="24"/>
+        </w:rPr>
+        <w:t>quiénes</w:t>
+      </w:r>
+      <w:r>
+        <w:rPr>
+          <w:rFonts w:cs="Arial"/>
+          <w:sz w:val="24"/>
+          <w:szCs w:val="24"/>
+        </w:rPr>
+        <w:t xml:space="preserve"> </w:t>
+      </w:r>
+      <w:r>
+        <w:rPr>
+          <w:rFonts w:cs="Arial"/>
+          <w:sz w:val="24"/>
+          <w:szCs w:val="24"/>
+        </w:rPr>
+        <w:t>son los prestadores de servicio</w:t>
+      </w:r>
+      <w:r>
+        <w:rPr>
+          <w:rFonts w:cs="Arial"/>
+          <w:sz w:val="24"/>
+          <w:szCs w:val="24"/>
+        </w:rPr>
+        <w:t xml:space="preserve"> que están bajo su tutela. Además</w:t>
+      </w:r>
+      <w:r>
+        <w:rPr>
+          <w:rFonts w:cs="Arial"/>
+          <w:sz w:val="24"/>
+          <w:szCs w:val="24"/>
+        </w:rPr>
+        <w:t xml:space="preserve"> podrán elegir opciones sobre cada </w:t>
+      </w:r>
+      <w:r>
+        <w:rPr>
+          <w:rFonts w:cs="Arial"/>
+          <w:sz w:val="24"/>
+          <w:szCs w:val="24"/>
+        </w:rPr>
+        <w:t>uno</w:t>
+      </w:r>
+      <w:r>
+        <w:rPr>
+          <w:rFonts w:cs="Arial"/>
+          <w:sz w:val="24"/>
+          <w:szCs w:val="24"/>
+        </w:rPr>
+        <w:t xml:space="preserve">, por ejemplo ver su avance, asignar actividades, </w:t>
+      </w:r>
+      <w:r>
+        <w:rPr>
+          <w:rFonts w:cs="Arial"/>
+          <w:sz w:val="24"/>
+          <w:szCs w:val="24"/>
+        </w:rPr>
+        <w:t>recopilar documentos, etc.</w:t>
       </w:r>
     </w:p>
     <w:p>
@@ -17108,134 +17450,6 @@
           <w:szCs w:val="24"/>
         </w:rPr>
       </w:pPr>
-      <w:r>
-        <w:rPr>
-          <w:rFonts w:cs="Arial"/>
-          <w:sz w:val="24"/>
-          <w:szCs w:val="24"/>
-        </w:rPr>
-        <w:t xml:space="preserve">Al visualizar la lista de alumnos </w:t>
-      </w:r>
-      <w:r>
-        <w:rPr>
-          <w:rFonts w:cs="Arial"/>
-          <w:sz w:val="24"/>
-          <w:szCs w:val="24"/>
-        </w:rPr>
-        <w:t>podrán</w:t>
-      </w:r>
-      <w:r>
-        <w:rPr>
-          <w:rFonts w:cs="Arial"/>
-          <w:sz w:val="24"/>
-          <w:szCs w:val="24"/>
-        </w:rPr>
-        <w:t xml:space="preserve"> sab</w:t>
-      </w:r>
-      <w:r>
-        <w:rPr>
-          <w:rFonts w:cs="Arial"/>
-          <w:sz w:val="24"/>
-          <w:szCs w:val="24"/>
-        </w:rPr>
-        <w:t>er</w:t>
-      </w:r>
-      <w:r>
-        <w:rPr>
-          <w:rFonts w:cs="Arial"/>
-          <w:sz w:val="24"/>
-          <w:szCs w:val="24"/>
-        </w:rPr>
-        <w:t xml:space="preserve"> </w:t>
-      </w:r>
-      <w:r>
-        <w:rPr>
-          <w:rFonts w:cs="Arial"/>
-          <w:sz w:val="24"/>
-          <w:szCs w:val="24"/>
-        </w:rPr>
-        <w:t>quiénes</w:t>
-      </w:r>
-      <w:r>
-        <w:rPr>
-          <w:rFonts w:cs="Arial"/>
-          <w:sz w:val="24"/>
-          <w:szCs w:val="24"/>
-        </w:rPr>
-        <w:t xml:space="preserve"> </w:t>
-      </w:r>
-      <w:r>
-        <w:rPr>
-          <w:rFonts w:cs="Arial"/>
-          <w:sz w:val="24"/>
-          <w:szCs w:val="24"/>
-        </w:rPr>
-        <w:t>son los prestadores de servicio</w:t>
-      </w:r>
-      <w:r>
-        <w:rPr>
-          <w:rFonts w:cs="Arial"/>
-          <w:sz w:val="24"/>
-          <w:szCs w:val="24"/>
-        </w:rPr>
-        <w:t xml:space="preserve"> que están bajo su tutela. Además</w:t>
-      </w:r>
-      <w:r>
-        <w:rPr>
-          <w:rFonts w:cs="Arial"/>
-          <w:sz w:val="24"/>
-          <w:szCs w:val="24"/>
-        </w:rPr>
-        <w:t xml:space="preserve"> podrán elegir opciones sobre cada </w:t>
-      </w:r>
-      <w:r>
-        <w:rPr>
-          <w:rFonts w:cs="Arial"/>
-          <w:sz w:val="24"/>
-          <w:szCs w:val="24"/>
-        </w:rPr>
-        <w:t>uno</w:t>
-      </w:r>
-      <w:r>
-        <w:rPr>
-          <w:rFonts w:cs="Arial"/>
-          <w:sz w:val="24"/>
-          <w:szCs w:val="24"/>
-        </w:rPr>
-        <w:t xml:space="preserve">, por ejemplo ver su avance, asignar actividades, </w:t>
-      </w:r>
-      <w:r>
-        <w:rPr>
-          <w:rFonts w:cs="Arial"/>
-          <w:sz w:val="24"/>
-          <w:szCs w:val="24"/>
-        </w:rPr>
-        <w:t>recopilar documentos, etc.</w:t>
-      </w:r>
-    </w:p>
-    <w:p>
-      <w:pPr>
-        <w:pStyle w:val="Poromisin"/>
-        <w:tabs>
-          <w:tab w:val="left" w:pos="560"/>
-          <w:tab w:val="left" w:pos="1120"/>
-          <w:tab w:val="left" w:pos="1680"/>
-          <w:tab w:val="left" w:pos="2240"/>
-          <w:tab w:val="left" w:pos="2800"/>
-          <w:tab w:val="left" w:pos="3360"/>
-          <w:tab w:val="left" w:pos="3920"/>
-          <w:tab w:val="left" w:pos="4480"/>
-          <w:tab w:val="left" w:pos="5040"/>
-          <w:tab w:val="left" w:pos="5600"/>
-          <w:tab w:val="left" w:pos="6160"/>
-          <w:tab w:val="left" w:pos="6720"/>
-        </w:tabs>
-        <w:rPr>
-          <w:rFonts w:cs="Arial"/>
-          <w:sz w:val="24"/>
-          <w:szCs w:val="24"/>
-        </w:rPr>
-      </w:pPr>
     </w:p>
     <w:p>
       <w:pPr>
@@ -17244,7 +17458,7 @@
           <w:lang w:val="es-MX"/>
         </w:rPr>
       </w:pPr>
-      <w:bookmarkStart w:id="74" w:name="_Toc436677040"/>
+      <w:bookmarkStart w:id="73" w:name="_Toc436677040"/>
       <w:r>
         <w:rPr>
           <w:lang w:val="es-MX"/>
@@ -17257,7 +17471,7 @@
         </w:rPr>
         <w:t xml:space="preserve"> Recopilar el expediente</w:t>
       </w:r>
-      <w:bookmarkEnd w:id="74"/>
+      <w:bookmarkEnd w:id="73"/>
       <w:r>
         <w:rPr>
           <w:lang w:val="es-MX"/>
@@ -17649,6 +17863,7 @@
                 <w:szCs w:val="22"/>
                 <w:lang w:val="es-MX"/>
               </w:rPr>
+              <w:lastRenderedPageBreak/>
               <w:t>Flujo normal</w:t>
             </w:r>
           </w:p>
@@ -18251,13 +18466,13 @@
         <w:pStyle w:val="Ttulo2"/>
         <w:jc w:val="both"/>
       </w:pPr>
-      <w:bookmarkStart w:id="75" w:name="_Toc436342691"/>
-      <w:bookmarkStart w:id="76" w:name="_Toc436677041"/>
+      <w:bookmarkStart w:id="74" w:name="_Toc436342691"/>
+      <w:bookmarkStart w:id="75" w:name="_Toc436677041"/>
       <w:r>
         <w:t>3.3 Requisitos no funcionales</w:t>
       </w:r>
+      <w:bookmarkEnd w:id="74"/>
       <w:bookmarkEnd w:id="75"/>
-      <w:bookmarkEnd w:id="76"/>
     </w:p>
     <w:p>
       <w:pPr>
@@ -18275,14 +18490,14 @@
           <w:lang w:val="es-MX" w:eastAsia="es-MX"/>
         </w:rPr>
       </w:pPr>
-      <w:bookmarkStart w:id="77" w:name="_Toc436677042"/>
+      <w:bookmarkStart w:id="76" w:name="_Toc436677042"/>
       <w:r>
         <w:rPr>
           <w:lang w:val="es-MX" w:eastAsia="es-MX"/>
         </w:rPr>
         <w:t>3.3.1 Requerimientos del producto</w:t>
       </w:r>
-      <w:bookmarkEnd w:id="77"/>
+      <w:bookmarkEnd w:id="76"/>
     </w:p>
     <w:p>
       <w:pPr>
@@ -18298,9 +18513,8 @@
         <w:pStyle w:val="Prrafodelista"/>
         <w:numPr>
           <w:ilvl w:val="0"/>
-          <w:numId w:val="12"/>
+          <w:numId w:val="16"/>
         </w:numPr>
-        <w:ind w:left="357" w:firstLine="0"/>
         <w:jc w:val="both"/>
         <w:rPr>
           <w:rFonts w:ascii="Arial" w:hAnsi="Arial" w:cs="Arial"/>
@@ -18334,210 +18548,6 @@
           <w:lang w:val="es-MX" w:eastAsia="es-MX"/>
         </w:rPr>
         <w:t xml:space="preserve"> </w:t>
-      </w:r>
-    </w:p>
-    <w:p>
-      <w:pPr>
-        <w:pStyle w:val="Sinespaciado"/>
-        <w:jc w:val="both"/>
-      </w:pPr>
-      <w:r>
-        <w:t>Ofrecemos una capacidad mínima de 60 usuarios al mismo tiempo, basándonos en el máximo de alumnos, sin afectar al rendimiento a pesar de las conexiones.</w:t>
-      </w:r>
-    </w:p>
-    <w:p>
-      <w:pPr>
-        <w:pStyle w:val="Sinespaciado"/>
-        <w:jc w:val="both"/>
-      </w:pPr>
-      <w:r>
-        <w:t>Los datos modificados en la base de datos se actualizarán para todos los usuarios en menos de 3 segundos.</w:t>
-      </w:r>
-    </w:p>
-    <w:p>
-      <w:pPr>
-        <w:pStyle w:val="Sinespaciado"/>
-        <w:jc w:val="both"/>
-      </w:pPr>
-      <w:r>
-        <w:t>El sistema asegura</w:t>
-      </w:r>
-      <w:r>
-        <w:t>rá</w:t>
-      </w:r>
-      <w:r>
-        <w:t xml:space="preserve"> la protección de los datos de los usuarios y la utilización únicamente para los fines establecidos y aceptados. </w:t>
-      </w:r>
-    </w:p>
-    <w:p>
-      <w:pPr>
-        <w:pStyle w:val="Sinespaciado"/>
-        <w:jc w:val="both"/>
-      </w:pPr>
-      <w:r>
-        <w:t xml:space="preserve">Se estiman funciones deducibles y </w:t>
-      </w:r>
-      <w:proofErr w:type="spellStart"/>
-      <w:r>
-        <w:t>autodescriptivas</w:t>
-      </w:r>
-      <w:proofErr w:type="spellEnd"/>
-      <w:r>
-        <w:t xml:space="preserve"> de entender para los diversos usuarios; por lo que se propone un tiempo menor a 3 horas para la familiarización con el sistema</w:t>
-      </w:r>
-    </w:p>
-    <w:p>
-      <w:pPr>
-        <w:pStyle w:val="Sinespaciado"/>
-        <w:jc w:val="both"/>
-      </w:pPr>
-      <w:r>
-        <w:t>El sistema deberá proporcionar mensajes de errores informativos.</w:t>
-      </w:r>
-    </w:p>
-    <w:p>
-      <w:pPr>
-        <w:pStyle w:val="Sinespaciado"/>
-        <w:jc w:val="both"/>
-      </w:pPr>
-      <w:r>
-        <w:t xml:space="preserve">El sistema deberá tener una disponibilidad del 99.9% </w:t>
-      </w:r>
-      <w:r>
-        <w:t>de las veces que intenten acceder.</w:t>
-      </w:r>
-    </w:p>
-    <w:p>
-      <w:pPr>
-        <w:pStyle w:val="Sinespaciado"/>
-        <w:jc w:val="both"/>
-      </w:pPr>
-      <w:r>
-        <w:t>El sistema deberá ser soportado por cualquier navegador que soporte HTML.</w:t>
-      </w:r>
-    </w:p>
-    <w:p>
-      <w:pPr>
-        <w:pStyle w:val="Sinespaciado"/>
-        <w:jc w:val="both"/>
-      </w:pPr>
-      <w:r>
-        <w:t>El navegador web d</w:t>
-      </w:r>
-      <w:r>
-        <w:t xml:space="preserve">eberá consumir menos de </w:t>
-      </w:r>
-      <w:r>
-        <w:t xml:space="preserve">512 </w:t>
-      </w:r>
-      <w:r>
-        <w:t xml:space="preserve">Mb de </w:t>
-      </w:r>
-      <w:r>
-        <w:t xml:space="preserve">memoria </w:t>
-      </w:r>
-      <w:r>
-        <w:t>RAM</w:t>
-      </w:r>
-      <w:r>
-        <w:t xml:space="preserve"> al utilizar el sistema</w:t>
-      </w:r>
-      <w:r>
-        <w:t>.</w:t>
-      </w:r>
-    </w:p>
-    <w:p>
-      <w:pPr>
-        <w:jc w:val="both"/>
-        <w:rPr>
-          <w:rFonts w:ascii="Arial" w:hAnsi="Arial" w:cs="Arial"/>
-          <w:lang w:val="es-MX" w:eastAsia="es-MX"/>
-        </w:rPr>
-      </w:pPr>
-    </w:p>
-    <w:p>
-      <w:pPr>
-        <w:pStyle w:val="Ttulo3"/>
-        <w:jc w:val="both"/>
-        <w:rPr>
-          <w:lang w:val="es-MX" w:eastAsia="es-MX"/>
-        </w:rPr>
-      </w:pPr>
-      <w:bookmarkStart w:id="78" w:name="_Toc436677043"/>
-      <w:r>
-        <w:rPr>
-          <w:lang w:val="es-MX" w:eastAsia="es-MX"/>
-        </w:rPr>
-        <w:t>3.3.2 Requerimientos organizacionales</w:t>
-      </w:r>
-      <w:bookmarkEnd w:id="78"/>
-    </w:p>
-    <w:p>
-      <w:pPr>
-        <w:jc w:val="both"/>
-        <w:rPr>
-          <w:lang w:val="es-MX" w:eastAsia="es-MX"/>
-        </w:rPr>
-      </w:pPr>
-    </w:p>
-    <w:p>
-      <w:pPr>
-        <w:pStyle w:val="Sinespaciado"/>
-        <w:jc w:val="both"/>
-      </w:pPr>
-      <w:r>
-        <w:t xml:space="preserve">La Coordinación </w:t>
-      </w:r>
-      <w:r>
-        <w:t>podrá</w:t>
-      </w:r>
-      <w:r>
-        <w:t xml:space="preserve"> tener control sobre la información proporcionada en el sistema.</w:t>
-      </w:r>
-    </w:p>
-    <w:p>
-      <w:pPr>
-        <w:pStyle w:val="Sinespaciado"/>
-        <w:jc w:val="both"/>
-      </w:pPr>
-      <w:r>
-        <w:t xml:space="preserve">El diseño se basará en la página www.uv.mx al tratarse de un servicio para la Universidad. </w:t>
-      </w:r>
-    </w:p>
-    <w:p>
-      <w:pPr>
-        <w:pStyle w:val="Sinespaciado"/>
-        <w:jc w:val="both"/>
-      </w:pPr>
-      <w:r>
-        <w:t>El software se programará en HTML.</w:t>
-      </w:r>
-    </w:p>
-    <w:p>
-      <w:pPr>
-        <w:pStyle w:val="Sinespaciado"/>
-        <w:jc w:val="both"/>
-      </w:pPr>
-      <w:r>
-        <w:t>El sistema deberá entregarse en la fecha acordada con los directores de la UV.</w:t>
-      </w:r>
-    </w:p>
-    <w:p>
-      <w:pPr>
-        <w:pStyle w:val="Sinespaciado"/>
-        <w:jc w:val="both"/>
-        <w:rPr>
-          <w:rStyle w:val="Ninguno"/>
-        </w:rPr>
-      </w:pPr>
-      <w:r>
-        <w:t xml:space="preserve">El procedimiento del desarrollo de software deberá cumplir con el estándar </w:t>
-      </w:r>
-      <w:r>
-        <w:rPr>
-          <w:rStyle w:val="Ninguno"/>
-        </w:rPr>
-        <w:t>IEEE 830.</w:t>
       </w:r>
     </w:p>
     <w:p>
@@ -18545,19 +18555,156 @@
         <w:pStyle w:val="Sinespaciado"/>
         <w:numPr>
           <w:ilvl w:val="0"/>
-          <w:numId w:val="0"/>
+          <w:numId w:val="16"/>
         </w:numPr>
-        <w:ind w:left="720"/>
-        <w:jc w:val="both"/>
-      </w:pPr>
-      <w:r>
-        <w:t xml:space="preserve">Las pruebas de software se gestionarán con una herramienta de gestión de software </w:t>
+      </w:pPr>
+      <w:r>
+        <w:t xml:space="preserve">  </w:t>
+      </w:r>
+      <w:r>
+        <w:t>Ofrecemos una capacidad mínima de 60 usuarios al mismo tiempo, basándonos en el máximo de alumnos, sin afectar al rendimiento a pesar de las conexiones.</w:t>
+      </w:r>
+    </w:p>
+    <w:p>
+      <w:pPr>
+        <w:pStyle w:val="Sinespaciado"/>
+        <w:numPr>
+          <w:ilvl w:val="0"/>
+          <w:numId w:val="16"/>
+        </w:numPr>
+      </w:pPr>
+      <w:r>
+        <w:t xml:space="preserve">  </w:t>
+      </w:r>
+      <w:r>
+        <w:t>Los datos modificados en la base de datos se actualizarán para todos los usuarios en menos de 3 segundos.</w:t>
+      </w:r>
+    </w:p>
+    <w:p>
+      <w:pPr>
+        <w:pStyle w:val="Sinespaciado"/>
+        <w:numPr>
+          <w:ilvl w:val="0"/>
+          <w:numId w:val="16"/>
+        </w:numPr>
+      </w:pPr>
+      <w:r>
+        <w:t xml:space="preserve">  </w:t>
+      </w:r>
+      <w:r>
+        <w:t>El sistema asegura</w:t>
+      </w:r>
+      <w:r>
+        <w:t>rá</w:t>
+      </w:r>
+      <w:r>
+        <w:t xml:space="preserve"> la protección de los datos de los usuarios y la utilización únicamente para los fines establecidos y aceptados. </w:t>
+      </w:r>
+    </w:p>
+    <w:p>
+      <w:pPr>
+        <w:pStyle w:val="Sinespaciado"/>
+        <w:numPr>
+          <w:ilvl w:val="0"/>
+          <w:numId w:val="16"/>
+        </w:numPr>
+      </w:pPr>
+      <w:r>
+        <w:t xml:space="preserve">  </w:t>
+      </w:r>
+      <w:r>
+        <w:t xml:space="preserve">Se estiman funciones deducibles y </w:t>
       </w:r>
       <w:proofErr w:type="spellStart"/>
       <w:r>
-        <w:t>testing</w:t>
+        <w:t>autodescriptivas</w:t>
       </w:r>
       <w:proofErr w:type="spellEnd"/>
+      <w:r>
+        <w:t xml:space="preserve"> de entender para los diversos usuarios; por lo que se propone un tiempo menor a 3 horas para la familiarización con el sistema</w:t>
+      </w:r>
+    </w:p>
+    <w:p>
+      <w:pPr>
+        <w:pStyle w:val="Sinespaciado"/>
+        <w:numPr>
+          <w:ilvl w:val="0"/>
+          <w:numId w:val="16"/>
+        </w:numPr>
+      </w:pPr>
+      <w:r>
+        <w:t xml:space="preserve">  </w:t>
+      </w:r>
+      <w:r>
+        <w:t>El sistema deberá proporcionar mensajes de errores informativos.</w:t>
+      </w:r>
+    </w:p>
+    <w:p>
+      <w:pPr>
+        <w:pStyle w:val="Sinespaciado"/>
+        <w:numPr>
+          <w:ilvl w:val="0"/>
+          <w:numId w:val="16"/>
+        </w:numPr>
+      </w:pPr>
+      <w:r>
+        <w:lastRenderedPageBreak/>
+        <w:t xml:space="preserve">  </w:t>
+      </w:r>
+      <w:r>
+        <w:t xml:space="preserve">El sistema deberá tener una disponibilidad del 99.9% </w:t>
+      </w:r>
+      <w:r>
+        <w:t>de las veces que intenten acceder.</w:t>
+      </w:r>
+    </w:p>
+    <w:p>
+      <w:pPr>
+        <w:pStyle w:val="Sinespaciado"/>
+        <w:numPr>
+          <w:ilvl w:val="0"/>
+          <w:numId w:val="16"/>
+        </w:numPr>
+      </w:pPr>
+      <w:r>
+        <w:t xml:space="preserve">  </w:t>
+      </w:r>
+      <w:r>
+        <w:t>El sistema deberá ser soportado por cualquier navegador que soporte HTML.</w:t>
+      </w:r>
+    </w:p>
+    <w:p>
+      <w:pPr>
+        <w:pStyle w:val="Sinespaciado"/>
+        <w:numPr>
+          <w:ilvl w:val="0"/>
+          <w:numId w:val="16"/>
+        </w:numPr>
+      </w:pPr>
+      <w:r>
+        <w:t xml:space="preserve">  </w:t>
+      </w:r>
+      <w:r>
+        <w:t>El navegador web d</w:t>
+      </w:r>
+      <w:r>
+        <w:t xml:space="preserve">eberá consumir menos de </w:t>
+      </w:r>
+      <w:r>
+        <w:t xml:space="preserve">512 </w:t>
+      </w:r>
+      <w:r>
+        <w:t xml:space="preserve">Mb de </w:t>
+      </w:r>
+      <w:r>
+        <w:t xml:space="preserve">memoria </w:t>
+      </w:r>
+      <w:r>
+        <w:t>RAM</w:t>
+      </w:r>
+      <w:r>
+        <w:t xml:space="preserve"> al utilizar el sistema</w:t>
+      </w:r>
       <w:r>
         <w:t>.</w:t>
       </w:r>
@@ -18579,59 +18726,236 @@
           <w:lang w:val="es-MX" w:eastAsia="es-MX"/>
         </w:rPr>
       </w:pPr>
-      <w:bookmarkStart w:id="79" w:name="_Toc436677044"/>
+      <w:bookmarkStart w:id="77" w:name="_Toc436677043"/>
       <w:r>
         <w:rPr>
           <w:lang w:val="es-MX" w:eastAsia="es-MX"/>
         </w:rPr>
+        <w:t>3.3.2 Requerimientos organizacionales</w:t>
+      </w:r>
+      <w:bookmarkEnd w:id="77"/>
+    </w:p>
+    <w:p>
+      <w:pPr>
+        <w:jc w:val="both"/>
+        <w:rPr>
+          <w:lang w:val="es-MX" w:eastAsia="es-MX"/>
+        </w:rPr>
+      </w:pPr>
+    </w:p>
+    <w:p>
+      <w:pPr>
+        <w:pStyle w:val="Sinespaciado"/>
+        <w:numPr>
+          <w:ilvl w:val="0"/>
+          <w:numId w:val="17"/>
+        </w:numPr>
+      </w:pPr>
+      <w:r>
+        <w:t xml:space="preserve">  </w:t>
+      </w:r>
+      <w:r>
+        <w:t xml:space="preserve">La Coordinación </w:t>
+      </w:r>
+      <w:r>
+        <w:t>podrá</w:t>
+      </w:r>
+      <w:r>
+        <w:t xml:space="preserve"> tener control sobre la información proporcionada en el sistema.</w:t>
+      </w:r>
+    </w:p>
+    <w:p>
+      <w:pPr>
+        <w:pStyle w:val="Sinespaciado"/>
+        <w:numPr>
+          <w:ilvl w:val="0"/>
+          <w:numId w:val="17"/>
+        </w:numPr>
+      </w:pPr>
+      <w:r>
+        <w:t xml:space="preserve">  </w:t>
+      </w:r>
+      <w:r>
+        <w:t xml:space="preserve">El diseño se basará en la página www.uv.mx al tratarse de un servicio para la Universidad. </w:t>
+      </w:r>
+    </w:p>
+    <w:p>
+      <w:pPr>
+        <w:pStyle w:val="Sinespaciado"/>
+        <w:numPr>
+          <w:ilvl w:val="0"/>
+          <w:numId w:val="17"/>
+        </w:numPr>
+      </w:pPr>
+      <w:r>
+        <w:t xml:space="preserve">  </w:t>
+      </w:r>
+      <w:r>
+        <w:t>El software se programará en HTML.</w:t>
+      </w:r>
+    </w:p>
+    <w:p>
+      <w:pPr>
+        <w:pStyle w:val="Sinespaciado"/>
+        <w:numPr>
+          <w:ilvl w:val="0"/>
+          <w:numId w:val="17"/>
+        </w:numPr>
+      </w:pPr>
+      <w:r>
+        <w:t xml:space="preserve">  </w:t>
+      </w:r>
+      <w:r>
+        <w:t>El sistema deberá entregarse en la fecha acordada con los directores de la UV.</w:t>
+      </w:r>
+    </w:p>
+    <w:p>
+      <w:pPr>
+        <w:pStyle w:val="Sinespaciado"/>
+        <w:numPr>
+          <w:ilvl w:val="0"/>
+          <w:numId w:val="17"/>
+        </w:numPr>
+        <w:rPr>
+          <w:rStyle w:val="Ninguno"/>
+        </w:rPr>
+      </w:pPr>
+      <w:r>
+        <w:t xml:space="preserve">  </w:t>
+      </w:r>
+      <w:r>
+        <w:t xml:space="preserve">El procedimiento del desarrollo de software deberá cumplir con el estándar </w:t>
+      </w:r>
+      <w:r>
+        <w:rPr>
+          <w:rStyle w:val="Ninguno"/>
+        </w:rPr>
+        <w:t>IEEE 830.</w:t>
+      </w:r>
+    </w:p>
+    <w:p>
+      <w:pPr>
+        <w:pStyle w:val="Sinespaciado"/>
+        <w:numPr>
+          <w:ilvl w:val="0"/>
+          <w:numId w:val="17"/>
+        </w:numPr>
+      </w:pPr>
+      <w:r>
+        <w:t xml:space="preserve">  </w:t>
+      </w:r>
+      <w:r>
+        <w:t xml:space="preserve">Las pruebas de software se gestionarán con una herramienta de gestión de software </w:t>
+      </w:r>
+      <w:proofErr w:type="spellStart"/>
+      <w:r>
+        <w:t>testing</w:t>
+      </w:r>
+      <w:proofErr w:type="spellEnd"/>
+      <w:r>
+        <w:t>.</w:t>
+      </w:r>
+    </w:p>
+    <w:p>
+      <w:pPr>
+        <w:jc w:val="both"/>
+        <w:rPr>
+          <w:rFonts w:ascii="Arial" w:hAnsi="Arial" w:cs="Arial"/>
+          <w:lang w:val="es-MX" w:eastAsia="es-MX"/>
+        </w:rPr>
+      </w:pPr>
+    </w:p>
+    <w:p>
+      <w:pPr>
+        <w:pStyle w:val="Ttulo3"/>
+        <w:jc w:val="both"/>
+        <w:rPr>
+          <w:lang w:val="es-MX" w:eastAsia="es-MX"/>
+        </w:rPr>
+      </w:pPr>
+      <w:bookmarkStart w:id="78" w:name="_Toc436677044"/>
+      <w:r>
+        <w:rPr>
+          <w:lang w:val="es-MX" w:eastAsia="es-MX"/>
+        </w:rPr>
         <w:t>3.3.3 Requerimientos externos</w:t>
       </w:r>
+      <w:bookmarkEnd w:id="78"/>
+    </w:p>
+    <w:p>
+      <w:pPr>
+        <w:rPr>
+          <w:lang w:val="es-MX" w:eastAsia="es-MX"/>
+        </w:rPr>
+      </w:pPr>
+    </w:p>
+    <w:p>
+      <w:pPr>
+        <w:pStyle w:val="Sinespaciado"/>
+        <w:numPr>
+          <w:ilvl w:val="0"/>
+          <w:numId w:val="19"/>
+        </w:numPr>
+      </w:pPr>
+      <w:r>
+        <w:t xml:space="preserve">  </w:t>
+      </w:r>
+      <w:r>
+        <w:t xml:space="preserve">El sistema no deberá revelar información personal sobre los alumnos a </w:t>
+      </w:r>
+      <w:r>
+        <w:t xml:space="preserve">otros alumnos o a </w:t>
+      </w:r>
+      <w:r>
+        <w:t>maestros que no sean responsables de ellos.</w:t>
+      </w:r>
+    </w:p>
+    <w:p>
+      <w:pPr>
+        <w:pStyle w:val="Sinespaciado"/>
+        <w:numPr>
+          <w:ilvl w:val="0"/>
+          <w:numId w:val="19"/>
+        </w:numPr>
+      </w:pPr>
+      <w:r>
+        <w:t xml:space="preserve">  </w:t>
+      </w:r>
+      <w:r>
+        <w:t>Deberá cumplir con la ley de tratamiento en condiciones de igualdad.</w:t>
+      </w:r>
+    </w:p>
+    <w:p>
+      <w:pPr>
+        <w:pStyle w:val="Sinespaciado"/>
+        <w:numPr>
+          <w:ilvl w:val="0"/>
+          <w:numId w:val="19"/>
+        </w:numPr>
+      </w:pPr>
+      <w:r>
+        <w:t xml:space="preserve">  </w:t>
+      </w:r>
+      <w:r>
+        <w:t>El sistema podrá interactuar</w:t>
+      </w:r>
+      <w:r>
+        <w:t xml:space="preserve"> con otros sistemas, por ejemplo el de Información Integral de Universitarios.</w:t>
+      </w:r>
+    </w:p>
+    <w:p>
+      <w:pPr>
+        <w:pStyle w:val="Sinespaciado"/>
+        <w:numPr>
+          <w:ilvl w:val="0"/>
+          <w:numId w:val="19"/>
+        </w:numPr>
+      </w:pPr>
+      <w:r>
+        <w:t xml:space="preserve">  </w:t>
+      </w:r>
+      <w:bookmarkStart w:id="79" w:name="_GoBack"/>
       <w:bookmarkEnd w:id="79"/>
-    </w:p>
-    <w:p>
-      <w:pPr>
-        <w:rPr>
-          <w:lang w:val="es-MX" w:eastAsia="es-MX"/>
-        </w:rPr>
-      </w:pPr>
-    </w:p>
-    <w:p>
-      <w:pPr>
-        <w:pStyle w:val="Sinespaciado"/>
-      </w:pPr>
-      <w:r>
-        <w:t xml:space="preserve">El sistema no deberá revelar información personal sobre los alumnos a </w:t>
-      </w:r>
-      <w:r>
-        <w:t xml:space="preserve">otros alumnos o a </w:t>
-      </w:r>
-      <w:r>
-        <w:t>maestros que no sean responsables de ellos.</w:t>
-      </w:r>
-    </w:p>
-    <w:p>
-      <w:pPr>
-        <w:pStyle w:val="Sinespaciado"/>
-      </w:pPr>
-      <w:r>
-        <w:t>Deberá cumplir con la ley de tratamiento en condiciones de igualdad.</w:t>
-      </w:r>
-    </w:p>
-    <w:p>
-      <w:pPr>
-        <w:pStyle w:val="Sinespaciado"/>
-      </w:pPr>
-      <w:r>
-        <w:t>El sistema podrá interactuar</w:t>
-      </w:r>
-      <w:r>
-        <w:t xml:space="preserve"> con otros sistemas, por ejemplo el de Información Integral de Universitarios.</w:t>
-      </w:r>
-    </w:p>
-    <w:p>
-      <w:pPr>
-        <w:pStyle w:val="Sinespaciado"/>
-      </w:pPr>
       <w:r>
         <w:t>E</w:t>
       </w:r>
@@ -19039,7 +19363,7 @@
             <w:noProof/>
             <w:lang w:val="es-ES"/>
           </w:rPr>
-          <w:t>16</w:t>
+          <w:t>15</w:t>
         </w:r>
         <w:r>
           <w:fldChar w:fldCharType="end"/>
@@ -19634,6 +19958,121 @@
     </w:lvl>
   </w:abstractNum>
   <w:abstractNum w:abstractNumId="4" w15:restartNumberingAfterBreak="0">
+    <w:nsid w:val="32842A89"/>
+    <w:multiLevelType w:val="hybridMultilevel"/>
+    <w:tmpl w:val="1346C53E"/>
+    <w:lvl w:ilvl="0" w:tplc="77185A84">
+      <w:start w:val="1"/>
+      <w:numFmt w:val="bullet"/>
+      <w:lvlText w:val="►"/>
+      <w:lvlJc w:val="left"/>
+      <w:pPr>
+        <w:ind w:left="720" w:hanging="360"/>
+      </w:pPr>
+      <w:rPr>
+        <w:rFonts w:ascii="Arial" w:hAnsi="Arial" w:hint="default"/>
+        <w:kern w:val="18"/>
+        <w:sz w:val="20"/>
+      </w:rPr>
+    </w:lvl>
+    <w:lvl w:ilvl="1" w:tplc="080A0003" w:tentative="1">
+      <w:start w:val="1"/>
+      <w:numFmt w:val="bullet"/>
+      <w:lvlText w:val="o"/>
+      <w:lvlJc w:val="left"/>
+      <w:pPr>
+        <w:ind w:left="1440" w:hanging="360"/>
+      </w:pPr>
+      <w:rPr>
+        <w:rFonts w:ascii="Courier New" w:hAnsi="Courier New" w:cs="Courier New" w:hint="default"/>
+      </w:rPr>
+    </w:lvl>
+    <w:lvl w:ilvl="2" w:tplc="080A0005" w:tentative="1">
+      <w:start w:val="1"/>
+      <w:numFmt w:val="bullet"/>
+      <w:lvlText w:val=""/>
+      <w:lvlJc w:val="left"/>
+      <w:pPr>
+        <w:ind w:left="2160" w:hanging="360"/>
+      </w:pPr>
+      <w:rPr>
+        <w:rFonts w:ascii="Wingdings" w:hAnsi="Wingdings" w:hint="default"/>
+      </w:rPr>
+    </w:lvl>
+    <w:lvl w:ilvl="3" w:tplc="080A0001" w:tentative="1">
+      <w:start w:val="1"/>
+      <w:numFmt w:val="bullet"/>
+      <w:lvlText w:val=""/>
+      <w:lvlJc w:val="left"/>
+      <w:pPr>
+        <w:ind w:left="2880" w:hanging="360"/>
+      </w:pPr>
+      <w:rPr>
+        <w:rFonts w:ascii="Symbol" w:hAnsi="Symbol" w:hint="default"/>
+      </w:rPr>
+    </w:lvl>
+    <w:lvl w:ilvl="4" w:tplc="080A0003" w:tentative="1">
+      <w:start w:val="1"/>
+      <w:numFmt w:val="bullet"/>
+      <w:lvlText w:val="o"/>
+      <w:lvlJc w:val="left"/>
+      <w:pPr>
+        <w:ind w:left="3600" w:hanging="360"/>
+      </w:pPr>
+      <w:rPr>
+        <w:rFonts w:ascii="Courier New" w:hAnsi="Courier New" w:cs="Courier New" w:hint="default"/>
+      </w:rPr>
+    </w:lvl>
+    <w:lvl w:ilvl="5" w:tplc="080A0005" w:tentative="1">
+      <w:start w:val="1"/>
+      <w:numFmt w:val="bullet"/>
+      <w:lvlText w:val=""/>
+      <w:lvlJc w:val="left"/>
+      <w:pPr>
+        <w:ind w:left="4320" w:hanging="360"/>
+      </w:pPr>
+      <w:rPr>
+        <w:rFonts w:ascii="Wingdings" w:hAnsi="Wingdings" w:hint="default"/>
+      </w:rPr>
+    </w:lvl>
+    <w:lvl w:ilvl="6" w:tplc="080A0001" w:tentative="1">
+      <w:start w:val="1"/>
+      <w:numFmt w:val="bullet"/>
+      <w:lvlText w:val=""/>
+      <w:lvlJc w:val="left"/>
+      <w:pPr>
+        <w:ind w:left="5040" w:hanging="360"/>
+      </w:pPr>
+      <w:rPr>
+        <w:rFonts w:ascii="Symbol" w:hAnsi="Symbol" w:hint="default"/>
+      </w:rPr>
+    </w:lvl>
+    <w:lvl w:ilvl="7" w:tplc="080A0003" w:tentative="1">
+      <w:start w:val="1"/>
+      <w:numFmt w:val="bullet"/>
+      <w:lvlText w:val="o"/>
+      <w:lvlJc w:val="left"/>
+      <w:pPr>
+        <w:ind w:left="5760" w:hanging="360"/>
+      </w:pPr>
+      <w:rPr>
+        <w:rFonts w:ascii="Courier New" w:hAnsi="Courier New" w:cs="Courier New" w:hint="default"/>
+      </w:rPr>
+    </w:lvl>
+    <w:lvl w:ilvl="8" w:tplc="080A0005" w:tentative="1">
+      <w:start w:val="1"/>
+      <w:numFmt w:val="bullet"/>
+      <w:lvlText w:val=""/>
+      <w:lvlJc w:val="left"/>
+      <w:pPr>
+        <w:ind w:left="6480" w:hanging="360"/>
+      </w:pPr>
+      <w:rPr>
+        <w:rFonts w:ascii="Wingdings" w:hAnsi="Wingdings" w:hint="default"/>
+      </w:rPr>
+    </w:lvl>
+  </w:abstractNum>
+  <w:abstractNum w:abstractNumId="5" w15:restartNumberingAfterBreak="0">
     <w:nsid w:val="36785677"/>
     <w:multiLevelType w:val="hybridMultilevel"/>
     <w:tmpl w:val="D23E5490"/>
@@ -19746,7 +20185,7 @@
       </w:rPr>
     </w:lvl>
   </w:abstractNum>
-  <w:abstractNum w:abstractNumId="5" w15:restartNumberingAfterBreak="0">
+  <w:abstractNum w:abstractNumId="6" w15:restartNumberingAfterBreak="0">
     <w:nsid w:val="3CC229E1"/>
     <w:multiLevelType w:val="hybridMultilevel"/>
     <w:tmpl w:val="BA062694"/>
@@ -19859,7 +20298,7 @@
       </w:rPr>
     </w:lvl>
   </w:abstractNum>
-  <w:abstractNum w:abstractNumId="6" w15:restartNumberingAfterBreak="0">
+  <w:abstractNum w:abstractNumId="7" w15:restartNumberingAfterBreak="0">
     <w:nsid w:val="3D9715EE"/>
     <w:multiLevelType w:val="hybridMultilevel"/>
     <w:tmpl w:val="93127C72"/>
@@ -19972,14 +20411,126 @@
       </w:rPr>
     </w:lvl>
   </w:abstractNum>
-  <w:abstractNum w:abstractNumId="7" w15:restartNumberingAfterBreak="0">
+  <w:abstractNum w:abstractNumId="8" w15:restartNumberingAfterBreak="0">
+    <w:nsid w:val="418A0488"/>
+    <w:multiLevelType w:val="hybridMultilevel"/>
+    <w:tmpl w:val="1DA0D52E"/>
+    <w:lvl w:ilvl="0" w:tplc="080A0001">
+      <w:start w:val="1"/>
+      <w:numFmt w:val="bullet"/>
+      <w:lvlText w:val=""/>
+      <w:lvlJc w:val="left"/>
+      <w:pPr>
+        <w:ind w:left="720" w:hanging="360"/>
+      </w:pPr>
+      <w:rPr>
+        <w:rFonts w:ascii="Symbol" w:hAnsi="Symbol" w:hint="default"/>
+      </w:rPr>
+    </w:lvl>
+    <w:lvl w:ilvl="1" w:tplc="080A0003" w:tentative="1">
+      <w:start w:val="1"/>
+      <w:numFmt w:val="bullet"/>
+      <w:lvlText w:val="o"/>
+      <w:lvlJc w:val="left"/>
+      <w:pPr>
+        <w:ind w:left="1440" w:hanging="360"/>
+      </w:pPr>
+      <w:rPr>
+        <w:rFonts w:ascii="Courier New" w:hAnsi="Courier New" w:cs="Courier New" w:hint="default"/>
+      </w:rPr>
+    </w:lvl>
+    <w:lvl w:ilvl="2" w:tplc="080A0005" w:tentative="1">
+      <w:start w:val="1"/>
+      <w:numFmt w:val="bullet"/>
+      <w:lvlText w:val=""/>
+      <w:lvlJc w:val="left"/>
+      <w:pPr>
+        <w:ind w:left="2160" w:hanging="360"/>
+      </w:pPr>
+      <w:rPr>
+        <w:rFonts w:ascii="Wingdings" w:hAnsi="Wingdings" w:hint="default"/>
+      </w:rPr>
+    </w:lvl>
+    <w:lvl w:ilvl="3" w:tplc="080A0001" w:tentative="1">
+      <w:start w:val="1"/>
+      <w:numFmt w:val="bullet"/>
+      <w:lvlText w:val=""/>
+      <w:lvlJc w:val="left"/>
+      <w:pPr>
+        <w:ind w:left="2880" w:hanging="360"/>
+      </w:pPr>
+      <w:rPr>
+        <w:rFonts w:ascii="Symbol" w:hAnsi="Symbol" w:hint="default"/>
+      </w:rPr>
+    </w:lvl>
+    <w:lvl w:ilvl="4" w:tplc="080A0003" w:tentative="1">
+      <w:start w:val="1"/>
+      <w:numFmt w:val="bullet"/>
+      <w:lvlText w:val="o"/>
+      <w:lvlJc w:val="left"/>
+      <w:pPr>
+        <w:ind w:left="3600" w:hanging="360"/>
+      </w:pPr>
+      <w:rPr>
+        <w:rFonts w:ascii="Courier New" w:hAnsi="Courier New" w:cs="Courier New" w:hint="default"/>
+      </w:rPr>
+    </w:lvl>
+    <w:lvl w:ilvl="5" w:tplc="080A0005" w:tentative="1">
+      <w:start w:val="1"/>
+      <w:numFmt w:val="bullet"/>
+      <w:lvlText w:val=""/>
+      <w:lvlJc w:val="left"/>
+      <w:pPr>
+        <w:ind w:left="4320" w:hanging="360"/>
+      </w:pPr>
+      <w:rPr>
+        <w:rFonts w:ascii="Wingdings" w:hAnsi="Wingdings" w:hint="default"/>
+      </w:rPr>
+    </w:lvl>
+    <w:lvl w:ilvl="6" w:tplc="080A0001" w:tentative="1">
+      <w:start w:val="1"/>
+      <w:numFmt w:val="bullet"/>
+      <w:lvlText w:val=""/>
+      <w:lvlJc w:val="left"/>
+      <w:pPr>
+        <w:ind w:left="5040" w:hanging="360"/>
+      </w:pPr>
+      <w:rPr>
+        <w:rFonts w:ascii="Symbol" w:hAnsi="Symbol" w:hint="default"/>
+      </w:rPr>
+    </w:lvl>
+    <w:lvl w:ilvl="7" w:tplc="080A0003" w:tentative="1">
+      <w:start w:val="1"/>
+      <w:numFmt w:val="bullet"/>
+      <w:lvlText w:val="o"/>
+      <w:lvlJc w:val="left"/>
+      <w:pPr>
+        <w:ind w:left="5760" w:hanging="360"/>
+      </w:pPr>
+      <w:rPr>
+        <w:rFonts w:ascii="Courier New" w:hAnsi="Courier New" w:cs="Courier New" w:hint="default"/>
+      </w:rPr>
+    </w:lvl>
+    <w:lvl w:ilvl="8" w:tplc="080A0005" w:tentative="1">
+      <w:start w:val="1"/>
+      <w:numFmt w:val="bullet"/>
+      <w:lvlText w:val=""/>
+      <w:lvlJc w:val="left"/>
+      <w:pPr>
+        <w:ind w:left="6480" w:hanging="360"/>
+      </w:pPr>
+      <w:rPr>
+        <w:rFonts w:ascii="Wingdings" w:hAnsi="Wingdings" w:hint="default"/>
+      </w:rPr>
+    </w:lvl>
+  </w:abstractNum>
+  <w:abstractNum w:abstractNumId="9" w15:restartNumberingAfterBreak="0">
     <w:nsid w:val="46D47E91"/>
     <w:multiLevelType w:val="hybridMultilevel"/>
     <w:tmpl w:val="DA78B4B8"/>
     <w:lvl w:ilvl="0" w:tplc="7222F100">
       <w:start w:val="1"/>
       <w:numFmt w:val="bullet"/>
-      <w:pStyle w:val="Sinespaciado"/>
       <w:lvlText w:val="►"/>
       <w:lvlJc w:val="left"/>
       <w:pPr>
@@ -20087,7 +20638,122 @@
       </w:rPr>
     </w:lvl>
   </w:abstractNum>
-  <w:abstractNum w:abstractNumId="8" w15:restartNumberingAfterBreak="0">
+  <w:abstractNum w:abstractNumId="10" w15:restartNumberingAfterBreak="0">
+    <w:nsid w:val="48F3439E"/>
+    <w:multiLevelType w:val="hybridMultilevel"/>
+    <w:tmpl w:val="7AC4163E"/>
+    <w:lvl w:ilvl="0" w:tplc="77185A84">
+      <w:start w:val="1"/>
+      <w:numFmt w:val="bullet"/>
+      <w:lvlText w:val="►"/>
+      <w:lvlJc w:val="left"/>
+      <w:pPr>
+        <w:ind w:left="720" w:hanging="360"/>
+      </w:pPr>
+      <w:rPr>
+        <w:rFonts w:ascii="Arial" w:hAnsi="Arial" w:hint="default"/>
+        <w:kern w:val="18"/>
+        <w:sz w:val="20"/>
+      </w:rPr>
+    </w:lvl>
+    <w:lvl w:ilvl="1" w:tplc="080A0003" w:tentative="1">
+      <w:start w:val="1"/>
+      <w:numFmt w:val="bullet"/>
+      <w:lvlText w:val="o"/>
+      <w:lvlJc w:val="left"/>
+      <w:pPr>
+        <w:ind w:left="1440" w:hanging="360"/>
+      </w:pPr>
+      <w:rPr>
+        <w:rFonts w:ascii="Courier New" w:hAnsi="Courier New" w:cs="Courier New" w:hint="default"/>
+      </w:rPr>
+    </w:lvl>
+    <w:lvl w:ilvl="2" w:tplc="080A0005" w:tentative="1">
+      <w:start w:val="1"/>
+      <w:numFmt w:val="bullet"/>
+      <w:lvlText w:val=""/>
+      <w:lvlJc w:val="left"/>
+      <w:pPr>
+        <w:ind w:left="2160" w:hanging="360"/>
+      </w:pPr>
+      <w:rPr>
+        <w:rFonts w:ascii="Wingdings" w:hAnsi="Wingdings" w:hint="default"/>
+      </w:rPr>
+    </w:lvl>
+    <w:lvl w:ilvl="3" w:tplc="080A0001" w:tentative="1">
+      <w:start w:val="1"/>
+      <w:numFmt w:val="bullet"/>
+      <w:lvlText w:val=""/>
+      <w:lvlJc w:val="left"/>
+      <w:pPr>
+        <w:ind w:left="2880" w:hanging="360"/>
+      </w:pPr>
+      <w:rPr>
+        <w:rFonts w:ascii="Symbol" w:hAnsi="Symbol" w:hint="default"/>
+      </w:rPr>
+    </w:lvl>
+    <w:lvl w:ilvl="4" w:tplc="080A0003" w:tentative="1">
+      <w:start w:val="1"/>
+      <w:numFmt w:val="bullet"/>
+      <w:lvlText w:val="o"/>
+      <w:lvlJc w:val="left"/>
+      <w:pPr>
+        <w:ind w:left="3600" w:hanging="360"/>
+      </w:pPr>
+      <w:rPr>
+        <w:rFonts w:ascii="Courier New" w:hAnsi="Courier New" w:cs="Courier New" w:hint="default"/>
+      </w:rPr>
+    </w:lvl>
+    <w:lvl w:ilvl="5" w:tplc="080A0005" w:tentative="1">
+      <w:start w:val="1"/>
+      <w:numFmt w:val="bullet"/>
+      <w:lvlText w:val=""/>
+      <w:lvlJc w:val="left"/>
+      <w:pPr>
+        <w:ind w:left="4320" w:hanging="360"/>
+      </w:pPr>
+      <w:rPr>
+        <w:rFonts w:ascii="Wingdings" w:hAnsi="Wingdings" w:hint="default"/>
+      </w:rPr>
+    </w:lvl>
+    <w:lvl w:ilvl="6" w:tplc="080A0001" w:tentative="1">
+      <w:start w:val="1"/>
+      <w:numFmt w:val="bullet"/>
+      <w:lvlText w:val=""/>
+      <w:lvlJc w:val="left"/>
+      <w:pPr>
+        <w:ind w:left="5040" w:hanging="360"/>
+      </w:pPr>
+      <w:rPr>
+        <w:rFonts w:ascii="Symbol" w:hAnsi="Symbol" w:hint="default"/>
+      </w:rPr>
+    </w:lvl>
+    <w:lvl w:ilvl="7" w:tplc="080A0003" w:tentative="1">
+      <w:start w:val="1"/>
+      <w:numFmt w:val="bullet"/>
+      <w:lvlText w:val="o"/>
+      <w:lvlJc w:val="left"/>
+      <w:pPr>
+        <w:ind w:left="5760" w:hanging="360"/>
+      </w:pPr>
+      <w:rPr>
+        <w:rFonts w:ascii="Courier New" w:hAnsi="Courier New" w:cs="Courier New" w:hint="default"/>
+      </w:rPr>
+    </w:lvl>
+    <w:lvl w:ilvl="8" w:tplc="080A0005" w:tentative="1">
+      <w:start w:val="1"/>
+      <w:numFmt w:val="bullet"/>
+      <w:lvlText w:val=""/>
+      <w:lvlJc w:val="left"/>
+      <w:pPr>
+        <w:ind w:left="6480" w:hanging="360"/>
+      </w:pPr>
+      <w:rPr>
+        <w:rFonts w:ascii="Wingdings" w:hAnsi="Wingdings" w:hint="default"/>
+      </w:rPr>
+    </w:lvl>
+  </w:abstractNum>
+  <w:abstractNum w:abstractNumId="11" w15:restartNumberingAfterBreak="0">
     <w:nsid w:val="4FA35561"/>
     <w:multiLevelType w:val="hybridMultilevel"/>
     <w:tmpl w:val="5BE006D6"/>
@@ -20173,13 +20839,128 @@
       </w:pPr>
     </w:lvl>
   </w:abstractNum>
-  <w:abstractNum w:abstractNumId="9" w15:restartNumberingAfterBreak="0">
+  <w:abstractNum w:abstractNumId="12" w15:restartNumberingAfterBreak="0">
+    <w:nsid w:val="54A17D42"/>
+    <w:multiLevelType w:val="hybridMultilevel"/>
+    <w:tmpl w:val="3BAA7290"/>
+    <w:lvl w:ilvl="0" w:tplc="F1446B1C">
+      <w:start w:val="1"/>
+      <w:numFmt w:val="bullet"/>
+      <w:lvlText w:val="►"/>
+      <w:lvlJc w:val="left"/>
+      <w:pPr>
+        <w:ind w:left="720" w:hanging="360"/>
+      </w:pPr>
+      <w:rPr>
+        <w:rFonts w:ascii="Arial" w:hAnsi="Arial" w:hint="default"/>
+        <w:kern w:val="18"/>
+        <w:sz w:val="20"/>
+      </w:rPr>
+    </w:lvl>
+    <w:lvl w:ilvl="1" w:tplc="080A0003" w:tentative="1">
+      <w:start w:val="1"/>
+      <w:numFmt w:val="bullet"/>
+      <w:lvlText w:val="o"/>
+      <w:lvlJc w:val="left"/>
+      <w:pPr>
+        <w:ind w:left="1440" w:hanging="360"/>
+      </w:pPr>
+      <w:rPr>
+        <w:rFonts w:ascii="Courier New" w:hAnsi="Courier New" w:cs="Courier New" w:hint="default"/>
+      </w:rPr>
+    </w:lvl>
+    <w:lvl w:ilvl="2" w:tplc="080A0005" w:tentative="1">
+      <w:start w:val="1"/>
+      <w:numFmt w:val="bullet"/>
+      <w:lvlText w:val=""/>
+      <w:lvlJc w:val="left"/>
+      <w:pPr>
+        <w:ind w:left="2160" w:hanging="360"/>
+      </w:pPr>
+      <w:rPr>
+        <w:rFonts w:ascii="Wingdings" w:hAnsi="Wingdings" w:hint="default"/>
+      </w:rPr>
+    </w:lvl>
+    <w:lvl w:ilvl="3" w:tplc="080A0001" w:tentative="1">
+      <w:start w:val="1"/>
+      <w:numFmt w:val="bullet"/>
+      <w:lvlText w:val=""/>
+      <w:lvlJc w:val="left"/>
+      <w:pPr>
+        <w:ind w:left="2880" w:hanging="360"/>
+      </w:pPr>
+      <w:rPr>
+        <w:rFonts w:ascii="Symbol" w:hAnsi="Symbol" w:hint="default"/>
+      </w:rPr>
+    </w:lvl>
+    <w:lvl w:ilvl="4" w:tplc="080A0003" w:tentative="1">
+      <w:start w:val="1"/>
+      <w:numFmt w:val="bullet"/>
+      <w:lvlText w:val="o"/>
+      <w:lvlJc w:val="left"/>
+      <w:pPr>
+        <w:ind w:left="3600" w:hanging="360"/>
+      </w:pPr>
+      <w:rPr>
+        <w:rFonts w:ascii="Courier New" w:hAnsi="Courier New" w:cs="Courier New" w:hint="default"/>
+      </w:rPr>
+    </w:lvl>
+    <w:lvl w:ilvl="5" w:tplc="080A0005" w:tentative="1">
+      <w:start w:val="1"/>
+      <w:numFmt w:val="bullet"/>
+      <w:lvlText w:val=""/>
+      <w:lvlJc w:val="left"/>
+      <w:pPr>
+        <w:ind w:left="4320" w:hanging="360"/>
+      </w:pPr>
+      <w:rPr>
+        <w:rFonts w:ascii="Wingdings" w:hAnsi="Wingdings" w:hint="default"/>
+      </w:rPr>
+    </w:lvl>
+    <w:lvl w:ilvl="6" w:tplc="080A0001" w:tentative="1">
+      <w:start w:val="1"/>
+      <w:numFmt w:val="bullet"/>
+      <w:lvlText w:val=""/>
+      <w:lvlJc w:val="left"/>
+      <w:pPr>
+        <w:ind w:left="5040" w:hanging="360"/>
+      </w:pPr>
+      <w:rPr>
+        <w:rFonts w:ascii="Symbol" w:hAnsi="Symbol" w:hint="default"/>
+      </w:rPr>
+    </w:lvl>
+    <w:lvl w:ilvl="7" w:tplc="080A0003" w:tentative="1">
+      <w:start w:val="1"/>
+      <w:numFmt w:val="bullet"/>
+      <w:lvlText w:val="o"/>
+      <w:lvlJc w:val="left"/>
+      <w:pPr>
+        <w:ind w:left="5760" w:hanging="360"/>
+      </w:pPr>
+      <w:rPr>
+        <w:rFonts w:ascii="Courier New" w:hAnsi="Courier New" w:cs="Courier New" w:hint="default"/>
+      </w:rPr>
+    </w:lvl>
+    <w:lvl w:ilvl="8" w:tplc="080A0005" w:tentative="1">
+      <w:start w:val="1"/>
+      <w:numFmt w:val="bullet"/>
+      <w:lvlText w:val=""/>
+      <w:lvlJc w:val="left"/>
+      <w:pPr>
+        <w:ind w:left="6480" w:hanging="360"/>
+      </w:pPr>
+      <w:rPr>
+        <w:rFonts w:ascii="Wingdings" w:hAnsi="Wingdings" w:hint="default"/>
+      </w:rPr>
+    </w:lvl>
+  </w:abstractNum>
+  <w:abstractNum w:abstractNumId="13" w15:restartNumberingAfterBreak="0">
     <w:nsid w:val="65913A74"/>
     <w:multiLevelType w:val="hybridMultilevel"/>
     <w:tmpl w:val="74126F8A"/>
     <w:numStyleLink w:val="Nmero"/>
   </w:abstractNum>
-  <w:abstractNum w:abstractNumId="10" w15:restartNumberingAfterBreak="0">
+  <w:abstractNum w:abstractNumId="14" w15:restartNumberingAfterBreak="0">
     <w:nsid w:val="681B0E71"/>
     <w:multiLevelType w:val="hybridMultilevel"/>
     <w:tmpl w:val="80B06B94"/>
@@ -20292,7 +21073,7 @@
       </w:rPr>
     </w:lvl>
   </w:abstractNum>
-  <w:abstractNum w:abstractNumId="11" w15:restartNumberingAfterBreak="0">
+  <w:abstractNum w:abstractNumId="15" w15:restartNumberingAfterBreak="0">
     <w:nsid w:val="79C12C47"/>
     <w:multiLevelType w:val="hybridMultilevel"/>
     <w:tmpl w:val="B9C08700"/>
@@ -20378,7 +21159,121 @@
       </w:pPr>
     </w:lvl>
   </w:abstractNum>
-  <w:abstractNum w:abstractNumId="12" w15:restartNumberingAfterBreak="0">
+  <w:abstractNum w:abstractNumId="16" w15:restartNumberingAfterBreak="0">
+    <w:nsid w:val="7C3549E6"/>
+    <w:multiLevelType w:val="hybridMultilevel"/>
+    <w:tmpl w:val="7360AA44"/>
+    <w:lvl w:ilvl="0" w:tplc="981A9A96">
+      <w:start w:val="1"/>
+      <w:numFmt w:val="bullet"/>
+      <w:lvlText w:val="►"/>
+      <w:lvlJc w:val="left"/>
+      <w:pPr>
+        <w:ind w:left="720" w:hanging="360"/>
+      </w:pPr>
+      <w:rPr>
+        <w:rFonts w:ascii="Arial" w:hAnsi="Arial" w:hint="default"/>
+        <w:sz w:val="20"/>
+      </w:rPr>
+    </w:lvl>
+    <w:lvl w:ilvl="1" w:tplc="080A0003" w:tentative="1">
+      <w:start w:val="1"/>
+      <w:numFmt w:val="bullet"/>
+      <w:lvlText w:val="o"/>
+      <w:lvlJc w:val="left"/>
+      <w:pPr>
+        <w:ind w:left="1440" w:hanging="360"/>
+      </w:pPr>
+      <w:rPr>
+        <w:rFonts w:ascii="Courier New" w:hAnsi="Courier New" w:cs="Courier New" w:hint="default"/>
+      </w:rPr>
+    </w:lvl>
+    <w:lvl w:ilvl="2" w:tplc="080A0005" w:tentative="1">
+      <w:start w:val="1"/>
+      <w:numFmt w:val="bullet"/>
+      <w:lvlText w:val=""/>
+      <w:lvlJc w:val="left"/>
+      <w:pPr>
+        <w:ind w:left="2160" w:hanging="360"/>
+      </w:pPr>
+      <w:rPr>
+        <w:rFonts w:ascii="Wingdings" w:hAnsi="Wingdings" w:hint="default"/>
+      </w:rPr>
+    </w:lvl>
+    <w:lvl w:ilvl="3" w:tplc="080A0001" w:tentative="1">
+      <w:start w:val="1"/>
+      <w:numFmt w:val="bullet"/>
+      <w:lvlText w:val=""/>
+      <w:lvlJc w:val="left"/>
+      <w:pPr>
+        <w:ind w:left="2880" w:hanging="360"/>
+      </w:pPr>
+      <w:rPr>
+        <w:rFonts w:ascii="Symbol" w:hAnsi="Symbol" w:hint="default"/>
+      </w:rPr>
+    </w:lvl>
+    <w:lvl w:ilvl="4" w:tplc="080A0003" w:tentative="1">
+      <w:start w:val="1"/>
+      <w:numFmt w:val="bullet"/>
+      <w:lvlText w:val="o"/>
+      <w:lvlJc w:val="left"/>
+      <w:pPr>
+        <w:ind w:left="3600" w:hanging="360"/>
+      </w:pPr>
+      <w:rPr>
+        <w:rFonts w:ascii="Courier New" w:hAnsi="Courier New" w:cs="Courier New" w:hint="default"/>
+      </w:rPr>
+    </w:lvl>
+    <w:lvl w:ilvl="5" w:tplc="080A0005" w:tentative="1">
+      <w:start w:val="1"/>
+      <w:numFmt w:val="bullet"/>
+      <w:lvlText w:val=""/>
+      <w:lvlJc w:val="left"/>
+      <w:pPr>
+        <w:ind w:left="4320" w:hanging="360"/>
+      </w:pPr>
+      <w:rPr>
+        <w:rFonts w:ascii="Wingdings" w:hAnsi="Wingdings" w:hint="default"/>
+      </w:rPr>
+    </w:lvl>
+    <w:lvl w:ilvl="6" w:tplc="080A0001" w:tentative="1">
+      <w:start w:val="1"/>
+      <w:numFmt w:val="bullet"/>
+      <w:lvlText w:val=""/>
+      <w:lvlJc w:val="left"/>
+      <w:pPr>
+        <w:ind w:left="5040" w:hanging="360"/>
+      </w:pPr>
+      <w:rPr>
+        <w:rFonts w:ascii="Symbol" w:hAnsi="Symbol" w:hint="default"/>
+      </w:rPr>
+    </w:lvl>
+    <w:lvl w:ilvl="7" w:tplc="080A0003" w:tentative="1">
+      <w:start w:val="1"/>
+      <w:numFmt w:val="bullet"/>
+      <w:lvlText w:val="o"/>
+      <w:lvlJc w:val="left"/>
+      <w:pPr>
+        <w:ind w:left="5760" w:hanging="360"/>
+      </w:pPr>
+      <w:rPr>
+        <w:rFonts w:ascii="Courier New" w:hAnsi="Courier New" w:cs="Courier New" w:hint="default"/>
+      </w:rPr>
+    </w:lvl>
+    <w:lvl w:ilvl="8" w:tplc="080A0005" w:tentative="1">
+      <w:start w:val="1"/>
+      <w:numFmt w:val="bullet"/>
+      <w:lvlText w:val=""/>
+      <w:lvlJc w:val="left"/>
+      <w:pPr>
+        <w:ind w:left="6480" w:hanging="360"/>
+      </w:pPr>
+      <w:rPr>
+        <w:rFonts w:ascii="Wingdings" w:hAnsi="Wingdings" w:hint="default"/>
+      </w:rPr>
+    </w:lvl>
+  </w:abstractNum>
+  <w:abstractNum w:abstractNumId="17" w15:restartNumberingAfterBreak="0">
     <w:nsid w:val="7CCE2DEF"/>
     <w:multiLevelType w:val="hybridMultilevel"/>
     <w:tmpl w:val="ACD05DCE"/>
@@ -20608,44 +21503,177 @@
       </w:rPr>
     </w:lvl>
   </w:abstractNum>
+  <w:abstractNum w:abstractNumId="18" w15:restartNumberingAfterBreak="0">
+    <w:nsid w:val="7FA82A85"/>
+    <w:multiLevelType w:val="hybridMultilevel"/>
+    <w:tmpl w:val="DA36C728"/>
+    <w:lvl w:ilvl="0" w:tplc="77185A84">
+      <w:start w:val="1"/>
+      <w:numFmt w:val="bullet"/>
+      <w:lvlText w:val="►"/>
+      <w:lvlJc w:val="left"/>
+      <w:pPr>
+        <w:ind w:left="720" w:hanging="360"/>
+      </w:pPr>
+      <w:rPr>
+        <w:rFonts w:ascii="Arial" w:hAnsi="Arial" w:hint="default"/>
+        <w:kern w:val="18"/>
+        <w:sz w:val="20"/>
+      </w:rPr>
+    </w:lvl>
+    <w:lvl w:ilvl="1" w:tplc="080A0003" w:tentative="1">
+      <w:start w:val="1"/>
+      <w:numFmt w:val="bullet"/>
+      <w:lvlText w:val="o"/>
+      <w:lvlJc w:val="left"/>
+      <w:pPr>
+        <w:ind w:left="1440" w:hanging="360"/>
+      </w:pPr>
+      <w:rPr>
+        <w:rFonts w:ascii="Courier New" w:hAnsi="Courier New" w:cs="Courier New" w:hint="default"/>
+      </w:rPr>
+    </w:lvl>
+    <w:lvl w:ilvl="2" w:tplc="080A0005" w:tentative="1">
+      <w:start w:val="1"/>
+      <w:numFmt w:val="bullet"/>
+      <w:lvlText w:val=""/>
+      <w:lvlJc w:val="left"/>
+      <w:pPr>
+        <w:ind w:left="2160" w:hanging="360"/>
+      </w:pPr>
+      <w:rPr>
+        <w:rFonts w:ascii="Wingdings" w:hAnsi="Wingdings" w:hint="default"/>
+      </w:rPr>
+    </w:lvl>
+    <w:lvl w:ilvl="3" w:tplc="080A0001" w:tentative="1">
+      <w:start w:val="1"/>
+      <w:numFmt w:val="bullet"/>
+      <w:lvlText w:val=""/>
+      <w:lvlJc w:val="left"/>
+      <w:pPr>
+        <w:ind w:left="2880" w:hanging="360"/>
+      </w:pPr>
+      <w:rPr>
+        <w:rFonts w:ascii="Symbol" w:hAnsi="Symbol" w:hint="default"/>
+      </w:rPr>
+    </w:lvl>
+    <w:lvl w:ilvl="4" w:tplc="080A0003" w:tentative="1">
+      <w:start w:val="1"/>
+      <w:numFmt w:val="bullet"/>
+      <w:lvlText w:val="o"/>
+      <w:lvlJc w:val="left"/>
+      <w:pPr>
+        <w:ind w:left="3600" w:hanging="360"/>
+      </w:pPr>
+      <w:rPr>
+        <w:rFonts w:ascii="Courier New" w:hAnsi="Courier New" w:cs="Courier New" w:hint="default"/>
+      </w:rPr>
+    </w:lvl>
+    <w:lvl w:ilvl="5" w:tplc="080A0005" w:tentative="1">
+      <w:start w:val="1"/>
+      <w:numFmt w:val="bullet"/>
+      <w:lvlText w:val=""/>
+      <w:lvlJc w:val="left"/>
+      <w:pPr>
+        <w:ind w:left="4320" w:hanging="360"/>
+      </w:pPr>
+      <w:rPr>
+        <w:rFonts w:ascii="Wingdings" w:hAnsi="Wingdings" w:hint="default"/>
+      </w:rPr>
+    </w:lvl>
+    <w:lvl w:ilvl="6" w:tplc="080A0001" w:tentative="1">
+      <w:start w:val="1"/>
+      <w:numFmt w:val="bullet"/>
+      <w:lvlText w:val=""/>
+      <w:lvlJc w:val="left"/>
+      <w:pPr>
+        <w:ind w:left="5040" w:hanging="360"/>
+      </w:pPr>
+      <w:rPr>
+        <w:rFonts w:ascii="Symbol" w:hAnsi="Symbol" w:hint="default"/>
+      </w:rPr>
+    </w:lvl>
+    <w:lvl w:ilvl="7" w:tplc="080A0003" w:tentative="1">
+      <w:start w:val="1"/>
+      <w:numFmt w:val="bullet"/>
+      <w:lvlText w:val="o"/>
+      <w:lvlJc w:val="left"/>
+      <w:pPr>
+        <w:ind w:left="5760" w:hanging="360"/>
+      </w:pPr>
+      <w:rPr>
+        <w:rFonts w:ascii="Courier New" w:hAnsi="Courier New" w:cs="Courier New" w:hint="default"/>
+      </w:rPr>
+    </w:lvl>
+    <w:lvl w:ilvl="8" w:tplc="080A0005" w:tentative="1">
+      <w:start w:val="1"/>
+      <w:numFmt w:val="bullet"/>
+      <w:lvlText w:val=""/>
+      <w:lvlJc w:val="left"/>
+      <w:pPr>
+        <w:ind w:left="6480" w:hanging="360"/>
+      </w:pPr>
+      <w:rPr>
+        <w:rFonts w:ascii="Wingdings" w:hAnsi="Wingdings" w:hint="default"/>
+      </w:rPr>
+    </w:lvl>
+  </w:abstractNum>
   <w:num w:numId="1">
-    <w:abstractNumId w:val="12"/>
+    <w:abstractNumId w:val="17"/>
   </w:num>
   <w:num w:numId="2">
     <w:abstractNumId w:val="0"/>
   </w:num>
   <w:num w:numId="3">
-    <w:abstractNumId w:val="9"/>
+    <w:abstractNumId w:val="13"/>
   </w:num>
   <w:num w:numId="4">
     <w:abstractNumId w:val="3"/>
   </w:num>
   <w:num w:numId="5">
-    <w:abstractNumId w:val="10"/>
+    <w:abstractNumId w:val="14"/>
   </w:num>
   <w:num w:numId="6">
-    <w:abstractNumId w:val="4"/>
+    <w:abstractNumId w:val="5"/>
   </w:num>
   <w:num w:numId="7">
-    <w:abstractNumId w:val="6"/>
+    <w:abstractNumId w:val="7"/>
   </w:num>
   <w:num w:numId="8">
-    <w:abstractNumId w:val="5"/>
+    <w:abstractNumId w:val="6"/>
   </w:num>
   <w:num w:numId="9">
     <w:abstractNumId w:val="2"/>
   </w:num>
   <w:num w:numId="10">
-    <w:abstractNumId w:val="11"/>
+    <w:abstractNumId w:val="15"/>
   </w:num>
   <w:num w:numId="11">
     <w:abstractNumId w:val="1"/>
   </w:num>
   <w:num w:numId="12">
-    <w:abstractNumId w:val="7"/>
+    <w:abstractNumId w:val="9"/>
   </w:num>
   <w:num w:numId="13">
+    <w:abstractNumId w:val="11"/>
+  </w:num>
+  <w:num w:numId="14">
+    <w:abstractNumId w:val="16"/>
+  </w:num>
+  <w:num w:numId="15">
+    <w:abstractNumId w:val="4"/>
+  </w:num>
+  <w:num w:numId="16">
+    <w:abstractNumId w:val="12"/>
+  </w:num>
+  <w:num w:numId="17">
+    <w:abstractNumId w:val="10"/>
+  </w:num>
+  <w:num w:numId="18">
     <w:abstractNumId w:val="8"/>
+  </w:num>
+  <w:num w:numId="19">
+    <w:abstractNumId w:val="18"/>
   </w:num>
 </w:numbering>
 </file>
@@ -21447,18 +22475,30 @@
   </w:style>
   <w:style w:type="paragraph" w:styleId="Sinespaciado">
     <w:name w:val="No Spacing"/>
-    <w:basedOn w:val="Prrafodelista"/>
+    <w:basedOn w:val="Poromisin"/>
     <w:uiPriority w:val="1"/>
     <w:qFormat/>
-    <w:rsid w:val="00FC2FB4"/>
+    <w:rsid w:val="00614DFF"/>
     <w:pPr>
-      <w:numPr>
-        <w:numId w:val="12"/>
-      </w:numPr>
+      <w:tabs>
+        <w:tab w:val="left" w:pos="560"/>
+        <w:tab w:val="left" w:pos="1120"/>
+        <w:tab w:val="left" w:pos="1680"/>
+        <w:tab w:val="left" w:pos="2240"/>
+        <w:tab w:val="left" w:pos="2800"/>
+        <w:tab w:val="left" w:pos="3360"/>
+        <w:tab w:val="left" w:pos="3920"/>
+        <w:tab w:val="left" w:pos="4480"/>
+        <w:tab w:val="left" w:pos="5040"/>
+        <w:tab w:val="left" w:pos="5600"/>
+        <w:tab w:val="left" w:pos="6160"/>
+        <w:tab w:val="left" w:pos="6720"/>
+      </w:tabs>
     </w:pPr>
     <w:rPr>
-      <w:rFonts w:ascii="Arial" w:hAnsi="Arial" w:cs="Arial"/>
-      <w:lang w:val="es-MX" w:eastAsia="es-MX"/>
+      <w:rFonts w:cs="Arial"/>
+      <w:sz w:val="24"/>
+      <w:szCs w:val="24"/>
     </w:rPr>
   </w:style>
   <w:style w:type="character" w:customStyle="1" w:styleId="Ttulo3Car">
@@ -22633,7 +23673,7 @@
 </file>
 
 <file path=customXml/itemProps1.xml><?xml version="1.0" encoding="utf-8"?>
-<ds:datastoreItem xmlns:ds="http://schemas.openxmlformats.org/officeDocument/2006/customXml" ds:itemID="{41E1ED28-1591-48B7-A106-6FB884DA4D0A}">
+<ds:datastoreItem xmlns:ds="http://schemas.openxmlformats.org/officeDocument/2006/customXml" ds:itemID="{CB59DA53-0342-4E04-8A99-E76640E33C6C}">
   <ds:schemaRefs>
     <ds:schemaRef ds:uri="http://schemas.openxmlformats.org/officeDocument/2006/bibliography"/>
   </ds:schemaRefs>

</xml_diff>